<commit_message>
Minor updates, ready to start adding tables and model details
</commit_message>
<xml_diff>
--- a/Scholes_proposal.docx
+++ b/Scholes_proposal.docx
@@ -4919,6 +4919,7 @@
       <w:r>
         <w:rPr>
           <w:rFonts w:ascii="Times New Roman" w:hAnsi="Times New Roman" w:cs="Times New Roman"/>
+          <w:color w:val="FF0000"/>
           <w:sz w:val="24"/>
           <w:szCs w:val="24"/>
         </w:rPr>
@@ -4927,6 +4928,7 @@
       <w:r>
         <w:rPr>
           <w:rFonts w:ascii="Times New Roman" w:hAnsi="Times New Roman" w:cs="Times New Roman"/>
+          <w:color w:val="FF0000"/>
           <w:sz w:val="24"/>
           <w:szCs w:val="24"/>
         </w:rPr>
@@ -6922,6 +6924,34 @@
           <w:sz w:val="24"/>
           <w:szCs w:val="24"/>
         </w:rPr>
+        <w:t>Third-party records.</w:t>
+      </w:r>
+      <w:r>
+        <w:rPr>
+          <w:rFonts w:ascii="Times New Roman" w:hAnsi="Times New Roman" w:cs="Times New Roman"/>
+          <w:sz w:val="24"/>
+          <w:szCs w:val="24"/>
+        </w:rPr>
+        <w:t xml:space="preserve"> </w:t>
+      </w:r>
+    </w:p>
+    <w:p>
+      <w:pPr>
+        <w:spacing w:line="480" w:lineRule="auto"/>
+        <w:rPr>
+          <w:rFonts w:ascii="Times New Roman" w:hAnsi="Times New Roman" w:cs="Times New Roman"/>
+          <w:sz w:val="24"/>
+          <w:szCs w:val="24"/>
+        </w:rPr>
+      </w:pPr>
+      <w:r>
+        <w:rPr>
+          <w:rFonts w:ascii="Times New Roman" w:hAnsi="Times New Roman" w:cs="Times New Roman"/>
+          <w:i/>
+          <w:iCs/>
+          <w:sz w:val="24"/>
+          <w:szCs w:val="24"/>
+        </w:rPr>
         <w:t xml:space="preserve">Administrative records. </w:t>
       </w:r>
       <w:r>
@@ -7388,8 +7418,6 @@
         <w:ind w:firstLine="720"/>
         <w:rPr>
           <w:rFonts w:ascii="Times New Roman" w:hAnsi="Times New Roman" w:cs="Times New Roman"/>
-          <w:i/>
-          <w:iCs/>
           <w:sz w:val="24"/>
           <w:szCs w:val="24"/>
         </w:rPr>
@@ -7408,7 +7436,7 @@
           <w:sz w:val="24"/>
           <w:szCs w:val="24"/>
         </w:rPr>
-        <w:t xml:space="preserve">Additionally, we can leverage the information available in many more administrative records to increase coverage, for example including Bureau of Prison data to include the incarcerated population or Medicare data for the elderly. Administrative data can also </w:t>
+        <w:t xml:space="preserve">Additionally, we can leverage the information available in many more administrative records to increase coverage, for example including Bureau of Prison data to </w:t>
       </w:r>
       <w:r>
         <w:rPr>
@@ -7417,7 +7445,7 @@
           <w:szCs w:val="24"/>
         </w:rPr>
         <w:lastRenderedPageBreak/>
-        <w:t xml:space="preserve">resolve measurement </w:t>
+        <w:t xml:space="preserve">include the incarcerated population or Medicare data for the elderly. Administrative data can also resolve measurement </w:t>
       </w:r>
       <w:r>
         <w:rPr>
@@ -7631,7 +7659,23 @@
           <w:sz w:val="24"/>
           <w:szCs w:val="24"/>
         </w:rPr>
-        <w:t xml:space="preserve">The next most important variable for examining migration are the locations. The Census Bureau also has a solution for researchers here: the Master Address File has IDentification keys (MAFIDs) for addresses. The Master Address File is a record of all known addresses with people living in them, including group quarters, and is regularly updated. The American Community Survey </w:t>
+        <w:t xml:space="preserve">The next most important variable for examining migration </w:t>
+      </w:r>
+      <w:r>
+        <w:rPr>
+          <w:rFonts w:ascii="Times New Roman" w:hAnsi="Times New Roman" w:cs="Times New Roman"/>
+          <w:sz w:val="24"/>
+          <w:szCs w:val="24"/>
+        </w:rPr>
+        <w:t>is</w:t>
+      </w:r>
+      <w:r>
+        <w:rPr>
+          <w:rFonts w:ascii="Times New Roman" w:hAnsi="Times New Roman" w:cs="Times New Roman"/>
+          <w:sz w:val="24"/>
+          <w:szCs w:val="24"/>
+        </w:rPr>
+        <w:t xml:space="preserve"> the locations. The Census Bureau also has a solution for researchers here: the Master Address File has IDentification keys (MAFIDs) for addresses. The Master Address File is a record of all known addresses with people living in them, including group quarters, and is regularly updated. The American Community Survey </w:t>
       </w:r>
       <w:r>
         <w:rPr>
@@ -7706,7 +7750,7 @@
           <w:sz w:val="24"/>
           <w:szCs w:val="24"/>
         </w:rPr>
-        <w:t xml:space="preserve">Having identifiers for addresses or people is not enough. Migration research requires datasets with these identifiers on them to be combined to make a person/place table that also records the time the record is seen. Then a time series for a person can be built from the various records showing a person’s moves through time. Key administrative datasets include: the Internal Revenue Service’s 1040 and 1099 data, Veterans Service Group of Illinois’ consumer referential </w:t>
+        <w:t xml:space="preserve">Having identifiers for addresses or people is not enough. Migration research requires datasets with these identifiers on them to be combined to make a person/place table that also records the time the record is seen. Then a time series for a person can be built from the various records showing a person’s moves through time. Key administrative datasets include: the Internal </w:t>
       </w:r>
       <w:r>
         <w:rPr>
@@ -7715,7 +7759,85 @@
           <w:szCs w:val="24"/>
         </w:rPr>
         <w:lastRenderedPageBreak/>
-        <w:t xml:space="preserve">database, the Social Security Office’s records, the National Change of Address Files, American Community Survey data, Decennial Census data, etc. Note that some of these datasets are from third parties, like the consumer referential data. </w:t>
+        <w:t xml:space="preserve">Revenue Service’s 1040 and 1099 data, Veterans Service Group of Illinois’ consumer referential database, the Social Security Office’s records, the National Change of Address Files, American Community Survey data, Decennial Census data, etc. Note that some of these datasets are from third parties, like the </w:t>
+      </w:r>
+      <w:r>
+        <w:rPr>
+          <w:rFonts w:ascii="Times New Roman" w:hAnsi="Times New Roman" w:cs="Times New Roman"/>
+          <w:sz w:val="24"/>
+          <w:szCs w:val="24"/>
+        </w:rPr>
+        <w:t xml:space="preserve">Veteran Service Group of Illinois’ </w:t>
+      </w:r>
+      <w:r>
+        <w:rPr>
+          <w:rFonts w:ascii="Times New Roman" w:hAnsi="Times New Roman" w:cs="Times New Roman"/>
+          <w:sz w:val="24"/>
+          <w:szCs w:val="24"/>
+        </w:rPr>
+        <w:t>consumer referential data.</w:t>
+      </w:r>
+    </w:p>
+    <w:p>
+      <w:pPr>
+        <w:spacing w:line="480" w:lineRule="auto"/>
+        <w:rPr>
+          <w:rFonts w:ascii="Times New Roman" w:hAnsi="Times New Roman" w:cs="Times New Roman"/>
+          <w:i/>
+          <w:iCs/>
+          <w:sz w:val="24"/>
+          <w:szCs w:val="24"/>
+        </w:rPr>
+      </w:pPr>
+      <w:r>
+        <w:rPr>
+          <w:rFonts w:ascii="Times New Roman" w:hAnsi="Times New Roman" w:cs="Times New Roman"/>
+          <w:i/>
+          <w:iCs/>
+          <w:sz w:val="24"/>
+          <w:szCs w:val="24"/>
+        </w:rPr>
+        <w:t>Issues with Third Party Data</w:t>
+      </w:r>
+    </w:p>
+    <w:p>
+      <w:pPr>
+        <w:spacing w:line="480" w:lineRule="auto"/>
+        <w:rPr>
+          <w:rFonts w:ascii="Times New Roman" w:hAnsi="Times New Roman" w:cs="Times New Roman"/>
+          <w:i/>
+          <w:iCs/>
+          <w:sz w:val="24"/>
+          <w:szCs w:val="24"/>
+        </w:rPr>
+      </w:pPr>
+      <w:r>
+        <w:rPr>
+          <w:rFonts w:ascii="Times New Roman" w:hAnsi="Times New Roman" w:cs="Times New Roman"/>
+          <w:i/>
+          <w:iCs/>
+          <w:sz w:val="24"/>
+          <w:szCs w:val="24"/>
+        </w:rPr>
+        <w:t>Migration Related to Hurricanes</w:t>
+      </w:r>
+    </w:p>
+    <w:p>
+      <w:pPr>
+        <w:spacing w:line="480" w:lineRule="auto"/>
+        <w:rPr>
+          <w:rFonts w:ascii="Times New Roman" w:hAnsi="Times New Roman" w:cs="Times New Roman"/>
+          <w:sz w:val="24"/>
+          <w:szCs w:val="24"/>
+        </w:rPr>
+      </w:pPr>
+      <w:r>
+        <w:rPr>
+          <w:rFonts w:ascii="Times New Roman" w:hAnsi="Times New Roman" w:cs="Times New Roman"/>
+          <w:sz w:val="24"/>
+          <w:szCs w:val="24"/>
+        </w:rPr>
+        <w:t>METHOD</w:t>
       </w:r>
     </w:p>
     <w:p>
@@ -7728,45 +7850,269 @@
           <w:szCs w:val="24"/>
         </w:rPr>
       </w:pPr>
-    </w:p>
-    <w:p>
-      <w:pPr>
-        <w:spacing w:line="480" w:lineRule="auto"/>
-        <w:rPr>
-          <w:rFonts w:ascii="Times New Roman" w:hAnsi="Times New Roman" w:cs="Times New Roman"/>
-          <w:i/>
-          <w:iCs/>
-          <w:sz w:val="24"/>
-          <w:szCs w:val="24"/>
-        </w:rPr>
-      </w:pPr>
-      <w:r>
-        <w:rPr>
-          <w:rFonts w:ascii="Times New Roman" w:hAnsi="Times New Roman" w:cs="Times New Roman"/>
-          <w:i/>
-          <w:iCs/>
-          <w:sz w:val="24"/>
-          <w:szCs w:val="24"/>
-        </w:rPr>
-        <w:t>Migration Related to Hurricanes</w:t>
-      </w:r>
-    </w:p>
-    <w:p>
-      <w:pPr>
-        <w:spacing w:line="480" w:lineRule="auto"/>
-        <w:rPr>
-          <w:rFonts w:ascii="Times New Roman" w:hAnsi="Times New Roman" w:cs="Times New Roman"/>
-          <w:sz w:val="24"/>
-          <w:szCs w:val="24"/>
-        </w:rPr>
-      </w:pPr>
-      <w:r>
-        <w:rPr>
-          <w:rFonts w:ascii="Times New Roman" w:hAnsi="Times New Roman" w:cs="Times New Roman"/>
-          <w:sz w:val="24"/>
-          <w:szCs w:val="24"/>
-        </w:rPr>
-        <w:t>METHOD</w:t>
+      <w:r>
+        <w:rPr>
+          <w:rFonts w:ascii="Times New Roman" w:hAnsi="Times New Roman" w:cs="Times New Roman"/>
+          <w:sz w:val="24"/>
+          <w:szCs w:val="24"/>
+        </w:rPr>
+        <w:t>I propose using the datasets available in a Federal Statistics Research Data Center</w:t>
+      </w:r>
+      <w:r>
+        <w:rPr>
+          <w:rFonts w:ascii="Times New Roman" w:hAnsi="Times New Roman" w:cs="Times New Roman"/>
+          <w:sz w:val="24"/>
+          <w:szCs w:val="24"/>
+        </w:rPr>
+        <w:t xml:space="preserve">, including the 2020 </w:t>
+      </w:r>
+      <w:r>
+        <w:rPr>
+          <w:rFonts w:ascii="Times New Roman" w:hAnsi="Times New Roman" w:cs="Times New Roman"/>
+          <w:sz w:val="24"/>
+          <w:szCs w:val="24"/>
+        </w:rPr>
+        <w:t>Decennial</w:t>
+      </w:r>
+      <w:r>
+        <w:rPr>
+          <w:rFonts w:ascii="Times New Roman" w:hAnsi="Times New Roman" w:cs="Times New Roman"/>
+          <w:sz w:val="24"/>
+          <w:szCs w:val="24"/>
+        </w:rPr>
+        <w:t xml:space="preserve"> Census Edited File</w:t>
+      </w:r>
+      <w:r>
+        <w:rPr>
+          <w:rFonts w:ascii="Times New Roman" w:hAnsi="Times New Roman" w:cs="Times New Roman"/>
+          <w:sz w:val="24"/>
+          <w:szCs w:val="24"/>
+        </w:rPr>
+        <w:t xml:space="preserve"> (CEF)</w:t>
+      </w:r>
+      <w:r>
+        <w:rPr>
+          <w:rFonts w:ascii="Times New Roman" w:hAnsi="Times New Roman" w:cs="Times New Roman"/>
+          <w:sz w:val="24"/>
+          <w:szCs w:val="24"/>
+        </w:rPr>
+        <w:t>, The American Community Survey micro data</w:t>
+      </w:r>
+      <w:r>
+        <w:rPr>
+          <w:rFonts w:ascii="Times New Roman" w:hAnsi="Times New Roman" w:cs="Times New Roman"/>
+          <w:sz w:val="24"/>
+          <w:szCs w:val="24"/>
+        </w:rPr>
+        <w:t xml:space="preserve"> (ACS)</w:t>
+      </w:r>
+      <w:r>
+        <w:rPr>
+          <w:rFonts w:ascii="Times New Roman" w:hAnsi="Times New Roman" w:cs="Times New Roman"/>
+          <w:sz w:val="24"/>
+          <w:szCs w:val="24"/>
+        </w:rPr>
+        <w:t>, The Demographic Frame extracts, and all other datasets included in the Demographic Frame’s</w:t>
+      </w:r>
+      <w:r>
+        <w:rPr>
+          <w:rFonts w:ascii="Times New Roman" w:hAnsi="Times New Roman" w:cs="Times New Roman"/>
+          <w:sz w:val="24"/>
+          <w:szCs w:val="24"/>
+        </w:rPr>
+        <w:t xml:space="preserve"> (demoframe)</w:t>
+      </w:r>
+      <w:r>
+        <w:rPr>
+          <w:rFonts w:ascii="Times New Roman" w:hAnsi="Times New Roman" w:cs="Times New Roman"/>
+          <w:sz w:val="24"/>
+          <w:szCs w:val="24"/>
+        </w:rPr>
+        <w:t xml:space="preserve"> Person Place Table</w:t>
+      </w:r>
+      <w:r>
+        <w:rPr>
+          <w:rFonts w:ascii="Times New Roman" w:hAnsi="Times New Roman" w:cs="Times New Roman"/>
+          <w:sz w:val="24"/>
+          <w:szCs w:val="24"/>
+        </w:rPr>
+        <w:t xml:space="preserve"> to make a business rules approach to person place matching</w:t>
+      </w:r>
+      <w:r>
+        <w:rPr>
+          <w:rFonts w:ascii="Times New Roman" w:hAnsi="Times New Roman" w:cs="Times New Roman"/>
+          <w:sz w:val="24"/>
+          <w:szCs w:val="24"/>
+        </w:rPr>
+        <w:t xml:space="preserve">. The Person Place Table includes information </w:t>
+      </w:r>
+      <w:r>
+        <w:rPr>
+          <w:rFonts w:ascii="Times New Roman" w:hAnsi="Times New Roman" w:cs="Times New Roman"/>
+          <w:sz w:val="24"/>
+          <w:szCs w:val="24"/>
+        </w:rPr>
+        <w:t xml:space="preserve">from nearly </w:t>
+      </w:r>
+      <w:r>
+        <w:rPr>
+          <w:rFonts w:ascii="Times New Roman" w:hAnsi="Times New Roman" w:cs="Times New Roman"/>
+          <w:sz w:val="24"/>
+          <w:szCs w:val="24"/>
+        </w:rPr>
+        <w:t>1,000</w:t>
+      </w:r>
+      <w:r>
+        <w:rPr>
+          <w:rFonts w:ascii="Times New Roman" w:hAnsi="Times New Roman" w:cs="Times New Roman"/>
+          <w:sz w:val="24"/>
+          <w:szCs w:val="24"/>
+        </w:rPr>
+        <w:t xml:space="preserve"> sources</w:t>
+      </w:r>
+      <w:r>
+        <w:rPr>
+          <w:rFonts w:ascii="Times New Roman" w:hAnsi="Times New Roman" w:cs="Times New Roman"/>
+          <w:sz w:val="24"/>
+          <w:szCs w:val="24"/>
+        </w:rPr>
+        <w:t xml:space="preserve"> </w:t>
+      </w:r>
+      <w:r>
+        <w:rPr>
+          <w:rFonts w:ascii="Times New Roman" w:hAnsi="Times New Roman" w:cs="Times New Roman"/>
+          <w:sz w:val="24"/>
+          <w:szCs w:val="24"/>
+        </w:rPr>
+        <w:t xml:space="preserve">including </w:t>
+      </w:r>
+      <w:r>
+        <w:rPr>
+          <w:rFonts w:ascii="Times New Roman" w:hAnsi="Times New Roman" w:cs="Times New Roman"/>
+          <w:sz w:val="24"/>
+          <w:szCs w:val="24"/>
+        </w:rPr>
+        <w:t>the</w:t>
+      </w:r>
+      <w:r>
+        <w:rPr>
+          <w:rFonts w:ascii="Times New Roman" w:hAnsi="Times New Roman" w:cs="Times New Roman"/>
+          <w:sz w:val="24"/>
+          <w:szCs w:val="24"/>
+        </w:rPr>
+        <w:t xml:space="preserve"> </w:t>
+      </w:r>
+      <w:r>
+        <w:rPr>
+          <w:rFonts w:ascii="Times New Roman" w:hAnsi="Times New Roman" w:cs="Times New Roman"/>
+          <w:sz w:val="24"/>
+          <w:szCs w:val="24"/>
+        </w:rPr>
+        <w:t>U.S. Census Bureau’s version of the Social Security Administration’s</w:t>
+      </w:r>
+      <w:r>
+        <w:rPr>
+          <w:rFonts w:ascii="Times New Roman" w:hAnsi="Times New Roman" w:cs="Times New Roman"/>
+          <w:sz w:val="24"/>
+          <w:szCs w:val="24"/>
+        </w:rPr>
+        <w:t xml:space="preserve"> Num</w:t>
+      </w:r>
+      <w:r>
+        <w:rPr>
+          <w:rFonts w:ascii="Times New Roman" w:hAnsi="Times New Roman" w:cs="Times New Roman"/>
+          <w:sz w:val="24"/>
+          <w:szCs w:val="24"/>
+        </w:rPr>
+        <w:t>erical Identification System</w:t>
+      </w:r>
+      <w:r>
+        <w:rPr>
+          <w:rFonts w:ascii="Times New Roman" w:hAnsi="Times New Roman" w:cs="Times New Roman"/>
+          <w:sz w:val="24"/>
+          <w:szCs w:val="24"/>
+        </w:rPr>
+        <w:t xml:space="preserve"> (CNUM)</w:t>
+      </w:r>
+      <w:r>
+        <w:rPr>
+          <w:rFonts w:ascii="Times New Roman" w:hAnsi="Times New Roman" w:cs="Times New Roman"/>
+          <w:sz w:val="24"/>
+          <w:szCs w:val="24"/>
+        </w:rPr>
+        <w:t>,</w:t>
+      </w:r>
+      <w:r>
+        <w:rPr>
+          <w:rFonts w:ascii="Times New Roman" w:hAnsi="Times New Roman" w:cs="Times New Roman"/>
+          <w:sz w:val="24"/>
+          <w:szCs w:val="24"/>
+        </w:rPr>
+        <w:t xml:space="preserve"> data from the</w:t>
+      </w:r>
+      <w:r>
+        <w:rPr>
+          <w:rFonts w:ascii="Times New Roman" w:hAnsi="Times New Roman" w:cs="Times New Roman"/>
+          <w:sz w:val="24"/>
+          <w:szCs w:val="24"/>
+        </w:rPr>
+        <w:t xml:space="preserve"> Bureau of Prisons, the</w:t>
+      </w:r>
+      <w:r>
+        <w:rPr>
+          <w:rFonts w:ascii="Times New Roman" w:hAnsi="Times New Roman" w:cs="Times New Roman"/>
+          <w:sz w:val="24"/>
+          <w:szCs w:val="24"/>
+        </w:rPr>
+        <w:t xml:space="preserve"> U.S. Postal Service’s</w:t>
+      </w:r>
+      <w:r>
+        <w:rPr>
+          <w:rFonts w:ascii="Times New Roman" w:hAnsi="Times New Roman" w:cs="Times New Roman"/>
+          <w:sz w:val="24"/>
+          <w:szCs w:val="24"/>
+        </w:rPr>
+        <w:t xml:space="preserve"> National Change of Address File, </w:t>
+      </w:r>
+      <w:r>
+        <w:rPr>
+          <w:rFonts w:ascii="Times New Roman" w:hAnsi="Times New Roman" w:cs="Times New Roman"/>
+          <w:sz w:val="24"/>
+          <w:szCs w:val="24"/>
+        </w:rPr>
+        <w:t xml:space="preserve">and </w:t>
+      </w:r>
+      <w:r>
+        <w:rPr>
+          <w:rFonts w:ascii="Times New Roman" w:hAnsi="Times New Roman" w:cs="Times New Roman"/>
+          <w:sz w:val="24"/>
+          <w:szCs w:val="24"/>
+        </w:rPr>
+        <w:t xml:space="preserve">state aid program datasets including </w:t>
+      </w:r>
+      <w:r>
+        <w:rPr>
+          <w:rFonts w:ascii="Times New Roman" w:hAnsi="Times New Roman" w:cs="Times New Roman"/>
+          <w:sz w:val="24"/>
+          <w:szCs w:val="24"/>
+        </w:rPr>
+        <w:t>the Supplemental Nutrition Assistance Program</w:t>
+      </w:r>
+      <w:r>
+        <w:rPr>
+          <w:rFonts w:ascii="Times New Roman" w:hAnsi="Times New Roman" w:cs="Times New Roman"/>
+          <w:sz w:val="24"/>
+          <w:szCs w:val="24"/>
+        </w:rPr>
+        <w:t>, the Temporary Assistance for Needy Families, or WIC</w:t>
+      </w:r>
+      <w:r>
+        <w:rPr>
+          <w:rFonts w:ascii="Times New Roman" w:hAnsi="Times New Roman" w:cs="Times New Roman"/>
+          <w:sz w:val="24"/>
+          <w:szCs w:val="24"/>
+        </w:rPr>
+        <w:t>.</w:t>
       </w:r>
     </w:p>
     <w:p>
@@ -7785,223 +8131,136 @@
           <w:sz w:val="24"/>
           <w:szCs w:val="24"/>
         </w:rPr>
-        <w:t>I propose using the datasets available in a Federal Statistics Research Data Center</w:t>
-      </w:r>
-      <w:r>
-        <w:rPr>
-          <w:rFonts w:ascii="Times New Roman" w:hAnsi="Times New Roman" w:cs="Times New Roman"/>
-          <w:sz w:val="24"/>
-          <w:szCs w:val="24"/>
-        </w:rPr>
-        <w:t xml:space="preserve">, including the 2020 </w:t>
-      </w:r>
-      <w:r>
-        <w:rPr>
-          <w:rFonts w:ascii="Times New Roman" w:hAnsi="Times New Roman" w:cs="Times New Roman"/>
-          <w:sz w:val="24"/>
-          <w:szCs w:val="24"/>
-        </w:rPr>
-        <w:t>Decennial</w:t>
-      </w:r>
-      <w:r>
-        <w:rPr>
-          <w:rFonts w:ascii="Times New Roman" w:hAnsi="Times New Roman" w:cs="Times New Roman"/>
-          <w:sz w:val="24"/>
-          <w:szCs w:val="24"/>
-        </w:rPr>
-        <w:t xml:space="preserve"> Census Edited File</w:t>
-      </w:r>
-      <w:r>
-        <w:rPr>
-          <w:rFonts w:ascii="Times New Roman" w:hAnsi="Times New Roman" w:cs="Times New Roman"/>
-          <w:sz w:val="24"/>
-          <w:szCs w:val="24"/>
-        </w:rPr>
-        <w:t xml:space="preserve"> (CEF)</w:t>
-      </w:r>
-      <w:r>
-        <w:rPr>
-          <w:rFonts w:ascii="Times New Roman" w:hAnsi="Times New Roman" w:cs="Times New Roman"/>
-          <w:sz w:val="24"/>
-          <w:szCs w:val="24"/>
-        </w:rPr>
-        <w:t>, The American Community Survey micro data</w:t>
-      </w:r>
-      <w:r>
-        <w:rPr>
-          <w:rFonts w:ascii="Times New Roman" w:hAnsi="Times New Roman" w:cs="Times New Roman"/>
-          <w:sz w:val="24"/>
-          <w:szCs w:val="24"/>
-        </w:rPr>
-        <w:t xml:space="preserve"> (ACS)</w:t>
-      </w:r>
-      <w:r>
-        <w:rPr>
-          <w:rFonts w:ascii="Times New Roman" w:hAnsi="Times New Roman" w:cs="Times New Roman"/>
-          <w:sz w:val="24"/>
-          <w:szCs w:val="24"/>
-        </w:rPr>
-        <w:t>, The Demographic Frame extracts, and all other datasets included in the Demographic Frame</w:t>
-      </w:r>
-      <w:r>
-        <w:rPr>
-          <w:rFonts w:ascii="Times New Roman" w:hAnsi="Times New Roman" w:cs="Times New Roman"/>
-          <w:sz w:val="24"/>
-          <w:szCs w:val="24"/>
-        </w:rPr>
-        <w:t xml:space="preserve"> Team</w:t>
-      </w:r>
-      <w:r>
-        <w:rPr>
-          <w:rFonts w:ascii="Times New Roman" w:hAnsi="Times New Roman" w:cs="Times New Roman"/>
-          <w:sz w:val="24"/>
-          <w:szCs w:val="24"/>
-        </w:rPr>
-        <w:t>’s</w:t>
-      </w:r>
-      <w:r>
-        <w:rPr>
-          <w:rFonts w:ascii="Times New Roman" w:hAnsi="Times New Roman" w:cs="Times New Roman"/>
-          <w:sz w:val="24"/>
-          <w:szCs w:val="24"/>
-        </w:rPr>
-        <w:t xml:space="preserve"> (demoframe)</w:t>
-      </w:r>
-      <w:r>
-        <w:rPr>
-          <w:rFonts w:ascii="Times New Roman" w:hAnsi="Times New Roman" w:cs="Times New Roman"/>
-          <w:sz w:val="24"/>
-          <w:szCs w:val="24"/>
-        </w:rPr>
-        <w:t xml:space="preserve"> Person Place Table. The Person Place Table includes information </w:t>
-      </w:r>
-      <w:r>
-        <w:rPr>
-          <w:rFonts w:ascii="Times New Roman" w:hAnsi="Times New Roman" w:cs="Times New Roman"/>
-          <w:sz w:val="24"/>
-          <w:szCs w:val="24"/>
-        </w:rPr>
-        <w:t>from nearly a thousand sources</w:t>
-      </w:r>
-      <w:r>
-        <w:rPr>
-          <w:rFonts w:ascii="Times New Roman" w:hAnsi="Times New Roman" w:cs="Times New Roman"/>
-          <w:sz w:val="24"/>
-          <w:szCs w:val="24"/>
-        </w:rPr>
-        <w:t xml:space="preserve"> </w:t>
-      </w:r>
-      <w:r>
-        <w:rPr>
-          <w:rFonts w:ascii="Times New Roman" w:hAnsi="Times New Roman" w:cs="Times New Roman"/>
-          <w:sz w:val="24"/>
-          <w:szCs w:val="24"/>
-        </w:rPr>
-        <w:t xml:space="preserve">including </w:t>
-      </w:r>
-      <w:r>
-        <w:rPr>
-          <w:rFonts w:ascii="Times New Roman" w:hAnsi="Times New Roman" w:cs="Times New Roman"/>
-          <w:sz w:val="24"/>
-          <w:szCs w:val="24"/>
-        </w:rPr>
-        <w:t>the</w:t>
-      </w:r>
-      <w:r>
-        <w:rPr>
-          <w:rFonts w:ascii="Times New Roman" w:hAnsi="Times New Roman" w:cs="Times New Roman"/>
-          <w:sz w:val="24"/>
-          <w:szCs w:val="24"/>
-        </w:rPr>
-        <w:t xml:space="preserve"> </w:t>
-      </w:r>
-      <w:r>
-        <w:rPr>
-          <w:rFonts w:ascii="Times New Roman" w:hAnsi="Times New Roman" w:cs="Times New Roman"/>
-          <w:sz w:val="24"/>
-          <w:szCs w:val="24"/>
-        </w:rPr>
-        <w:t>U.S. Census Bureau’s version of the Social Security Administration’s</w:t>
-      </w:r>
-      <w:r>
-        <w:rPr>
-          <w:rFonts w:ascii="Times New Roman" w:hAnsi="Times New Roman" w:cs="Times New Roman"/>
-          <w:sz w:val="24"/>
-          <w:szCs w:val="24"/>
-        </w:rPr>
-        <w:t xml:space="preserve"> Num</w:t>
-      </w:r>
-      <w:r>
-        <w:rPr>
-          <w:rFonts w:ascii="Times New Roman" w:hAnsi="Times New Roman" w:cs="Times New Roman"/>
-          <w:sz w:val="24"/>
-          <w:szCs w:val="24"/>
-        </w:rPr>
-        <w:t>erical Identification System</w:t>
-      </w:r>
-      <w:r>
-        <w:rPr>
-          <w:rFonts w:ascii="Times New Roman" w:hAnsi="Times New Roman" w:cs="Times New Roman"/>
-          <w:sz w:val="24"/>
-          <w:szCs w:val="24"/>
-        </w:rPr>
-        <w:t>,</w:t>
-      </w:r>
-      <w:r>
-        <w:rPr>
-          <w:rFonts w:ascii="Times New Roman" w:hAnsi="Times New Roman" w:cs="Times New Roman"/>
-          <w:sz w:val="24"/>
-          <w:szCs w:val="24"/>
-        </w:rPr>
-        <w:t xml:space="preserve"> data from the</w:t>
-      </w:r>
-      <w:r>
-        <w:rPr>
-          <w:rFonts w:ascii="Times New Roman" w:hAnsi="Times New Roman" w:cs="Times New Roman"/>
-          <w:sz w:val="24"/>
-          <w:szCs w:val="24"/>
-        </w:rPr>
-        <w:t xml:space="preserve"> Bureau of Prisons, the</w:t>
-      </w:r>
-      <w:r>
-        <w:rPr>
-          <w:rFonts w:ascii="Times New Roman" w:hAnsi="Times New Roman" w:cs="Times New Roman"/>
-          <w:sz w:val="24"/>
-          <w:szCs w:val="24"/>
-        </w:rPr>
-        <w:t xml:space="preserve"> U.S. Postal Service’s</w:t>
-      </w:r>
-      <w:r>
-        <w:rPr>
-          <w:rFonts w:ascii="Times New Roman" w:hAnsi="Times New Roman" w:cs="Times New Roman"/>
-          <w:sz w:val="24"/>
-          <w:szCs w:val="24"/>
-        </w:rPr>
-        <w:t xml:space="preserve"> National Change of Address File, </w:t>
-      </w:r>
-      <w:r>
-        <w:rPr>
-          <w:rFonts w:ascii="Times New Roman" w:hAnsi="Times New Roman" w:cs="Times New Roman"/>
-          <w:sz w:val="24"/>
-          <w:szCs w:val="24"/>
-        </w:rPr>
-        <w:t xml:space="preserve">and </w:t>
-      </w:r>
-      <w:r>
-        <w:rPr>
-          <w:rFonts w:ascii="Times New Roman" w:hAnsi="Times New Roman" w:cs="Times New Roman"/>
-          <w:sz w:val="24"/>
-          <w:szCs w:val="24"/>
-        </w:rPr>
-        <w:t xml:space="preserve">state aid program datasets including </w:t>
-      </w:r>
-      <w:r>
-        <w:rPr>
-          <w:rFonts w:ascii="Times New Roman" w:hAnsi="Times New Roman" w:cs="Times New Roman"/>
-          <w:sz w:val="24"/>
-          <w:szCs w:val="24"/>
-        </w:rPr>
-        <w:t>the Supplemental Nutrition Assistance Program.</w:t>
+        <w:t>These datasets</w:t>
+      </w:r>
+      <w:r>
+        <w:rPr>
+          <w:rFonts w:ascii="Times New Roman" w:hAnsi="Times New Roman" w:cs="Times New Roman"/>
+          <w:sz w:val="24"/>
+          <w:szCs w:val="24"/>
+        </w:rPr>
+        <w:t xml:space="preserve"> all</w:t>
+      </w:r>
+      <w:r>
+        <w:rPr>
+          <w:rFonts w:ascii="Times New Roman" w:hAnsi="Times New Roman" w:cs="Times New Roman"/>
+          <w:sz w:val="24"/>
+          <w:szCs w:val="24"/>
+        </w:rPr>
+        <w:t xml:space="preserve"> identify </w:t>
+      </w:r>
+      <w:r>
+        <w:rPr>
+          <w:rFonts w:ascii="Times New Roman" w:hAnsi="Times New Roman" w:cs="Times New Roman"/>
+          <w:sz w:val="24"/>
+          <w:szCs w:val="24"/>
+        </w:rPr>
+        <w:t>people</w:t>
+      </w:r>
+      <w:r>
+        <w:rPr>
+          <w:rFonts w:ascii="Times New Roman" w:hAnsi="Times New Roman" w:cs="Times New Roman"/>
+          <w:sz w:val="24"/>
+          <w:szCs w:val="24"/>
+        </w:rPr>
+        <w:t xml:space="preserve"> </w:t>
+      </w:r>
+      <w:r>
+        <w:rPr>
+          <w:rFonts w:ascii="Times New Roman" w:hAnsi="Times New Roman" w:cs="Times New Roman"/>
+          <w:sz w:val="24"/>
+          <w:szCs w:val="24"/>
+        </w:rPr>
+        <w:t>using</w:t>
+      </w:r>
+      <w:r>
+        <w:rPr>
+          <w:rFonts w:ascii="Times New Roman" w:hAnsi="Times New Roman" w:cs="Times New Roman"/>
+          <w:sz w:val="24"/>
+          <w:szCs w:val="24"/>
+        </w:rPr>
+        <w:t xml:space="preserve"> PIKs, and addresses through MAFIDs. The dates of the datasets, or the dates on the records themselves, can be used to identify when a particular person is at a particular address.</w:t>
+      </w:r>
+      <w:r>
+        <w:rPr>
+          <w:rFonts w:ascii="Times New Roman" w:hAnsi="Times New Roman" w:cs="Times New Roman"/>
+          <w:sz w:val="24"/>
+          <w:szCs w:val="24"/>
+        </w:rPr>
+        <w:t xml:space="preserve"> There are two modeling approaches used here that utilize the Person Place Table as the main input: the demographic frame extracts,</w:t>
+      </w:r>
+      <w:r>
+        <w:rPr>
+          <w:rFonts w:ascii="Times New Roman" w:hAnsi="Times New Roman" w:cs="Times New Roman"/>
+          <w:sz w:val="24"/>
+          <w:szCs w:val="24"/>
+        </w:rPr>
+        <w:t xml:space="preserve"> which make</w:t>
+      </w:r>
+      <w:r>
+        <w:rPr>
+          <w:rFonts w:ascii="Times New Roman" w:hAnsi="Times New Roman" w:cs="Times New Roman"/>
+          <w:sz w:val="24"/>
+          <w:szCs w:val="24"/>
+        </w:rPr>
+        <w:t xml:space="preserve"> </w:t>
+      </w:r>
+      <w:r>
+        <w:rPr>
+          <w:rFonts w:ascii="Times New Roman" w:hAnsi="Times New Roman" w:cs="Times New Roman"/>
+          <w:sz w:val="24"/>
+          <w:szCs w:val="24"/>
+        </w:rPr>
+        <w:t>predictions</w:t>
+      </w:r>
+      <w:r>
+        <w:rPr>
+          <w:rFonts w:ascii="Times New Roman" w:hAnsi="Times New Roman" w:cs="Times New Roman"/>
+          <w:sz w:val="24"/>
+          <w:szCs w:val="24"/>
+        </w:rPr>
+        <w:t xml:space="preserve"> throu</w:t>
+      </w:r>
+      <w:r>
+        <w:rPr>
+          <w:rFonts w:ascii="Times New Roman" w:hAnsi="Times New Roman" w:cs="Times New Roman"/>
+          <w:sz w:val="24"/>
+          <w:szCs w:val="24"/>
+        </w:rPr>
+        <w:t xml:space="preserve">gh machine learning and statistical models for a given extract year, and the business rules </w:t>
+      </w:r>
+      <w:r>
+        <w:rPr>
+          <w:rFonts w:ascii="Times New Roman" w:hAnsi="Times New Roman" w:cs="Times New Roman"/>
+          <w:sz w:val="24"/>
+          <w:szCs w:val="24"/>
+        </w:rPr>
+        <w:lastRenderedPageBreak/>
+        <w:t xml:space="preserve">approach to person place </w:t>
+      </w:r>
+      <w:r>
+        <w:rPr>
+          <w:rFonts w:ascii="Times New Roman" w:hAnsi="Times New Roman" w:cs="Times New Roman"/>
+          <w:sz w:val="24"/>
+          <w:szCs w:val="24"/>
+        </w:rPr>
+        <w:t>matching</w:t>
+      </w:r>
+      <w:r>
+        <w:rPr>
+          <w:rFonts w:ascii="Times New Roman" w:hAnsi="Times New Roman" w:cs="Times New Roman"/>
+          <w:sz w:val="24"/>
+          <w:szCs w:val="24"/>
+        </w:rPr>
+        <w:t>, which uses flexible logic for the assignment of person\place pairs.</w:t>
+      </w:r>
+      <w:r>
+        <w:rPr>
+          <w:rFonts w:ascii="Times New Roman" w:hAnsi="Times New Roman" w:cs="Times New Roman"/>
+          <w:sz w:val="24"/>
+          <w:szCs w:val="24"/>
+        </w:rPr>
+        <w:t xml:space="preserve"> MAFID and PIK identifiers are never repeated, and are entirely unique. </w:t>
       </w:r>
     </w:p>
     <w:p>
@@ -8020,111 +8279,85 @@
           <w:sz w:val="24"/>
           <w:szCs w:val="24"/>
         </w:rPr>
-        <w:t>These datasets</w:t>
-      </w:r>
-      <w:r>
-        <w:rPr>
-          <w:rFonts w:ascii="Times New Roman" w:hAnsi="Times New Roman" w:cs="Times New Roman"/>
-          <w:sz w:val="24"/>
-          <w:szCs w:val="24"/>
-        </w:rPr>
-        <w:t xml:space="preserve"> all</w:t>
-      </w:r>
-      <w:r>
-        <w:rPr>
-          <w:rFonts w:ascii="Times New Roman" w:hAnsi="Times New Roman" w:cs="Times New Roman"/>
-          <w:sz w:val="24"/>
-          <w:szCs w:val="24"/>
-        </w:rPr>
-        <w:t xml:space="preserve"> identify </w:t>
-      </w:r>
-      <w:r>
-        <w:rPr>
-          <w:rFonts w:ascii="Times New Roman" w:hAnsi="Times New Roman" w:cs="Times New Roman"/>
-          <w:sz w:val="24"/>
-          <w:szCs w:val="24"/>
-        </w:rPr>
-        <w:t>people</w:t>
-      </w:r>
-      <w:r>
-        <w:rPr>
-          <w:rFonts w:ascii="Times New Roman" w:hAnsi="Times New Roman" w:cs="Times New Roman"/>
-          <w:sz w:val="24"/>
-          <w:szCs w:val="24"/>
-        </w:rPr>
-        <w:t xml:space="preserve"> </w:t>
-      </w:r>
-      <w:r>
-        <w:rPr>
-          <w:rFonts w:ascii="Times New Roman" w:hAnsi="Times New Roman" w:cs="Times New Roman"/>
-          <w:sz w:val="24"/>
-          <w:szCs w:val="24"/>
-        </w:rPr>
-        <w:t>using</w:t>
-      </w:r>
-      <w:r>
-        <w:rPr>
-          <w:rFonts w:ascii="Times New Roman" w:hAnsi="Times New Roman" w:cs="Times New Roman"/>
-          <w:sz w:val="24"/>
-          <w:szCs w:val="24"/>
-        </w:rPr>
-        <w:t xml:space="preserve"> PIKs, and addresses through MAFIDs. The dates of the datasets, or the dates on the records themselves, can be used to identify when a particular person is at a particular address.</w:t>
-      </w:r>
-      <w:r>
-        <w:rPr>
-          <w:rFonts w:ascii="Times New Roman" w:hAnsi="Times New Roman" w:cs="Times New Roman"/>
-          <w:sz w:val="24"/>
-          <w:szCs w:val="24"/>
-        </w:rPr>
-        <w:t xml:space="preserve"> There are two modeling approaches used here that utilize the Person Place Table as the main input: the demographic frame extracts,</w:t>
-      </w:r>
-      <w:r>
-        <w:rPr>
-          <w:rFonts w:ascii="Times New Roman" w:hAnsi="Times New Roman" w:cs="Times New Roman"/>
-          <w:sz w:val="24"/>
-          <w:szCs w:val="24"/>
-        </w:rPr>
-        <w:t xml:space="preserve"> which make</w:t>
-      </w:r>
-      <w:r>
-        <w:rPr>
-          <w:rFonts w:ascii="Times New Roman" w:hAnsi="Times New Roman" w:cs="Times New Roman"/>
-          <w:sz w:val="24"/>
-          <w:szCs w:val="24"/>
-        </w:rPr>
-        <w:t xml:space="preserve"> </w:t>
-      </w:r>
-      <w:r>
-        <w:rPr>
-          <w:rFonts w:ascii="Times New Roman" w:hAnsi="Times New Roman" w:cs="Times New Roman"/>
-          <w:sz w:val="24"/>
-          <w:szCs w:val="24"/>
-        </w:rPr>
-        <w:t>predictions</w:t>
-      </w:r>
-      <w:r>
-        <w:rPr>
-          <w:rFonts w:ascii="Times New Roman" w:hAnsi="Times New Roman" w:cs="Times New Roman"/>
-          <w:sz w:val="24"/>
-          <w:szCs w:val="24"/>
-        </w:rPr>
-        <w:t xml:space="preserve"> throu</w:t>
-      </w:r>
-      <w:r>
-        <w:rPr>
-          <w:rFonts w:ascii="Times New Roman" w:hAnsi="Times New Roman" w:cs="Times New Roman"/>
-          <w:sz w:val="24"/>
-          <w:szCs w:val="24"/>
-        </w:rPr>
-        <w:t xml:space="preserve">gh machine learning and statistical models for a given extract year, and the business rules approach to person place assignment, which uses flexible logic for the assignment of person\place pairs. </w:t>
-      </w:r>
-      <w:r>
-        <w:rPr>
-          <w:rFonts w:ascii="Times New Roman" w:hAnsi="Times New Roman" w:cs="Times New Roman"/>
-          <w:sz w:val="24"/>
-          <w:szCs w:val="24"/>
-        </w:rPr>
-        <w:t xml:space="preserve"> </w:t>
+        <w:t>Both methods which utilize the Person Place Table, the business rules approach to person/place matching and the demoframe extracts, obtain their universe (or sampling frame where everyone is selected) differently from the Decennial Census or the ACS. These data products have a frame of addresses, and these are selected or sampled. The demographic frame extract and the business rules approach both start with a master PIK list: a list of all PIKS ever verified. They then utilize records like the CNUM that indicate a death in the period</w:t>
+      </w:r>
+      <w:r>
+        <w:rPr>
+          <w:rFonts w:ascii="Times New Roman" w:hAnsi="Times New Roman" w:cs="Times New Roman"/>
+          <w:sz w:val="24"/>
+          <w:szCs w:val="24"/>
+        </w:rPr>
+        <w:t>,</w:t>
+      </w:r>
+      <w:r>
+        <w:rPr>
+          <w:rFonts w:ascii="Times New Roman" w:hAnsi="Times New Roman" w:cs="Times New Roman"/>
+          <w:sz w:val="24"/>
+          <w:szCs w:val="24"/>
+        </w:rPr>
+        <w:t xml:space="preserve"> </w:t>
+      </w:r>
+      <w:r>
+        <w:rPr>
+          <w:rFonts w:ascii="Times New Roman" w:hAnsi="Times New Roman" w:cs="Times New Roman"/>
+          <w:sz w:val="24"/>
+          <w:szCs w:val="24"/>
+        </w:rPr>
+        <w:t>identifying</w:t>
+      </w:r>
+      <w:r>
+        <w:rPr>
+          <w:rFonts w:ascii="Times New Roman" w:hAnsi="Times New Roman" w:cs="Times New Roman"/>
+          <w:sz w:val="24"/>
+          <w:szCs w:val="24"/>
+        </w:rPr>
+        <w:t xml:space="preserve"> those who have died, and </w:t>
+      </w:r>
+      <w:r>
+        <w:rPr>
+          <w:rFonts w:ascii="Times New Roman" w:hAnsi="Times New Roman" w:cs="Times New Roman"/>
+          <w:sz w:val="24"/>
+          <w:szCs w:val="24"/>
+        </w:rPr>
+        <w:t>excluding</w:t>
+      </w:r>
+      <w:r>
+        <w:rPr>
+          <w:rFonts w:ascii="Times New Roman" w:hAnsi="Times New Roman" w:cs="Times New Roman"/>
+          <w:sz w:val="24"/>
+          <w:szCs w:val="24"/>
+        </w:rPr>
+        <w:t xml:space="preserve"> those born after the reference date. </w:t>
+      </w:r>
+      <w:r>
+        <w:rPr>
+          <w:rFonts w:ascii="Times New Roman" w:hAnsi="Times New Roman" w:cs="Times New Roman"/>
+          <w:sz w:val="24"/>
+          <w:szCs w:val="24"/>
+        </w:rPr>
+        <w:t xml:space="preserve">Those who die during the reference period are kept and marked with a mortality attrition code, which is important to differentiate for disaster-related migration. </w:t>
+      </w:r>
+    </w:p>
+    <w:p>
+      <w:pPr>
+        <w:spacing w:line="480" w:lineRule="auto"/>
+        <w:rPr>
+          <w:rFonts w:ascii="Times New Roman" w:hAnsi="Times New Roman" w:cs="Times New Roman"/>
+          <w:i/>
+          <w:iCs/>
+          <w:sz w:val="24"/>
+          <w:szCs w:val="24"/>
+        </w:rPr>
+      </w:pPr>
+      <w:r>
+        <w:rPr>
+          <w:rFonts w:ascii="Times New Roman" w:hAnsi="Times New Roman" w:cs="Times New Roman"/>
+          <w:i/>
+          <w:iCs/>
+          <w:sz w:val="24"/>
+          <w:szCs w:val="24"/>
+        </w:rPr>
+        <w:t>The Demographic Frame Extract</w:t>
       </w:r>
     </w:p>
     <w:p>
@@ -8143,7 +8376,6 @@
           <w:sz w:val="24"/>
           <w:szCs w:val="24"/>
         </w:rPr>
-        <w:lastRenderedPageBreak/>
         <w:t xml:space="preserve">The demoframe extract </w:t>
       </w:r>
       <w:r>
@@ -8152,15 +8384,127 @@
           <w:sz w:val="24"/>
           <w:szCs w:val="24"/>
         </w:rPr>
-        <w:t xml:space="preserve">uses four different models to identify best PIK/MAFID pairs for a given year: an elastic net, random forest, logit, and boosted tree model. </w:t>
-      </w:r>
-      <w:r>
-        <w:rPr>
-          <w:rFonts w:ascii="Times New Roman" w:hAnsi="Times New Roman" w:cs="Times New Roman"/>
-          <w:sz w:val="24"/>
-          <w:szCs w:val="24"/>
-        </w:rPr>
-        <w:t>It is trained on the ACS data as a truth set and then uses the sources in the Person Place Table to create PIK/MAFID pairs. Other features used for training include the sourceid, or the characteristics of a particular source,</w:t>
+        <w:t>offers</w:t>
+      </w:r>
+      <w:r>
+        <w:rPr>
+          <w:rFonts w:ascii="Times New Roman" w:hAnsi="Times New Roman" w:cs="Times New Roman"/>
+          <w:sz w:val="24"/>
+          <w:szCs w:val="24"/>
+        </w:rPr>
+        <w:t xml:space="preserve"> four </w:t>
+      </w:r>
+      <w:r>
+        <w:rPr>
+          <w:rFonts w:ascii="Times New Roman" w:hAnsi="Times New Roman" w:cs="Times New Roman"/>
+          <w:sz w:val="24"/>
+          <w:szCs w:val="24"/>
+        </w:rPr>
+        <w:t>machine learning</w:t>
+      </w:r>
+      <w:r>
+        <w:rPr>
+          <w:rFonts w:ascii="Times New Roman" w:hAnsi="Times New Roman" w:cs="Times New Roman"/>
+          <w:sz w:val="24"/>
+          <w:szCs w:val="24"/>
+        </w:rPr>
+        <w:t xml:space="preserve"> models </w:t>
+      </w:r>
+      <w:r>
+        <w:rPr>
+          <w:rFonts w:ascii="Times New Roman" w:hAnsi="Times New Roman" w:cs="Times New Roman"/>
+          <w:sz w:val="24"/>
+          <w:szCs w:val="24"/>
+        </w:rPr>
+        <w:t>which</w:t>
+      </w:r>
+      <w:r>
+        <w:rPr>
+          <w:rFonts w:ascii="Times New Roman" w:hAnsi="Times New Roman" w:cs="Times New Roman"/>
+          <w:sz w:val="24"/>
+          <w:szCs w:val="24"/>
+        </w:rPr>
+        <w:t xml:space="preserve"> identify </w:t>
+      </w:r>
+      <w:r>
+        <w:rPr>
+          <w:rFonts w:ascii="Times New Roman" w:hAnsi="Times New Roman" w:cs="Times New Roman"/>
+          <w:sz w:val="24"/>
+          <w:szCs w:val="24"/>
+        </w:rPr>
+        <w:t xml:space="preserve">the </w:t>
+      </w:r>
+      <w:r>
+        <w:rPr>
+          <w:rFonts w:ascii="Times New Roman" w:hAnsi="Times New Roman" w:cs="Times New Roman"/>
+          <w:sz w:val="24"/>
+          <w:szCs w:val="24"/>
+        </w:rPr>
+        <w:t>best PIK/MAFID pairs for a given year</w:t>
+      </w:r>
+      <w:r>
+        <w:rPr>
+          <w:rFonts w:ascii="Times New Roman" w:hAnsi="Times New Roman" w:cs="Times New Roman"/>
+          <w:sz w:val="24"/>
+          <w:szCs w:val="24"/>
+        </w:rPr>
+        <w:t xml:space="preserve"> and reference date</w:t>
+      </w:r>
+      <w:r>
+        <w:rPr>
+          <w:rFonts w:ascii="Times New Roman" w:hAnsi="Times New Roman" w:cs="Times New Roman"/>
+          <w:sz w:val="24"/>
+          <w:szCs w:val="24"/>
+        </w:rPr>
+        <w:t xml:space="preserve">: an elastic net, random forest, logit, and boosted tree model. </w:t>
+      </w:r>
+      <w:r>
+        <w:rPr>
+          <w:rFonts w:ascii="Times New Roman" w:hAnsi="Times New Roman" w:cs="Times New Roman"/>
+          <w:sz w:val="24"/>
+          <w:szCs w:val="24"/>
+        </w:rPr>
+        <w:t>They are</w:t>
+      </w:r>
+      <w:r>
+        <w:rPr>
+          <w:rFonts w:ascii="Times New Roman" w:hAnsi="Times New Roman" w:cs="Times New Roman"/>
+          <w:sz w:val="24"/>
+          <w:szCs w:val="24"/>
+        </w:rPr>
+        <w:t xml:space="preserve"> trained on</w:t>
+      </w:r>
+      <w:r>
+        <w:rPr>
+          <w:rFonts w:ascii="Times New Roman" w:hAnsi="Times New Roman" w:cs="Times New Roman"/>
+          <w:sz w:val="24"/>
+          <w:szCs w:val="24"/>
+        </w:rPr>
+        <w:t xml:space="preserve"> the extract year’s</w:t>
+      </w:r>
+      <w:r>
+        <w:rPr>
+          <w:rFonts w:ascii="Times New Roman" w:hAnsi="Times New Roman" w:cs="Times New Roman"/>
+          <w:sz w:val="24"/>
+          <w:szCs w:val="24"/>
+        </w:rPr>
+        <w:t xml:space="preserve"> ACS data as a truth set and then uses the sources</w:t>
+      </w:r>
+      <w:r>
+        <w:rPr>
+          <w:rFonts w:ascii="Times New Roman" w:hAnsi="Times New Roman" w:cs="Times New Roman"/>
+          <w:sz w:val="24"/>
+          <w:szCs w:val="24"/>
+        </w:rPr>
+        <w:t xml:space="preserve"> from the past two years</w:t>
+      </w:r>
+      <w:r>
+        <w:rPr>
+          <w:rFonts w:ascii="Times New Roman" w:hAnsi="Times New Roman" w:cs="Times New Roman"/>
+          <w:sz w:val="24"/>
+          <w:szCs w:val="24"/>
+        </w:rPr>
+        <w:t xml:space="preserve"> in the Person Place Table to create PIK/MAFID pairs. Other features used for training include the sourceid, or the characteristics of a particular source,</w:t>
       </w:r>
       <w:r>
         <w:rPr>
@@ -8192,7 +8536,31 @@
           <w:sz w:val="24"/>
           <w:szCs w:val="24"/>
         </w:rPr>
-        <w:t xml:space="preserve">coverages. </w:t>
+        <w:t>coverages.</w:t>
+      </w:r>
+      <w:r>
+        <w:rPr>
+          <w:rFonts w:ascii="Times New Roman" w:hAnsi="Times New Roman" w:cs="Times New Roman"/>
+          <w:sz w:val="24"/>
+          <w:szCs w:val="24"/>
+        </w:rPr>
+        <w:t xml:space="preserve"> The assignment process and logic behind the PIK/MAFID pairs is opaque for each model. However, broadly speaking, the models prefer PIK/MAFID pairs with many corroborating sources, </w:t>
+      </w:r>
+      <w:r>
+        <w:rPr>
+          <w:rFonts w:ascii="Times New Roman" w:hAnsi="Times New Roman" w:cs="Times New Roman"/>
+          <w:sz w:val="24"/>
+          <w:szCs w:val="24"/>
+        </w:rPr>
+        <w:t xml:space="preserve">with higher quality sources, and more recent sources. It also has a feature </w:t>
+      </w:r>
+      <w:r>
+        <w:rPr>
+          <w:rFonts w:ascii="Times New Roman" w:hAnsi="Times New Roman" w:cs="Times New Roman"/>
+          <w:sz w:val="24"/>
+          <w:szCs w:val="24"/>
+        </w:rPr>
+        <w:t xml:space="preserve">which prefers mafids that were considered valid housing units during the last decennial census. </w:t>
       </w:r>
     </w:p>
     <w:p>
@@ -8200,50 +8568,2065 @@
         <w:spacing w:line="480" w:lineRule="auto"/>
         <w:ind w:firstLine="720"/>
         <w:rPr>
+          <w:rFonts w:ascii="Times New Roman" w:hAnsi="Times New Roman" w:cs="Times New Roman"/>
+          <w:sz w:val="24"/>
+          <w:szCs w:val="24"/>
+        </w:rPr>
+      </w:pPr>
+      <w:r>
+        <w:rPr>
+          <w:rFonts w:ascii="Times New Roman" w:hAnsi="Times New Roman" w:cs="Times New Roman"/>
+          <w:sz w:val="24"/>
+          <w:szCs w:val="24"/>
+        </w:rPr>
+        <w:lastRenderedPageBreak/>
+        <w:t xml:space="preserve"> </w:t>
+      </w:r>
+      <w:r>
+        <w:rPr>
+          <w:rFonts w:ascii="Times New Roman" w:hAnsi="Times New Roman" w:cs="Times New Roman"/>
+          <w:sz w:val="24"/>
+          <w:szCs w:val="24"/>
+        </w:rPr>
+        <w:t xml:space="preserve">Internal analyses suggest using the random forest and logistic regression models over the elastic net and boosted tree </w:t>
+      </w:r>
+      <w:r>
+        <w:rPr>
+          <w:rFonts w:ascii="Times New Roman" w:hAnsi="Times New Roman" w:cs="Times New Roman"/>
+          <w:sz w:val="24"/>
+          <w:szCs w:val="24"/>
+        </w:rPr>
+        <w:t>models</w:t>
+      </w:r>
+      <w:r>
+        <w:rPr>
+          <w:rFonts w:ascii="Times New Roman" w:hAnsi="Times New Roman" w:cs="Times New Roman"/>
+          <w:sz w:val="24"/>
+          <w:szCs w:val="24"/>
+        </w:rPr>
+        <w:t xml:space="preserve"> </w:t>
+      </w:r>
+      <w:r>
+        <w:rPr>
+          <w:rFonts w:ascii="Times New Roman" w:hAnsi="Times New Roman" w:cs="Times New Roman"/>
+          <w:sz w:val="24"/>
+          <w:szCs w:val="24"/>
+        </w:rPr>
+        <w:fldChar w:fldCharType="begin"/>
+      </w:r>
+      <w:r>
+        <w:rPr>
+          <w:rFonts w:ascii="Times New Roman" w:hAnsi="Times New Roman" w:cs="Times New Roman"/>
+          <w:sz w:val="24"/>
+          <w:szCs w:val="24"/>
+        </w:rPr>
+        <w:instrText xml:space="preserve"> ADDIN ZOTERO_ITEM CSL_CITATION {"citationID":"XgItxYz9","properties":{"formattedCitation":"(Demographic Frame Team 2025)","plainCitation":"(Demographic Frame Team 2025)","noteIndex":0},"citationItems":[{"id":1466,"uris":["http://zotero.org/users/6152647/items/YAMWHQSB"],"itemData":{"id":1466,"type":"document","title":"Demographic Frame Extract Notes- 2023v1","author":[{"literal":"Demographic Frame Team"}],"issued":{"date-parts":[["2025"]]}}}],"schema":"https://github.com/citation-style-language/schema/raw/master/csl-citation.json"} </w:instrText>
+      </w:r>
+      <w:r>
+        <w:rPr>
+          <w:rFonts w:ascii="Times New Roman" w:hAnsi="Times New Roman" w:cs="Times New Roman"/>
+          <w:sz w:val="24"/>
+          <w:szCs w:val="24"/>
+        </w:rPr>
+        <w:fldChar w:fldCharType="separate"/>
+      </w:r>
+      <w:r>
+        <w:rPr>
+          <w:rFonts w:ascii="Times New Roman" w:hAnsi="Times New Roman" w:cs="Times New Roman"/>
+          <w:sz w:val="24"/>
+        </w:rPr>
+        <w:t>(Demographic Frame Team 2025)</w:t>
+      </w:r>
+      <w:r>
+        <w:rPr>
+          <w:rFonts w:ascii="Times New Roman" w:hAnsi="Times New Roman" w:cs="Times New Roman"/>
+          <w:sz w:val="24"/>
+          <w:szCs w:val="24"/>
+        </w:rPr>
+        <w:fldChar w:fldCharType="end"/>
+      </w:r>
+      <w:r>
+        <w:rPr>
+          <w:rFonts w:ascii="Times New Roman" w:hAnsi="Times New Roman" w:cs="Times New Roman"/>
+          <w:sz w:val="24"/>
+          <w:szCs w:val="24"/>
+        </w:rPr>
+        <w:t>. They suggest using either the random forest or logistic models based on their internal analyses</w:t>
+      </w:r>
+      <w:r>
+        <w:rPr>
+          <w:rFonts w:ascii="Times New Roman" w:hAnsi="Times New Roman" w:cs="Times New Roman"/>
+          <w:sz w:val="24"/>
+          <w:szCs w:val="24"/>
+        </w:rPr>
+        <w:t xml:space="preserve">, and so because the projected probability for the PIK/MAFID pairs are not of concern, I use the random forest model whenever the demoframe extracts are used.  </w:t>
+      </w:r>
+    </w:p>
+    <w:p>
+      <w:pPr>
+        <w:spacing w:line="480" w:lineRule="auto"/>
+        <w:ind w:firstLine="720"/>
+        <w:rPr>
+          <w:rFonts w:ascii="Times New Roman" w:hAnsi="Times New Roman" w:cs="Times New Roman"/>
+          <w:sz w:val="24"/>
+          <w:szCs w:val="24"/>
+        </w:rPr>
+      </w:pPr>
+      <w:r>
+        <w:rPr>
+          <w:rFonts w:ascii="Times New Roman" w:hAnsi="Times New Roman" w:cs="Times New Roman"/>
+          <w:sz w:val="24"/>
+          <w:szCs w:val="24"/>
+        </w:rPr>
+        <w:t>The business rules approach</w:t>
+      </w:r>
+      <w:r>
+        <w:rPr>
+          <w:rFonts w:ascii="Times New Roman" w:hAnsi="Times New Roman" w:cs="Times New Roman"/>
+          <w:sz w:val="24"/>
+          <w:szCs w:val="24"/>
+        </w:rPr>
+        <w:t xml:space="preserve"> </w:t>
+      </w:r>
+      <w:r>
+        <w:rPr>
+          <w:rFonts w:ascii="Times New Roman" w:hAnsi="Times New Roman" w:cs="Times New Roman"/>
+          <w:sz w:val="24"/>
+          <w:szCs w:val="24"/>
+        </w:rPr>
+        <w:t>is flexible.</w:t>
+      </w:r>
+      <w:r>
+        <w:rPr>
+          <w:rFonts w:ascii="Times New Roman" w:hAnsi="Times New Roman" w:cs="Times New Roman"/>
+          <w:sz w:val="24"/>
+          <w:szCs w:val="24"/>
+        </w:rPr>
+        <w:t xml:space="preserve"> When</w:t>
+      </w:r>
+      <w:r>
+        <w:rPr>
+          <w:rFonts w:ascii="Times New Roman" w:hAnsi="Times New Roman" w:cs="Times New Roman"/>
+          <w:sz w:val="24"/>
+          <w:szCs w:val="24"/>
+        </w:rPr>
+        <w:t xml:space="preserve"> the objective is to identify movers after a particular event</w:t>
+      </w:r>
+      <w:r>
+        <w:rPr>
+          <w:rFonts w:ascii="Times New Roman" w:hAnsi="Times New Roman" w:cs="Times New Roman"/>
+          <w:sz w:val="24"/>
+          <w:szCs w:val="24"/>
+        </w:rPr>
+        <w:t xml:space="preserve">, the BRAPPM will use </w:t>
+      </w:r>
+      <w:r>
+        <w:rPr>
+          <w:rFonts w:ascii="Times New Roman" w:hAnsi="Times New Roman" w:cs="Times New Roman"/>
+          <w:sz w:val="24"/>
+          <w:szCs w:val="24"/>
+        </w:rPr>
+        <w:t>sources</w:t>
+      </w:r>
+      <w:r>
+        <w:rPr>
+          <w:rFonts w:ascii="Times New Roman" w:hAnsi="Times New Roman" w:cs="Times New Roman"/>
+          <w:sz w:val="24"/>
+          <w:szCs w:val="24"/>
+        </w:rPr>
+        <w:t xml:space="preserve"> after the reference date. When the </w:t>
+      </w:r>
+      <w:r>
+        <w:rPr>
+          <w:rFonts w:ascii="Times New Roman" w:hAnsi="Times New Roman" w:cs="Times New Roman"/>
+          <w:sz w:val="24"/>
+          <w:szCs w:val="24"/>
+        </w:rPr>
+        <w:t>objective is to update a particular data product with business rules,</w:t>
+      </w:r>
+      <w:r>
+        <w:rPr>
+          <w:rFonts w:ascii="Times New Roman" w:hAnsi="Times New Roman" w:cs="Times New Roman"/>
+          <w:sz w:val="24"/>
+          <w:szCs w:val="24"/>
+        </w:rPr>
+        <w:t xml:space="preserve"> BRAPPM will </w:t>
+      </w:r>
+      <w:r>
+        <w:rPr>
+          <w:rFonts w:ascii="Times New Roman" w:hAnsi="Times New Roman" w:cs="Times New Roman"/>
+          <w:sz w:val="24"/>
+          <w:szCs w:val="24"/>
+        </w:rPr>
+        <w:t>use sources from before</w:t>
+      </w:r>
+      <w:r>
+        <w:rPr>
+          <w:rFonts w:ascii="Times New Roman" w:hAnsi="Times New Roman" w:cs="Times New Roman"/>
+          <w:sz w:val="24"/>
+          <w:szCs w:val="24"/>
+        </w:rPr>
+        <w:t xml:space="preserve"> and after</w:t>
+      </w:r>
+      <w:r>
+        <w:rPr>
+          <w:rFonts w:ascii="Times New Roman" w:hAnsi="Times New Roman" w:cs="Times New Roman"/>
+          <w:sz w:val="24"/>
+          <w:szCs w:val="24"/>
+        </w:rPr>
+        <w:t xml:space="preserve"> the reference date. </w:t>
+      </w:r>
+      <w:r>
+        <w:rPr>
+          <w:rFonts w:ascii="Times New Roman" w:hAnsi="Times New Roman" w:cs="Times New Roman"/>
+          <w:sz w:val="24"/>
+          <w:szCs w:val="24"/>
+        </w:rPr>
+        <w:t>B</w:t>
+      </w:r>
+      <w:r>
+        <w:rPr>
+          <w:rFonts w:ascii="Times New Roman" w:hAnsi="Times New Roman" w:cs="Times New Roman"/>
+          <w:sz w:val="24"/>
+          <w:szCs w:val="24"/>
+        </w:rPr>
+        <w:t xml:space="preserve">oth versions of the BRAPPM </w:t>
+      </w:r>
+      <w:r>
+        <w:rPr>
+          <w:rFonts w:ascii="Times New Roman" w:hAnsi="Times New Roman" w:cs="Times New Roman"/>
+          <w:sz w:val="24"/>
+          <w:szCs w:val="24"/>
+        </w:rPr>
+        <w:t xml:space="preserve">will </w:t>
+      </w:r>
+      <w:r>
+        <w:rPr>
+          <w:rFonts w:ascii="Times New Roman" w:hAnsi="Times New Roman" w:cs="Times New Roman"/>
+          <w:sz w:val="24"/>
+          <w:szCs w:val="24"/>
+        </w:rPr>
+        <w:t>use the MAFID</w:t>
+      </w:r>
+      <w:r>
+        <w:rPr>
+          <w:rFonts w:ascii="Times New Roman" w:hAnsi="Times New Roman" w:cs="Times New Roman"/>
+          <w:sz w:val="24"/>
+          <w:szCs w:val="24"/>
+        </w:rPr>
+        <w:t xml:space="preserve"> from</w:t>
+      </w:r>
+      <w:r>
+        <w:rPr>
+          <w:rFonts w:ascii="Times New Roman" w:hAnsi="Times New Roman" w:cs="Times New Roman"/>
+          <w:sz w:val="24"/>
+          <w:szCs w:val="24"/>
+        </w:rPr>
+        <w:t xml:space="preserve"> the last whole-universe data source</w:t>
+      </w:r>
+      <w:r>
+        <w:rPr>
+          <w:rFonts w:ascii="Times New Roman" w:hAnsi="Times New Roman" w:cs="Times New Roman"/>
+          <w:sz w:val="24"/>
+          <w:szCs w:val="24"/>
+        </w:rPr>
+        <w:t xml:space="preserve"> </w:t>
+      </w:r>
+      <w:r>
+        <w:rPr>
+          <w:rFonts w:ascii="Times New Roman" w:hAnsi="Times New Roman" w:cs="Times New Roman"/>
+          <w:sz w:val="24"/>
+          <w:szCs w:val="24"/>
+        </w:rPr>
+        <w:t>(</w:t>
+      </w:r>
+      <w:r>
+        <w:rPr>
+          <w:rFonts w:ascii="Times New Roman" w:hAnsi="Times New Roman" w:cs="Times New Roman"/>
+          <w:sz w:val="24"/>
+          <w:szCs w:val="24"/>
+        </w:rPr>
+        <w:t xml:space="preserve">usually </w:t>
+      </w:r>
+      <w:r>
+        <w:rPr>
+          <w:rFonts w:ascii="Times New Roman" w:hAnsi="Times New Roman" w:cs="Times New Roman"/>
+          <w:sz w:val="24"/>
+          <w:szCs w:val="24"/>
+        </w:rPr>
+        <w:t xml:space="preserve">a demoframe extract or </w:t>
+      </w:r>
+      <w:r>
+        <w:rPr>
+          <w:rFonts w:ascii="Times New Roman" w:hAnsi="Times New Roman" w:cs="Times New Roman"/>
+          <w:sz w:val="24"/>
+          <w:szCs w:val="24"/>
+        </w:rPr>
+        <w:t xml:space="preserve">the </w:t>
+      </w:r>
+      <w:r>
+        <w:rPr>
+          <w:rFonts w:ascii="Times New Roman" w:hAnsi="Times New Roman" w:cs="Times New Roman"/>
+          <w:sz w:val="24"/>
+          <w:szCs w:val="24"/>
+        </w:rPr>
+        <w:t xml:space="preserve">Decennial Census) </w:t>
+      </w:r>
+      <w:r>
+        <w:rPr>
+          <w:rFonts w:ascii="Times New Roman" w:hAnsi="Times New Roman" w:cs="Times New Roman"/>
+          <w:sz w:val="24"/>
+          <w:szCs w:val="24"/>
+        </w:rPr>
+        <w:t>for</w:t>
+      </w:r>
+      <w:r>
+        <w:rPr>
+          <w:rFonts w:ascii="Times New Roman" w:hAnsi="Times New Roman" w:cs="Times New Roman"/>
+          <w:sz w:val="24"/>
+          <w:szCs w:val="24"/>
+        </w:rPr>
+        <w:t xml:space="preserve"> PIKs without corroborating sources in the </w:t>
+      </w:r>
+      <w:r>
+        <w:rPr>
+          <w:rFonts w:ascii="Times New Roman" w:hAnsi="Times New Roman" w:cs="Times New Roman"/>
+          <w:sz w:val="24"/>
+          <w:szCs w:val="24"/>
+        </w:rPr>
+        <w:t>mini–Person</w:t>
+      </w:r>
+      <w:r>
+        <w:rPr>
+          <w:rFonts w:ascii="Times New Roman" w:hAnsi="Times New Roman" w:cs="Times New Roman"/>
+          <w:sz w:val="24"/>
+          <w:szCs w:val="24"/>
+        </w:rPr>
+        <w:t xml:space="preserve"> Place Table’s slice of the time series.</w:t>
+      </w:r>
+      <w:r>
+        <w:rPr>
+          <w:rFonts w:ascii="Times New Roman" w:hAnsi="Times New Roman" w:cs="Times New Roman"/>
+          <w:sz w:val="24"/>
+          <w:szCs w:val="24"/>
+        </w:rPr>
+        <w:t xml:space="preserve"> This will </w:t>
+      </w:r>
+      <w:r>
+        <w:rPr>
+          <w:rFonts w:ascii="Times New Roman" w:hAnsi="Times New Roman" w:cs="Times New Roman"/>
+          <w:sz w:val="24"/>
+          <w:szCs w:val="24"/>
+        </w:rPr>
+        <w:t xml:space="preserve">find those PIKs who might have been missed in a strictly prospective method. </w:t>
+      </w:r>
+    </w:p>
+    <w:p>
+      <w:pPr>
+        <w:spacing w:line="480" w:lineRule="auto"/>
+        <w:ind w:firstLine="720"/>
+        <w:rPr>
+          <w:rFonts w:ascii="Times New Roman" w:hAnsi="Times New Roman" w:cs="Times New Roman"/>
+          <w:sz w:val="24"/>
+          <w:szCs w:val="24"/>
+        </w:rPr>
+      </w:pPr>
+      <w:r>
+        <w:rPr>
+          <w:rFonts w:ascii="Times New Roman" w:hAnsi="Times New Roman" w:cs="Times New Roman"/>
+          <w:sz w:val="24"/>
+          <w:szCs w:val="24"/>
+        </w:rPr>
+        <w:t xml:space="preserve">The BRAPPM can be used to identify where a person is at a reference date, just like a decennial census, except </w:t>
+      </w:r>
+      <w:r>
+        <w:rPr>
+          <w:rFonts w:ascii="Times New Roman" w:hAnsi="Times New Roman" w:cs="Times New Roman"/>
+          <w:sz w:val="24"/>
+          <w:szCs w:val="24"/>
+        </w:rPr>
+        <w:t>created using administrative records. In this case, the BRAPPM searches for records before and after a reference date.</w:t>
+      </w:r>
+    </w:p>
+    <w:p>
+      <w:pPr>
+        <w:spacing w:line="480" w:lineRule="auto"/>
+        <w:ind w:firstLine="720"/>
+        <w:rPr>
+          <w:rFonts w:ascii="Times New Roman" w:hAnsi="Times New Roman" w:cs="Times New Roman"/>
+          <w:sz w:val="24"/>
+          <w:szCs w:val="24"/>
+        </w:rPr>
+      </w:pPr>
+      <w:r>
+        <w:rPr>
+          <w:rFonts w:ascii="Times New Roman" w:hAnsi="Times New Roman" w:cs="Times New Roman"/>
+          <w:sz w:val="24"/>
+          <w:szCs w:val="24"/>
+        </w:rPr>
+        <w:t>When the</w:t>
+      </w:r>
+      <w:r>
+        <w:rPr>
+          <w:rFonts w:ascii="Times New Roman" w:hAnsi="Times New Roman" w:cs="Times New Roman"/>
+          <w:sz w:val="24"/>
+          <w:szCs w:val="24"/>
+        </w:rPr>
+        <w:t xml:space="preserve">se methods are problematic, </w:t>
+      </w:r>
+      <w:r>
+        <w:rPr>
+          <w:rFonts w:ascii="Times New Roman" w:hAnsi="Times New Roman" w:cs="Times New Roman"/>
+          <w:sz w:val="24"/>
+          <w:szCs w:val="24"/>
+        </w:rPr>
+        <w:t xml:space="preserve">(i.e. when </w:t>
+      </w:r>
+      <w:r>
+        <w:rPr>
+          <w:rFonts w:ascii="Times New Roman" w:hAnsi="Times New Roman" w:cs="Times New Roman"/>
+          <w:sz w:val="24"/>
+          <w:szCs w:val="24"/>
+        </w:rPr>
+        <w:t xml:space="preserve">predicting where people are </w:t>
+      </w:r>
+      <w:r>
+        <w:rPr>
+          <w:rFonts w:ascii="Times New Roman" w:hAnsi="Times New Roman" w:cs="Times New Roman"/>
+          <w:sz w:val="24"/>
+          <w:szCs w:val="24"/>
+        </w:rPr>
+        <w:t>in</w:t>
+      </w:r>
+      <w:r>
+        <w:rPr>
+          <w:rFonts w:ascii="Times New Roman" w:hAnsi="Times New Roman" w:cs="Times New Roman"/>
+          <w:sz w:val="24"/>
+          <w:szCs w:val="24"/>
+        </w:rPr>
+        <w:t xml:space="preserve"> the present</w:t>
+      </w:r>
+      <w:r>
+        <w:rPr>
+          <w:rFonts w:ascii="Times New Roman" w:hAnsi="Times New Roman" w:cs="Times New Roman"/>
+          <w:sz w:val="24"/>
+          <w:szCs w:val="24"/>
+        </w:rPr>
+        <w:t>)</w:t>
+      </w:r>
+      <w:r>
+        <w:rPr>
+          <w:rFonts w:ascii="Times New Roman" w:hAnsi="Times New Roman" w:cs="Times New Roman"/>
+          <w:sz w:val="24"/>
+          <w:szCs w:val="24"/>
+        </w:rPr>
+        <w:t>,</w:t>
+      </w:r>
+      <w:r>
+        <w:rPr>
+          <w:rFonts w:ascii="Times New Roman" w:hAnsi="Times New Roman" w:cs="Times New Roman"/>
+          <w:sz w:val="24"/>
+          <w:szCs w:val="24"/>
+        </w:rPr>
+        <w:t xml:space="preserve"> </w:t>
+      </w:r>
+      <w:r>
+        <w:rPr>
+          <w:rFonts w:ascii="Times New Roman" w:hAnsi="Times New Roman" w:cs="Times New Roman"/>
+          <w:sz w:val="24"/>
+          <w:szCs w:val="24"/>
+        </w:rPr>
+        <w:t>BRAPPM</w:t>
+      </w:r>
+      <w:r>
+        <w:rPr>
+          <w:rFonts w:ascii="Times New Roman" w:hAnsi="Times New Roman" w:cs="Times New Roman"/>
+          <w:sz w:val="24"/>
+          <w:szCs w:val="24"/>
+        </w:rPr>
+        <w:t xml:space="preserve"> will utilize a retrospective method. </w:t>
+      </w:r>
+      <w:r>
+        <w:rPr>
+          <w:rFonts w:ascii="Times New Roman" w:hAnsi="Times New Roman" w:cs="Times New Roman"/>
+          <w:sz w:val="24"/>
+          <w:szCs w:val="24"/>
+        </w:rPr>
+        <w:t xml:space="preserve">This is less </w:t>
+      </w:r>
+      <w:r>
+        <w:rPr>
+          <w:rFonts w:ascii="Times New Roman" w:hAnsi="Times New Roman" w:cs="Times New Roman"/>
+          <w:sz w:val="24"/>
+          <w:szCs w:val="24"/>
+        </w:rPr>
+        <w:t>th</w:t>
+      </w:r>
+      <w:r>
+        <w:rPr>
+          <w:rFonts w:ascii="Times New Roman" w:hAnsi="Times New Roman" w:cs="Times New Roman"/>
+          <w:sz w:val="24"/>
+          <w:szCs w:val="24"/>
+        </w:rPr>
+        <w:t xml:space="preserve">an ideal broadly speaking, but especially for those affected by some migration-inducing event. </w:t>
+      </w:r>
+    </w:p>
+    <w:p>
+      <w:pPr>
+        <w:spacing w:line="480" w:lineRule="auto"/>
+        <w:rPr>
+          <w:rFonts w:ascii="Times New Roman" w:hAnsi="Times New Roman" w:cs="Times New Roman"/>
+          <w:sz w:val="24"/>
+          <w:szCs w:val="24"/>
+        </w:rPr>
+      </w:pPr>
+      <w:r>
+        <w:rPr>
+          <w:rFonts w:ascii="Times New Roman" w:hAnsi="Times New Roman" w:cs="Times New Roman"/>
           <w:i/>
           <w:iCs/>
-        </w:rPr>
-      </w:pPr>
-      <w:r>
-        <w:rPr>
-          <w:rFonts w:ascii="Times New Roman" w:hAnsi="Times New Roman" w:cs="Times New Roman"/>
-          <w:sz w:val="24"/>
-          <w:szCs w:val="24"/>
-        </w:rPr>
-        <w:t>In the context of a</w:t>
-      </w:r>
-      <w:r>
-        <w:rPr>
-          <w:rFonts w:ascii="Times New Roman" w:hAnsi="Times New Roman" w:cs="Times New Roman"/>
-          <w:sz w:val="24"/>
-          <w:szCs w:val="24"/>
-        </w:rPr>
-        <w:t xml:space="preserve"> </w:t>
-      </w:r>
-      <w:r>
-        <w:rPr>
-          <w:rFonts w:ascii="Times New Roman" w:hAnsi="Times New Roman" w:cs="Times New Roman"/>
-          <w:sz w:val="24"/>
-          <w:szCs w:val="24"/>
-        </w:rPr>
-        <w:t>business rules approach to person/place matching</w:t>
-      </w:r>
-      <w:r>
-        <w:rPr>
-          <w:rFonts w:ascii="Times New Roman" w:hAnsi="Times New Roman" w:cs="Times New Roman"/>
-          <w:sz w:val="24"/>
-          <w:szCs w:val="24"/>
-        </w:rPr>
-        <w:t xml:space="preserve"> </w:t>
-      </w:r>
-    </w:p>
-    <w:p>
-      <w:pPr>
-        <w:rPr>
+          <w:sz w:val="24"/>
+          <w:szCs w:val="24"/>
+        </w:rPr>
+        <w:t>The Business Rules Approach to Person/Place Matching</w:t>
+      </w:r>
+      <w:r>
+        <w:rPr>
+          <w:rFonts w:ascii="Times New Roman" w:hAnsi="Times New Roman" w:cs="Times New Roman"/>
           <w:i/>
           <w:iCs/>
+          <w:sz w:val="24"/>
+          <w:szCs w:val="24"/>
+        </w:rPr>
+        <w:t xml:space="preserve">: </w:t>
+      </w:r>
+      <w:r>
+        <w:rPr>
+          <w:rFonts w:ascii="Times New Roman" w:hAnsi="Times New Roman" w:cs="Times New Roman"/>
+          <w:i/>
+          <w:iCs/>
+          <w:sz w:val="24"/>
+          <w:szCs w:val="24"/>
+        </w:rPr>
+        <w:t>A</w:t>
+      </w:r>
+      <w:r>
+        <w:rPr>
+          <w:rFonts w:ascii="Times New Roman" w:hAnsi="Times New Roman" w:cs="Times New Roman"/>
+          <w:i/>
+          <w:iCs/>
+          <w:sz w:val="24"/>
+          <w:szCs w:val="24"/>
+        </w:rPr>
+        <w:t xml:space="preserve"> Novel Contribution</w:t>
+      </w:r>
+    </w:p>
+    <w:p>
+      <w:pPr>
+        <w:spacing w:line="480" w:lineRule="auto"/>
+        <w:ind w:firstLine="720"/>
+        <w:rPr>
+          <w:rFonts w:ascii="Times New Roman" w:hAnsi="Times New Roman" w:cs="Times New Roman"/>
+          <w:sz w:val="24"/>
+          <w:szCs w:val="24"/>
         </w:rPr>
       </w:pPr>
+      <w:r>
+        <w:rPr>
+          <w:rFonts w:ascii="Times New Roman" w:hAnsi="Times New Roman" w:cs="Times New Roman"/>
+          <w:sz w:val="24"/>
+          <w:szCs w:val="24"/>
+        </w:rPr>
+        <w:t>The</w:t>
+      </w:r>
+      <w:r>
+        <w:rPr>
+          <w:rFonts w:ascii="Times New Roman" w:hAnsi="Times New Roman" w:cs="Times New Roman"/>
+          <w:sz w:val="24"/>
+          <w:szCs w:val="24"/>
+        </w:rPr>
+        <w:t xml:space="preserve"> business rules approach</w:t>
+      </w:r>
+      <w:r>
+        <w:rPr>
+          <w:rFonts w:ascii="Times New Roman" w:hAnsi="Times New Roman" w:cs="Times New Roman"/>
+          <w:sz w:val="24"/>
+          <w:szCs w:val="24"/>
+        </w:rPr>
+        <w:t>, in a nutshell,</w:t>
+      </w:r>
+      <w:r>
+        <w:rPr>
+          <w:rFonts w:ascii="Times New Roman" w:hAnsi="Times New Roman" w:cs="Times New Roman"/>
+          <w:sz w:val="24"/>
+          <w:szCs w:val="24"/>
+        </w:rPr>
+        <w:t xml:space="preserve"> </w:t>
+      </w:r>
+      <w:r>
+        <w:rPr>
+          <w:rFonts w:ascii="Times New Roman" w:hAnsi="Times New Roman" w:cs="Times New Roman"/>
+          <w:sz w:val="24"/>
+          <w:szCs w:val="24"/>
+        </w:rPr>
+        <w:t>will</w:t>
+      </w:r>
+      <w:r>
+        <w:rPr>
+          <w:rFonts w:ascii="Times New Roman" w:hAnsi="Times New Roman" w:cs="Times New Roman"/>
+          <w:sz w:val="24"/>
+          <w:szCs w:val="24"/>
+        </w:rPr>
+        <w:t xml:space="preserve"> </w:t>
+      </w:r>
+      <w:r>
+        <w:rPr>
+          <w:rFonts w:ascii="Times New Roman" w:hAnsi="Times New Roman" w:cs="Times New Roman"/>
+          <w:sz w:val="24"/>
+          <w:szCs w:val="24"/>
+        </w:rPr>
+        <w:t>start with the PIKs that meet the age thresholds for a particular reference date</w:t>
+      </w:r>
+      <w:r>
+        <w:rPr>
+          <w:rFonts w:ascii="Times New Roman" w:hAnsi="Times New Roman" w:cs="Times New Roman"/>
+          <w:sz w:val="24"/>
+          <w:szCs w:val="24"/>
+        </w:rPr>
+        <w:t xml:space="preserve">, take records where respondents verify their addresses personally </w:t>
+      </w:r>
+      <w:r>
+        <w:rPr>
+          <w:rFonts w:ascii="Times New Roman" w:hAnsi="Times New Roman" w:cs="Times New Roman"/>
+          <w:sz w:val="24"/>
+          <w:szCs w:val="24"/>
+        </w:rPr>
+        <w:t>(</w:t>
+      </w:r>
+      <w:r>
+        <w:rPr>
+          <w:rFonts w:ascii="Times New Roman" w:hAnsi="Times New Roman" w:cs="Times New Roman"/>
+          <w:sz w:val="24"/>
+          <w:szCs w:val="24"/>
+        </w:rPr>
+        <w:t>and without incentive</w:t>
+      </w:r>
+      <w:r>
+        <w:rPr>
+          <w:rFonts w:ascii="Times New Roman" w:hAnsi="Times New Roman" w:cs="Times New Roman"/>
+          <w:sz w:val="24"/>
+          <w:szCs w:val="24"/>
+        </w:rPr>
+        <w:t>)</w:t>
+      </w:r>
+      <w:r>
+        <w:rPr>
+          <w:rFonts w:ascii="Times New Roman" w:hAnsi="Times New Roman" w:cs="Times New Roman"/>
+          <w:sz w:val="24"/>
+          <w:szCs w:val="24"/>
+        </w:rPr>
+        <w:t xml:space="preserve"> as truth, </w:t>
+      </w:r>
+      <w:r>
+        <w:rPr>
+          <w:rFonts w:ascii="Times New Roman" w:hAnsi="Times New Roman" w:cs="Times New Roman"/>
+          <w:sz w:val="24"/>
+          <w:szCs w:val="24"/>
+        </w:rPr>
+        <w:t>use</w:t>
+      </w:r>
+      <w:r>
+        <w:rPr>
+          <w:rFonts w:ascii="Times New Roman" w:hAnsi="Times New Roman" w:cs="Times New Roman"/>
+          <w:sz w:val="24"/>
+          <w:szCs w:val="24"/>
+        </w:rPr>
+        <w:t xml:space="preserve"> business rules to </w:t>
+      </w:r>
+      <w:r>
+        <w:rPr>
+          <w:rFonts w:ascii="Times New Roman" w:hAnsi="Times New Roman" w:cs="Times New Roman"/>
+          <w:sz w:val="24"/>
+          <w:szCs w:val="24"/>
+        </w:rPr>
+        <w:t>choose between</w:t>
+      </w:r>
+      <w:r>
+        <w:rPr>
+          <w:rFonts w:ascii="Times New Roman" w:hAnsi="Times New Roman" w:cs="Times New Roman"/>
+          <w:sz w:val="24"/>
+          <w:szCs w:val="24"/>
+        </w:rPr>
+        <w:t xml:space="preserve"> </w:t>
+      </w:r>
+      <w:r>
+        <w:rPr>
+          <w:rFonts w:ascii="Times New Roman" w:hAnsi="Times New Roman" w:cs="Times New Roman"/>
+          <w:sz w:val="24"/>
+          <w:szCs w:val="24"/>
+        </w:rPr>
+        <w:t xml:space="preserve">potential </w:t>
+      </w:r>
+      <w:r>
+        <w:rPr>
+          <w:rFonts w:ascii="Times New Roman" w:hAnsi="Times New Roman" w:cs="Times New Roman"/>
+          <w:sz w:val="24"/>
+          <w:szCs w:val="24"/>
+        </w:rPr>
+        <w:lastRenderedPageBreak/>
+        <w:t>MAFIDs</w:t>
+      </w:r>
+      <w:r>
+        <w:rPr>
+          <w:rFonts w:ascii="Times New Roman" w:hAnsi="Times New Roman" w:cs="Times New Roman"/>
+          <w:sz w:val="24"/>
+          <w:szCs w:val="24"/>
+        </w:rPr>
+        <w:t xml:space="preserve">, </w:t>
+      </w:r>
+      <w:r>
+        <w:rPr>
+          <w:rFonts w:ascii="Times New Roman" w:hAnsi="Times New Roman" w:cs="Times New Roman"/>
+          <w:sz w:val="24"/>
+          <w:szCs w:val="24"/>
+        </w:rPr>
+        <w:t>puts</w:t>
+      </w:r>
+      <w:r>
+        <w:rPr>
+          <w:rFonts w:ascii="Times New Roman" w:hAnsi="Times New Roman" w:cs="Times New Roman"/>
+          <w:sz w:val="24"/>
+          <w:szCs w:val="24"/>
+        </w:rPr>
+        <w:t xml:space="preserve"> children under 16 at the same address as their </w:t>
+      </w:r>
+      <w:r>
+        <w:rPr>
+          <w:rFonts w:ascii="Times New Roman" w:hAnsi="Times New Roman" w:cs="Times New Roman"/>
+          <w:sz w:val="24"/>
+          <w:szCs w:val="24"/>
+        </w:rPr>
+        <w:t>parents</w:t>
+      </w:r>
+      <w:r>
+        <w:rPr>
+          <w:rFonts w:ascii="Times New Roman" w:hAnsi="Times New Roman" w:cs="Times New Roman"/>
+          <w:sz w:val="24"/>
+          <w:szCs w:val="24"/>
+        </w:rPr>
+        <w:t>, and then use the last</w:t>
+      </w:r>
+      <w:r>
+        <w:rPr>
+          <w:rFonts w:ascii="Times New Roman" w:hAnsi="Times New Roman" w:cs="Times New Roman"/>
+          <w:sz w:val="24"/>
+          <w:szCs w:val="24"/>
+        </w:rPr>
+        <w:t xml:space="preserve"> entire-universe-source observed MAFID for the remaining PIKs</w:t>
+      </w:r>
+      <w:r>
+        <w:rPr>
+          <w:rFonts w:ascii="Times New Roman" w:hAnsi="Times New Roman" w:cs="Times New Roman"/>
+          <w:sz w:val="24"/>
+          <w:szCs w:val="24"/>
+        </w:rPr>
+        <w:t>.</w:t>
+      </w:r>
+      <w:r>
+        <w:rPr>
+          <w:rFonts w:ascii="Times New Roman" w:hAnsi="Times New Roman" w:cs="Times New Roman"/>
+          <w:sz w:val="24"/>
+          <w:szCs w:val="24"/>
+        </w:rPr>
+        <w:t xml:space="preserve"> </w:t>
+      </w:r>
+      <w:r>
+        <w:rPr>
+          <w:rFonts w:ascii="Times New Roman" w:hAnsi="Times New Roman" w:cs="Times New Roman"/>
+          <w:sz w:val="24"/>
+          <w:szCs w:val="24"/>
+        </w:rPr>
+        <w:t xml:space="preserve">I detail each step below. </w:t>
+      </w:r>
+    </w:p>
+    <w:p>
+      <w:pPr>
+        <w:spacing w:line="480" w:lineRule="auto"/>
+        <w:ind w:firstLine="720"/>
+        <w:rPr>
+          <w:rFonts w:ascii="Times New Roman" w:hAnsi="Times New Roman" w:cs="Times New Roman"/>
+          <w:sz w:val="24"/>
+          <w:szCs w:val="24"/>
+        </w:rPr>
+      </w:pPr>
+      <w:r>
+        <w:rPr>
+          <w:rFonts w:ascii="Times New Roman" w:hAnsi="Times New Roman" w:cs="Times New Roman"/>
+          <w:sz w:val="24"/>
+          <w:szCs w:val="24"/>
+        </w:rPr>
+        <w:t>There are</w:t>
+      </w:r>
+      <w:r>
+        <w:rPr>
+          <w:rFonts w:ascii="Times New Roman" w:hAnsi="Times New Roman" w:cs="Times New Roman"/>
+          <w:sz w:val="24"/>
+          <w:szCs w:val="24"/>
+        </w:rPr>
+        <w:t xml:space="preserve"> idiosyncratic decisions made in this baseline.</w:t>
+      </w:r>
+      <w:r>
+        <w:rPr>
+          <w:rFonts w:ascii="Times New Roman" w:hAnsi="Times New Roman" w:cs="Times New Roman"/>
+          <w:sz w:val="24"/>
+          <w:szCs w:val="24"/>
+        </w:rPr>
+        <w:t xml:space="preserve"> </w:t>
+      </w:r>
+      <w:r>
+        <w:rPr>
+          <w:rFonts w:ascii="Times New Roman" w:hAnsi="Times New Roman" w:cs="Times New Roman"/>
+          <w:sz w:val="24"/>
+          <w:szCs w:val="24"/>
+        </w:rPr>
+        <w:t>I will compare a few p</w:t>
+      </w:r>
+      <w:r>
+        <w:rPr>
+          <w:rFonts w:ascii="Times New Roman" w:hAnsi="Times New Roman" w:cs="Times New Roman"/>
+          <w:sz w:val="24"/>
+          <w:szCs w:val="24"/>
+        </w:rPr>
+        <w:t>rospective variants in the process outlined below to the CEF and ACS. I</w:t>
+      </w:r>
+      <w:r>
+        <w:rPr>
+          <w:rFonts w:ascii="Times New Roman" w:hAnsi="Times New Roman" w:cs="Times New Roman"/>
+          <w:sz w:val="24"/>
+          <w:szCs w:val="24"/>
+        </w:rPr>
+        <w:t xml:space="preserve"> will</w:t>
+      </w:r>
+      <w:r>
+        <w:rPr>
+          <w:rFonts w:ascii="Times New Roman" w:hAnsi="Times New Roman" w:cs="Times New Roman"/>
+          <w:sz w:val="24"/>
+          <w:szCs w:val="24"/>
+        </w:rPr>
+        <w:t xml:space="preserve"> outline these variants after </w:t>
+      </w:r>
+      <w:r>
+        <w:rPr>
+          <w:rFonts w:ascii="Times New Roman" w:hAnsi="Times New Roman" w:cs="Times New Roman"/>
+          <w:sz w:val="24"/>
+          <w:szCs w:val="24"/>
+        </w:rPr>
+        <w:t xml:space="preserve">the main synopsis. </w:t>
+      </w:r>
+    </w:p>
+    <w:p>
+      <w:pPr>
+        <w:spacing w:line="480" w:lineRule="auto"/>
+        <w:ind w:firstLine="720"/>
+        <w:rPr>
+          <w:rFonts w:ascii="Times New Roman" w:hAnsi="Times New Roman" w:cs="Times New Roman"/>
+          <w:sz w:val="24"/>
+          <w:szCs w:val="24"/>
+        </w:rPr>
+      </w:pPr>
+      <w:r>
+        <w:rPr>
+          <w:rFonts w:ascii="Times New Roman" w:hAnsi="Times New Roman" w:cs="Times New Roman"/>
+          <w:sz w:val="24"/>
+          <w:szCs w:val="24"/>
+        </w:rPr>
+        <w:t xml:space="preserve">After assembling the master PIK table, </w:t>
+      </w:r>
+      <w:r>
+        <w:rPr>
+          <w:rFonts w:ascii="Times New Roman" w:hAnsi="Times New Roman" w:cs="Times New Roman"/>
+          <w:sz w:val="24"/>
+          <w:szCs w:val="24"/>
+        </w:rPr>
+        <w:t>the business rules approach</w:t>
+      </w:r>
+      <w:r>
+        <w:rPr>
+          <w:rFonts w:ascii="Times New Roman" w:hAnsi="Times New Roman" w:cs="Times New Roman"/>
+          <w:sz w:val="24"/>
+          <w:szCs w:val="24"/>
+        </w:rPr>
+        <w:t xml:space="preserve"> will then select records</w:t>
+      </w:r>
+      <w:r>
+        <w:rPr>
+          <w:rFonts w:ascii="Times New Roman" w:hAnsi="Times New Roman" w:cs="Times New Roman"/>
+          <w:sz w:val="24"/>
+          <w:szCs w:val="24"/>
+        </w:rPr>
+        <w:t xml:space="preserve"> from the Person Place Table</w:t>
+      </w:r>
+      <w:r>
+        <w:rPr>
+          <w:rFonts w:ascii="Times New Roman" w:hAnsi="Times New Roman" w:cs="Times New Roman"/>
+          <w:sz w:val="24"/>
+          <w:szCs w:val="24"/>
+        </w:rPr>
+        <w:t xml:space="preserve"> a year around the reference date</w:t>
+      </w:r>
+      <w:r>
+        <w:rPr>
+          <w:rFonts w:ascii="Times New Roman" w:hAnsi="Times New Roman" w:cs="Times New Roman"/>
+          <w:sz w:val="24"/>
+          <w:szCs w:val="24"/>
+        </w:rPr>
+        <w:t>. This makes a</w:t>
+      </w:r>
+      <w:r>
+        <w:rPr>
+          <w:rFonts w:ascii="Times New Roman" w:hAnsi="Times New Roman" w:cs="Times New Roman"/>
+          <w:sz w:val="24"/>
+          <w:szCs w:val="24"/>
+        </w:rPr>
+        <w:t xml:space="preserve"> </w:t>
+      </w:r>
+      <w:r>
+        <w:rPr>
+          <w:rFonts w:ascii="Times New Roman" w:hAnsi="Times New Roman" w:cs="Times New Roman"/>
+          <w:sz w:val="24"/>
+          <w:szCs w:val="24"/>
+        </w:rPr>
+        <w:t>mini–Person</w:t>
+      </w:r>
+      <w:r>
+        <w:rPr>
+          <w:rFonts w:ascii="Times New Roman" w:hAnsi="Times New Roman" w:cs="Times New Roman"/>
+          <w:sz w:val="24"/>
+          <w:szCs w:val="24"/>
+        </w:rPr>
+        <w:t xml:space="preserve"> Place </w:t>
+      </w:r>
+      <w:r>
+        <w:rPr>
+          <w:rFonts w:ascii="Times New Roman" w:hAnsi="Times New Roman" w:cs="Times New Roman"/>
+          <w:sz w:val="24"/>
+          <w:szCs w:val="24"/>
+        </w:rPr>
+        <w:t>Table and prepares for efficient searching because the whole Person Place Table is nearly a terabyte large</w:t>
+      </w:r>
+      <w:r>
+        <w:rPr>
+          <w:rFonts w:ascii="Times New Roman" w:hAnsi="Times New Roman" w:cs="Times New Roman"/>
+          <w:sz w:val="24"/>
+          <w:szCs w:val="24"/>
+        </w:rPr>
+        <w:t>. It then uses the National Change of Address File provided by the U.S. Postal Service to identify those who have moved temporarily within a month of the reference date</w:t>
+      </w:r>
+      <w:r>
+        <w:rPr>
+          <w:rFonts w:ascii="Times New Roman" w:hAnsi="Times New Roman" w:cs="Times New Roman"/>
+          <w:sz w:val="24"/>
+          <w:szCs w:val="24"/>
+        </w:rPr>
+        <w:t>, and it assigned the PIKs that show up in this interval the respective MAFID</w:t>
+      </w:r>
+      <w:r>
+        <w:rPr>
+          <w:rFonts w:ascii="Times New Roman" w:hAnsi="Times New Roman" w:cs="Times New Roman"/>
+          <w:sz w:val="24"/>
+          <w:szCs w:val="24"/>
+        </w:rPr>
+        <w:t xml:space="preserve">. A temporary move can last </w:t>
+      </w:r>
+      <w:r>
+        <w:rPr>
+          <w:rFonts w:ascii="Times New Roman" w:hAnsi="Times New Roman" w:cs="Times New Roman"/>
+          <w:sz w:val="24"/>
+          <w:szCs w:val="24"/>
+        </w:rPr>
+        <w:t xml:space="preserve">from one month to </w:t>
+      </w:r>
+      <w:r>
+        <w:rPr>
+          <w:rFonts w:ascii="Times New Roman" w:hAnsi="Times New Roman" w:cs="Times New Roman"/>
+          <w:sz w:val="24"/>
+          <w:szCs w:val="24"/>
+        </w:rPr>
+        <w:t>six and</w:t>
+      </w:r>
+      <w:r>
+        <w:rPr>
+          <w:rFonts w:ascii="Times New Roman" w:hAnsi="Times New Roman" w:cs="Times New Roman"/>
+          <w:sz w:val="24"/>
+          <w:szCs w:val="24"/>
+        </w:rPr>
+        <w:t xml:space="preserve"> is updated in each monthly vintage of the National Change of Address File. I will then assign </w:t>
+      </w:r>
+      <w:r>
+        <w:rPr>
+          <w:rFonts w:ascii="Times New Roman" w:hAnsi="Times New Roman" w:cs="Times New Roman"/>
+          <w:sz w:val="24"/>
+          <w:szCs w:val="24"/>
+        </w:rPr>
+        <w:t>MAFIDS</w:t>
+      </w:r>
+      <w:r>
+        <w:rPr>
+          <w:rFonts w:ascii="Times New Roman" w:hAnsi="Times New Roman" w:cs="Times New Roman"/>
+          <w:sz w:val="24"/>
+          <w:szCs w:val="24"/>
+        </w:rPr>
+        <w:t xml:space="preserve"> to </w:t>
+      </w:r>
+      <w:r>
+        <w:rPr>
+          <w:rFonts w:ascii="Times New Roman" w:hAnsi="Times New Roman" w:cs="Times New Roman"/>
+          <w:sz w:val="24"/>
+          <w:szCs w:val="24"/>
+        </w:rPr>
+        <w:t>PIKs</w:t>
+      </w:r>
+      <w:r>
+        <w:rPr>
+          <w:rFonts w:ascii="Times New Roman" w:hAnsi="Times New Roman" w:cs="Times New Roman"/>
+          <w:sz w:val="24"/>
+          <w:szCs w:val="24"/>
+        </w:rPr>
+        <w:t xml:space="preserve"> </w:t>
+      </w:r>
+      <w:r>
+        <w:rPr>
+          <w:rFonts w:ascii="Times New Roman" w:hAnsi="Times New Roman" w:cs="Times New Roman"/>
+          <w:sz w:val="24"/>
+          <w:szCs w:val="24"/>
+        </w:rPr>
+        <w:t>who</w:t>
+      </w:r>
+      <w:r>
+        <w:rPr>
+          <w:rFonts w:ascii="Times New Roman" w:hAnsi="Times New Roman" w:cs="Times New Roman"/>
+          <w:sz w:val="24"/>
+          <w:szCs w:val="24"/>
+        </w:rPr>
+        <w:t xml:space="preserve"> i</w:t>
+      </w:r>
+      <w:r>
+        <w:rPr>
+          <w:rFonts w:ascii="Times New Roman" w:hAnsi="Times New Roman" w:cs="Times New Roman"/>
+          <w:sz w:val="24"/>
+          <w:szCs w:val="24"/>
+        </w:rPr>
+        <w:t>ndicate</w:t>
+      </w:r>
+      <w:r>
+        <w:rPr>
+          <w:rFonts w:ascii="Times New Roman" w:hAnsi="Times New Roman" w:cs="Times New Roman"/>
+          <w:sz w:val="24"/>
+          <w:szCs w:val="24"/>
+        </w:rPr>
+        <w:t xml:space="preserve"> a </w:t>
+      </w:r>
+      <w:r>
+        <w:rPr>
+          <w:rFonts w:ascii="Times New Roman" w:hAnsi="Times New Roman" w:cs="Times New Roman"/>
+          <w:sz w:val="24"/>
+          <w:szCs w:val="24"/>
+        </w:rPr>
+        <w:t>permanent</w:t>
+      </w:r>
+      <w:r>
+        <w:rPr>
+          <w:rFonts w:ascii="Times New Roman" w:hAnsi="Times New Roman" w:cs="Times New Roman"/>
+          <w:sz w:val="24"/>
+          <w:szCs w:val="24"/>
+        </w:rPr>
+        <w:t xml:space="preserve"> move within 3 months of the reference date. Perm</w:t>
+      </w:r>
+      <w:r>
+        <w:rPr>
+          <w:rFonts w:ascii="Times New Roman" w:hAnsi="Times New Roman" w:cs="Times New Roman"/>
+          <w:sz w:val="24"/>
+          <w:szCs w:val="24"/>
+        </w:rPr>
+        <w:t>a</w:t>
+      </w:r>
+      <w:r>
+        <w:rPr>
+          <w:rFonts w:ascii="Times New Roman" w:hAnsi="Times New Roman" w:cs="Times New Roman"/>
+          <w:sz w:val="24"/>
+          <w:szCs w:val="24"/>
+        </w:rPr>
+        <w:t>n</w:t>
+      </w:r>
+      <w:r>
+        <w:rPr>
+          <w:rFonts w:ascii="Times New Roman" w:hAnsi="Times New Roman" w:cs="Times New Roman"/>
+          <w:sz w:val="24"/>
+          <w:szCs w:val="24"/>
+        </w:rPr>
+        <w:t>e</w:t>
+      </w:r>
+      <w:r>
+        <w:rPr>
+          <w:rFonts w:ascii="Times New Roman" w:hAnsi="Times New Roman" w:cs="Times New Roman"/>
+          <w:sz w:val="24"/>
+          <w:szCs w:val="24"/>
+        </w:rPr>
+        <w:t xml:space="preserve">nt moves are </w:t>
+      </w:r>
+      <w:r>
+        <w:rPr>
+          <w:rFonts w:ascii="Times New Roman" w:hAnsi="Times New Roman" w:cs="Times New Roman"/>
+          <w:sz w:val="24"/>
+          <w:szCs w:val="24"/>
+        </w:rPr>
+        <w:t xml:space="preserve">retained on the National Change of Address File for about a year. </w:t>
+      </w:r>
+      <w:r>
+        <w:rPr>
+          <w:rFonts w:ascii="Times New Roman" w:hAnsi="Times New Roman" w:cs="Times New Roman"/>
+          <w:sz w:val="24"/>
+          <w:szCs w:val="24"/>
+        </w:rPr>
+        <w:t xml:space="preserve">  </w:t>
+      </w:r>
+    </w:p>
+    <w:p>
+      <w:pPr>
+        <w:spacing w:line="480" w:lineRule="auto"/>
+        <w:ind w:firstLine="720"/>
+        <w:rPr>
+          <w:rFonts w:ascii="Times New Roman" w:hAnsi="Times New Roman" w:cs="Times New Roman"/>
+          <w:sz w:val="24"/>
+          <w:szCs w:val="24"/>
+        </w:rPr>
+      </w:pPr>
+      <w:r>
+        <w:rPr>
+          <w:rFonts w:ascii="Times New Roman" w:hAnsi="Times New Roman" w:cs="Times New Roman"/>
+          <w:sz w:val="24"/>
+          <w:szCs w:val="24"/>
+        </w:rPr>
+        <w:t>Some movers</w:t>
+      </w:r>
+      <w:r>
+        <w:rPr>
+          <w:rFonts w:ascii="Times New Roman" w:hAnsi="Times New Roman" w:cs="Times New Roman"/>
+          <w:sz w:val="24"/>
+          <w:szCs w:val="24"/>
+        </w:rPr>
+        <w:t xml:space="preserve"> move out of the country and the National Change of Address file records these moves. These PIKs are marked with a foreign move attrition code. </w:t>
+      </w:r>
+      <w:r>
+        <w:rPr>
+          <w:rFonts w:ascii="Times New Roman" w:hAnsi="Times New Roman" w:cs="Times New Roman"/>
+          <w:sz w:val="24"/>
+          <w:szCs w:val="24"/>
+        </w:rPr>
+        <w:t xml:space="preserve">Some movers are missing there the moved to, but we do know where they moved from. I keep this </w:t>
+      </w:r>
+      <w:r>
+        <w:rPr>
+          <w:rFonts w:ascii="Times New Roman" w:hAnsi="Times New Roman" w:cs="Times New Roman"/>
+          <w:sz w:val="24"/>
+          <w:szCs w:val="24"/>
+        </w:rPr>
+        <w:t>information as a ‘not_mafid’ and ensure subsequent matching does not use this MAFID.</w:t>
+      </w:r>
+    </w:p>
+    <w:p>
+      <w:pPr>
+        <w:spacing w:line="480" w:lineRule="auto"/>
+        <w:ind w:firstLine="720"/>
+        <w:rPr>
+          <w:rFonts w:ascii="Times New Roman" w:hAnsi="Times New Roman" w:cs="Times New Roman"/>
+          <w:sz w:val="24"/>
+          <w:szCs w:val="24"/>
+        </w:rPr>
+      </w:pPr>
+      <w:r>
+        <w:rPr>
+          <w:rFonts w:ascii="Times New Roman" w:hAnsi="Times New Roman" w:cs="Times New Roman"/>
+          <w:sz w:val="24"/>
+          <w:szCs w:val="24"/>
+        </w:rPr>
+        <w:t xml:space="preserve">PIKs that participated in the ACS </w:t>
+      </w:r>
+      <w:r>
+        <w:rPr>
+          <w:rFonts w:ascii="Times New Roman" w:hAnsi="Times New Roman" w:cs="Times New Roman"/>
+          <w:sz w:val="24"/>
+          <w:szCs w:val="24"/>
+        </w:rPr>
+        <w:t xml:space="preserve">with an interview date within a month of the reference date </w:t>
+      </w:r>
+      <w:r>
+        <w:rPr>
+          <w:rFonts w:ascii="Times New Roman" w:hAnsi="Times New Roman" w:cs="Times New Roman"/>
+          <w:sz w:val="24"/>
+          <w:szCs w:val="24"/>
+        </w:rPr>
+        <w:t>will be</w:t>
+      </w:r>
+      <w:r>
+        <w:rPr>
+          <w:rFonts w:ascii="Times New Roman" w:hAnsi="Times New Roman" w:cs="Times New Roman"/>
+          <w:sz w:val="24"/>
+          <w:szCs w:val="24"/>
+        </w:rPr>
+        <w:t xml:space="preserve"> </w:t>
+      </w:r>
+      <w:r>
+        <w:rPr>
+          <w:rFonts w:ascii="Times New Roman" w:hAnsi="Times New Roman" w:cs="Times New Roman"/>
+          <w:sz w:val="24"/>
+          <w:szCs w:val="24"/>
+        </w:rPr>
+        <w:t>assigned to</w:t>
+      </w:r>
+      <w:r>
+        <w:rPr>
+          <w:rFonts w:ascii="Times New Roman" w:hAnsi="Times New Roman" w:cs="Times New Roman"/>
+          <w:sz w:val="24"/>
+          <w:szCs w:val="24"/>
+        </w:rPr>
+        <w:t xml:space="preserve"> the MAFID they had at the time of the interview. </w:t>
+      </w:r>
+    </w:p>
+    <w:p>
+      <w:pPr>
+        <w:spacing w:line="480" w:lineRule="auto"/>
+        <w:ind w:firstLine="720"/>
+        <w:rPr>
+          <w:rFonts w:ascii="Times New Roman" w:hAnsi="Times New Roman" w:cs="Times New Roman"/>
+          <w:color w:val="C00000"/>
+          <w:sz w:val="24"/>
+          <w:szCs w:val="24"/>
+        </w:rPr>
+      </w:pPr>
+      <w:r>
+        <w:rPr>
+          <w:rFonts w:ascii="Times New Roman" w:hAnsi="Times New Roman" w:cs="Times New Roman"/>
+          <w:sz w:val="24"/>
+          <w:szCs w:val="24"/>
+        </w:rPr>
+        <w:lastRenderedPageBreak/>
+        <w:t xml:space="preserve">From here the mini-Person Place table will be collapsed with a GROUP BY function, that will count the number of sources supporting a particular PIK/MAFID pair, with the first observed date for that pair </w:t>
+      </w:r>
+      <w:r>
+        <w:rPr>
+          <w:rFonts w:ascii="Times New Roman" w:hAnsi="Times New Roman" w:cs="Times New Roman"/>
+          <w:sz w:val="24"/>
+          <w:szCs w:val="24"/>
+        </w:rPr>
+        <w:t xml:space="preserve">being recorded. </w:t>
+      </w:r>
+      <w:r>
+        <w:rPr>
+          <w:rFonts w:ascii="Times New Roman" w:hAnsi="Times New Roman" w:cs="Times New Roman"/>
+          <w:sz w:val="24"/>
+          <w:szCs w:val="24"/>
+        </w:rPr>
+        <w:t xml:space="preserve">PIK/MAFID pairs will be selected first if the first observed date is within a month of the reference date, the number of sources corroborating the PIK/MAFID pair is </w:t>
+      </w:r>
+      <w:r>
+        <w:rPr>
+          <w:rFonts w:ascii="Times New Roman" w:hAnsi="Times New Roman" w:cs="Times New Roman"/>
+          <w:sz w:val="24"/>
+          <w:szCs w:val="24"/>
+        </w:rPr>
+        <w:t>two</w:t>
+      </w:r>
+      <w:r>
+        <w:rPr>
+          <w:rFonts w:ascii="Times New Roman" w:hAnsi="Times New Roman" w:cs="Times New Roman"/>
+          <w:sz w:val="24"/>
+          <w:szCs w:val="24"/>
+        </w:rPr>
+        <w:t xml:space="preserve"> or more</w:t>
+      </w:r>
+      <w:r>
+        <w:rPr>
+          <w:rFonts w:ascii="Times New Roman" w:hAnsi="Times New Roman" w:cs="Times New Roman"/>
+          <w:sz w:val="24"/>
+          <w:szCs w:val="24"/>
+        </w:rPr>
+        <w:t xml:space="preserve">. When there is no available match for those conditions, PIK/MAFID pairs will be chosen if the difference between </w:t>
+      </w:r>
+      <w:r>
+        <w:rPr>
+          <w:rFonts w:ascii="Times New Roman" w:hAnsi="Times New Roman" w:cs="Times New Roman"/>
+          <w:sz w:val="24"/>
+          <w:szCs w:val="24"/>
+        </w:rPr>
+        <w:t xml:space="preserve">the first observation date and the reference date is less than 90 </w:t>
+      </w:r>
+      <w:r>
+        <w:rPr>
+          <w:rFonts w:ascii="Times New Roman" w:hAnsi="Times New Roman" w:cs="Times New Roman"/>
+          <w:sz w:val="24"/>
+          <w:szCs w:val="24"/>
+        </w:rPr>
+        <w:t>days,</w:t>
+      </w:r>
+      <w:r>
+        <w:rPr>
+          <w:rFonts w:ascii="Times New Roman" w:hAnsi="Times New Roman" w:cs="Times New Roman"/>
+          <w:sz w:val="24"/>
+          <w:szCs w:val="24"/>
+        </w:rPr>
+        <w:t xml:space="preserve"> and the number of corroborating sources is larger than two. Failing those conditions, the PIK/MAFID pairs with the highest source count will be pick with the earliest first observation date being the tie breaker.  </w:t>
+      </w:r>
+    </w:p>
+    <w:p>
+      <w:pPr>
+        <w:spacing w:line="480" w:lineRule="auto"/>
+        <w:ind w:firstLine="720"/>
+        <w:rPr>
+          <w:rFonts w:ascii="Times New Roman" w:hAnsi="Times New Roman" w:cs="Times New Roman"/>
+          <w:sz w:val="24"/>
+          <w:szCs w:val="24"/>
+        </w:rPr>
+      </w:pPr>
+      <w:r>
+        <w:rPr>
+          <w:rFonts w:ascii="Times New Roman" w:hAnsi="Times New Roman" w:cs="Times New Roman"/>
+          <w:sz w:val="24"/>
+          <w:szCs w:val="24"/>
+        </w:rPr>
+        <w:t xml:space="preserve">The </w:t>
+      </w:r>
+      <w:r>
+        <w:rPr>
+          <w:rFonts w:ascii="Times New Roman" w:hAnsi="Times New Roman" w:cs="Times New Roman"/>
+          <w:sz w:val="24"/>
+          <w:szCs w:val="24"/>
+        </w:rPr>
+        <w:t>relations</w:t>
+      </w:r>
+      <w:r>
+        <w:rPr>
+          <w:rFonts w:ascii="Times New Roman" w:hAnsi="Times New Roman" w:cs="Times New Roman"/>
+          <w:sz w:val="24"/>
+          <w:szCs w:val="24"/>
+        </w:rPr>
+        <w:t xml:space="preserve"> table</w:t>
+      </w:r>
+      <w:r>
+        <w:rPr>
+          <w:rFonts w:ascii="Times New Roman" w:hAnsi="Times New Roman" w:cs="Times New Roman"/>
+          <w:sz w:val="24"/>
+          <w:szCs w:val="24"/>
+        </w:rPr>
+        <w:t xml:space="preserve"> is a table that identifies the mothers and fathers for each PIK. It uses information from </w:t>
+      </w:r>
+      <w:r>
+        <w:rPr>
+          <w:rFonts w:ascii="Times New Roman" w:hAnsi="Times New Roman" w:cs="Times New Roman"/>
+          <w:sz w:val="24"/>
+          <w:szCs w:val="24"/>
+        </w:rPr>
+        <w:t>all the</w:t>
+      </w:r>
+      <w:r>
+        <w:rPr>
+          <w:rFonts w:ascii="Times New Roman" w:hAnsi="Times New Roman" w:cs="Times New Roman"/>
+          <w:sz w:val="24"/>
+          <w:szCs w:val="24"/>
+        </w:rPr>
+        <w:t xml:space="preserve"> </w:t>
+      </w:r>
+      <w:r>
+        <w:rPr>
+          <w:rFonts w:ascii="Times New Roman" w:hAnsi="Times New Roman" w:cs="Times New Roman"/>
+          <w:sz w:val="24"/>
+          <w:szCs w:val="24"/>
+        </w:rPr>
+        <w:t xml:space="preserve">vintages of the Census Household </w:t>
+      </w:r>
+      <w:r>
+        <w:rPr>
+          <w:rFonts w:ascii="Times New Roman" w:hAnsi="Times New Roman" w:cs="Times New Roman"/>
+          <w:sz w:val="24"/>
+          <w:szCs w:val="24"/>
+        </w:rPr>
+        <w:t>Composition</w:t>
+      </w:r>
+      <w:r>
+        <w:rPr>
+          <w:rFonts w:ascii="Times New Roman" w:hAnsi="Times New Roman" w:cs="Times New Roman"/>
+          <w:sz w:val="24"/>
+          <w:szCs w:val="24"/>
+        </w:rPr>
+        <w:t xml:space="preserve"> Key</w:t>
+      </w:r>
+      <w:r>
+        <w:rPr>
+          <w:rFonts w:ascii="Times New Roman" w:hAnsi="Times New Roman" w:cs="Times New Roman"/>
+          <w:sz w:val="24"/>
+          <w:szCs w:val="24"/>
+        </w:rPr>
+        <w:t xml:space="preserve"> to identify the parents. The </w:t>
+      </w:r>
+      <w:r>
+        <w:rPr>
+          <w:rFonts w:ascii="Times New Roman" w:hAnsi="Times New Roman" w:cs="Times New Roman"/>
+          <w:sz w:val="24"/>
+          <w:szCs w:val="24"/>
+        </w:rPr>
+        <w:t>relations</w:t>
+      </w:r>
+      <w:r>
+        <w:rPr>
+          <w:rFonts w:ascii="Times New Roman" w:hAnsi="Times New Roman" w:cs="Times New Roman"/>
+          <w:sz w:val="24"/>
+          <w:szCs w:val="24"/>
+        </w:rPr>
+        <w:t xml:space="preserve"> table</w:t>
+      </w:r>
+      <w:r>
+        <w:rPr>
+          <w:rFonts w:ascii="Times New Roman" w:hAnsi="Times New Roman" w:cs="Times New Roman"/>
+          <w:sz w:val="24"/>
+          <w:szCs w:val="24"/>
+        </w:rPr>
+        <w:t xml:space="preserve"> will</w:t>
+      </w:r>
+      <w:r>
+        <w:rPr>
+          <w:rFonts w:ascii="Times New Roman" w:hAnsi="Times New Roman" w:cs="Times New Roman"/>
+          <w:sz w:val="24"/>
+          <w:szCs w:val="24"/>
+        </w:rPr>
+        <w:t xml:space="preserve"> </w:t>
+      </w:r>
+      <w:r>
+        <w:rPr>
+          <w:rFonts w:ascii="Times New Roman" w:hAnsi="Times New Roman" w:cs="Times New Roman"/>
+          <w:sz w:val="24"/>
+          <w:szCs w:val="24"/>
+        </w:rPr>
+        <w:t>be used to</w:t>
+      </w:r>
+      <w:r>
+        <w:rPr>
+          <w:rFonts w:ascii="Times New Roman" w:hAnsi="Times New Roman" w:cs="Times New Roman"/>
+          <w:sz w:val="24"/>
+          <w:szCs w:val="24"/>
+        </w:rPr>
+        <w:t xml:space="preserve"> put PIKs who do not make records, usually young children, with their</w:t>
+      </w:r>
+      <w:r>
+        <w:rPr>
+          <w:rFonts w:ascii="Times New Roman" w:hAnsi="Times New Roman" w:cs="Times New Roman"/>
+          <w:sz w:val="24"/>
+          <w:szCs w:val="24"/>
+        </w:rPr>
+        <w:t xml:space="preserve"> </w:t>
+      </w:r>
+      <w:r>
+        <w:rPr>
+          <w:rFonts w:ascii="Times New Roman" w:hAnsi="Times New Roman" w:cs="Times New Roman"/>
+          <w:sz w:val="24"/>
+          <w:szCs w:val="24"/>
+        </w:rPr>
+        <w:t>listed</w:t>
+      </w:r>
+      <w:r>
+        <w:rPr>
+          <w:rFonts w:ascii="Times New Roman" w:hAnsi="Times New Roman" w:cs="Times New Roman"/>
+          <w:sz w:val="24"/>
+          <w:szCs w:val="24"/>
+        </w:rPr>
+        <w:t xml:space="preserve"> mothers, and</w:t>
+      </w:r>
+      <w:r>
+        <w:rPr>
+          <w:rFonts w:ascii="Times New Roman" w:hAnsi="Times New Roman" w:cs="Times New Roman"/>
+          <w:sz w:val="24"/>
+          <w:szCs w:val="24"/>
+        </w:rPr>
+        <w:t xml:space="preserve"> then</w:t>
+      </w:r>
+      <w:r>
+        <w:rPr>
+          <w:rFonts w:ascii="Times New Roman" w:hAnsi="Times New Roman" w:cs="Times New Roman"/>
+          <w:sz w:val="24"/>
+          <w:szCs w:val="24"/>
+        </w:rPr>
+        <w:t xml:space="preserve"> fathers, in that order</w:t>
+      </w:r>
+      <w:r>
+        <w:rPr>
+          <w:rFonts w:ascii="Times New Roman" w:hAnsi="Times New Roman" w:cs="Times New Roman"/>
+          <w:sz w:val="24"/>
+          <w:szCs w:val="24"/>
+        </w:rPr>
+        <w:t xml:space="preserve"> if one is missing</w:t>
+      </w:r>
+      <w:r>
+        <w:rPr>
+          <w:rFonts w:ascii="Times New Roman" w:hAnsi="Times New Roman" w:cs="Times New Roman"/>
+          <w:sz w:val="24"/>
+          <w:szCs w:val="24"/>
+        </w:rPr>
+        <w:t>.</w:t>
+      </w:r>
+      <w:r>
+        <w:rPr>
+          <w:rFonts w:ascii="Times New Roman" w:hAnsi="Times New Roman" w:cs="Times New Roman"/>
+          <w:sz w:val="24"/>
+          <w:szCs w:val="24"/>
+        </w:rPr>
+        <w:t xml:space="preserve"> </w:t>
+      </w:r>
+    </w:p>
+    <w:p>
+      <w:pPr>
+        <w:spacing w:line="480" w:lineRule="auto"/>
+        <w:ind w:firstLine="720"/>
+        <w:rPr>
+          <w:rFonts w:ascii="Times New Roman" w:hAnsi="Times New Roman" w:cs="Times New Roman"/>
+          <w:sz w:val="24"/>
+          <w:szCs w:val="24"/>
+        </w:rPr>
+      </w:pPr>
+      <w:r>
+        <w:rPr>
+          <w:rFonts w:ascii="Times New Roman" w:hAnsi="Times New Roman" w:cs="Times New Roman"/>
+          <w:sz w:val="24"/>
+          <w:szCs w:val="24"/>
+        </w:rPr>
+        <w:t xml:space="preserve">For all others who have not been assigned a MAFID at this point, I will </w:t>
+      </w:r>
+      <w:r>
+        <w:rPr>
+          <w:rFonts w:ascii="Times New Roman" w:hAnsi="Times New Roman" w:cs="Times New Roman"/>
+          <w:sz w:val="24"/>
+          <w:szCs w:val="24"/>
+        </w:rPr>
+        <w:t>use</w:t>
+      </w:r>
+      <w:r>
+        <w:rPr>
+          <w:rFonts w:ascii="Times New Roman" w:hAnsi="Times New Roman" w:cs="Times New Roman"/>
+          <w:sz w:val="24"/>
+          <w:szCs w:val="24"/>
+        </w:rPr>
+        <w:t xml:space="preserve"> the</w:t>
+      </w:r>
+      <w:r>
+        <w:rPr>
+          <w:rFonts w:ascii="Times New Roman" w:hAnsi="Times New Roman" w:cs="Times New Roman"/>
+          <w:sz w:val="24"/>
+          <w:szCs w:val="24"/>
+        </w:rPr>
+        <w:t xml:space="preserve"> MAFID assigned at the</w:t>
+      </w:r>
+      <w:r>
+        <w:rPr>
+          <w:rFonts w:ascii="Times New Roman" w:hAnsi="Times New Roman" w:cs="Times New Roman"/>
+          <w:sz w:val="24"/>
+          <w:szCs w:val="24"/>
+        </w:rPr>
+        <w:t xml:space="preserve"> last whole universe data product</w:t>
+      </w:r>
+      <w:r>
+        <w:rPr>
+          <w:rFonts w:ascii="Times New Roman" w:hAnsi="Times New Roman" w:cs="Times New Roman"/>
+          <w:sz w:val="24"/>
+          <w:szCs w:val="24"/>
+        </w:rPr>
+        <w:t>. This is u</w:t>
+      </w:r>
+      <w:r>
+        <w:rPr>
+          <w:rFonts w:ascii="Times New Roman" w:hAnsi="Times New Roman" w:cs="Times New Roman"/>
+          <w:sz w:val="24"/>
+          <w:szCs w:val="24"/>
+        </w:rPr>
+        <w:t xml:space="preserve">sually the </w:t>
+      </w:r>
+      <w:r>
+        <w:rPr>
+          <w:rFonts w:ascii="Times New Roman" w:hAnsi="Times New Roman" w:cs="Times New Roman"/>
+          <w:sz w:val="24"/>
+          <w:szCs w:val="24"/>
+        </w:rPr>
+        <w:t>most current</w:t>
+      </w:r>
+      <w:r>
+        <w:rPr>
+          <w:rFonts w:ascii="Times New Roman" w:hAnsi="Times New Roman" w:cs="Times New Roman"/>
+          <w:sz w:val="24"/>
+          <w:szCs w:val="24"/>
+        </w:rPr>
+        <w:t xml:space="preserve"> version of the demo frame extract</w:t>
+      </w:r>
+      <w:r>
+        <w:rPr>
+          <w:rFonts w:ascii="Times New Roman" w:hAnsi="Times New Roman" w:cs="Times New Roman"/>
+          <w:sz w:val="24"/>
+          <w:szCs w:val="24"/>
+        </w:rPr>
+        <w:t xml:space="preserve"> but could be the Decennial Census</w:t>
+      </w:r>
+      <w:r>
+        <w:rPr>
+          <w:rFonts w:ascii="Times New Roman" w:hAnsi="Times New Roman" w:cs="Times New Roman"/>
+          <w:sz w:val="24"/>
+          <w:szCs w:val="24"/>
+        </w:rPr>
+        <w:t>.</w:t>
+      </w:r>
+      <w:r>
+        <w:rPr>
+          <w:rFonts w:ascii="Times New Roman" w:hAnsi="Times New Roman" w:cs="Times New Roman"/>
+          <w:sz w:val="24"/>
+          <w:szCs w:val="24"/>
+        </w:rPr>
+        <w:t xml:space="preserve"> There are no other whole universe data products.</w:t>
+      </w:r>
+    </w:p>
+    <w:p>
+      <w:pPr>
+        <w:spacing w:line="480" w:lineRule="auto"/>
+        <w:ind w:firstLine="720"/>
+        <w:rPr>
+          <w:rFonts w:ascii="Times New Roman" w:hAnsi="Times New Roman" w:cs="Times New Roman"/>
+          <w:sz w:val="24"/>
+          <w:szCs w:val="24"/>
+        </w:rPr>
+      </w:pPr>
+      <w:r>
+        <w:rPr>
+          <w:rFonts w:ascii="Times New Roman" w:hAnsi="Times New Roman" w:cs="Times New Roman"/>
+          <w:sz w:val="24"/>
+          <w:szCs w:val="24"/>
+        </w:rPr>
+        <w:t>Using a table that co</w:t>
+      </w:r>
+      <w:r>
+        <w:rPr>
+          <w:rFonts w:ascii="Times New Roman" w:hAnsi="Times New Roman" w:cs="Times New Roman"/>
+          <w:sz w:val="24"/>
+          <w:szCs w:val="24"/>
+        </w:rPr>
+        <w:t>llates</w:t>
+      </w:r>
+      <w:r>
+        <w:rPr>
+          <w:rFonts w:ascii="Times New Roman" w:hAnsi="Times New Roman" w:cs="Times New Roman"/>
+          <w:sz w:val="24"/>
+          <w:szCs w:val="24"/>
+        </w:rPr>
+        <w:t xml:space="preserve"> all the MAFI</w:t>
+      </w:r>
+      <w:r>
+        <w:rPr>
+          <w:rFonts w:ascii="Times New Roman" w:hAnsi="Times New Roman" w:cs="Times New Roman"/>
+          <w:sz w:val="24"/>
+          <w:szCs w:val="24"/>
+        </w:rPr>
+        <w:t xml:space="preserve">D information for each </w:t>
+      </w:r>
+      <w:r>
+        <w:rPr>
+          <w:rFonts w:ascii="Times New Roman" w:hAnsi="Times New Roman" w:cs="Times New Roman"/>
+          <w:sz w:val="24"/>
+          <w:szCs w:val="24"/>
+        </w:rPr>
+        <w:t>from 2010 to the present</w:t>
+      </w:r>
+      <w:r>
+        <w:rPr>
+          <w:rFonts w:ascii="Times New Roman" w:hAnsi="Times New Roman" w:cs="Times New Roman"/>
+          <w:sz w:val="24"/>
+          <w:szCs w:val="24"/>
+        </w:rPr>
+        <w:t xml:space="preserve">, I can make extracts for any </w:t>
+      </w:r>
+      <w:r>
+        <w:rPr>
+          <w:rFonts w:ascii="Times New Roman" w:hAnsi="Times New Roman" w:cs="Times New Roman"/>
+          <w:sz w:val="24"/>
+          <w:szCs w:val="24"/>
+        </w:rPr>
+        <w:t>of these periods</w:t>
+      </w:r>
+      <w:r>
+        <w:rPr>
+          <w:rFonts w:ascii="Times New Roman" w:hAnsi="Times New Roman" w:cs="Times New Roman"/>
+          <w:sz w:val="24"/>
+          <w:szCs w:val="24"/>
+        </w:rPr>
+        <w:t xml:space="preserve">. This combined table of MAFIDs is important because geography changes frequently and addresses in a particular zip code or county can be moved to other localities. Buildings represented by MAFIDs also change their purpose from time to time and assigning people to a MAFID that used to be an apartment but is now a business with no </w:t>
+      </w:r>
+      <w:r>
+        <w:rPr>
+          <w:rFonts w:ascii="Times New Roman" w:hAnsi="Times New Roman" w:cs="Times New Roman"/>
+          <w:sz w:val="24"/>
+          <w:szCs w:val="24"/>
+        </w:rPr>
+        <w:t xml:space="preserve">live-in </w:t>
+      </w:r>
+      <w:r>
+        <w:rPr>
+          <w:rFonts w:ascii="Times New Roman" w:hAnsi="Times New Roman" w:cs="Times New Roman"/>
+          <w:sz w:val="24"/>
+          <w:szCs w:val="24"/>
+        </w:rPr>
+        <w:t>residents</w:t>
+      </w:r>
+      <w:r>
+        <w:rPr>
+          <w:rFonts w:ascii="Times New Roman" w:hAnsi="Times New Roman" w:cs="Times New Roman"/>
+          <w:sz w:val="24"/>
+          <w:szCs w:val="24"/>
+        </w:rPr>
+        <w:t xml:space="preserve"> is unacceptable.</w:t>
+      </w:r>
+      <w:r>
+        <w:rPr>
+          <w:rFonts w:ascii="Times New Roman" w:hAnsi="Times New Roman" w:cs="Times New Roman"/>
+          <w:sz w:val="24"/>
+          <w:szCs w:val="24"/>
+        </w:rPr>
+        <w:t xml:space="preserve"> As the geography division of the Census Bureau retires or </w:t>
+      </w:r>
+      <w:r>
+        <w:rPr>
+          <w:rFonts w:ascii="Times New Roman" w:hAnsi="Times New Roman" w:cs="Times New Roman"/>
+          <w:sz w:val="24"/>
+          <w:szCs w:val="24"/>
+        </w:rPr>
+        <w:lastRenderedPageBreak/>
+        <w:t>combines duplicate</w:t>
+      </w:r>
+      <w:r>
+        <w:rPr>
+          <w:rFonts w:ascii="Times New Roman" w:hAnsi="Times New Roman" w:cs="Times New Roman"/>
+          <w:sz w:val="24"/>
+          <w:szCs w:val="24"/>
+        </w:rPr>
+        <w:t xml:space="preserve"> MAFID’s</w:t>
+      </w:r>
+      <w:r>
+        <w:rPr>
+          <w:rFonts w:ascii="Times New Roman" w:hAnsi="Times New Roman" w:cs="Times New Roman"/>
+          <w:sz w:val="24"/>
+          <w:szCs w:val="24"/>
+        </w:rPr>
+        <w:t>,</w:t>
+      </w:r>
+      <w:r>
+        <w:rPr>
+          <w:rFonts w:ascii="Times New Roman" w:hAnsi="Times New Roman" w:cs="Times New Roman"/>
+          <w:sz w:val="24"/>
+          <w:szCs w:val="24"/>
+        </w:rPr>
+        <w:t xml:space="preserve"> this table tracks which MAFIDs are active, and </w:t>
+      </w:r>
+      <w:r>
+        <w:rPr>
+          <w:rFonts w:ascii="Times New Roman" w:hAnsi="Times New Roman" w:cs="Times New Roman"/>
+          <w:sz w:val="24"/>
+          <w:szCs w:val="24"/>
+        </w:rPr>
+        <w:t>the geography of</w:t>
+      </w:r>
+      <w:r>
+        <w:rPr>
+          <w:rFonts w:ascii="Times New Roman" w:hAnsi="Times New Roman" w:cs="Times New Roman"/>
+          <w:sz w:val="24"/>
+          <w:szCs w:val="24"/>
+        </w:rPr>
+        <w:t xml:space="preserve"> each MAFID at any given time. </w:t>
+      </w:r>
+      <w:r>
+        <w:rPr>
+          <w:rFonts w:ascii="Times New Roman" w:hAnsi="Times New Roman" w:cs="Times New Roman"/>
+          <w:sz w:val="24"/>
+          <w:szCs w:val="24"/>
+        </w:rPr>
+        <w:t>As a last step, I change retired MAFIDs to their ‘surviving MAFIDs’. Many of the multiple MAFID’s identified in the Person Place Table are MAFIDs that represented the same address at different points in time.</w:t>
+      </w:r>
+    </w:p>
+    <w:p>
+      <w:pPr>
+        <w:spacing w:line="480" w:lineRule="auto"/>
+        <w:ind w:firstLine="720"/>
+        <w:rPr>
+          <w:rFonts w:ascii="Times New Roman" w:hAnsi="Times New Roman" w:cs="Times New Roman"/>
+          <w:sz w:val="24"/>
+          <w:szCs w:val="24"/>
+        </w:rPr>
+      </w:pPr>
+      <w:r>
+        <w:rPr>
+          <w:rFonts w:ascii="Times New Roman" w:hAnsi="Times New Roman" w:cs="Times New Roman"/>
+          <w:sz w:val="24"/>
+          <w:szCs w:val="24"/>
+        </w:rPr>
+        <w:t>At the end of this process, we have a table of PIKs alive close to the reference date with markers for those who move outside of the country or die within</w:t>
+      </w:r>
+      <w:r>
+        <w:rPr>
+          <w:rFonts w:ascii="Times New Roman" w:hAnsi="Times New Roman" w:cs="Times New Roman"/>
+          <w:sz w:val="24"/>
+          <w:szCs w:val="24"/>
+        </w:rPr>
+        <w:t xml:space="preserve"> a user-specified</w:t>
+      </w:r>
+      <w:r>
+        <w:rPr>
+          <w:rFonts w:ascii="Times New Roman" w:hAnsi="Times New Roman" w:cs="Times New Roman"/>
+          <w:sz w:val="24"/>
+          <w:szCs w:val="24"/>
+        </w:rPr>
+        <w:t xml:space="preserve"> </w:t>
+      </w:r>
+      <w:r>
+        <w:rPr>
+          <w:rFonts w:ascii="Times New Roman" w:hAnsi="Times New Roman" w:cs="Times New Roman"/>
+          <w:sz w:val="24"/>
+          <w:szCs w:val="24"/>
+        </w:rPr>
+        <w:t>interval from the</w:t>
+      </w:r>
+      <w:r>
+        <w:rPr>
+          <w:rFonts w:ascii="Times New Roman" w:hAnsi="Times New Roman" w:cs="Times New Roman"/>
+          <w:sz w:val="24"/>
+          <w:szCs w:val="24"/>
+        </w:rPr>
+        <w:t xml:space="preserve"> reference date</w:t>
+      </w:r>
+      <w:r>
+        <w:rPr>
+          <w:rFonts w:ascii="Times New Roman" w:hAnsi="Times New Roman" w:cs="Times New Roman"/>
+          <w:sz w:val="24"/>
+          <w:szCs w:val="24"/>
+        </w:rPr>
+        <w:t>, every PIK is assigned to a MAFID, and demographic information, such as race, ethnicity, or sex can be joined from the last whole universe data product</w:t>
+      </w:r>
+      <w:r>
+        <w:rPr>
+          <w:rFonts w:ascii="Times New Roman" w:hAnsi="Times New Roman" w:cs="Times New Roman"/>
+          <w:sz w:val="24"/>
+          <w:szCs w:val="24"/>
+        </w:rPr>
+        <w:t>.</w:t>
+      </w:r>
+    </w:p>
+    <w:p>
+      <w:pPr>
+        <w:spacing w:line="480" w:lineRule="auto"/>
+        <w:rPr>
+          <w:rFonts w:ascii="Times New Roman" w:hAnsi="Times New Roman" w:cs="Times New Roman"/>
+          <w:i/>
+          <w:iCs/>
+          <w:sz w:val="24"/>
+          <w:szCs w:val="24"/>
+        </w:rPr>
+      </w:pPr>
+      <w:r>
+        <w:rPr>
+          <w:rFonts w:ascii="Times New Roman" w:hAnsi="Times New Roman" w:cs="Times New Roman"/>
+          <w:i/>
+          <w:iCs/>
+          <w:sz w:val="24"/>
+          <w:szCs w:val="24"/>
+        </w:rPr>
+        <w:t xml:space="preserve">Assessing the Comparability of </w:t>
+      </w:r>
+      <w:r>
+        <w:rPr>
+          <w:rFonts w:ascii="Times New Roman" w:hAnsi="Times New Roman" w:cs="Times New Roman"/>
+          <w:i/>
+          <w:iCs/>
+          <w:sz w:val="24"/>
+          <w:szCs w:val="24"/>
+        </w:rPr>
+        <w:t>BRAPPM, Decennial Census, and Demoframe Extract Matching</w:t>
+      </w:r>
+    </w:p>
+    <w:p>
+      <w:pPr>
+        <w:spacing w:line="480" w:lineRule="auto"/>
+        <w:rPr>
+          <w:rFonts w:ascii="Times New Roman" w:hAnsi="Times New Roman" w:cs="Times New Roman"/>
+          <w:sz w:val="24"/>
+          <w:szCs w:val="24"/>
+        </w:rPr>
+      </w:pPr>
+      <w:r>
+        <w:rPr>
+          <w:rFonts w:ascii="Times New Roman" w:hAnsi="Times New Roman" w:cs="Times New Roman"/>
+          <w:sz w:val="24"/>
+          <w:szCs w:val="24"/>
+        </w:rPr>
+        <w:tab/>
+        <w:t>To compare the performance of these various methods, I will analyze the percent match between the 2020 Decennial Census, the Demoframe 2020v3 extract, and the BRAPPM utilizing the combined retrospective and prospective source</w:t>
+      </w:r>
+      <w:r>
+        <w:rPr>
+          <w:rFonts w:ascii="Times New Roman" w:hAnsi="Times New Roman" w:cs="Times New Roman"/>
+          <w:sz w:val="24"/>
+          <w:szCs w:val="24"/>
+        </w:rPr>
+        <w:t xml:space="preserve">s. This version of the BRAPPM focuses on movers around the reference date in the future and the past when appropriate. </w:t>
+      </w:r>
+      <w:r>
+        <w:rPr>
+          <w:rFonts w:ascii="Times New Roman" w:hAnsi="Times New Roman" w:cs="Times New Roman"/>
+          <w:sz w:val="24"/>
+          <w:szCs w:val="24"/>
+        </w:rPr>
+        <w:t xml:space="preserve">I will also analyze over and under coverages of the three data sets with each other. I will finally calculate Cohen’s Kappa and Krippendorff’s Alpha, common measures of inter-rater reliability. Table shells of these analyses and comparisons </w:t>
+      </w:r>
+      <w:r>
+        <w:rPr>
+          <w:rFonts w:ascii="Times New Roman" w:hAnsi="Times New Roman" w:cs="Times New Roman"/>
+          <w:sz w:val="24"/>
+          <w:szCs w:val="24"/>
+        </w:rPr>
+        <w:t xml:space="preserve">are in the results section. </w:t>
+      </w:r>
+    </w:p>
+    <w:p>
+      <w:pPr>
+        <w:spacing w:line="480" w:lineRule="auto"/>
+        <w:rPr>
+          <w:rFonts w:ascii="Times New Roman" w:hAnsi="Times New Roman" w:cs="Times New Roman"/>
+          <w:sz w:val="24"/>
+          <w:szCs w:val="24"/>
+        </w:rPr>
+      </w:pPr>
+      <w:r>
+        <w:rPr>
+          <w:rFonts w:ascii="Times New Roman" w:hAnsi="Times New Roman" w:cs="Times New Roman"/>
+          <w:i/>
+          <w:iCs/>
+          <w:sz w:val="24"/>
+          <w:szCs w:val="24"/>
+        </w:rPr>
+        <w:t>Analyzing the Migration Patterns of</w:t>
+      </w:r>
+      <w:r>
+        <w:rPr>
+          <w:rFonts w:ascii="Times New Roman" w:hAnsi="Times New Roman" w:cs="Times New Roman"/>
+          <w:i/>
+          <w:iCs/>
+          <w:sz w:val="24"/>
+          <w:szCs w:val="24"/>
+        </w:rPr>
+        <w:t xml:space="preserve"> the</w:t>
+      </w:r>
+      <w:r>
+        <w:rPr>
+          <w:rFonts w:ascii="Times New Roman" w:hAnsi="Times New Roman" w:cs="Times New Roman"/>
+          <w:i/>
+          <w:iCs/>
+          <w:sz w:val="24"/>
+          <w:szCs w:val="24"/>
+        </w:rPr>
+        <w:t xml:space="preserve"> 2020</w:t>
+      </w:r>
+      <w:r>
+        <w:rPr>
+          <w:rFonts w:ascii="Times New Roman" w:hAnsi="Times New Roman" w:cs="Times New Roman"/>
+          <w:i/>
+          <w:iCs/>
+          <w:sz w:val="24"/>
+          <w:szCs w:val="24"/>
+        </w:rPr>
+        <w:t xml:space="preserve"> Coronavirus Pandemic</w:t>
+      </w:r>
+    </w:p>
+    <w:p>
+      <w:pPr>
+        <w:spacing w:line="480" w:lineRule="auto"/>
+        <w:rPr>
+          <w:rFonts w:ascii="Times New Roman" w:hAnsi="Times New Roman" w:cs="Times New Roman"/>
+          <w:sz w:val="24"/>
+          <w:szCs w:val="24"/>
+        </w:rPr>
+      </w:pPr>
+      <w:r>
+        <w:rPr>
+          <w:rFonts w:ascii="Times New Roman" w:hAnsi="Times New Roman" w:cs="Times New Roman"/>
+          <w:sz w:val="24"/>
+          <w:szCs w:val="24"/>
+        </w:rPr>
+        <w:tab/>
+        <w:t>The</w:t>
+      </w:r>
+      <w:r>
+        <w:rPr>
+          <w:rFonts w:ascii="Times New Roman" w:hAnsi="Times New Roman" w:cs="Times New Roman"/>
+          <w:sz w:val="24"/>
+          <w:szCs w:val="24"/>
+        </w:rPr>
+        <w:t xml:space="preserve"> 2019</w:t>
+      </w:r>
+      <w:r>
+        <w:rPr>
+          <w:rFonts w:ascii="Times New Roman" w:hAnsi="Times New Roman" w:cs="Times New Roman"/>
+          <w:sz w:val="24"/>
+          <w:szCs w:val="24"/>
+        </w:rPr>
+        <w:t xml:space="preserve"> demoframe extract provide</w:t>
+      </w:r>
+      <w:r>
+        <w:rPr>
+          <w:rFonts w:ascii="Times New Roman" w:hAnsi="Times New Roman" w:cs="Times New Roman"/>
+          <w:sz w:val="24"/>
+          <w:szCs w:val="24"/>
+        </w:rPr>
+        <w:t>s</w:t>
+      </w:r>
+      <w:r>
+        <w:rPr>
+          <w:rFonts w:ascii="Times New Roman" w:hAnsi="Times New Roman" w:cs="Times New Roman"/>
+          <w:sz w:val="24"/>
+          <w:szCs w:val="24"/>
+        </w:rPr>
+        <w:t xml:space="preserve"> a unique opportunity to observe the migration patterns during a particularly eventful time: the start of the 2020 Coronavirus Pandemic.</w:t>
+      </w:r>
+      <w:r>
+        <w:rPr>
+          <w:rFonts w:ascii="Times New Roman" w:hAnsi="Times New Roman" w:cs="Times New Roman"/>
+          <w:sz w:val="24"/>
+          <w:szCs w:val="24"/>
+        </w:rPr>
+        <w:t xml:space="preserve"> Because the demoframe extract is a whole-universe accounting like the Decennial Census, we can see if and where people are moving by comparing the three datasets used in the previous analyses (the </w:t>
+      </w:r>
+      <w:r>
+        <w:rPr>
+          <w:rFonts w:ascii="Times New Roman" w:hAnsi="Times New Roman" w:cs="Times New Roman"/>
+          <w:sz w:val="24"/>
+          <w:szCs w:val="24"/>
+        </w:rPr>
+        <w:lastRenderedPageBreak/>
+        <w:t>2020v3 demoframe extract, the 2020 BRAPPM with retro- and pro-spective source utilization, and the 2020 Decennial Census Edited File)</w:t>
+      </w:r>
+      <w:r>
+        <w:rPr>
+          <w:rFonts w:ascii="Times New Roman" w:hAnsi="Times New Roman" w:cs="Times New Roman"/>
+          <w:sz w:val="24"/>
+          <w:szCs w:val="24"/>
+        </w:rPr>
+        <w:t xml:space="preserve"> </w:t>
+      </w:r>
+      <w:r>
+        <w:rPr>
+          <w:rFonts w:ascii="Times New Roman" w:hAnsi="Times New Roman" w:cs="Times New Roman"/>
+          <w:sz w:val="24"/>
+          <w:szCs w:val="24"/>
+        </w:rPr>
+        <w:t xml:space="preserve">against the 2019v2 demoframe extract. </w:t>
+      </w:r>
     </w:p>
     <w:p/>
     <w:p>
@@ -8410,6 +10793,14 @@
       </w:r>
       <w:r>
         <w:t xml:space="preserve"> 52(4):1269–93. doi: 10.1007/s13524-015-0400-7.</w:t>
+      </w:r>
+    </w:p>
+    <w:p>
+      <w:pPr>
+        <w:pStyle w:val="Bibliography"/>
+      </w:pPr>
+      <w:r>
+        <w:t>Demographic Frame Team. 2025. “Demographic Frame Extract Notes- 2023v1.”</w:t>
       </w:r>
     </w:p>
     <w:p>
@@ -9513,6 +11904,7 @@
   <w:style w:type="character" w:default="1" w:styleId="DefaultParagraphFont">
     <w:name w:val="Default Paragraph Font"/>
     <w:uiPriority w:val="1"/>
+    <w:semiHidden/>
     <w:unhideWhenUsed/>
   </w:style>
   <w:style w:type="table" w:default="1" w:styleId="TableNormal">

</xml_diff>

<commit_message>
Added some frontend to chapter 1
</commit_message>
<xml_diff>
--- a/Scholes_proposal.docx
+++ b/Scholes_proposal.docx
@@ -2586,9 +2586,12 @@
     </w:p>
     <w:p>
       <w:pPr>
-        <w:spacing w:line="480" w:lineRule="auto"/>
-        <w:rPr>
-          <w:rFonts w:ascii="Times New Roman" w:hAnsi="Times New Roman" w:cs="Times New Roman"/>
+        <w:spacing w:line="240" w:lineRule="auto"/>
+        <w:ind w:left="720"/>
+        <w:rPr>
+          <w:rFonts w:ascii="Times New Roman" w:hAnsi="Times New Roman" w:cs="Times New Roman"/>
+          <w:i/>
+          <w:iCs/>
           <w:sz w:val="24"/>
           <w:szCs w:val="24"/>
         </w:rPr>
@@ -2596,18 +2599,114 @@
       <w:r>
         <w:rPr>
           <w:rFonts w:ascii="Times New Roman" w:hAnsi="Times New Roman" w:cs="Times New Roman"/>
-          <w:sz w:val="24"/>
-          <w:szCs w:val="24"/>
-        </w:rPr>
-        <w:tab/>
-      </w:r>
-      <w:r>
-        <w:rPr>
-          <w:rFonts w:ascii="Times New Roman" w:hAnsi="Times New Roman" w:cs="Times New Roman"/>
+          <w:i/>
+          <w:iCs/>
+          <w:sz w:val="24"/>
+          <w:szCs w:val="24"/>
+        </w:rPr>
+        <w:t>“Migration scholars of today generally have to make two decisions to define</w:t>
+      </w:r>
+      <w:r>
+        <w:rPr>
+          <w:rFonts w:ascii="Times New Roman" w:hAnsi="Times New Roman" w:cs="Times New Roman"/>
+          <w:i/>
+          <w:iCs/>
           <w:sz w:val="24"/>
           <w:szCs w:val="24"/>
         </w:rPr>
         <w:t xml:space="preserve"> </w:t>
+      </w:r>
+      <w:r>
+        <w:rPr>
+          <w:rFonts w:ascii="Times New Roman" w:hAnsi="Times New Roman" w:cs="Times New Roman"/>
+          <w:i/>
+          <w:iCs/>
+          <w:sz w:val="24"/>
+          <w:szCs w:val="24"/>
+        </w:rPr>
+        <w:t>migrants: 1) they choose geographic units to define potential origin and destination locations; and 2) they define the time period in which individuals move between origin and destinations.”</w:t>
+      </w:r>
+      <w:r>
+        <w:rPr>
+          <w:rFonts w:ascii="Times New Roman" w:hAnsi="Times New Roman" w:cs="Times New Roman"/>
+          <w:i/>
+          <w:iCs/>
+          <w:sz w:val="24"/>
+          <w:szCs w:val="24"/>
+        </w:rPr>
+        <w:t xml:space="preserve"> </w:t>
+      </w:r>
+      <w:r>
+        <w:rPr>
+          <w:rFonts w:ascii="Times New Roman" w:hAnsi="Times New Roman" w:cs="Times New Roman"/>
+          <w:i/>
+          <w:iCs/>
+          <w:sz w:val="24"/>
+          <w:szCs w:val="24"/>
+        </w:rPr>
+        <w:fldChar w:fldCharType="begin"/>
+      </w:r>
+      <w:r>
+        <w:rPr>
+          <w:rFonts w:ascii="Times New Roman" w:hAnsi="Times New Roman" w:cs="Times New Roman"/>
+          <w:i/>
+          <w:iCs/>
+          <w:sz w:val="24"/>
+          <w:szCs w:val="24"/>
+        </w:rPr>
+        <w:instrText xml:space="preserve"> ADDIN ZOTERO_ITEM CSL_CITATION {"citationID":"lhdWalgZ","properties":{"formattedCitation":"(Molloy, Smith, and Wozniak 2011)","plainCitation":"(Molloy, Smith, and Wozniak 2011)","dontUpdate":true,"noteIndex":0},"citationItems":[{"id":1440,"uris":["http://zotero.org/users/6152647/items/PYYLH929"],"itemData":{"id":1440,"type":"article-journal","abstract":"This paper examines the history of internal migration in the United States since the 1980s. By most measures, internal migration in the United States is at a 30-year low. The widespread decline in migration rates across a large number of subpopulations suggests that broad-based economic forces are likely responsible for the decrease. An obvious question is the extent to which the recent housing market contraction and the recession may have caused this downward trend in migration: after all, relocation activity often involves both housing market activity and changes in employment. However, we find relatively small roles for both of these cyclical factors. While we will suggest a few other possible explanations for the recent decrease in migration, the puzzle remains. Finally, we compare U.S. migration to other developed countries. Despite the steady decline in U.S. migration, the commonly held belief that Americans are more mobile than their European counterparts still appears to hold true.","container-title":"Journal of Economic Perspectives","DOI":"10.1257/jep.25.3.173","ISSN":"0895-3309","issue":"3","language":"en","page":"173-196","source":"www.aeaweb.org","title":"Internal Migration in the United States","URL":"https://www.aeaweb.org/articles?id=10.1257/jep.25.3.173","volume":"25","author":[{"family":"Molloy","given":"Raven"},{"family":"Smith","given":"Christopher L."},{"family":"Wozniak","given":"Abigail"}],"accessed":{"date-parts":[["2025",2,25]]},"issued":{"date-parts":[["2011",9]]}}}],"schema":"https://github.com/citation-style-language/schema/raw/master/csl-citation.json"} </w:instrText>
+      </w:r>
+      <w:r>
+        <w:rPr>
+          <w:rFonts w:ascii="Times New Roman" w:hAnsi="Times New Roman" w:cs="Times New Roman"/>
+          <w:i/>
+          <w:iCs/>
+          <w:sz w:val="24"/>
+          <w:szCs w:val="24"/>
+        </w:rPr>
+        <w:fldChar w:fldCharType="separate"/>
+      </w:r>
+      <w:r>
+        <w:rPr>
+          <w:rFonts w:ascii="Times New Roman" w:hAnsi="Times New Roman" w:cs="Times New Roman"/>
+          <w:i/>
+          <w:iCs/>
+          <w:sz w:val="24"/>
+          <w:szCs w:val="24"/>
+        </w:rPr>
+        <w:t>(Molloy, Smith, and Wozniak 2011:175)</w:t>
+      </w:r>
+      <w:r>
+        <w:rPr>
+          <w:rFonts w:ascii="Times New Roman" w:hAnsi="Times New Roman" w:cs="Times New Roman"/>
+          <w:i/>
+          <w:iCs/>
+          <w:sz w:val="24"/>
+          <w:szCs w:val="24"/>
+        </w:rPr>
+        <w:fldChar w:fldCharType="end"/>
+      </w:r>
+    </w:p>
+    <w:p>
+      <w:pPr>
+        <w:spacing w:line="240" w:lineRule="auto"/>
+        <w:rPr>
+          <w:rFonts w:ascii="Times New Roman" w:hAnsi="Times New Roman" w:cs="Times New Roman"/>
+          <w:i/>
+          <w:iCs/>
+          <w:sz w:val="24"/>
+          <w:szCs w:val="24"/>
+        </w:rPr>
+      </w:pPr>
+      <w:r>
+        <w:rPr>
+          <w:rFonts w:ascii="Times New Roman" w:hAnsi="Times New Roman" w:cs="Times New Roman"/>
+          <w:i/>
+          <w:iCs/>
+          <w:sz w:val="24"/>
+          <w:szCs w:val="24"/>
+        </w:rPr>
+        <w:t>Operationalization of Place</w:t>
       </w:r>
     </w:p>
     <w:p>
@@ -2615,8 +2714,6 @@
         <w:spacing w:line="480" w:lineRule="auto"/>
         <w:rPr>
           <w:rFonts w:ascii="Times New Roman" w:hAnsi="Times New Roman" w:cs="Times New Roman"/>
-          <w:i/>
-          <w:iCs/>
           <w:sz w:val="24"/>
           <w:szCs w:val="24"/>
         </w:rPr>
@@ -2624,91 +2721,222 @@
       <w:r>
         <w:rPr>
           <w:rFonts w:ascii="Times New Roman" w:hAnsi="Times New Roman" w:cs="Times New Roman"/>
-          <w:i/>
-          <w:iCs/>
-          <w:sz w:val="24"/>
-          <w:szCs w:val="24"/>
-        </w:rPr>
-        <w:t>Opera</w:t>
-      </w:r>
-      <w:r>
-        <w:rPr>
-          <w:rFonts w:ascii="Times New Roman" w:hAnsi="Times New Roman" w:cs="Times New Roman"/>
-          <w:i/>
-          <w:iCs/>
-          <w:sz w:val="24"/>
-          <w:szCs w:val="24"/>
-        </w:rPr>
-        <w:t>tion</w:t>
-      </w:r>
-      <w:r>
-        <w:rPr>
-          <w:rFonts w:ascii="Times New Roman" w:hAnsi="Times New Roman" w:cs="Times New Roman"/>
-          <w:i/>
-          <w:iCs/>
-          <w:sz w:val="24"/>
-          <w:szCs w:val="24"/>
-        </w:rPr>
-        <w:t>a</w:t>
-      </w:r>
-      <w:r>
-        <w:rPr>
-          <w:rFonts w:ascii="Times New Roman" w:hAnsi="Times New Roman" w:cs="Times New Roman"/>
-          <w:i/>
-          <w:iCs/>
-          <w:sz w:val="24"/>
-          <w:szCs w:val="24"/>
-        </w:rPr>
-        <w:t>liza</w:t>
-      </w:r>
-      <w:r>
-        <w:rPr>
-          <w:rFonts w:ascii="Times New Roman" w:hAnsi="Times New Roman" w:cs="Times New Roman"/>
-          <w:i/>
-          <w:iCs/>
-          <w:sz w:val="24"/>
-          <w:szCs w:val="24"/>
-        </w:rPr>
-        <w:t>tion</w:t>
-      </w:r>
-      <w:r>
-        <w:rPr>
-          <w:rFonts w:ascii="Times New Roman" w:hAnsi="Times New Roman" w:cs="Times New Roman"/>
-          <w:i/>
-          <w:iCs/>
-          <w:sz w:val="24"/>
-          <w:szCs w:val="24"/>
-        </w:rPr>
-        <w:t xml:space="preserve"> of Migrants</w:t>
-      </w:r>
-    </w:p>
-    <w:p>
-      <w:pPr>
-        <w:spacing w:line="240" w:lineRule="auto"/>
-        <w:ind w:left="720"/>
-        <w:rPr>
-          <w:rFonts w:ascii="Times New Roman" w:hAnsi="Times New Roman" w:cs="Times New Roman"/>
-          <w:i/>
-          <w:iCs/>
-          <w:sz w:val="24"/>
-          <w:szCs w:val="24"/>
-        </w:rPr>
-      </w:pPr>
-      <w:r>
-        <w:rPr>
-          <w:rFonts w:ascii="Times New Roman" w:hAnsi="Times New Roman" w:cs="Times New Roman"/>
-          <w:i/>
-          <w:iCs/>
-          <w:sz w:val="24"/>
-          <w:szCs w:val="24"/>
-        </w:rPr>
-        <w:t>“Migration scholars of today generally have to make two decisions to define</w:t>
-      </w:r>
-      <w:r>
-        <w:rPr>
-          <w:rFonts w:ascii="Times New Roman" w:hAnsi="Times New Roman" w:cs="Times New Roman"/>
-          <w:i/>
-          <w:iCs/>
+          <w:sz w:val="24"/>
+          <w:szCs w:val="24"/>
+        </w:rPr>
+        <w:tab/>
+        <w:t>Researchers have tended to choose potential origin and destination locations based on</w:t>
+      </w:r>
+      <w:r>
+        <w:rPr>
+          <w:rFonts w:ascii="Times New Roman" w:hAnsi="Times New Roman" w:cs="Times New Roman"/>
+          <w:sz w:val="24"/>
+          <w:szCs w:val="24"/>
+        </w:rPr>
+        <w:t xml:space="preserve"> the</w:t>
+      </w:r>
+      <w:r>
+        <w:rPr>
+          <w:rFonts w:ascii="Times New Roman" w:hAnsi="Times New Roman" w:cs="Times New Roman"/>
+          <w:sz w:val="24"/>
+          <w:szCs w:val="24"/>
+        </w:rPr>
+        <w:t xml:space="preserve"> availab</w:t>
+      </w:r>
+      <w:r>
+        <w:rPr>
+          <w:rFonts w:ascii="Times New Roman" w:hAnsi="Times New Roman" w:cs="Times New Roman"/>
+          <w:sz w:val="24"/>
+          <w:szCs w:val="24"/>
+        </w:rPr>
+        <w:t>ility of data and the theoretical orientations held</w:t>
+      </w:r>
+      <w:r>
+        <w:rPr>
+          <w:rFonts w:ascii="Times New Roman" w:hAnsi="Times New Roman" w:cs="Times New Roman"/>
+          <w:sz w:val="24"/>
+          <w:szCs w:val="24"/>
+        </w:rPr>
+        <w:t>.</w:t>
+      </w:r>
+      <w:r>
+        <w:rPr>
+          <w:rFonts w:ascii="Times New Roman" w:hAnsi="Times New Roman" w:cs="Times New Roman"/>
+          <w:sz w:val="24"/>
+          <w:szCs w:val="24"/>
+        </w:rPr>
+        <w:t xml:space="preserve"> For U.S. based migration, m</w:t>
+      </w:r>
+      <w:r>
+        <w:rPr>
+          <w:rFonts w:ascii="Times New Roman" w:hAnsi="Times New Roman" w:cs="Times New Roman"/>
+          <w:sz w:val="24"/>
+          <w:szCs w:val="24"/>
+        </w:rPr>
+        <w:t xml:space="preserve">any researchers use </w:t>
+      </w:r>
+      <w:r>
+        <w:rPr>
+          <w:rFonts w:ascii="Times New Roman" w:hAnsi="Times New Roman" w:cs="Times New Roman"/>
+          <w:sz w:val="24"/>
+          <w:szCs w:val="24"/>
+        </w:rPr>
+        <w:t>economic regions</w:t>
+      </w:r>
+      <w:r>
+        <w:rPr>
+          <w:rFonts w:ascii="Times New Roman" w:hAnsi="Times New Roman" w:cs="Times New Roman"/>
+          <w:sz w:val="24"/>
+          <w:szCs w:val="24"/>
+        </w:rPr>
+        <w:t xml:space="preserve"> often called</w:t>
+      </w:r>
+      <w:r>
+        <w:rPr>
+          <w:rFonts w:ascii="Times New Roman" w:hAnsi="Times New Roman" w:cs="Times New Roman"/>
+          <w:sz w:val="24"/>
+          <w:szCs w:val="24"/>
+        </w:rPr>
+        <w:t xml:space="preserve"> metropolitan statistical areas</w:t>
+      </w:r>
+      <w:r>
+        <w:rPr>
+          <w:rFonts w:ascii="Times New Roman" w:hAnsi="Times New Roman" w:cs="Times New Roman"/>
+          <w:sz w:val="24"/>
+          <w:szCs w:val="24"/>
+        </w:rPr>
+        <w:t xml:space="preserve"> or core-based statistical areas</w:t>
+      </w:r>
+      <w:r>
+        <w:rPr>
+          <w:rFonts w:ascii="Times New Roman" w:hAnsi="Times New Roman" w:cs="Times New Roman"/>
+          <w:sz w:val="24"/>
+          <w:szCs w:val="24"/>
+        </w:rPr>
+        <w:t>,</w:t>
+      </w:r>
+      <w:r>
+        <w:rPr>
+          <w:rFonts w:ascii="Times New Roman" w:hAnsi="Times New Roman" w:cs="Times New Roman"/>
+          <w:sz w:val="24"/>
+          <w:szCs w:val="24"/>
+        </w:rPr>
+        <w:t xml:space="preserve"> to analyze the economic processes put forward by dual segmented labor market theory, neoclassical economics, the new economics of migration, </w:t>
+      </w:r>
+      <w:r>
+        <w:rPr>
+          <w:rFonts w:ascii="Times New Roman" w:hAnsi="Times New Roman" w:cs="Times New Roman"/>
+          <w:sz w:val="24"/>
+          <w:szCs w:val="24"/>
+        </w:rPr>
+        <w:t>or through the lens of push and pull factors.</w:t>
+      </w:r>
+      <w:r>
+        <w:rPr>
+          <w:rFonts w:ascii="Times New Roman" w:hAnsi="Times New Roman" w:cs="Times New Roman"/>
+          <w:sz w:val="24"/>
+          <w:szCs w:val="24"/>
+        </w:rPr>
+        <w:t xml:space="preserve"> These areas are built using counties or county equivalents</w:t>
+      </w:r>
+      <w:r>
+        <w:rPr>
+          <w:rFonts w:ascii="Times New Roman" w:hAnsi="Times New Roman" w:cs="Times New Roman"/>
+          <w:sz w:val="24"/>
+          <w:szCs w:val="24"/>
+        </w:rPr>
+        <w:t xml:space="preserve"> by the U.S. Office of Management and Budget </w:t>
+      </w:r>
+      <w:r>
+        <w:rPr>
+          <w:rFonts w:ascii="Times New Roman" w:hAnsi="Times New Roman" w:cs="Times New Roman"/>
+          <w:sz w:val="24"/>
+          <w:szCs w:val="24"/>
+        </w:rPr>
+        <w:fldChar w:fldCharType="begin"/>
+      </w:r>
+      <w:r>
+        <w:rPr>
+          <w:rFonts w:ascii="Times New Roman" w:hAnsi="Times New Roman" w:cs="Times New Roman"/>
+          <w:sz w:val="24"/>
+          <w:szCs w:val="24"/>
+        </w:rPr>
+        <w:instrText xml:space="preserve"> ADDIN ZOTERO_ITEM CSL_CITATION {"citationID":"isJSW1ON","properties":{"formattedCitation":"(United States Census Bureau 2025a)","plainCitation":"(United States Census Bureau 2025a)","noteIndex":0},"citationItems":[{"id":1443,"uris":["http://zotero.org/users/6152647/items/BRY5S27C"],"itemData":{"id":1443,"type":"webpage","abstract":"This section provides detailed information and statistics on [name of topic, survey, etc.]. Find the latest news, publications, and other content.","container-title":"Census.gov","language":"en","note":"section: Government","title":"About Metropolitan and Micropolitan Statistical Areas","URL":"https://www.census.gov/programs-surveys/metro-micro/about.html","author":[{"literal":"United States Census Bureau"}],"accessed":{"date-parts":[["2025",2,25]]},"issued":{"date-parts":[["2025"]]}}}],"schema":"https://github.com/citation-style-language/schema/raw/master/csl-citation.json"} </w:instrText>
+      </w:r>
+      <w:r>
+        <w:rPr>
+          <w:rFonts w:ascii="Times New Roman" w:hAnsi="Times New Roman" w:cs="Times New Roman"/>
+          <w:sz w:val="24"/>
+          <w:szCs w:val="24"/>
+        </w:rPr>
+        <w:fldChar w:fldCharType="separate"/>
+      </w:r>
+      <w:r>
+        <w:rPr>
+          <w:rFonts w:ascii="Times New Roman" w:hAnsi="Times New Roman" w:cs="Times New Roman"/>
+          <w:sz w:val="24"/>
+        </w:rPr>
+        <w:t>(United States Census Bureau 2025a)</w:t>
+      </w:r>
+      <w:r>
+        <w:rPr>
+          <w:rFonts w:ascii="Times New Roman" w:hAnsi="Times New Roman" w:cs="Times New Roman"/>
+          <w:sz w:val="24"/>
+          <w:szCs w:val="24"/>
+        </w:rPr>
+        <w:fldChar w:fldCharType="end"/>
+      </w:r>
+      <w:r>
+        <w:rPr>
+          <w:rFonts w:ascii="Times New Roman" w:hAnsi="Times New Roman" w:cs="Times New Roman"/>
+          <w:sz w:val="24"/>
+          <w:szCs w:val="24"/>
+        </w:rPr>
+        <w:t>.</w:t>
+      </w:r>
+      <w:r>
+        <w:rPr>
+          <w:rFonts w:ascii="Times New Roman" w:hAnsi="Times New Roman" w:cs="Times New Roman"/>
+          <w:sz w:val="24"/>
+          <w:szCs w:val="24"/>
+        </w:rPr>
+        <w:t xml:space="preserve"> For research that takes place in a federal data center, researchers have access to microdata, like I do, but are limited in their analyses by a disclosure review board, like I am.</w:t>
+      </w:r>
+      <w:r>
+        <w:rPr>
+          <w:rFonts w:ascii="Times New Roman" w:hAnsi="Times New Roman" w:cs="Times New Roman"/>
+          <w:sz w:val="24"/>
+          <w:szCs w:val="24"/>
+        </w:rPr>
+        <w:t xml:space="preserve"> Because of the </w:t>
+      </w:r>
+      <w:r>
+        <w:rPr>
+          <w:rFonts w:ascii="Times New Roman" w:hAnsi="Times New Roman" w:cs="Times New Roman"/>
+          <w:sz w:val="24"/>
+          <w:szCs w:val="24"/>
+        </w:rPr>
+        <w:t>anonymity</w:t>
+      </w:r>
+      <w:r>
+        <w:rPr>
+          <w:rFonts w:ascii="Times New Roman" w:hAnsi="Times New Roman" w:cs="Times New Roman"/>
+          <w:sz w:val="24"/>
+          <w:szCs w:val="24"/>
+        </w:rPr>
+        <w:t xml:space="preserve"> concerns in</w:t>
+      </w:r>
+      <w:r>
+        <w:rPr>
+          <w:rFonts w:ascii="Times New Roman" w:hAnsi="Times New Roman" w:cs="Times New Roman"/>
+          <w:sz w:val="24"/>
+          <w:szCs w:val="24"/>
+        </w:rPr>
+        <w:t xml:space="preserve"> identifying and</w:t>
+      </w:r>
+      <w:r>
+        <w:rPr>
+          <w:rFonts w:ascii="Times New Roman" w:hAnsi="Times New Roman" w:cs="Times New Roman"/>
           <w:sz w:val="24"/>
           <w:szCs w:val="24"/>
         </w:rPr>
@@ -2717,18 +2945,14 @@
       <w:r>
         <w:rPr>
           <w:rFonts w:ascii="Times New Roman" w:hAnsi="Times New Roman" w:cs="Times New Roman"/>
-          <w:i/>
-          <w:iCs/>
-          <w:sz w:val="24"/>
-          <w:szCs w:val="24"/>
-        </w:rPr>
-        <w:t>migrants: 1) they choose geographic units to define potential origin and destination locations; and 2) they define the time period in which individuals move between origin and destinations.”</w:t>
-      </w:r>
-      <w:r>
-        <w:rPr>
-          <w:rFonts w:ascii="Times New Roman" w:hAnsi="Times New Roman" w:cs="Times New Roman"/>
-          <w:i/>
-          <w:iCs/>
+          <w:sz w:val="24"/>
+          <w:szCs w:val="24"/>
+        </w:rPr>
+        <w:t>tracking individual migrants across places, many analyses</w:t>
+      </w:r>
+      <w:r>
+        <w:rPr>
+          <w:rFonts w:ascii="Times New Roman" w:hAnsi="Times New Roman" w:cs="Times New Roman"/>
           <w:sz w:val="24"/>
           <w:szCs w:val="24"/>
         </w:rPr>
@@ -2737,52 +2961,42 @@
       <w:r>
         <w:rPr>
           <w:rFonts w:ascii="Times New Roman" w:hAnsi="Times New Roman" w:cs="Times New Roman"/>
-          <w:i/>
-          <w:iCs/>
-          <w:sz w:val="24"/>
-          <w:szCs w:val="24"/>
-        </w:rPr>
-        <w:fldChar w:fldCharType="begin"/>
-      </w:r>
-      <w:r>
-        <w:rPr>
-          <w:rFonts w:ascii="Times New Roman" w:hAnsi="Times New Roman" w:cs="Times New Roman"/>
-          <w:i/>
-          <w:iCs/>
-          <w:sz w:val="24"/>
-          <w:szCs w:val="24"/>
-        </w:rPr>
-        <w:instrText xml:space="preserve"> ADDIN ZOTERO_ITEM CSL_CITATION {"citationID":"lhdWalgZ","properties":{"formattedCitation":"(Molloy, Smith, and Wozniak 2011)","plainCitation":"(Molloy, Smith, and Wozniak 2011)","dontUpdate":true,"noteIndex":0},"citationItems":[{"id":1440,"uris":["http://zotero.org/users/6152647/items/PYYLH929"],"itemData":{"id":1440,"type":"article-journal","abstract":"This paper examines the history of internal migration in the United States since the 1980s. By most measures, internal migration in the United States is at a 30-year low. The widespread decline in migration rates across a large number of subpopulations suggests that broad-based economic forces are likely responsible for the decrease. An obvious question is the extent to which the recent housing market contraction and the recession may have caused this downward trend in migration: after all, relocation activity often involves both housing market activity and changes in employment. However, we find relatively small roles for both of these cyclical factors. While we will suggest a few other possible explanations for the recent decrease in migration, the puzzle remains. Finally, we compare U.S. migration to other developed countries. Despite the steady decline in U.S. migration, the commonly held belief that Americans are more mobile than their European counterparts still appears to hold true.","container-title":"Journal of Economic Perspectives","DOI":"10.1257/jep.25.3.173","ISSN":"0895-3309","issue":"3","language":"en","page":"173-196","source":"www.aeaweb.org","title":"Internal Migration in the United States","URL":"https://www.aeaweb.org/articles?id=10.1257/jep.25.3.173","volume":"25","author":[{"family":"Molloy","given":"Raven"},{"family":"Smith","given":"Christopher L."},{"family":"Wozniak","given":"Abigail"}],"accessed":{"date-parts":[["2025",2,25]]},"issued":{"date-parts":[["2011",9]]}}}],"schema":"https://github.com/citation-style-language/schema/raw/master/csl-citation.json"} </w:instrText>
-      </w:r>
-      <w:r>
-        <w:rPr>
-          <w:rFonts w:ascii="Times New Roman" w:hAnsi="Times New Roman" w:cs="Times New Roman"/>
-          <w:i/>
-          <w:iCs/>
-          <w:sz w:val="24"/>
-          <w:szCs w:val="24"/>
-        </w:rPr>
-        <w:fldChar w:fldCharType="separate"/>
-      </w:r>
-      <w:r>
-        <w:rPr>
-          <w:rFonts w:ascii="Times New Roman" w:hAnsi="Times New Roman" w:cs="Times New Roman"/>
-          <w:i/>
-          <w:iCs/>
-          <w:sz w:val="24"/>
-          <w:szCs w:val="24"/>
-        </w:rPr>
-        <w:t>(Molloy, Smith, and Wozniak 2011:175)</w:t>
-      </w:r>
-      <w:r>
-        <w:rPr>
-          <w:rFonts w:ascii="Times New Roman" w:hAnsi="Times New Roman" w:cs="Times New Roman"/>
-          <w:i/>
-          <w:iCs/>
-          <w:sz w:val="24"/>
-          <w:szCs w:val="24"/>
-        </w:rPr>
-        <w:fldChar w:fldCharType="end"/>
+          <w:sz w:val="24"/>
+          <w:szCs w:val="24"/>
+        </w:rPr>
+        <w:t>are</w:t>
+      </w:r>
+      <w:r>
+        <w:rPr>
+          <w:rFonts w:ascii="Times New Roman" w:hAnsi="Times New Roman" w:cs="Times New Roman"/>
+          <w:sz w:val="24"/>
+          <w:szCs w:val="24"/>
+        </w:rPr>
+        <w:t xml:space="preserve"> aggregated up to a larger geography, </w:t>
+      </w:r>
+      <w:r>
+        <w:rPr>
+          <w:rFonts w:ascii="Times New Roman" w:hAnsi="Times New Roman" w:cs="Times New Roman"/>
+          <w:sz w:val="24"/>
+          <w:szCs w:val="24"/>
+        </w:rPr>
+        <w:t>like</w:t>
+      </w:r>
+      <w:r>
+        <w:rPr>
+          <w:rFonts w:ascii="Times New Roman" w:hAnsi="Times New Roman" w:cs="Times New Roman"/>
+          <w:sz w:val="24"/>
+          <w:szCs w:val="24"/>
+        </w:rPr>
+        <w:t xml:space="preserve"> a county or state</w:t>
+      </w:r>
+      <w:r>
+        <w:rPr>
+          <w:rFonts w:ascii="Times New Roman" w:hAnsi="Times New Roman" w:cs="Times New Roman"/>
+          <w:sz w:val="24"/>
+          <w:szCs w:val="24"/>
+        </w:rPr>
+        <w:t xml:space="preserve">. </w:t>
       </w:r>
     </w:p>
     <w:p>
@@ -2794,262 +3008,6 @@
           <w:szCs w:val="24"/>
         </w:rPr>
       </w:pPr>
-      <w:r>
-        <w:rPr>
-          <w:rFonts w:ascii="Times New Roman" w:hAnsi="Times New Roman" w:cs="Times New Roman"/>
-          <w:sz w:val="24"/>
-          <w:szCs w:val="24"/>
-        </w:rPr>
-        <w:tab/>
-        <w:t>Researchers have tended to choose potential origin and destination locations based on</w:t>
-      </w:r>
-      <w:r>
-        <w:rPr>
-          <w:rFonts w:ascii="Times New Roman" w:hAnsi="Times New Roman" w:cs="Times New Roman"/>
-          <w:sz w:val="24"/>
-          <w:szCs w:val="24"/>
-        </w:rPr>
-        <w:t xml:space="preserve"> the</w:t>
-      </w:r>
-      <w:r>
-        <w:rPr>
-          <w:rFonts w:ascii="Times New Roman" w:hAnsi="Times New Roman" w:cs="Times New Roman"/>
-          <w:sz w:val="24"/>
-          <w:szCs w:val="24"/>
-        </w:rPr>
-        <w:t xml:space="preserve"> availab</w:t>
-      </w:r>
-      <w:r>
-        <w:rPr>
-          <w:rFonts w:ascii="Times New Roman" w:hAnsi="Times New Roman" w:cs="Times New Roman"/>
-          <w:sz w:val="24"/>
-          <w:szCs w:val="24"/>
-        </w:rPr>
-        <w:t>ility of data and the theoretical orientations held</w:t>
-      </w:r>
-      <w:r>
-        <w:rPr>
-          <w:rFonts w:ascii="Times New Roman" w:hAnsi="Times New Roman" w:cs="Times New Roman"/>
-          <w:sz w:val="24"/>
-          <w:szCs w:val="24"/>
-        </w:rPr>
-        <w:t>.</w:t>
-      </w:r>
-      <w:r>
-        <w:rPr>
-          <w:rFonts w:ascii="Times New Roman" w:hAnsi="Times New Roman" w:cs="Times New Roman"/>
-          <w:sz w:val="24"/>
-          <w:szCs w:val="24"/>
-        </w:rPr>
-        <w:t xml:space="preserve"> For U.S. based migration, m</w:t>
-      </w:r>
-      <w:r>
-        <w:rPr>
-          <w:rFonts w:ascii="Times New Roman" w:hAnsi="Times New Roman" w:cs="Times New Roman"/>
-          <w:sz w:val="24"/>
-          <w:szCs w:val="24"/>
-        </w:rPr>
-        <w:t xml:space="preserve">any researchers use </w:t>
-      </w:r>
-      <w:r>
-        <w:rPr>
-          <w:rFonts w:ascii="Times New Roman" w:hAnsi="Times New Roman" w:cs="Times New Roman"/>
-          <w:sz w:val="24"/>
-          <w:szCs w:val="24"/>
-        </w:rPr>
-        <w:t>economic regions</w:t>
-      </w:r>
-      <w:r>
-        <w:rPr>
-          <w:rFonts w:ascii="Times New Roman" w:hAnsi="Times New Roman" w:cs="Times New Roman"/>
-          <w:sz w:val="24"/>
-          <w:szCs w:val="24"/>
-        </w:rPr>
-        <w:t xml:space="preserve"> often called</w:t>
-      </w:r>
-      <w:r>
-        <w:rPr>
-          <w:rFonts w:ascii="Times New Roman" w:hAnsi="Times New Roman" w:cs="Times New Roman"/>
-          <w:sz w:val="24"/>
-          <w:szCs w:val="24"/>
-        </w:rPr>
-        <w:t xml:space="preserve"> metropolitan statistical areas</w:t>
-      </w:r>
-      <w:r>
-        <w:rPr>
-          <w:rFonts w:ascii="Times New Roman" w:hAnsi="Times New Roman" w:cs="Times New Roman"/>
-          <w:sz w:val="24"/>
-          <w:szCs w:val="24"/>
-        </w:rPr>
-        <w:t xml:space="preserve"> or core-based statistical areas</w:t>
-      </w:r>
-      <w:r>
-        <w:rPr>
-          <w:rFonts w:ascii="Times New Roman" w:hAnsi="Times New Roman" w:cs="Times New Roman"/>
-          <w:sz w:val="24"/>
-          <w:szCs w:val="24"/>
-        </w:rPr>
-        <w:t>,</w:t>
-      </w:r>
-      <w:r>
-        <w:rPr>
-          <w:rFonts w:ascii="Times New Roman" w:hAnsi="Times New Roman" w:cs="Times New Roman"/>
-          <w:sz w:val="24"/>
-          <w:szCs w:val="24"/>
-        </w:rPr>
-        <w:t xml:space="preserve"> to analyze the economic processes put forward by dual segmented labor market theory, neoclassical economics, the new economics of migration, </w:t>
-      </w:r>
-      <w:r>
-        <w:rPr>
-          <w:rFonts w:ascii="Times New Roman" w:hAnsi="Times New Roman" w:cs="Times New Roman"/>
-          <w:sz w:val="24"/>
-          <w:szCs w:val="24"/>
-        </w:rPr>
-        <w:t>or through the lens of push and pull factors.</w:t>
-      </w:r>
-      <w:r>
-        <w:rPr>
-          <w:rFonts w:ascii="Times New Roman" w:hAnsi="Times New Roman" w:cs="Times New Roman"/>
-          <w:sz w:val="24"/>
-          <w:szCs w:val="24"/>
-        </w:rPr>
-        <w:t xml:space="preserve"> These areas are built using counties or county equivalents</w:t>
-      </w:r>
-      <w:r>
-        <w:rPr>
-          <w:rFonts w:ascii="Times New Roman" w:hAnsi="Times New Roman" w:cs="Times New Roman"/>
-          <w:sz w:val="24"/>
-          <w:szCs w:val="24"/>
-        </w:rPr>
-        <w:t xml:space="preserve"> by the U.S. Office of Management and Budget </w:t>
-      </w:r>
-      <w:r>
-        <w:rPr>
-          <w:rFonts w:ascii="Times New Roman" w:hAnsi="Times New Roman" w:cs="Times New Roman"/>
-          <w:sz w:val="24"/>
-          <w:szCs w:val="24"/>
-        </w:rPr>
-        <w:fldChar w:fldCharType="begin"/>
-      </w:r>
-      <w:r>
-        <w:rPr>
-          <w:rFonts w:ascii="Times New Roman" w:hAnsi="Times New Roman" w:cs="Times New Roman"/>
-          <w:sz w:val="24"/>
-          <w:szCs w:val="24"/>
-        </w:rPr>
-        <w:instrText xml:space="preserve"> ADDIN ZOTERO_ITEM CSL_CITATION {"citationID":"isJSW1ON","properties":{"formattedCitation":"(United States Census Bureau 2025a)","plainCitation":"(United States Census Bureau 2025a)","noteIndex":0},"citationItems":[{"id":1443,"uris":["http://zotero.org/users/6152647/items/BRY5S27C"],"itemData":{"id":1443,"type":"webpage","abstract":"This section provides detailed information and statistics on [name of topic, survey, etc.]. Find the latest news, publications, and other content.","container-title":"Census.gov","language":"en","note":"section: Government","title":"About Metropolitan and Micropolitan Statistical Areas","URL":"https://www.census.gov/programs-surveys/metro-micro/about.html","author":[{"literal":"United States Census Bureau"}],"accessed":{"date-parts":[["2025",2,25]]},"issued":{"date-parts":[["2025"]]}}}],"schema":"https://github.com/citation-style-language/schema/raw/master/csl-citation.json"} </w:instrText>
-      </w:r>
-      <w:r>
-        <w:rPr>
-          <w:rFonts w:ascii="Times New Roman" w:hAnsi="Times New Roman" w:cs="Times New Roman"/>
-          <w:sz w:val="24"/>
-          <w:szCs w:val="24"/>
-        </w:rPr>
-        <w:fldChar w:fldCharType="separate"/>
-      </w:r>
-      <w:r>
-        <w:rPr>
-          <w:rFonts w:ascii="Times New Roman" w:hAnsi="Times New Roman" w:cs="Times New Roman"/>
-          <w:sz w:val="24"/>
-        </w:rPr>
-        <w:t>(United States Census Bureau 2025a)</w:t>
-      </w:r>
-      <w:r>
-        <w:rPr>
-          <w:rFonts w:ascii="Times New Roman" w:hAnsi="Times New Roman" w:cs="Times New Roman"/>
-          <w:sz w:val="24"/>
-          <w:szCs w:val="24"/>
-        </w:rPr>
-        <w:fldChar w:fldCharType="end"/>
-      </w:r>
-      <w:r>
-        <w:rPr>
-          <w:rFonts w:ascii="Times New Roman" w:hAnsi="Times New Roman" w:cs="Times New Roman"/>
-          <w:sz w:val="24"/>
-          <w:szCs w:val="24"/>
-        </w:rPr>
-        <w:t>.</w:t>
-      </w:r>
-      <w:r>
-        <w:rPr>
-          <w:rFonts w:ascii="Times New Roman" w:hAnsi="Times New Roman" w:cs="Times New Roman"/>
-          <w:sz w:val="24"/>
-          <w:szCs w:val="24"/>
-        </w:rPr>
-        <w:t xml:space="preserve"> For research that takes place in a federal data center, researchers have access to microdata, like I do, but are limited in their analyses by a disclosure review board, like I am. </w:t>
-      </w:r>
-      <w:r>
-        <w:rPr>
-          <w:rFonts w:ascii="Times New Roman" w:hAnsi="Times New Roman" w:cs="Times New Roman"/>
-          <w:sz w:val="24"/>
-          <w:szCs w:val="24"/>
-        </w:rPr>
-        <w:t>Most of the work that is published using micro data is aggregated up to a larger geography, usually a county or state</w:t>
-      </w:r>
-      <w:r>
-        <w:rPr>
-          <w:rFonts w:ascii="Times New Roman" w:hAnsi="Times New Roman" w:cs="Times New Roman"/>
-          <w:sz w:val="24"/>
-          <w:szCs w:val="24"/>
-        </w:rPr>
-        <w:t xml:space="preserve">. Many researchers have </w:t>
-      </w:r>
-      <w:r>
-        <w:rPr>
-          <w:rFonts w:ascii="Times New Roman" w:hAnsi="Times New Roman" w:cs="Times New Roman"/>
-          <w:sz w:val="24"/>
-          <w:szCs w:val="24"/>
-        </w:rPr>
-        <w:lastRenderedPageBreak/>
-        <w:t xml:space="preserve">created matrixes of migration from these aggregations </w:t>
-      </w:r>
-      <w:r>
-        <w:rPr>
-          <w:rFonts w:ascii="Times New Roman" w:hAnsi="Times New Roman" w:cs="Times New Roman"/>
-          <w:sz w:val="24"/>
-          <w:szCs w:val="24"/>
-        </w:rPr>
-        <w:fldChar w:fldCharType="begin"/>
-      </w:r>
-      <w:r>
-        <w:rPr>
-          <w:rFonts w:ascii="Times New Roman" w:hAnsi="Times New Roman" w:cs="Times New Roman"/>
-          <w:sz w:val="24"/>
-          <w:szCs w:val="24"/>
-        </w:rPr>
-        <w:instrText xml:space="preserve"> ADDIN ZOTERO_ITEM CSL_CITATION {"citationID":"ptSOoSQV","properties":{"formattedCitation":"(Curtis, Fussell, and DeWaard 2015; Hauer, Holloway, and Oda 2020; Johnson, Bland, and Coleman 2008)","plainCitation":"(Curtis, Fussell, and DeWaard 2015; Hauer, Holloway, and Oda 2020; Johnson, Bland, and Coleman 2008)","noteIndex":0},"citationItems":[{"id":1437,"uris":["http://zotero.org/users/6152647/items/GR23ZTD4"],"itemData":{"id":1437,"type":"article-journal","abstract":"Changes in the human migration systems of Hurricane Katrina- and Rita-affected Gulf of Mexico coastline counties provide an example of how climate change may affect coastal populations. Crude climate change models predict a mass migration of “climate refugees,” but an emerging literature on environmental migration suggests most migration will be short-distance and short-duration within existing migration systems, with implications for the population recovery of disaster-struck places. In this research, we derive a series of hypotheses on recovery migration predicting how the migration system of hurricane-affected coastline counties in the Gulf of Mexico was likely to have changed between the pre-disaster and the recovery periods. We test these hypotheses using data from the Internal Revenue Service on annual county-level migration flows, comparing the recovery period migration system (2007–2009) to the pre-disaster period (1999–2004). By observing county-to-county ties and flows we find that recovery migration was strong, as the migration system of the disaster-affected coastline counties became more spatially concentrated while flows within it intensified and became more urbanized. Our analysis demonstrates how migration systems are likely to be affected by the more intense and frequent storms anticipated by climate change scenarios with implications for the population recovery of disaster-affected places.","container-title":"Demography","DOI":"10.1007/s13524-015-0400-7","ISSN":"0070-3370","issue":"4","journalAbbreviation":"Demography","note":"PMID: 26084982\nPMCID: PMC4534346","page":"1269-1293","source":"PubMed Central","title":"Recovery Migration after Hurricanes Katrina and Rita: Spatial Concentration and Intensification in the Migration System","title-short":"Recovery Migration after Hurricanes Katrina and Rita","URL":"https://www.ncbi.nlm.nih.gov/pmc/articles/PMC4534346/","volume":"52","author":[{"family":"Curtis","given":"Katherine"},{"family":"Fussell","given":"Elizabeth"},{"family":"DeWaard","given":"Jack"}],"accessed":{"date-parts":[["2025",2,24]]},"issued":{"date-parts":[["2015",8]]}}},{"id":1429,"uris":["http://zotero.org/users/6152647/items/DC6FTZE3"],"itemData":{"id":1429,"type":"article-journal","abstract":"Research on the destinations of environmentally induced migrants has found simultaneous migration to both nearby and long-distance destinations, most likely caused by the comingling of evacuee and permanent migrant data. Using a unique data set of separate evacuee and migration destinations, we compare and contrast the pre-, peri-, and post-disaster migration systems of permanent migrants and temporary evacuees of the Great East Japan Earthquake and Tsunami. We construct and compare prefecture-to-prefecture migration matrices for Japanese prefectures to investigate the similarity of migration systems. We find evidence supporting the presence of two separate migration systems—one for evacuees, who seem to emphasize short distance migration, and one for more permanent migrants, who emphasize migration to destinations with preexisting ties. Additionally, our results show that permanent migration in the peri- and post-periods is largely identical to the preexisting migration system. Our results demonstrate stability in migration systems concerning migration after a major environmental event.","container-title":"Demography","DOI":"10.1007/s13524-020-00883-7","ISSN":"0070-3370","issue":"4","journalAbbreviation":"Demography","page":"1437-1457","source":"Silverchair","title":"Evacuees and Migrants Exhibit Different Migration Systems After the Great East Japan Earthquake and Tsunami","URL":"https://doi.org/10.1007/s13524-020-00883-7","volume":"57","author":[{"family":"Hauer","given":"Mathew E."},{"family":"Holloway","given":"Steven R."},{"family":"Oda","given":"Takashi"}],"accessed":{"date-parts":[["2025",2,21]]},"issued":{"date-parts":[["2020",5,19]]}}},{"id":1435,"uris":["http://zotero.org/users/6152647/items/RGPUSMCG"],"itemData":{"id":1435,"type":"document","publisher":"Population Division of the U.S. Census Bureau","title":"Impacts of the 2005 Gulf Coast Hurricanes on Domestic Migration The U.S. Census Bureau’s Response","URL":"https://paa2008.populationassociation.org/papers/80690","author":[{"family":"Johnson","given":"Roger"},{"family":"Bland","given":"Justin"},{"family":"Coleman","given":"Charles"}],"issued":{"date-parts":[["2008"]]}}}],"schema":"https://github.com/citation-style-language/schema/raw/master/csl-citation.json"} </w:instrText>
-      </w:r>
-      <w:r>
-        <w:rPr>
-          <w:rFonts w:ascii="Times New Roman" w:hAnsi="Times New Roman" w:cs="Times New Roman"/>
-          <w:sz w:val="24"/>
-          <w:szCs w:val="24"/>
-        </w:rPr>
-        <w:fldChar w:fldCharType="separate"/>
-      </w:r>
-      <w:r>
-        <w:rPr>
-          <w:rFonts w:ascii="Times New Roman" w:hAnsi="Times New Roman" w:cs="Times New Roman"/>
-          <w:sz w:val="24"/>
-        </w:rPr>
-        <w:t>(Curtis, Fussell, and DeWaard 2015; Hauer, Holloway, and Oda 2020; Johnson, Bland, and Coleman 2008)</w:t>
-      </w:r>
-      <w:r>
-        <w:rPr>
-          <w:rFonts w:ascii="Times New Roman" w:hAnsi="Times New Roman" w:cs="Times New Roman"/>
-          <w:sz w:val="24"/>
-          <w:szCs w:val="24"/>
-        </w:rPr>
-        <w:fldChar w:fldCharType="end"/>
-      </w:r>
-      <w:r>
-        <w:rPr>
-          <w:rFonts w:ascii="Times New Roman" w:hAnsi="Times New Roman" w:cs="Times New Roman"/>
-          <w:sz w:val="24"/>
-          <w:szCs w:val="24"/>
-        </w:rPr>
-        <w:t xml:space="preserve">. </w:t>
-      </w:r>
     </w:p>
     <w:p>
       <w:pPr>
@@ -3067,79 +3025,71 @@
           <w:sz w:val="24"/>
           <w:szCs w:val="24"/>
         </w:rPr>
-        <w:t>In</w:t>
-      </w:r>
-      <w:r>
-        <w:rPr>
-          <w:rFonts w:ascii="Times New Roman" w:hAnsi="Times New Roman" w:cs="Times New Roman"/>
-          <w:sz w:val="24"/>
-          <w:szCs w:val="24"/>
-        </w:rPr>
-        <w:t xml:space="preserve"> U.S.</w:t>
-      </w:r>
-      <w:r>
-        <w:rPr>
-          <w:rFonts w:ascii="Times New Roman" w:hAnsi="Times New Roman" w:cs="Times New Roman"/>
-          <w:sz w:val="24"/>
-          <w:szCs w:val="24"/>
-        </w:rPr>
-        <w:t xml:space="preserve"> disaster</w:t>
-      </w:r>
-      <w:r>
-        <w:rPr>
-          <w:rFonts w:ascii="Times New Roman" w:hAnsi="Times New Roman" w:cs="Times New Roman"/>
-          <w:sz w:val="24"/>
-          <w:szCs w:val="24"/>
-        </w:rPr>
-        <w:t xml:space="preserve"> migration</w:t>
-      </w:r>
-      <w:r>
-        <w:rPr>
-          <w:rFonts w:ascii="Times New Roman" w:hAnsi="Times New Roman" w:cs="Times New Roman"/>
-          <w:sz w:val="24"/>
-          <w:szCs w:val="24"/>
-        </w:rPr>
-        <w:t xml:space="preserve"> work, it is common to analyze counties </w:t>
-      </w:r>
-      <w:r>
-        <w:rPr>
-          <w:rFonts w:ascii="Times New Roman" w:hAnsi="Times New Roman" w:cs="Times New Roman"/>
-          <w:sz w:val="24"/>
-          <w:szCs w:val="24"/>
-        </w:rPr>
-        <w:t>where Federal Emergency Management Agency issues a</w:t>
-      </w:r>
-      <w:r>
-        <w:rPr>
-          <w:rFonts w:ascii="Times New Roman" w:hAnsi="Times New Roman" w:cs="Times New Roman"/>
-          <w:sz w:val="24"/>
-          <w:szCs w:val="24"/>
-        </w:rPr>
-        <w:t>n</w:t>
-      </w:r>
-      <w:r>
-        <w:rPr>
-          <w:rFonts w:ascii="Times New Roman" w:hAnsi="Times New Roman" w:cs="Times New Roman"/>
-          <w:sz w:val="24"/>
-          <w:szCs w:val="24"/>
-        </w:rPr>
-        <w:t xml:space="preserve"> </w:t>
-      </w:r>
-      <w:r>
-        <w:rPr>
-          <w:rFonts w:ascii="Times New Roman" w:hAnsi="Times New Roman" w:cs="Times New Roman"/>
-          <w:sz w:val="24"/>
-          <w:szCs w:val="24"/>
-        </w:rPr>
-        <w:t>emergency declaration</w:t>
-      </w:r>
-      <w:r>
-        <w:rPr>
-          <w:rFonts w:ascii="Times New Roman" w:hAnsi="Times New Roman" w:cs="Times New Roman"/>
-          <w:sz w:val="24"/>
-          <w:szCs w:val="24"/>
-        </w:rPr>
-        <w:t xml:space="preserve"> </w:t>
+        <w:t xml:space="preserve">There are theoretical reasons to consider the interactions of aggregates. Because every </w:t>
+      </w:r>
+      <w:r>
+        <w:rPr>
+          <w:rFonts w:ascii="Times New Roman" w:hAnsi="Times New Roman" w:cs="Times New Roman"/>
+          <w:sz w:val="24"/>
+          <w:szCs w:val="24"/>
+        </w:rPr>
+        <w:t xml:space="preserve">migration is a </w:t>
+      </w:r>
+      <w:r>
+        <w:rPr>
+          <w:rFonts w:ascii="Times New Roman" w:hAnsi="Times New Roman" w:cs="Times New Roman"/>
+          <w:sz w:val="24"/>
+          <w:szCs w:val="24"/>
+        </w:rPr>
+        <w:t>zero-sum</w:t>
+      </w:r>
+      <w:r>
+        <w:rPr>
+          <w:rFonts w:ascii="Times New Roman" w:hAnsi="Times New Roman" w:cs="Times New Roman"/>
+          <w:sz w:val="24"/>
+          <w:szCs w:val="24"/>
+        </w:rPr>
+        <w:t xml:space="preserve"> event</w:t>
+      </w:r>
+      <w:r>
+        <w:rPr>
+          <w:rFonts w:ascii="Times New Roman" w:hAnsi="Times New Roman" w:cs="Times New Roman"/>
+          <w:sz w:val="24"/>
+          <w:szCs w:val="24"/>
+        </w:rPr>
+        <w:t>,</w:t>
+      </w:r>
+      <w:r>
+        <w:rPr>
+          <w:rFonts w:ascii="Times New Roman" w:hAnsi="Times New Roman" w:cs="Times New Roman"/>
+          <w:sz w:val="24"/>
+          <w:szCs w:val="24"/>
+        </w:rPr>
+        <w:t xml:space="preserve"> origins and destinations are frequently theorized and analyz</w:t>
+      </w:r>
+      <w:r>
+        <w:rPr>
+          <w:rFonts w:ascii="Times New Roman" w:hAnsi="Times New Roman" w:cs="Times New Roman"/>
+          <w:sz w:val="24"/>
+          <w:szCs w:val="24"/>
+        </w:rPr>
+        <w:t>ed together.</w:t>
+      </w:r>
+      <w:r>
+        <w:rPr>
+          <w:rFonts w:ascii="Times New Roman" w:hAnsi="Times New Roman" w:cs="Times New Roman"/>
+          <w:sz w:val="24"/>
+          <w:szCs w:val="24"/>
+        </w:rPr>
+        <w:t xml:space="preserve"> Researches sometimes create</w:t>
+      </w:r>
+      <w:r>
+        <w:rPr>
+          <w:rFonts w:ascii="Times New Roman" w:hAnsi="Times New Roman" w:cs="Times New Roman"/>
+          <w:sz w:val="24"/>
+          <w:szCs w:val="24"/>
+        </w:rPr>
+        <w:t xml:space="preserve"> matrixes of migration from these aggregations </w:t>
       </w:r>
       <w:r>
         <w:rPr>
@@ -3155,7 +3105,7 @@
           <w:sz w:val="24"/>
           <w:szCs w:val="24"/>
         </w:rPr>
-        <w:instrText xml:space="preserve"> ADDIN ZOTERO_ITEM CSL_CITATION {"citationID":"iRS8P0wV","properties":{"formattedCitation":"(Curtis et al. 2015; Johnson et al. 2008)","plainCitation":"(Curtis et al. 2015; Johnson et al. 2008)","noteIndex":0},"citationItems":[{"id":1437,"uris":["http://zotero.org/users/6152647/items/GR23ZTD4"],"itemData":{"id":1437,"type":"article-journal","abstract":"Changes in the human migration systems of Hurricane Katrina- and Rita-affected Gulf of Mexico coastline counties provide an example of how climate change may affect coastal populations. Crude climate change models predict a mass migration of “climate refugees,” but an emerging literature on environmental migration suggests most migration will be short-distance and short-duration within existing migration systems, with implications for the population recovery of disaster-struck places. In this research, we derive a series of hypotheses on recovery migration predicting how the migration system of hurricane-affected coastline counties in the Gulf of Mexico was likely to have changed between the pre-disaster and the recovery periods. We test these hypotheses using data from the Internal Revenue Service on annual county-level migration flows, comparing the recovery period migration system (2007–2009) to the pre-disaster period (1999–2004). By observing county-to-county ties and flows we find that recovery migration was strong, as the migration system of the disaster-affected coastline counties became more spatially concentrated while flows within it intensified and became more urbanized. Our analysis demonstrates how migration systems are likely to be affected by the more intense and frequent storms anticipated by climate change scenarios with implications for the population recovery of disaster-affected places.","container-title":"Demography","DOI":"10.1007/s13524-015-0400-7","ISSN":"0070-3370","issue":"4","journalAbbreviation":"Demography","note":"PMID: 26084982\nPMCID: PMC4534346","page":"1269-1293","source":"PubMed Central","title":"Recovery Migration after Hurricanes Katrina and Rita: Spatial Concentration and Intensification in the Migration System","title-short":"Recovery Migration after Hurricanes Katrina and Rita","URL":"https://www.ncbi.nlm.nih.gov/pmc/articles/PMC4534346/","volume":"52","author":[{"family":"Curtis","given":"Katherine"},{"family":"Fussell","given":"Elizabeth"},{"family":"DeWaard","given":"Jack"}],"accessed":{"date-parts":[["2025",2,24]]},"issued":{"date-parts":[["2015",8]]}}},{"id":1435,"uris":["http://zotero.org/users/6152647/items/RGPUSMCG"],"itemData":{"id":1435,"type":"document","publisher":"Population Division of the U.S. Census Bureau","title":"Impacts of the 2005 Gulf Coast Hurricanes on Domestic Migration The U.S. Census Bureau’s Response","URL":"https://paa2008.populationassociation.org/papers/80690","author":[{"family":"Johnson","given":"Roger"},{"family":"Bland","given":"Justin"},{"family":"Coleman","given":"Charles"}],"issued":{"date-parts":[["2008"]]}}}],"schema":"https://github.com/citation-style-language/schema/raw/master/csl-citation.json"} </w:instrText>
+        <w:instrText xml:space="preserve"> ADDIN ZOTERO_ITEM CSL_CITATION {"citationID":"ptSOoSQV","properties":{"formattedCitation":"(Curtis, Fussell, and DeWaard 2015; Hauer, Holloway, and Oda 2020; Johnson, Bland, and Coleman 2008)","plainCitation":"(Curtis, Fussell, and DeWaard 2015; Hauer, Holloway, and Oda 2020; Johnson, Bland, and Coleman 2008)","noteIndex":0},"citationItems":[{"id":1437,"uris":["http://zotero.org/users/6152647/items/GR23ZTD4"],"itemData":{"id":1437,"type":"article-journal","abstract":"Changes in the human migration systems of Hurricane Katrina- and Rita-affected Gulf of Mexico coastline counties provide an example of how climate change may affect coastal populations. Crude climate change models predict a mass migration of “climate refugees,” but an emerging literature on environmental migration suggests most migration will be short-distance and short-duration within existing migration systems, with implications for the population recovery of disaster-struck places. In this research, we derive a series of hypotheses on recovery migration predicting how the migration system of hurricane-affected coastline counties in the Gulf of Mexico was likely to have changed between the pre-disaster and the recovery periods. We test these hypotheses using data from the Internal Revenue Service on annual county-level migration flows, comparing the recovery period migration system (2007–2009) to the pre-disaster period (1999–2004). By observing county-to-county ties and flows we find that recovery migration was strong, as the migration system of the disaster-affected coastline counties became more spatially concentrated while flows within it intensified and became more urbanized. Our analysis demonstrates how migration systems are likely to be affected by the more intense and frequent storms anticipated by climate change scenarios with implications for the population recovery of disaster-affected places.","container-title":"Demography","DOI":"10.1007/s13524-015-0400-7","ISSN":"0070-3370","issue":"4","journalAbbreviation":"Demography","note":"PMID: 26084982\nPMCID: PMC4534346","page":"1269-1293","source":"PubMed Central","title":"Recovery Migration after Hurricanes Katrina and Rita: Spatial Concentration and Intensification in the Migration System","title-short":"Recovery Migration after Hurricanes Katrina and Rita","URL":"https://www.ncbi.nlm.nih.gov/pmc/articles/PMC4534346/","volume":"52","author":[{"family":"Curtis","given":"Katherine"},{"family":"Fussell","given":"Elizabeth"},{"family":"DeWaard","given":"Jack"}],"accessed":{"date-parts":[["2025",2,24]]},"issued":{"date-parts":[["2015",8]]}}},{"id":1429,"uris":["http://zotero.org/users/6152647/items/DC6FTZE3"],"itemData":{"id":1429,"type":"article-journal","abstract":"Research on the destinations of environmentally induced migrants has found simultaneous migration to both nearby and long-distance destinations, most likely caused by the comingling of evacuee and permanent migrant data. Using a unique data set of separate evacuee and migration destinations, we compare and contrast the pre-, peri-, and post-disaster migration systems of permanent migrants and temporary evacuees of the Great East Japan Earthquake and Tsunami. We construct and compare prefecture-to-prefecture migration matrices for Japanese prefectures to investigate the similarity of migration systems. We find evidence supporting the presence of two separate migration systems—one for evacuees, who seem to emphasize short distance migration, and one for more permanent migrants, who emphasize migration to destinations with preexisting ties. Additionally, our results show that permanent migration in the peri- and post-periods is largely identical to the preexisting migration system. Our results demonstrate stability in migration systems concerning migration after a major environmental event.","container-title":"Demography","DOI":"10.1007/s13524-020-00883-7","ISSN":"0070-3370","issue":"4","journalAbbreviation":"Demography","page":"1437-1457","source":"Silverchair","title":"Evacuees and Migrants Exhibit Different Migration Systems After the Great East Japan Earthquake and Tsunami","URL":"https://doi.org/10.1007/s13524-020-00883-7","volume":"57","author":[{"family":"Hauer","given":"Mathew E."},{"family":"Holloway","given":"Steven R."},{"family":"Oda","given":"Takashi"}],"accessed":{"date-parts":[["2025",2,21]]},"issued":{"date-parts":[["2020",5,19]]}}},{"id":1435,"uris":["http://zotero.org/users/6152647/items/RGPUSMCG"],"itemData":{"id":1435,"type":"document","publisher":"Population Division of the U.S. Census Bureau","title":"Impacts of the 2005 Gulf Coast Hurricanes on Domestic Migration The U.S. Census Bureau’s Response","URL":"https://paa2008.populationassociation.org/papers/80690","author":[{"family":"Johnson","given":"Roger"},{"family":"Bland","given":"Justin"},{"family":"Coleman","given":"Charles"}],"issued":{"date-parts":[["2008"]]}}}],"schema":"https://github.com/citation-style-language/schema/raw/master/csl-citation.json"} </w:instrText>
       </w:r>
       <w:r>
         <w:rPr>
@@ -3170,70 +3120,7 @@
           <w:rFonts w:ascii="Times New Roman" w:hAnsi="Times New Roman" w:cs="Times New Roman"/>
           <w:sz w:val="24"/>
         </w:rPr>
-        <w:t>(Curtis et al. 2015; Johnson et al. 2008)</w:t>
-      </w:r>
-      <w:r>
-        <w:rPr>
-          <w:rFonts w:ascii="Times New Roman" w:hAnsi="Times New Roman" w:cs="Times New Roman"/>
-          <w:sz w:val="24"/>
-          <w:szCs w:val="24"/>
-        </w:rPr>
-        <w:fldChar w:fldCharType="end"/>
-      </w:r>
-      <w:r>
-        <w:rPr>
-          <w:rFonts w:ascii="Times New Roman" w:hAnsi="Times New Roman" w:cs="Times New Roman"/>
-          <w:sz w:val="24"/>
-          <w:szCs w:val="24"/>
-        </w:rPr>
-        <w:t xml:space="preserve">. </w:t>
-      </w:r>
-      <w:r>
-        <w:rPr>
-          <w:rFonts w:ascii="Times New Roman" w:hAnsi="Times New Roman" w:cs="Times New Roman"/>
-          <w:sz w:val="24"/>
-          <w:szCs w:val="24"/>
-        </w:rPr>
-        <w:t>These counties are sometimes analyzed against counties without an emergency declaration. Recent work has begun to consider the entire matrix of migration relationships: the ties each county has with each other county in send and receiving migrants</w:t>
-      </w:r>
-      <w:r>
-        <w:rPr>
-          <w:rFonts w:ascii="Times New Roman" w:hAnsi="Times New Roman" w:cs="Times New Roman"/>
-          <w:sz w:val="24"/>
-          <w:szCs w:val="24"/>
-        </w:rPr>
-        <w:t xml:space="preserve"> </w:t>
-      </w:r>
-      <w:r>
-        <w:rPr>
-          <w:rFonts w:ascii="Times New Roman" w:hAnsi="Times New Roman" w:cs="Times New Roman"/>
-          <w:sz w:val="24"/>
-          <w:szCs w:val="24"/>
-        </w:rPr>
-        <w:fldChar w:fldCharType="begin"/>
-      </w:r>
-      <w:r>
-        <w:rPr>
-          <w:rFonts w:ascii="Times New Roman" w:hAnsi="Times New Roman" w:cs="Times New Roman"/>
-          <w:sz w:val="24"/>
-          <w:szCs w:val="24"/>
-        </w:rPr>
-        <w:instrText xml:space="preserve"> ADDIN ZOTERO_ITEM CSL_CITATION {"citationID":"U9yyL0g1","properties":{"formattedCitation":"(Curtis et al. 2015; Hauer et al. 2020)","plainCitation":"(Curtis et al. 2015; Hauer et al. 2020)","noteIndex":0},"citationItems":[{"id":1437,"uris":["http://zotero.org/users/6152647/items/GR23ZTD4"],"itemData":{"id":1437,"type":"article-journal","abstract":"Changes in the human migration systems of Hurricane Katrina- and Rita-affected Gulf of Mexico coastline counties provide an example of how climate change may affect coastal populations. Crude climate change models predict a mass migration of “climate refugees,” but an emerging literature on environmental migration suggests most migration will be short-distance and short-duration within existing migration systems, with implications for the population recovery of disaster-struck places. In this research, we derive a series of hypotheses on recovery migration predicting how the migration system of hurricane-affected coastline counties in the Gulf of Mexico was likely to have changed between the pre-disaster and the recovery periods. We test these hypotheses using data from the Internal Revenue Service on annual county-level migration flows, comparing the recovery period migration system (2007–2009) to the pre-disaster period (1999–2004). By observing county-to-county ties and flows we find that recovery migration was strong, as the migration system of the disaster-affected coastline counties became more spatially concentrated while flows within it intensified and became more urbanized. Our analysis demonstrates how migration systems are likely to be affected by the more intense and frequent storms anticipated by climate change scenarios with implications for the population recovery of disaster-affected places.","container-title":"Demography","DOI":"10.1007/s13524-015-0400-7","ISSN":"0070-3370","issue":"4","journalAbbreviation":"Demography","note":"PMID: 26084982\nPMCID: PMC4534346","page":"1269-1293","source":"PubMed Central","title":"Recovery Migration after Hurricanes Katrina and Rita: Spatial Concentration and Intensification in the Migration System","title-short":"Recovery Migration after Hurricanes Katrina and Rita","URL":"https://www.ncbi.nlm.nih.gov/pmc/articles/PMC4534346/","volume":"52","author":[{"family":"Curtis","given":"Katherine"},{"family":"Fussell","given":"Elizabeth"},{"family":"DeWaard","given":"Jack"}],"accessed":{"date-parts":[["2025",2,24]]},"issued":{"date-parts":[["2015",8]]}}},{"id":1429,"uris":["http://zotero.org/users/6152647/items/DC6FTZE3"],"itemData":{"id":1429,"type":"article-journal","abstract":"Research on the destinations of environmentally induced migrants has found simultaneous migration to both nearby and long-distance destinations, most likely caused by the comingling of evacuee and permanent migrant data. Using a unique data set of separate evacuee and migration destinations, we compare and contrast the pre-, peri-, and post-disaster migration systems of permanent migrants and temporary evacuees of the Great East Japan Earthquake and Tsunami. We construct and compare prefecture-to-prefecture migration matrices for Japanese prefectures to investigate the similarity of migration systems. We find evidence supporting the presence of two separate migration systems—one for evacuees, who seem to emphasize short distance migration, and one for more permanent migrants, who emphasize migration to destinations with preexisting ties. Additionally, our results show that permanent migration in the peri- and post-periods is largely identical to the preexisting migration system. Our results demonstrate stability in migration systems concerning migration after a major environmental event.","container-title":"Demography","DOI":"10.1007/s13524-020-00883-7","ISSN":"0070-3370","issue":"4","journalAbbreviation":"Demography","page":"1437-1457","source":"Silverchair","title":"Evacuees and Migrants Exhibit Different Migration Systems After the Great East Japan Earthquake and Tsunami","URL":"https://doi.org/10.1007/s13524-020-00883-7","volume":"57","author":[{"family":"Hauer","given":"Mathew E."},{"family":"Holloway","given":"Steven R."},{"family":"Oda","given":"Takashi"}],"accessed":{"date-parts":[["2025",2,21]]},"issued":{"date-parts":[["2020",5,19]]}}}],"schema":"https://github.com/citation-style-language/schema/raw/master/csl-citation.json"} </w:instrText>
-      </w:r>
-      <w:r>
-        <w:rPr>
-          <w:rFonts w:ascii="Times New Roman" w:hAnsi="Times New Roman" w:cs="Times New Roman"/>
-          <w:sz w:val="24"/>
-          <w:szCs w:val="24"/>
-        </w:rPr>
-        <w:fldChar w:fldCharType="separate"/>
-      </w:r>
-      <w:r>
-        <w:rPr>
-          <w:rFonts w:ascii="Times New Roman" w:hAnsi="Times New Roman" w:cs="Times New Roman"/>
-          <w:sz w:val="24"/>
-        </w:rPr>
-        <w:t>(Curtis et al. 2015; Hauer et al. 2020)</w:t>
+        <w:t>(Curtis, Fussell, and DeWaard 2015; Hauer, Holloway, and Oda 2020; Johnson, Bland, and Coleman 2008)</w:t>
       </w:r>
       <w:r>
         <w:rPr>
@@ -3255,6 +3142,7 @@
     <w:p>
       <w:pPr>
         <w:spacing w:line="480" w:lineRule="auto"/>
+        <w:ind w:firstLine="720"/>
         <w:rPr>
           <w:rFonts w:ascii="Times New Roman" w:hAnsi="Times New Roman" w:cs="Times New Roman"/>
           <w:sz w:val="24"/>
@@ -3267,23 +3155,55 @@
           <w:sz w:val="24"/>
           <w:szCs w:val="24"/>
         </w:rPr>
-        <w:tab/>
-      </w:r>
-      <w:r>
-        <w:rPr>
-          <w:rFonts w:ascii="Times New Roman" w:hAnsi="Times New Roman" w:cs="Times New Roman"/>
-          <w:sz w:val="24"/>
-          <w:szCs w:val="24"/>
-        </w:rPr>
-        <w:t>^</w:t>
-      </w:r>
-      <w:r>
-        <w:rPr>
-          <w:rFonts w:ascii="Times New Roman" w:hAnsi="Times New Roman" w:cs="Times New Roman"/>
-          <w:sz w:val="24"/>
-          <w:szCs w:val="24"/>
-        </w:rPr>
-        <w:t>OTHER RESEARFHERS</w:t>
+        <w:t>In</w:t>
+      </w:r>
+      <w:r>
+        <w:rPr>
+          <w:rFonts w:ascii="Times New Roman" w:hAnsi="Times New Roman" w:cs="Times New Roman"/>
+          <w:sz w:val="24"/>
+          <w:szCs w:val="24"/>
+        </w:rPr>
+        <w:t xml:space="preserve"> U.S.</w:t>
+      </w:r>
+      <w:r>
+        <w:rPr>
+          <w:rFonts w:ascii="Times New Roman" w:hAnsi="Times New Roman" w:cs="Times New Roman"/>
+          <w:sz w:val="24"/>
+          <w:szCs w:val="24"/>
+        </w:rPr>
+        <w:t xml:space="preserve"> disaster</w:t>
+      </w:r>
+      <w:r>
+        <w:rPr>
+          <w:rFonts w:ascii="Times New Roman" w:hAnsi="Times New Roman" w:cs="Times New Roman"/>
+          <w:sz w:val="24"/>
+          <w:szCs w:val="24"/>
+        </w:rPr>
+        <w:t xml:space="preserve"> migration</w:t>
+      </w:r>
+      <w:r>
+        <w:rPr>
+          <w:rFonts w:ascii="Times New Roman" w:hAnsi="Times New Roman" w:cs="Times New Roman"/>
+          <w:sz w:val="24"/>
+          <w:szCs w:val="24"/>
+        </w:rPr>
+        <w:t xml:space="preserve"> work, it is common to analyze counties </w:t>
+      </w:r>
+      <w:r>
+        <w:rPr>
+          <w:rFonts w:ascii="Times New Roman" w:hAnsi="Times New Roman" w:cs="Times New Roman"/>
+          <w:sz w:val="24"/>
+          <w:szCs w:val="24"/>
+        </w:rPr>
+        <w:t>where Federal Emergency Management Agency issues a</w:t>
+      </w:r>
+      <w:r>
+        <w:rPr>
+          <w:rFonts w:ascii="Times New Roman" w:hAnsi="Times New Roman" w:cs="Times New Roman"/>
+          <w:sz w:val="24"/>
+          <w:szCs w:val="24"/>
+        </w:rPr>
+        <w:t>n</w:t>
       </w:r>
       <w:r>
         <w:rPr>
@@ -3299,7 +3219,125 @@
           <w:sz w:val="24"/>
           <w:szCs w:val="24"/>
         </w:rPr>
-        <w:t>^</w:t>
+        <w:t>emergency declaration</w:t>
+      </w:r>
+      <w:r>
+        <w:rPr>
+          <w:rFonts w:ascii="Times New Roman" w:hAnsi="Times New Roman" w:cs="Times New Roman"/>
+          <w:sz w:val="24"/>
+          <w:szCs w:val="24"/>
+        </w:rPr>
+        <w:t xml:space="preserve"> </w:t>
+      </w:r>
+      <w:r>
+        <w:rPr>
+          <w:rFonts w:ascii="Times New Roman" w:hAnsi="Times New Roman" w:cs="Times New Roman"/>
+          <w:sz w:val="24"/>
+          <w:szCs w:val="24"/>
+        </w:rPr>
+        <w:fldChar w:fldCharType="begin"/>
+      </w:r>
+      <w:r>
+        <w:rPr>
+          <w:rFonts w:ascii="Times New Roman" w:hAnsi="Times New Roman" w:cs="Times New Roman"/>
+          <w:sz w:val="24"/>
+          <w:szCs w:val="24"/>
+        </w:rPr>
+        <w:instrText xml:space="preserve"> ADDIN ZOTERO_ITEM CSL_CITATION {"citationID":"iRS8P0wV","properties":{"formattedCitation":"(Curtis et al. 2015; Johnson et al. 2008)","plainCitation":"(Curtis et al. 2015; Johnson et al. 2008)","noteIndex":0},"citationItems":[{"id":1437,"uris":["http://zotero.org/users/6152647/items/GR23ZTD4"],"itemData":{"id":1437,"type":"article-journal","abstract":"Changes in the human migration systems of Hurricane Katrina- and Rita-affected Gulf of Mexico coastline counties provide an example of how climate change may affect coastal populations. Crude climate change models predict a mass migration of “climate refugees,” but an emerging literature on environmental migration suggests most migration will be short-distance and short-duration within existing migration systems, with implications for the population recovery of disaster-struck places. In this research, we derive a series of hypotheses on recovery migration predicting how the migration system of hurricane-affected coastline counties in the Gulf of Mexico was likely to have changed between the pre-disaster and the recovery periods. We test these hypotheses using data from the Internal Revenue Service on annual county-level migration flows, comparing the recovery period migration system (2007–2009) to the pre-disaster period (1999–2004). By observing county-to-county ties and flows we find that recovery migration was strong, as the migration system of the disaster-affected coastline counties became more spatially concentrated while flows within it intensified and became more urbanized. Our analysis demonstrates how migration systems are likely to be affected by the more intense and frequent storms anticipated by climate change scenarios with implications for the population recovery of disaster-affected places.","container-title":"Demography","DOI":"10.1007/s13524-015-0400-7","ISSN":"0070-3370","issue":"4","journalAbbreviation":"Demography","note":"PMID: 26084982\nPMCID: PMC4534346","page":"1269-1293","source":"PubMed Central","title":"Recovery Migration after Hurricanes Katrina and Rita: Spatial Concentration and Intensification in the Migration System","title-short":"Recovery Migration after Hurricanes Katrina and Rita","URL":"https://www.ncbi.nlm.nih.gov/pmc/articles/PMC4534346/","volume":"52","author":[{"family":"Curtis","given":"Katherine"},{"family":"Fussell","given":"Elizabeth"},{"family":"DeWaard","given":"Jack"}],"accessed":{"date-parts":[["2025",2,24]]},"issued":{"date-parts":[["2015",8]]}}},{"id":1435,"uris":["http://zotero.org/users/6152647/items/RGPUSMCG"],"itemData":{"id":1435,"type":"document","publisher":"Population Division of the U.S. Census Bureau","title":"Impacts of the 2005 Gulf Coast Hurricanes on Domestic Migration The U.S. Census Bureau’s Response","URL":"https://paa2008.populationassociation.org/papers/80690","author":[{"family":"Johnson","given":"Roger"},{"family":"Bland","given":"Justin"},{"family":"Coleman","given":"Charles"}],"issued":{"date-parts":[["2008"]]}}}],"schema":"https://github.com/citation-style-language/schema/raw/master/csl-citation.json"} </w:instrText>
+      </w:r>
+      <w:r>
+        <w:rPr>
+          <w:rFonts w:ascii="Times New Roman" w:hAnsi="Times New Roman" w:cs="Times New Roman"/>
+          <w:sz w:val="24"/>
+          <w:szCs w:val="24"/>
+        </w:rPr>
+        <w:fldChar w:fldCharType="separate"/>
+      </w:r>
+      <w:r>
+        <w:rPr>
+          <w:rFonts w:ascii="Times New Roman" w:hAnsi="Times New Roman" w:cs="Times New Roman"/>
+          <w:sz w:val="24"/>
+        </w:rPr>
+        <w:t>(Curtis et al. 2015; Johnson et al. 2008)</w:t>
+      </w:r>
+      <w:r>
+        <w:rPr>
+          <w:rFonts w:ascii="Times New Roman" w:hAnsi="Times New Roman" w:cs="Times New Roman"/>
+          <w:sz w:val="24"/>
+          <w:szCs w:val="24"/>
+        </w:rPr>
+        <w:fldChar w:fldCharType="end"/>
+      </w:r>
+      <w:r>
+        <w:rPr>
+          <w:rFonts w:ascii="Times New Roman" w:hAnsi="Times New Roman" w:cs="Times New Roman"/>
+          <w:sz w:val="24"/>
+          <w:szCs w:val="24"/>
+        </w:rPr>
+        <w:t xml:space="preserve">. </w:t>
+      </w:r>
+      <w:r>
+        <w:rPr>
+          <w:rFonts w:ascii="Times New Roman" w:hAnsi="Times New Roman" w:cs="Times New Roman"/>
+          <w:sz w:val="24"/>
+          <w:szCs w:val="24"/>
+        </w:rPr>
+        <w:t>These counties are sometimes analyzed against counties without an emergency declaration. Recent work has begun to consider the entire matrix of migration relationships: the ties each county has with each other county in send and receiving migrants</w:t>
+      </w:r>
+      <w:r>
+        <w:rPr>
+          <w:rFonts w:ascii="Times New Roman" w:hAnsi="Times New Roman" w:cs="Times New Roman"/>
+          <w:sz w:val="24"/>
+          <w:szCs w:val="24"/>
+        </w:rPr>
+        <w:t xml:space="preserve"> </w:t>
+      </w:r>
+      <w:r>
+        <w:rPr>
+          <w:rFonts w:ascii="Times New Roman" w:hAnsi="Times New Roman" w:cs="Times New Roman"/>
+          <w:sz w:val="24"/>
+          <w:szCs w:val="24"/>
+        </w:rPr>
+        <w:fldChar w:fldCharType="begin"/>
+      </w:r>
+      <w:r>
+        <w:rPr>
+          <w:rFonts w:ascii="Times New Roman" w:hAnsi="Times New Roman" w:cs="Times New Roman"/>
+          <w:sz w:val="24"/>
+          <w:szCs w:val="24"/>
+        </w:rPr>
+        <w:instrText xml:space="preserve"> ADDIN ZOTERO_ITEM CSL_CITATION {"citationID":"U9yyL0g1","properties":{"formattedCitation":"(Curtis et al. 2015; Hauer et al. 2020)","plainCitation":"(Curtis et al. 2015; Hauer et al. 2020)","noteIndex":0},"citationItems":[{"id":1437,"uris":["http://zotero.org/users/6152647/items/GR23ZTD4"],"itemData":{"id":1437,"type":"article-journal","abstract":"Changes in the human migration systems of Hurricane Katrina- and Rita-affected Gulf of Mexico coastline counties provide an example of how climate change may affect coastal populations. Crude climate change models predict a mass migration of “climate refugees,” but an emerging literature on environmental migration suggests most migration will be short-distance and short-duration within existing migration systems, with implications for the population recovery of disaster-struck places. In this research, we derive a series of hypotheses on recovery migration predicting how the migration system of hurricane-affected coastline counties in the Gulf of Mexico was likely to have changed between the pre-disaster and the recovery periods. We test these hypotheses using data from the Internal Revenue Service on annual county-level migration flows, comparing the recovery period migration system (2007–2009) to the pre-disaster period (1999–2004). By observing county-to-county ties and flows we find that recovery migration was strong, as the migration system of the disaster-affected coastline counties became more spatially concentrated while flows within it intensified and became more urbanized. Our analysis demonstrates how migration systems are likely to be affected by the more intense and frequent storms anticipated by climate change scenarios with implications for the population recovery of disaster-affected places.","container-title":"Demography","DOI":"10.1007/s13524-015-0400-7","ISSN":"0070-3370","issue":"4","journalAbbreviation":"Demography","note":"PMID: 26084982\nPMCID: PMC4534346","page":"1269-1293","source":"PubMed Central","title":"Recovery Migration after Hurricanes Katrina and Rita: Spatial Concentration and Intensification in the Migration System","title-short":"Recovery Migration after Hurricanes Katrina and Rita","URL":"https://www.ncbi.nlm.nih.gov/pmc/articles/PMC4534346/","volume":"52","author":[{"family":"Curtis","given":"Katherine"},{"family":"Fussell","given":"Elizabeth"},{"family":"DeWaard","given":"Jack"}],"accessed":{"date-parts":[["2025",2,24]]},"issued":{"date-parts":[["2015",8]]}}},{"id":1429,"uris":["http://zotero.org/users/6152647/items/DC6FTZE3"],"itemData":{"id":1429,"type":"article-journal","abstract":"Research on the destinations of environmentally induced migrants has found simultaneous migration to both nearby and long-distance destinations, most likely caused by the comingling of evacuee and permanent migrant data. Using a unique data set of separate evacuee and migration destinations, we compare and contrast the pre-, peri-, and post-disaster migration systems of permanent migrants and temporary evacuees of the Great East Japan Earthquake and Tsunami. We construct and compare prefecture-to-prefecture migration matrices for Japanese prefectures to investigate the similarity of migration systems. We find evidence supporting the presence of two separate migration systems—one for evacuees, who seem to emphasize short distance migration, and one for more permanent migrants, who emphasize migration to destinations with preexisting ties. Additionally, our results show that permanent migration in the peri- and post-periods is largely identical to the preexisting migration system. Our results demonstrate stability in migration systems concerning migration after a major environmental event.","container-title":"Demography","DOI":"10.1007/s13524-020-00883-7","ISSN":"0070-3370","issue":"4","journalAbbreviation":"Demography","page":"1437-1457","source":"Silverchair","title":"Evacuees and Migrants Exhibit Different Migration Systems After the Great East Japan Earthquake and Tsunami","URL":"https://doi.org/10.1007/s13524-020-00883-7","volume":"57","author":[{"family":"Hauer","given":"Mathew E."},{"family":"Holloway","given":"Steven R."},{"family":"Oda","given":"Takashi"}],"accessed":{"date-parts":[["2025",2,21]]},"issued":{"date-parts":[["2020",5,19]]}}}],"schema":"https://github.com/citation-style-language/schema/raw/master/csl-citation.json"} </w:instrText>
+      </w:r>
+      <w:r>
+        <w:rPr>
+          <w:rFonts w:ascii="Times New Roman" w:hAnsi="Times New Roman" w:cs="Times New Roman"/>
+          <w:sz w:val="24"/>
+          <w:szCs w:val="24"/>
+        </w:rPr>
+        <w:fldChar w:fldCharType="separate"/>
+      </w:r>
+      <w:r>
+        <w:rPr>
+          <w:rFonts w:ascii="Times New Roman" w:hAnsi="Times New Roman" w:cs="Times New Roman"/>
+          <w:sz w:val="24"/>
+        </w:rPr>
+        <w:t>(Curtis et al. 2015; Hauer et al. 2020)</w:t>
+      </w:r>
+      <w:r>
+        <w:rPr>
+          <w:rFonts w:ascii="Times New Roman" w:hAnsi="Times New Roman" w:cs="Times New Roman"/>
+          <w:sz w:val="24"/>
+          <w:szCs w:val="24"/>
+        </w:rPr>
+        <w:fldChar w:fldCharType="end"/>
+      </w:r>
+      <w:r>
+        <w:rPr>
+          <w:rFonts w:ascii="Times New Roman" w:hAnsi="Times New Roman" w:cs="Times New Roman"/>
+          <w:sz w:val="24"/>
+          <w:szCs w:val="24"/>
+        </w:rPr>
+        <w:t xml:space="preserve">. </w:t>
       </w:r>
     </w:p>
     <w:p>
@@ -3318,6 +3356,98 @@
           <w:szCs w:val="24"/>
         </w:rPr>
         <w:tab/>
+      </w:r>
+      <w:r>
+        <w:rPr>
+          <w:rFonts w:ascii="Times New Roman" w:hAnsi="Times New Roman" w:cs="Times New Roman"/>
+          <w:sz w:val="24"/>
+          <w:szCs w:val="24"/>
+        </w:rPr>
+        <w:t>^</w:t>
+      </w:r>
+      <w:r>
+        <w:rPr>
+          <w:rFonts w:ascii="Times New Roman" w:hAnsi="Times New Roman" w:cs="Times New Roman"/>
+          <w:sz w:val="24"/>
+          <w:szCs w:val="24"/>
+        </w:rPr>
+        <w:t>OTHER RESEARFHERS</w:t>
+      </w:r>
+      <w:r>
+        <w:rPr>
+          <w:rFonts w:ascii="Times New Roman" w:hAnsi="Times New Roman" w:cs="Times New Roman"/>
+          <w:sz w:val="24"/>
+          <w:szCs w:val="24"/>
+        </w:rPr>
+        <w:t xml:space="preserve"> </w:t>
+      </w:r>
+      <w:r>
+        <w:rPr>
+          <w:rFonts w:ascii="Times New Roman" w:hAnsi="Times New Roman" w:cs="Times New Roman"/>
+          <w:sz w:val="24"/>
+          <w:szCs w:val="24"/>
+        </w:rPr>
+        <w:t>^</w:t>
+      </w:r>
+    </w:p>
+    <w:p>
+      <w:pPr>
+        <w:spacing w:line="480" w:lineRule="auto"/>
+        <w:rPr>
+          <w:rFonts w:ascii="Times New Roman" w:hAnsi="Times New Roman" w:cs="Times New Roman"/>
+          <w:i/>
+          <w:iCs/>
+          <w:sz w:val="24"/>
+          <w:szCs w:val="24"/>
+        </w:rPr>
+      </w:pPr>
+      <w:r>
+        <w:rPr>
+          <w:rFonts w:ascii="Times New Roman" w:hAnsi="Times New Roman" w:cs="Times New Roman"/>
+          <w:i/>
+          <w:iCs/>
+          <w:sz w:val="24"/>
+          <w:szCs w:val="24"/>
+        </w:rPr>
+        <w:t>Opera</w:t>
+      </w:r>
+      <w:r>
+        <w:rPr>
+          <w:rFonts w:ascii="Times New Roman" w:hAnsi="Times New Roman" w:cs="Times New Roman"/>
+          <w:i/>
+          <w:iCs/>
+          <w:sz w:val="24"/>
+          <w:szCs w:val="24"/>
+        </w:rPr>
+        <w:t>tionali</w:t>
+      </w:r>
+      <w:r>
+        <w:rPr>
+          <w:rFonts w:ascii="Times New Roman" w:hAnsi="Times New Roman" w:cs="Times New Roman"/>
+          <w:i/>
+          <w:iCs/>
+          <w:sz w:val="24"/>
+          <w:szCs w:val="24"/>
+        </w:rPr>
+        <w:t>zation of Time</w:t>
+      </w:r>
+    </w:p>
+    <w:p>
+      <w:pPr>
+        <w:spacing w:line="480" w:lineRule="auto"/>
+        <w:rPr>
+          <w:rFonts w:ascii="Times New Roman" w:hAnsi="Times New Roman" w:cs="Times New Roman"/>
+          <w:sz w:val="24"/>
+          <w:szCs w:val="24"/>
+        </w:rPr>
+      </w:pPr>
+      <w:r>
+        <w:rPr>
+          <w:rFonts w:ascii="Times New Roman" w:hAnsi="Times New Roman" w:cs="Times New Roman"/>
+          <w:sz w:val="24"/>
+          <w:szCs w:val="24"/>
+        </w:rPr>
+        <w:tab/>
         <w:t xml:space="preserve">Researchers studying </w:t>
       </w:r>
       <w:r>
@@ -3335,6 +3465,28 @@
           <w:szCs w:val="24"/>
         </w:rPr>
         <w:t xml:space="preserve"> related to disasters have utilized a couple of different approaches to identify time periods for migration.</w:t>
+      </w:r>
+    </w:p>
+    <w:p>
+      <w:pPr>
+        <w:spacing w:line="480" w:lineRule="auto"/>
+        <w:rPr>
+          <w:rFonts w:ascii="Times New Roman" w:hAnsi="Times New Roman" w:cs="Times New Roman"/>
+          <w:i/>
+          <w:iCs/>
+          <w:sz w:val="24"/>
+          <w:szCs w:val="24"/>
+        </w:rPr>
+      </w:pPr>
+      <w:r>
+        <w:rPr>
+          <w:rFonts w:ascii="Times New Roman" w:hAnsi="Times New Roman" w:cs="Times New Roman"/>
+          <w:i/>
+          <w:iCs/>
+          <w:sz w:val="24"/>
+          <w:szCs w:val="24"/>
+        </w:rPr>
+        <w:t>Operationalization of Migrants</w:t>
       </w:r>
     </w:p>
     <w:p>
@@ -3460,7 +3612,16 @@
           <w:sz w:val="24"/>
           <w:szCs w:val="24"/>
         </w:rPr>
-        <w:t xml:space="preserve">. The ACS and Decennial Census sample addresses to get their random samples. This address-focused approach </w:t>
+        <w:t xml:space="preserve">. The ACS and Decennial Census sample </w:t>
+      </w:r>
+      <w:r>
+        <w:rPr>
+          <w:rFonts w:ascii="Times New Roman" w:hAnsi="Times New Roman" w:cs="Times New Roman"/>
+          <w:sz w:val="24"/>
+          <w:szCs w:val="24"/>
+        </w:rPr>
+        <w:lastRenderedPageBreak/>
+        <w:t xml:space="preserve">addresses to get their random samples. This address-focused approach </w:t>
       </w:r>
       <w:r>
         <w:rPr>
@@ -3620,16 +3781,7 @@
           <w:sz w:val="24"/>
           <w:szCs w:val="24"/>
         </w:rPr>
-        <w:t xml:space="preserve"> richer people with many houses, and </w:t>
-      </w:r>
-      <w:r>
-        <w:rPr>
-          <w:rFonts w:ascii="Times New Roman" w:hAnsi="Times New Roman" w:cs="Times New Roman"/>
-          <w:sz w:val="24"/>
-          <w:szCs w:val="24"/>
-        </w:rPr>
-        <w:lastRenderedPageBreak/>
-        <w:t xml:space="preserve">underrepresent those without addresses, those who move out of the country, or those </w:t>
+        <w:t xml:space="preserve"> richer people with many houses, and underrepresent those without addresses, those who move out of the country, or those </w:t>
       </w:r>
       <w:r>
         <w:rPr>
@@ -4070,6 +4222,7 @@
           <w:sz w:val="24"/>
           <w:szCs w:val="24"/>
         </w:rPr>
+        <w:lastRenderedPageBreak/>
         <w:tab/>
         <w:t xml:space="preserve">There are some serious drawbacks to using ACS data for disaster migration. The ACS data must be combined to get good sample sizes for many smaller counties and so </w:t>
       </w:r>
@@ -4162,16 +4315,7 @@
           <w:sz w:val="24"/>
           <w:szCs w:val="24"/>
         </w:rPr>
-        <w:t xml:space="preserve"> Decennial </w:t>
-      </w:r>
-      <w:r>
-        <w:rPr>
-          <w:rFonts w:ascii="Times New Roman" w:hAnsi="Times New Roman" w:cs="Times New Roman"/>
-          <w:sz w:val="24"/>
-          <w:szCs w:val="24"/>
-        </w:rPr>
-        <w:lastRenderedPageBreak/>
-        <w:t>enumeration is required by the U.S. constitution, and so sample based methods are legally prohibited.</w:t>
+        <w:t xml:space="preserve"> Decennial enumeration is required by the U.S. constitution, and so sample based methods are legally prohibited.</w:t>
       </w:r>
       <w:r>
         <w:rPr>
@@ -4568,6 +4712,7 @@
           <w:sz w:val="24"/>
           <w:szCs w:val="24"/>
         </w:rPr>
+        <w:lastRenderedPageBreak/>
         <w:t xml:space="preserve">Administrative records. </w:t>
       </w:r>
       <w:r>
@@ -4731,16 +4876,7 @@
           <w:sz w:val="24"/>
           <w:szCs w:val="24"/>
         </w:rPr>
-        <w:t xml:space="preserve">The Internal Revenue Service (IRS) is an administrative record frequently used in migration research (the other ubiquitous sources are the American Community Survey and the </w:t>
-      </w:r>
-      <w:r>
-        <w:rPr>
-          <w:rFonts w:ascii="Times New Roman" w:hAnsi="Times New Roman" w:cs="Times New Roman"/>
-          <w:sz w:val="24"/>
-          <w:szCs w:val="24"/>
-        </w:rPr>
-        <w:lastRenderedPageBreak/>
-        <w:t xml:space="preserve">Decennial Census) </w:t>
+        <w:t xml:space="preserve">The Internal Revenue Service (IRS) is an administrative record frequently used in migration research (the other ubiquitous sources are the American Community Survey and the Decennial Census) </w:t>
       </w:r>
       <w:r>
         <w:rPr>
@@ -4872,6 +5008,7 @@
           <w:sz w:val="24"/>
           <w:szCs w:val="24"/>
         </w:rPr>
+        <w:lastRenderedPageBreak/>
         <w:t xml:space="preserve">The first and biggest issue with using administrative records is matching respondents across different records </w:t>
       </w:r>
       <w:r>
@@ -5073,7 +5210,6 @@
           <w:sz w:val="24"/>
           <w:szCs w:val="24"/>
         </w:rPr>
-        <w:lastRenderedPageBreak/>
         <w:tab/>
       </w:r>
       <w:r>
@@ -5363,7 +5499,16 @@
           <w:sz w:val="24"/>
           <w:szCs w:val="24"/>
         </w:rPr>
-        <w:t>, and various interests such as sports, or politics.</w:t>
+        <w:t xml:space="preserve">, and various interests </w:t>
+      </w:r>
+      <w:r>
+        <w:rPr>
+          <w:rFonts w:ascii="Times New Roman" w:hAnsi="Times New Roman" w:cs="Times New Roman"/>
+          <w:sz w:val="24"/>
+          <w:szCs w:val="24"/>
+        </w:rPr>
+        <w:lastRenderedPageBreak/>
+        <w:t>such as sports, or politics.</w:t>
       </w:r>
       <w:r>
         <w:rPr>
@@ -5663,7 +5808,6 @@
           <w:sz w:val="24"/>
           <w:szCs w:val="24"/>
         </w:rPr>
-        <w:lastRenderedPageBreak/>
         <w:t>Despite these drawbacks, researchers</w:t>
       </w:r>
       <w:r>
@@ -6042,7 +6186,16 @@
           <w:sz w:val="24"/>
           <w:szCs w:val="24"/>
         </w:rPr>
-        <w:t>This example on race reveals a trend seen for religious affiliation or educational attainment: variables that clump around a single variable and have few levels tend to have higher accuracy than variables with more uniform spread and more levels.</w:t>
+        <w:t xml:space="preserve">This example on race reveals a trend seen for religious affiliation or </w:t>
+      </w:r>
+      <w:r>
+        <w:rPr>
+          <w:rFonts w:ascii="Times New Roman" w:hAnsi="Times New Roman" w:cs="Times New Roman"/>
+          <w:sz w:val="24"/>
+          <w:szCs w:val="24"/>
+        </w:rPr>
+        <w:lastRenderedPageBreak/>
+        <w:t>educational attainment: variables that clump around a single variable and have few levels tend to have higher accuracy than variables with more uniform spread and more levels.</w:t>
       </w:r>
       <w:r>
         <w:rPr>
@@ -6125,23 +6278,7 @@
           <w:sz w:val="24"/>
           <w:szCs w:val="24"/>
         </w:rPr>
-        <w:t xml:space="preserve"> about 80% of the time, it would be better than the best performing</w:t>
-      </w:r>
-      <w:r>
-        <w:rPr>
-          <w:rFonts w:ascii="Times New Roman" w:hAnsi="Times New Roman" w:cs="Times New Roman"/>
-          <w:sz w:val="24"/>
-          <w:szCs w:val="24"/>
-        </w:rPr>
-        <w:t xml:space="preserve"> categories of the best performing</w:t>
-      </w:r>
-      <w:r>
-        <w:rPr>
-          <w:rFonts w:ascii="Times New Roman" w:hAnsi="Times New Roman" w:cs="Times New Roman"/>
-          <w:sz w:val="24"/>
-          <w:szCs w:val="24"/>
-        </w:rPr>
-        <w:t xml:space="preserve"> third party data sets.</w:t>
+        <w:t xml:space="preserve"> about 80% of the time, it would be better than the best performing categories of the best performing third party data sets.</w:t>
       </w:r>
     </w:p>
     <w:p>
@@ -6200,16 +6337,7 @@
           <w:sz w:val="24"/>
           <w:szCs w:val="24"/>
         </w:rPr>
-        <w:t xml:space="preserve"> the locations. The Census Bureau also has a solution for researchers here: the Master Address File has IDentification keys (MAFIDs) for addresses. The Master Address File is a record of all known addresses with people living in them, including group quarters, and </w:t>
-      </w:r>
-      <w:r>
-        <w:rPr>
-          <w:rFonts w:ascii="Times New Roman" w:hAnsi="Times New Roman" w:cs="Times New Roman"/>
-          <w:sz w:val="24"/>
-          <w:szCs w:val="24"/>
-        </w:rPr>
-        <w:lastRenderedPageBreak/>
-        <w:t xml:space="preserve">is regularly updated. The American Community Survey </w:t>
+        <w:t xml:space="preserve"> the locations. The Census Bureau also has a solution for researchers here: the Master Address File has IDentification keys (MAFIDs) for addresses. The Master Address File is a record of all known addresses with people living in them, including group quarters, and is regularly updated. The American Community Survey </w:t>
       </w:r>
       <w:r>
         <w:rPr>
@@ -6318,6 +6446,7 @@
           <w:sz w:val="24"/>
           <w:szCs w:val="24"/>
         </w:rPr>
+        <w:lastRenderedPageBreak/>
         <w:t>METHOD</w:t>
       </w:r>
     </w:p>
@@ -6617,16 +6746,7 @@
           <w:sz w:val="24"/>
           <w:szCs w:val="24"/>
         </w:rPr>
-        <w:t xml:space="preserve">state aid </w:t>
-      </w:r>
-      <w:r>
-        <w:rPr>
-          <w:rFonts w:ascii="Times New Roman" w:hAnsi="Times New Roman" w:cs="Times New Roman"/>
-          <w:sz w:val="24"/>
-          <w:szCs w:val="24"/>
-        </w:rPr>
-        <w:lastRenderedPageBreak/>
-        <w:t xml:space="preserve">program datasets including </w:t>
+        <w:t xml:space="preserve">state aid program datasets including </w:t>
       </w:r>
       <w:r>
         <w:rPr>
@@ -6808,7 +6928,16 @@
           <w:sz w:val="24"/>
           <w:szCs w:val="24"/>
         </w:rPr>
-        <w:t>Both methods which utilize the Person Place Table, the business rules approach to person/place matching and the demoframe extracts, obtain their universe (or sampling frame where everyone is selected) differently from the Decennial Census or the ACS. These data products have a frame of addresses, and these are selected or sampled. The demographic frame extract and the business rules approach both start with a master PIK list: a list of all PIKS ever verified. They then utilize records like the CNUM that indicate a death in the period</w:t>
+        <w:t xml:space="preserve">Both methods which utilize the Person Place Table, the business rules approach to person/place matching and the demoframe extracts, obtain their universe (or sampling frame where everyone is selected) differently from the Decennial Census or the ACS. These data products have a frame of addresses, and these are selected or sampled. The demographic frame extract and the business rules approach both start with a master PIK list: a list of all PIKS ever </w:t>
+      </w:r>
+      <w:r>
+        <w:rPr>
+          <w:rFonts w:ascii="Times New Roman" w:hAnsi="Times New Roman" w:cs="Times New Roman"/>
+          <w:sz w:val="24"/>
+          <w:szCs w:val="24"/>
+        </w:rPr>
+        <w:lastRenderedPageBreak/>
+        <w:t>verified. They then utilize records like the CNUM that indicate a death in the period</w:t>
       </w:r>
       <w:r>
         <w:rPr>
@@ -7017,16 +7146,7 @@
           <w:sz w:val="24"/>
           <w:szCs w:val="24"/>
         </w:rPr>
-        <w:t xml:space="preserve"> ACS data as a truth set and then uses </w:t>
-      </w:r>
-      <w:r>
-        <w:rPr>
-          <w:rFonts w:ascii="Times New Roman" w:hAnsi="Times New Roman" w:cs="Times New Roman"/>
-          <w:sz w:val="24"/>
-          <w:szCs w:val="24"/>
-        </w:rPr>
-        <w:lastRenderedPageBreak/>
-        <w:t>the sources</w:t>
+        <w:t xml:space="preserve"> ACS data as a truth set and then uses the sources</w:t>
       </w:r>
       <w:r>
         <w:rPr>
@@ -7231,6 +7351,7 @@
           <w:sz w:val="24"/>
           <w:szCs w:val="24"/>
         </w:rPr>
+        <w:lastRenderedPageBreak/>
         <w:t>The business rules approach</w:t>
       </w:r>
       <w:r>
@@ -7538,7 +7659,6 @@
           <w:sz w:val="24"/>
           <w:szCs w:val="24"/>
         </w:rPr>
-        <w:lastRenderedPageBreak/>
         <w:t>When the</w:t>
       </w:r>
       <w:r>
@@ -7998,7 +8118,16 @@
           <w:sz w:val="24"/>
           <w:szCs w:val="24"/>
         </w:rPr>
-        <w:t xml:space="preserve"> Place </w:t>
+        <w:t xml:space="preserve"> </w:t>
+      </w:r>
+      <w:r>
+        <w:rPr>
+          <w:rFonts w:ascii="Times New Roman" w:hAnsi="Times New Roman" w:cs="Times New Roman"/>
+          <w:sz w:val="24"/>
+          <w:szCs w:val="24"/>
+        </w:rPr>
+        <w:lastRenderedPageBreak/>
+        <w:t xml:space="preserve">Place </w:t>
       </w:r>
       <w:r>
         <w:rPr>
@@ -8201,7 +8330,6 @@
           <w:sz w:val="24"/>
           <w:szCs w:val="24"/>
         </w:rPr>
-        <w:lastRenderedPageBreak/>
         <w:t>Some movers</w:t>
       </w:r>
       <w:r>
@@ -8388,6 +8516,7 @@
           <w:sz w:val="24"/>
           <w:szCs w:val="24"/>
         </w:rPr>
+        <w:lastRenderedPageBreak/>
         <w:t xml:space="preserve">The </w:t>
       </w:r>
       <w:r>
@@ -8655,16 +8784,7 @@
           <w:sz w:val="24"/>
           <w:szCs w:val="24"/>
         </w:rPr>
-        <w:t xml:space="preserve"> version of the </w:t>
-      </w:r>
-      <w:r>
-        <w:rPr>
-          <w:rFonts w:ascii="Times New Roman" w:hAnsi="Times New Roman" w:cs="Times New Roman"/>
-          <w:sz w:val="24"/>
-          <w:szCs w:val="24"/>
-        </w:rPr>
-        <w:lastRenderedPageBreak/>
-        <w:t>demo frame extract</w:t>
+        <w:t xml:space="preserve"> version of the demo frame extract</w:t>
       </w:r>
       <w:r>
         <w:rPr>
@@ -8932,6 +9052,7 @@
           <w:sz w:val="24"/>
           <w:szCs w:val="24"/>
         </w:rPr>
+        <w:lastRenderedPageBreak/>
         <w:t xml:space="preserve">Assessing the Comparability of </w:t>
       </w:r>
       <w:r>
@@ -9050,16 +9171,7 @@
           <w:sz w:val="24"/>
           <w:szCs w:val="24"/>
         </w:rPr>
-        <w:t xml:space="preserve">above .7 are </w:t>
-      </w:r>
-      <w:r>
-        <w:rPr>
-          <w:rFonts w:ascii="Times New Roman" w:hAnsi="Times New Roman" w:cs="Times New Roman"/>
-          <w:sz w:val="24"/>
-          <w:szCs w:val="24"/>
-        </w:rPr>
-        <w:lastRenderedPageBreak/>
-        <w:t>usually considered sufficient</w:t>
+        <w:t>above .7 are usually considered sufficient</w:t>
       </w:r>
       <w:r>
         <w:rPr>
@@ -9412,7 +9524,16 @@
           <w:sz w:val="24"/>
           <w:szCs w:val="24"/>
         </w:rPr>
-        <w:t xml:space="preserve"> Because the demoframe extract is a whole-universe accounting like the Decennial Census, we can see if and where people are moving by comparing the three datasets used in the previous analyses (the 2020v3 demoframe extract, the 2020 </w:t>
+        <w:t xml:space="preserve"> Because the demoframe extract is a whole-universe accounting like the Decennial Census, we can see if and where people are moving by comparing the three datasets used in the previous analyses (the </w:t>
+      </w:r>
+      <w:r>
+        <w:rPr>
+          <w:rFonts w:ascii="Times New Roman" w:hAnsi="Times New Roman" w:cs="Times New Roman"/>
+          <w:sz w:val="24"/>
+          <w:szCs w:val="24"/>
+        </w:rPr>
+        <w:lastRenderedPageBreak/>
+        <w:t xml:space="preserve">2020v3 demoframe extract, the 2020 </w:t>
       </w:r>
       <w:r>
         <w:rPr>
@@ -9541,7 +9662,6 @@
                 <w:sz w:val="24"/>
                 <w:szCs w:val="24"/>
               </w:rPr>
-              <w:lastRenderedPageBreak/>
               <w:t>Data Product</w:t>
             </w:r>
           </w:p>
@@ -10557,6 +10677,7 @@
                 <w:sz w:val="24"/>
                 <w:szCs w:val="24"/>
               </w:rPr>
+              <w:lastRenderedPageBreak/>
               <w:t>BRAPPA</w:t>
             </w:r>
             <w:r>
@@ -10795,7 +10916,6 @@
                 <w:sz w:val="24"/>
                 <w:szCs w:val="24"/>
               </w:rPr>
-              <w:lastRenderedPageBreak/>
               <w:t>BRAPPA</w:t>
             </w:r>
             <w:r>
@@ -11912,7 +12032,6 @@
                 <w:sz w:val="24"/>
                 <w:szCs w:val="24"/>
               </w:rPr>
-              <w:lastRenderedPageBreak/>
               <w:t>Data Product</w:t>
             </w:r>
           </w:p>
@@ -13372,6 +13491,7 @@
                 <w:sz w:val="24"/>
                 <w:szCs w:val="24"/>
               </w:rPr>
+              <w:lastRenderedPageBreak/>
               <w:t xml:space="preserve">TABLE </w:t>
             </w:r>
             <w:r>
@@ -14207,31 +14327,7 @@
                 <w:sz w:val="24"/>
                 <w:szCs w:val="24"/>
               </w:rPr>
-              <w:t xml:space="preserve">TABLE </w:t>
-            </w:r>
-            <w:r>
-              <w:rPr>
-                <w:rFonts w:ascii="Times New Roman" w:hAnsi="Times New Roman" w:cs="Times New Roman"/>
-                <w:sz w:val="24"/>
-                <w:szCs w:val="24"/>
-              </w:rPr>
-              <w:t>6</w:t>
-            </w:r>
-            <w:r>
-              <w:rPr>
-                <w:rFonts w:ascii="Times New Roman" w:hAnsi="Times New Roman" w:cs="Times New Roman"/>
-                <w:sz w:val="24"/>
-                <w:szCs w:val="24"/>
-              </w:rPr>
-              <w:t xml:space="preserve">. Comparisons Between 2020 Data Products and the </w:t>
-            </w:r>
-            <w:r>
-              <w:rPr>
-                <w:rFonts w:ascii="Times New Roman" w:hAnsi="Times New Roman" w:cs="Times New Roman"/>
-                <w:sz w:val="24"/>
-                <w:szCs w:val="24"/>
-              </w:rPr>
-              <w:t>Random Forest PPM</w:t>
+              <w:t>TABLE 6. Comparisons Between 2020 Data Products and the Random Forest PPM</w:t>
             </w:r>
           </w:p>
         </w:tc>
@@ -14918,7 +15014,11 @@
         <w:t xml:space="preserve">The purpose of this chapter is to connect the first and final chapters. We explore the accuracy of PIK and MAFID assignment in chapter I. In chapter III, I will apply these methods to a </w:t>
       </w:r>
       <w:r>
-        <w:t>hurricane case study. How accurate are migration estimates derived from the business rules approach versus the more traditional person place model? I’ll again use the ACS and Decennial Census as benchmarks to argue for the applicability of the BRAPPA</w:t>
+        <w:t xml:space="preserve">hurricane case study. How accurate are migration estimates derived from the business rules </w:t>
+      </w:r>
+      <w:r>
+        <w:lastRenderedPageBreak/>
+        <w:t>approach versus the more traditional person place model? I’ll again use the ACS and Decennial Census as benchmarks to argue for the applicability of the BRAPPA</w:t>
       </w:r>
       <w:r>
         <w:t>. This chapter starts with the theories highlighting migration processes, which then inform our modeling and estimation strategies.</w:t>
@@ -14940,7 +15040,6 @@
           <w:sz w:val="24"/>
           <w:szCs w:val="24"/>
         </w:rPr>
-        <w:lastRenderedPageBreak/>
         <w:t xml:space="preserve">While many disciplines have been theorizing about migration for a long time, U.S. sociology begins in the 1940’s </w:t>
       </w:r>
       <w:r>
@@ -15245,6 +15344,7 @@
           <w:sz w:val="24"/>
           <w:szCs w:val="24"/>
         </w:rPr>
+        <w:lastRenderedPageBreak/>
         <w:t xml:space="preserve">Trans-national spaces </w:t>
       </w:r>
       <w:r>
@@ -15312,7 +15412,6 @@
           <w:sz w:val="24"/>
           <w:szCs w:val="24"/>
         </w:rPr>
-        <w:lastRenderedPageBreak/>
         <w:t xml:space="preserve">Interdisciplinary theories with sociology exist as well. Institutional theory </w:t>
       </w:r>
       <w:r>
@@ -15452,7 +15551,16 @@
           <w:sz w:val="24"/>
           <w:szCs w:val="24"/>
         </w:rPr>
-        <w:t xml:space="preserve"> Evaluations of this theory have found cumulative causation has a lot of explanatory power for rural and smaller communities, but less predictive power for urban or larger communities. In other words, the migration processes may depend on who and where a migrant is going </w:t>
+        <w:t xml:space="preserve"> Evaluations of this theory have found cumulative </w:t>
+      </w:r>
+      <w:r>
+        <w:rPr>
+          <w:rFonts w:ascii="Times New Roman" w:hAnsi="Times New Roman" w:cs="Times New Roman"/>
+          <w:sz w:val="24"/>
+          <w:szCs w:val="24"/>
+        </w:rPr>
+        <w:lastRenderedPageBreak/>
+        <w:t xml:space="preserve">causation has a lot of explanatory power for rural and smaller communities, but less predictive power for urban or larger communities. In other words, the migration processes may depend on who and where a migrant is going </w:t>
       </w:r>
       <w:r>
         <w:rPr>
@@ -15537,7 +15645,6 @@
           <w:sz w:val="24"/>
           <w:szCs w:val="24"/>
         </w:rPr>
-        <w:lastRenderedPageBreak/>
         <w:t>Migration in the neo-classical tradition is a disequilibrium phenomenon where capitalistic economies with a surplus of labor will give workers to economies with a surplus of capital. Capital movements and labor movements go in both directions and migration of these factors will cease once equilibrium is reached.</w:t>
       </w:r>
     </w:p>
@@ -15595,7 +15702,16 @@
           <w:sz w:val="24"/>
           <w:szCs w:val="24"/>
         </w:rPr>
-        <w:t>The new economic theory of migration is a micro economic theory revolving around households as the unit of analysis. These households are incentivized to mitigate risk, not maximize their earnings. When the source of risk in the sending context is addressed or the life cycle of the household has rendered a previous untenable risk tenable, this theory expects the return migration of the household, which is a great expansion on neoclassical economics described above.</w:t>
+        <w:t xml:space="preserve">The new economic theory of migration is a micro economic theory revolving around households as the unit of analysis. These households are incentivized to mitigate risk, not maximize their earnings. When the source of risk in the sending context is addressed or the life cycle of the household has rendered a previous untenable risk tenable, this theory expects the </w:t>
+      </w:r>
+      <w:r>
+        <w:rPr>
+          <w:rFonts w:ascii="Times New Roman" w:hAnsi="Times New Roman" w:cs="Times New Roman"/>
+          <w:sz w:val="24"/>
+          <w:szCs w:val="24"/>
+        </w:rPr>
+        <w:lastRenderedPageBreak/>
+        <w:t>return migration of the household, which is a great expansion on neoclassical economics described above.</w:t>
       </w:r>
     </w:p>
     <w:p>
@@ -15614,16 +15730,7 @@
           <w:sz w:val="24"/>
           <w:szCs w:val="24"/>
         </w:rPr>
-        <w:t xml:space="preserve">Dual labor market theory describes the incentives for migration at a destination. The labor market is divided into two labor markets. There is a capital-intensive market and demand in this market is stable (not stationary). Workers in this market are usually skilled, and disruptions in this market are rarer than in the other market. There is also a labor-intensive market, which </w:t>
-      </w:r>
-      <w:r>
-        <w:rPr>
-          <w:rFonts w:ascii="Times New Roman" w:hAnsi="Times New Roman" w:cs="Times New Roman"/>
-          <w:sz w:val="24"/>
-          <w:szCs w:val="24"/>
-        </w:rPr>
-        <w:lastRenderedPageBreak/>
-        <w:t xml:space="preserve">handles a lot of variant demand. This labor market is full of low-skill workers whose jobs are unstable. No one really wants to be in the labor-intensive market, but firms span both markets and need people in the labor-intensive market. There are two strategies firms </w:t>
+        <w:t xml:space="preserve">Dual labor market theory describes the incentives for migration at a destination. The labor market is divided into two labor markets. There is a capital-intensive market and demand in this market is stable (not stationary). Workers in this market are usually skilled, and disruptions in this market are rarer than in the other market. There is also a labor-intensive market, which handles a lot of variant demand. This labor market is full of low-skill workers whose jobs are unstable. No one really wants to be in the labor-intensive market, but firms span both markets and need people in the labor-intensive market. There are two strategies firms </w:t>
       </w:r>
       <w:r>
         <w:rPr>
@@ -15677,7 +15784,16 @@
           <w:sz w:val="24"/>
           <w:szCs w:val="24"/>
         </w:rPr>
-        <w:t>There is also world systems theory, which is hybridized with economic ideas. World systems theory is about the processes affecting the sending of migrants. As capitalism/modernity progresses, markets transition from an agrarian or industrial economy to a service economy. These advances take place in the world “core” or the developed countries usually in the global North, and “periphery” and “semi-periphery” regions. A flow of goods and capital from core to periphery regions is counter balanced by a reverse flow of labor to periphery countries. In core regions, manufacturing jobs become less and less desirable and demand for these jobs increases, creating an opportunity for migration. In periphery regions, the increased production from technological advancements or capital investments results in less demand for workers. These workers are uprooted by these circumstances and incentivized into low paying, labor intensive positions in the core. There are many links from core countries to periphery countries beyond economics, the cultural, historical, linguistic, etc. factors are important too, which separates this from purely economic theories.</w:t>
+        <w:t xml:space="preserve">There is also world systems theory, which is hybridized with economic ideas. World systems theory is about the processes affecting the sending of migrants. As capitalism/modernity progresses, markets transition from an agrarian or industrial economy to a service economy. These advances take place in the world “core” or the developed countries usually in the global North, and “periphery” and “semi-periphery” regions. A flow of goods and capital from core to periphery regions is counter balanced by a reverse flow of labor to periphery countries. In core regions, manufacturing jobs become less and less desirable and demand for these jobs increases, </w:t>
+      </w:r>
+      <w:r>
+        <w:rPr>
+          <w:rFonts w:ascii="Times New Roman" w:hAnsi="Times New Roman" w:cs="Times New Roman"/>
+          <w:sz w:val="24"/>
+          <w:szCs w:val="24"/>
+        </w:rPr>
+        <w:lastRenderedPageBreak/>
+        <w:t>creating an opportunity for migration. In periphery regions, the increased production from technological advancements or capital investments results in less demand for workers. These workers are uprooted by these circumstances and incentivized into low paying, labor intensive positions in the core. There are many links from core countries to periphery countries beyond economics, the cultural, historical, linguistic, etc. factors are important too, which separates this from purely economic theories.</w:t>
       </w:r>
     </w:p>
     <w:p>
@@ -15696,7 +15812,6 @@
           <w:sz w:val="24"/>
           <w:szCs w:val="24"/>
         </w:rPr>
-        <w:lastRenderedPageBreak/>
         <w:t>As noted by Massey et al. (1993: 448), in the world systems approach “international migration ultimately has little to do with wage rates or employment differentials between countries; it follows from the dynamics of market creation and the structure of global economy”. Special attention is paid to the asymmetric relationship between colonies and colonizer historical relationships; former colonizers being seen as having an advantage in trade. This is controversial, because free trade is seen as reducing income and employment disparities, and thus also migration. This theory is not elucidated mathematically and so is difficult to use in predicting future migration.</w:t>
       </w:r>
       <w:r>
@@ -15724,23 +15839,7 @@
           <w:sz w:val="24"/>
           <w:szCs w:val="24"/>
         </w:rPr>
-        <w:t>To summarize some key takeaways from the various theories of migration: Migration is inherently about opportunities and consequences. Opportunities to avoid death, disease, disaster, and risk are reasons to move, or push-factors. Opportunities to gain money, security, be with family and friends can be reasons to move or to stay. There is a demand in receiving countries</w:t>
-      </w:r>
-      <w:r>
-        <w:rPr>
-          <w:rFonts w:ascii="Times New Roman" w:hAnsi="Times New Roman" w:cs="Times New Roman"/>
-          <w:sz w:val="24"/>
-          <w:szCs w:val="24"/>
-        </w:rPr>
-        <w:t xml:space="preserve">, </w:t>
-      </w:r>
-      <w:r>
-        <w:rPr>
-          <w:rFonts w:ascii="Times New Roman" w:hAnsi="Times New Roman" w:cs="Times New Roman"/>
-          <w:sz w:val="24"/>
-          <w:szCs w:val="24"/>
-        </w:rPr>
-        <w:t>which usually are more advanced service-based economies</w:t>
+        <w:t>To summarize some key takeaways from the various theories of migration: Migration is inherently about opportunities and consequences. Opportunities to avoid death, disease, disaster, and risk are reasons to move, or push-factors. Opportunities to gain money, security, be with family and friends can be reasons to move or to stay. There is a demand in receiving countries, which usually are more advanced service-based economies</w:t>
       </w:r>
       <w:r>
         <w:rPr>
@@ -15772,7 +15871,16 @@
           <w:sz w:val="24"/>
           <w:szCs w:val="24"/>
         </w:rPr>
-        <w:t xml:space="preserve"> for cheaper labor. There is a supply of migrants from sending countries who often are looking to increase their incomes or mitigate risk/overcome a challenge in their community. The interconnected </w:t>
+        <w:t xml:space="preserve"> for cheaper labor. There is a supply of migrants from sending countries who often are looking to increase their incomes or mitigate </w:t>
+      </w:r>
+      <w:r>
+        <w:rPr>
+          <w:rFonts w:ascii="Times New Roman" w:hAnsi="Times New Roman" w:cs="Times New Roman"/>
+          <w:sz w:val="24"/>
+          <w:szCs w:val="24"/>
+        </w:rPr>
+        <w:lastRenderedPageBreak/>
+        <w:t xml:space="preserve">risk/overcome a challenge in their community. The interconnected </w:t>
       </w:r>
       <w:r>
         <w:rPr>
@@ -15858,16 +15966,7 @@
           <w:sz w:val="24"/>
           <w:szCs w:val="24"/>
         </w:rPr>
-        <w:t xml:space="preserve">, </w:t>
-      </w:r>
-      <w:r>
-        <w:rPr>
-          <w:rFonts w:ascii="Times New Roman" w:hAnsi="Times New Roman" w:cs="Times New Roman"/>
-          <w:sz w:val="24"/>
-          <w:szCs w:val="24"/>
-        </w:rPr>
-        <w:lastRenderedPageBreak/>
-        <w:t xml:space="preserve">often framed and treated as a push factor </w:t>
+        <w:t xml:space="preserve">, often framed and treated as a push factor </w:t>
       </w:r>
       <w:r>
         <w:rPr>
@@ -17491,6 +17590,7 @@
   <w:style w:type="character" w:default="1" w:styleId="DefaultParagraphFont">
     <w:name w:val="Default Paragraph Font"/>
     <w:uiPriority w:val="1"/>
+    <w:semiHidden/>
     <w:unhideWhenUsed/>
   </w:style>
   <w:style w:type="table" w:default="1" w:styleId="TableNormal">

</xml_diff>

<commit_message>
More on FDRCs and the drawbacks of individual-level approachs to geographic analyses
</commit_message>
<xml_diff>
--- a/Scholes_proposal.docx
+++ b/Scholes_proposal.docx
@@ -146,43 +146,7 @@
           <w:sz w:val="24"/>
           <w:szCs w:val="24"/>
         </w:rPr>
-        <w:t xml:space="preserve">. Research “often </w:t>
-      </w:r>
-      <w:proofErr w:type="spellStart"/>
-      <w:r>
-        <w:rPr>
-          <w:rFonts w:ascii="Times New Roman" w:hAnsi="Times New Roman" w:cs="Times New Roman"/>
-          <w:sz w:val="24"/>
-          <w:szCs w:val="24"/>
-        </w:rPr>
-        <w:t>rel</w:t>
-      </w:r>
-      <w:proofErr w:type="spellEnd"/>
-      <w:r>
-        <w:rPr>
-          <w:rFonts w:ascii="Times New Roman" w:hAnsi="Times New Roman" w:cs="Times New Roman"/>
-          <w:sz w:val="24"/>
-          <w:szCs w:val="24"/>
-        </w:rPr>
-        <w:t>(</w:t>
-      </w:r>
-      <w:proofErr w:type="spellStart"/>
-      <w:r>
-        <w:rPr>
-          <w:rFonts w:ascii="Times New Roman" w:hAnsi="Times New Roman" w:cs="Times New Roman"/>
-          <w:sz w:val="24"/>
-          <w:szCs w:val="24"/>
-        </w:rPr>
-        <w:t>ies</w:t>
-      </w:r>
-      <w:proofErr w:type="spellEnd"/>
-      <w:r>
-        <w:rPr>
-          <w:rFonts w:ascii="Times New Roman" w:hAnsi="Times New Roman" w:cs="Times New Roman"/>
-          <w:sz w:val="24"/>
-          <w:szCs w:val="24"/>
-        </w:rPr>
-        <w:t xml:space="preserve">) either on census or survey data” </w:t>
+        <w:t xml:space="preserve">. Research “often rel(ies) either on census or survey data” </w:t>
       </w:r>
       <w:r>
         <w:rPr>
@@ -1787,16 +1751,7 @@
           <w:sz w:val="24"/>
           <w:szCs w:val="24"/>
         </w:rPr>
-        <w:t xml:space="preserve">, such </w:t>
-      </w:r>
-      <w:proofErr w:type="gramStart"/>
-      <w:r>
-        <w:rPr>
-          <w:rFonts w:ascii="Times New Roman" w:hAnsi="Times New Roman" w:cs="Times New Roman"/>
-          <w:sz w:val="24"/>
-          <w:szCs w:val="24"/>
-        </w:rPr>
-        <w:t xml:space="preserve">as  </w:t>
+        <w:t xml:space="preserve">, such as  </w:t>
       </w:r>
       <w:r>
         <w:rPr>
@@ -1805,16 +1760,7 @@
           <w:szCs w:val="24"/>
         </w:rPr>
         <w:lastRenderedPageBreak/>
-        <w:t>geography</w:t>
-      </w:r>
-      <w:proofErr w:type="gramEnd"/>
-      <w:r>
-        <w:rPr>
-          <w:rFonts w:ascii="Times New Roman" w:hAnsi="Times New Roman" w:cs="Times New Roman"/>
-          <w:sz w:val="24"/>
-          <w:szCs w:val="24"/>
-        </w:rPr>
-        <w:t xml:space="preserve"> or housemates,</w:t>
+        <w:t>geography or housemates,</w:t>
       </w:r>
       <w:r>
         <w:rPr>
@@ -1929,25 +1875,7 @@
           <w:sz w:val="24"/>
           <w:szCs w:val="24"/>
         </w:rPr>
-        <w:t xml:space="preserve"> in particular geographies. </w:t>
-      </w:r>
-      <w:proofErr w:type="gramStart"/>
-      <w:r>
-        <w:rPr>
-          <w:rFonts w:ascii="Times New Roman" w:hAnsi="Times New Roman" w:cs="Times New Roman"/>
-          <w:sz w:val="24"/>
-          <w:szCs w:val="24"/>
-        </w:rPr>
-        <w:t>An</w:t>
-      </w:r>
-      <w:proofErr w:type="gramEnd"/>
-      <w:r>
-        <w:rPr>
-          <w:rFonts w:ascii="Times New Roman" w:hAnsi="Times New Roman" w:cs="Times New Roman"/>
-          <w:sz w:val="24"/>
-          <w:szCs w:val="24"/>
-        </w:rPr>
-        <w:t xml:space="preserve"> </w:t>
+        <w:t xml:space="preserve"> in particular geographies. An </w:t>
       </w:r>
       <w:r>
         <w:rPr>
@@ -2956,7 +2884,168 @@
           <w:sz w:val="24"/>
           <w:szCs w:val="24"/>
         </w:rPr>
-        <w:t xml:space="preserve"> The U.S. Census Bureau uses much smaller geographies, like tracts, blocks and block groups, but these are designed to reflect county, state geographies whenever possible. The ability for smaller geographies to nest into these larger geographies allows for smooth aggregation to larger levels of measurement. </w:t>
+        <w:t xml:space="preserve"> The U.S. Census Bureau uses much smaller geographies, like tracts, blocks and block groups, but these are designed to reflect county, state geographies whenever possible. The ability for smaller geographies to nest into these larger geographies allows for smooth</w:t>
+      </w:r>
+      <w:r>
+        <w:rPr>
+          <w:rFonts w:ascii="Times New Roman" w:hAnsi="Times New Roman" w:cs="Times New Roman"/>
+          <w:sz w:val="24"/>
+          <w:szCs w:val="24"/>
+        </w:rPr>
+        <w:t>er</w:t>
+      </w:r>
+      <w:r>
+        <w:rPr>
+          <w:rFonts w:ascii="Times New Roman" w:hAnsi="Times New Roman" w:cs="Times New Roman"/>
+          <w:sz w:val="24"/>
+          <w:szCs w:val="24"/>
+        </w:rPr>
+        <w:t xml:space="preserve"> aggregation to larger levels of measurement.</w:t>
+      </w:r>
+    </w:p>
+    <w:p>
+      <w:pPr>
+        <w:spacing w:line="480" w:lineRule="auto"/>
+        <w:rPr>
+          <w:rFonts w:ascii="Times New Roman" w:hAnsi="Times New Roman" w:cs="Times New Roman"/>
+          <w:sz w:val="24"/>
+          <w:szCs w:val="24"/>
+        </w:rPr>
+      </w:pPr>
+      <w:r>
+        <w:rPr>
+          <w:rFonts w:ascii="Times New Roman" w:hAnsi="Times New Roman" w:cs="Times New Roman"/>
+          <w:sz w:val="24"/>
+          <w:szCs w:val="24"/>
+        </w:rPr>
+        <w:tab/>
+        <w:t xml:space="preserve">The nesting of Census Bureau geographies ensures that estimates have the same geographical </w:t>
+      </w:r>
+      <w:r>
+        <w:rPr>
+          <w:rFonts w:ascii="Times New Roman" w:hAnsi="Times New Roman" w:cs="Times New Roman"/>
+          <w:sz w:val="24"/>
+          <w:szCs w:val="24"/>
+        </w:rPr>
+        <w:t xml:space="preserve">basis as data is aggregated or disaggregated. However, the nesting </w:t>
+      </w:r>
+      <w:r>
+        <w:rPr>
+          <w:rFonts w:ascii="Times New Roman" w:hAnsi="Times New Roman" w:cs="Times New Roman"/>
+          <w:sz w:val="24"/>
+          <w:szCs w:val="24"/>
+        </w:rPr>
+        <w:t>of</w:t>
+      </w:r>
+      <w:r>
+        <w:rPr>
+          <w:rFonts w:ascii="Times New Roman" w:hAnsi="Times New Roman" w:cs="Times New Roman"/>
+          <w:sz w:val="24"/>
+          <w:szCs w:val="24"/>
+        </w:rPr>
+        <w:t xml:space="preserve"> geographies does not address the arbitrary, or sometimes instrumental, nature of the people and organizations </w:t>
+      </w:r>
+      <w:r>
+        <w:rPr>
+          <w:rFonts w:ascii="Times New Roman" w:hAnsi="Times New Roman" w:cs="Times New Roman"/>
+          <w:sz w:val="24"/>
+          <w:szCs w:val="24"/>
+        </w:rPr>
+        <w:lastRenderedPageBreak/>
+        <w:t xml:space="preserve">who drew the boundaries. This portion of the modifiable areal problem, the goals and whims of the boundary makers, </w:t>
+      </w:r>
+      <w:r>
+        <w:rPr>
+          <w:rFonts w:ascii="Times New Roman" w:hAnsi="Times New Roman" w:cs="Times New Roman"/>
+          <w:sz w:val="24"/>
+          <w:szCs w:val="24"/>
+        </w:rPr>
+        <w:t>“</w:t>
+      </w:r>
+      <w:r>
+        <w:rPr>
+          <w:rFonts w:ascii="Times New Roman" w:hAnsi="Times New Roman" w:cs="Times New Roman"/>
+          <w:sz w:val="24"/>
+          <w:szCs w:val="24"/>
+        </w:rPr>
+        <w:t>is ever-present</w:t>
+      </w:r>
+      <w:r>
+        <w:rPr>
+          <w:rFonts w:ascii="Times New Roman" w:hAnsi="Times New Roman" w:cs="Times New Roman"/>
+          <w:sz w:val="24"/>
+          <w:szCs w:val="24"/>
+        </w:rPr>
+        <w:t>”</w:t>
+      </w:r>
+      <w:r>
+        <w:rPr>
+          <w:rFonts w:ascii="Times New Roman" w:hAnsi="Times New Roman" w:cs="Times New Roman"/>
+          <w:sz w:val="24"/>
+          <w:szCs w:val="24"/>
+        </w:rPr>
+        <w:t xml:space="preserve"> </w:t>
+      </w:r>
+      <w:r>
+        <w:rPr>
+          <w:rFonts w:ascii="Times New Roman" w:hAnsi="Times New Roman" w:cs="Times New Roman"/>
+          <w:sz w:val="24"/>
+          <w:szCs w:val="24"/>
+        </w:rPr>
+        <w:t xml:space="preserve"> </w:t>
+      </w:r>
+      <w:r>
+        <w:rPr>
+          <w:rFonts w:ascii="Times New Roman" w:hAnsi="Times New Roman" w:cs="Times New Roman"/>
+          <w:sz w:val="24"/>
+          <w:szCs w:val="24"/>
+        </w:rPr>
+        <w:fldChar w:fldCharType="begin"/>
+      </w:r>
+      <w:r>
+        <w:rPr>
+          <w:rFonts w:ascii="Times New Roman" w:hAnsi="Times New Roman" w:cs="Times New Roman"/>
+          <w:sz w:val="24"/>
+          <w:szCs w:val="24"/>
+        </w:rPr>
+        <w:instrText xml:space="preserve"> ADDIN ZOTERO_ITEM CSL_CITATION {"citationID":"BCzMBc9o","properties":{"formattedCitation":"(Buzzelli 2020)","plainCitation":"(Buzzelli 2020)","noteIndex":0},"citationItems":[{"id":1498,"uris":["http://zotero.org/users/6152647/items/5QCHARAJ"],"itemData":{"id":1498,"type":"article-journal","abstract":"The modifiable areal unit problem, MAUP, is ever-present although not always appreciated. Through real examples, this article outlines the basic causes of MAUP, namely changes in the size, shape, and/or orientation of spatial categories/polygons used to map areal data. The visual effects of changes to mapped data are obvious even though the impacts on our understanding of the world are profound. The article concludes with a discussion of technical and broader strategic approaches for confronting the effects of MAUP on our treatment and interpretation of areal data.","container-title":"International Encyclopedia of Human Geography","DOI":"10.1016/B978-0-08-102295-5.10406-8","journalAbbreviation":"International Encyclopedia of Human Geography","note":"PMID: null\nPMCID: PMC7151983","page":"169-173","source":"PubMed Central","title":"Modifiable Areal Unit Problem","URL":"https://www.ncbi.nlm.nih.gov/pmc/articles/PMC7151983/","author":[{"family":"Buzzelli","given":"Michael"}],"accessed":{"date-parts":[["2025",7,29]]},"issued":{"date-parts":[["2020"]]}}}],"schema":"https://github.com/citation-style-language/schema/raw/master/csl-citation.json"} </w:instrText>
+      </w:r>
+      <w:r>
+        <w:rPr>
+          <w:rFonts w:ascii="Times New Roman" w:hAnsi="Times New Roman" w:cs="Times New Roman"/>
+          <w:sz w:val="24"/>
+          <w:szCs w:val="24"/>
+        </w:rPr>
+        <w:fldChar w:fldCharType="separate"/>
+      </w:r>
+      <w:r>
+        <w:rPr>
+          <w:rFonts w:ascii="Times New Roman" w:hAnsi="Times New Roman" w:cs="Times New Roman"/>
+          <w:sz w:val="24"/>
+        </w:rPr>
+        <w:t>(Buzzelli 2020</w:t>
+      </w:r>
+      <w:r>
+        <w:rPr>
+          <w:rFonts w:ascii="Times New Roman" w:hAnsi="Times New Roman" w:cs="Times New Roman"/>
+          <w:sz w:val="24"/>
+        </w:rPr>
+        <w:t>:1</w:t>
+      </w:r>
+      <w:r>
+        <w:rPr>
+          <w:rFonts w:ascii="Times New Roman" w:hAnsi="Times New Roman" w:cs="Times New Roman"/>
+          <w:sz w:val="24"/>
+        </w:rPr>
+        <w:t>)</w:t>
+      </w:r>
+      <w:r>
+        <w:rPr>
+          <w:rFonts w:ascii="Times New Roman" w:hAnsi="Times New Roman" w:cs="Times New Roman"/>
+          <w:sz w:val="24"/>
+          <w:szCs w:val="24"/>
+        </w:rPr>
+        <w:fldChar w:fldCharType="end"/>
       </w:r>
     </w:p>
     <w:p>
@@ -2975,24 +3064,31 @@
           <w:sz w:val="24"/>
           <w:szCs w:val="24"/>
         </w:rPr>
-        <w:t xml:space="preserve">Problems arise when trying to aggregate (or disaggregate) into boundaries with messy boundary overlays. For example, because zip codes often straddle county and state lines, it can be hard to know how the characteristics of a county are reflected in a zip code which contains </w:t>
-      </w:r>
-      <w:r>
-        <w:rPr>
-          <w:rFonts w:ascii="Times New Roman" w:hAnsi="Times New Roman" w:cs="Times New Roman"/>
-          <w:sz w:val="24"/>
-          <w:szCs w:val="24"/>
-        </w:rPr>
-        <w:lastRenderedPageBreak/>
-        <w:t>multiple counties. This incongruence between aggregations</w:t>
-      </w:r>
-      <w:r>
-        <w:rPr>
-          <w:rFonts w:ascii="Times New Roman" w:hAnsi="Times New Roman" w:cs="Times New Roman"/>
-          <w:sz w:val="24"/>
-          <w:szCs w:val="24"/>
-        </w:rPr>
-        <w:t xml:space="preserve"> is called the modifiable area problem and</w:t>
+        <w:t>Problems arise when trying to aggregate (or disaggregate) into boundaries with messy boundary overlays. For example, because zip codes often straddle county and state lines, it can be hard to know how the characteristics of a county are reflected in a zip code which contains multiple counties. This incongruence between aggregations</w:t>
+      </w:r>
+      <w:r>
+        <w:rPr>
+          <w:rFonts w:ascii="Times New Roman" w:hAnsi="Times New Roman" w:cs="Times New Roman"/>
+          <w:sz w:val="24"/>
+          <w:szCs w:val="24"/>
+        </w:rPr>
+        <w:t xml:space="preserve"> is called the modifiable area</w:t>
+      </w:r>
+      <w:r>
+        <w:rPr>
+          <w:rFonts w:ascii="Times New Roman" w:hAnsi="Times New Roman" w:cs="Times New Roman"/>
+          <w:sz w:val="24"/>
+          <w:szCs w:val="24"/>
+        </w:rPr>
+        <w:t>l unit</w:t>
+      </w:r>
+      <w:r>
+        <w:rPr>
+          <w:rFonts w:ascii="Times New Roman" w:hAnsi="Times New Roman" w:cs="Times New Roman"/>
+          <w:sz w:val="24"/>
+          <w:szCs w:val="24"/>
+        </w:rPr>
+        <w:t xml:space="preserve"> problem and</w:t>
       </w:r>
       <w:r>
         <w:rPr>
@@ -3017,6 +3113,14 @@
           <w:szCs w:val="24"/>
         </w:rPr>
         <w:t xml:space="preserve"> ecological fallacy</w:t>
+      </w:r>
+      <w:r>
+        <w:rPr>
+          <w:rFonts w:ascii="Times New Roman" w:hAnsi="Times New Roman" w:cs="Times New Roman"/>
+          <w:sz w:val="24"/>
+          <w:szCs w:val="24"/>
+        </w:rPr>
+        <w:t xml:space="preserve"> or the assumption that characteristics of an aggregate will hold for individuals and vice versa</w:t>
       </w:r>
       <w:r>
         <w:rPr>
@@ -3043,103 +3147,55 @@
           <w:sz w:val="24"/>
           <w:szCs w:val="24"/>
         </w:rPr>
-        <w:t xml:space="preserve">Federal </w:t>
-      </w:r>
-      <w:r>
-        <w:rPr>
-          <w:rFonts w:ascii="Times New Roman" w:hAnsi="Times New Roman" w:cs="Times New Roman"/>
-          <w:sz w:val="24"/>
-          <w:szCs w:val="24"/>
-        </w:rPr>
-        <w:t>data center</w:t>
-      </w:r>
-      <w:r>
-        <w:rPr>
-          <w:rFonts w:ascii="Times New Roman" w:hAnsi="Times New Roman" w:cs="Times New Roman"/>
-          <w:sz w:val="24"/>
-          <w:szCs w:val="24"/>
-        </w:rPr>
-        <w:t>s are a great source of data. R</w:t>
-      </w:r>
-      <w:r>
-        <w:rPr>
-          <w:rFonts w:ascii="Times New Roman" w:hAnsi="Times New Roman" w:cs="Times New Roman"/>
-          <w:sz w:val="24"/>
-          <w:szCs w:val="24"/>
-        </w:rPr>
-        <w:t xml:space="preserve">esearchers </w:t>
-      </w:r>
-      <w:r>
-        <w:rPr>
-          <w:rFonts w:ascii="Times New Roman" w:hAnsi="Times New Roman" w:cs="Times New Roman"/>
-          <w:sz w:val="24"/>
-          <w:szCs w:val="24"/>
-        </w:rPr>
-        <w:t>can</w:t>
-      </w:r>
-      <w:r>
-        <w:rPr>
-          <w:rFonts w:ascii="Times New Roman" w:hAnsi="Times New Roman" w:cs="Times New Roman"/>
-          <w:sz w:val="24"/>
-          <w:szCs w:val="24"/>
-        </w:rPr>
-        <w:t xml:space="preserve"> access to microdata,</w:t>
-      </w:r>
-      <w:r>
-        <w:rPr>
-          <w:rFonts w:ascii="Times New Roman" w:hAnsi="Times New Roman" w:cs="Times New Roman"/>
-          <w:sz w:val="24"/>
-          <w:szCs w:val="24"/>
-        </w:rPr>
-        <w:t xml:space="preserve"> which is not aggregated at all and thus avoids the modifiable area problem. However, these researchers</w:t>
-      </w:r>
-      <w:r>
-        <w:rPr>
-          <w:rFonts w:ascii="Times New Roman" w:hAnsi="Times New Roman" w:cs="Times New Roman"/>
-          <w:sz w:val="24"/>
-          <w:szCs w:val="24"/>
-        </w:rPr>
-        <w:t xml:space="preserve"> are limited by disclosure review board</w:t>
-      </w:r>
-      <w:r>
-        <w:rPr>
-          <w:rFonts w:ascii="Times New Roman" w:hAnsi="Times New Roman" w:cs="Times New Roman"/>
-          <w:sz w:val="24"/>
-          <w:szCs w:val="24"/>
-        </w:rPr>
-        <w:t>(s).</w:t>
-      </w:r>
-      <w:r>
-        <w:rPr>
-          <w:rFonts w:ascii="Times New Roman" w:hAnsi="Times New Roman" w:cs="Times New Roman"/>
-          <w:sz w:val="24"/>
-          <w:szCs w:val="24"/>
-        </w:rPr>
-        <w:t xml:space="preserve"> Because of the </w:t>
-      </w:r>
-      <w:r>
-        <w:rPr>
-          <w:rFonts w:ascii="Times New Roman" w:hAnsi="Times New Roman" w:cs="Times New Roman"/>
-          <w:sz w:val="24"/>
-          <w:szCs w:val="24"/>
-        </w:rPr>
-        <w:t>anonymity</w:t>
-      </w:r>
-      <w:r>
-        <w:rPr>
-          <w:rFonts w:ascii="Times New Roman" w:hAnsi="Times New Roman" w:cs="Times New Roman"/>
-          <w:sz w:val="24"/>
-          <w:szCs w:val="24"/>
-        </w:rPr>
-        <w:t xml:space="preserve"> concerns in</w:t>
-      </w:r>
-      <w:r>
-        <w:rPr>
-          <w:rFonts w:ascii="Times New Roman" w:hAnsi="Times New Roman" w:cs="Times New Roman"/>
-          <w:sz w:val="24"/>
-          <w:szCs w:val="24"/>
-        </w:rPr>
-        <w:t xml:space="preserve"> identifying and</w:t>
+        <w:t xml:space="preserve">Migration researchers often use individual level data where </w:t>
+      </w:r>
+      <w:r>
+        <w:rPr>
+          <w:rFonts w:ascii="Times New Roman" w:hAnsi="Times New Roman" w:cs="Times New Roman"/>
+          <w:sz w:val="24"/>
+          <w:szCs w:val="24"/>
+        </w:rPr>
+        <w:t>a respondent’s geography</w:t>
+      </w:r>
+      <w:r>
+        <w:rPr>
+          <w:rFonts w:ascii="Times New Roman" w:hAnsi="Times New Roman" w:cs="Times New Roman"/>
+          <w:sz w:val="24"/>
+          <w:szCs w:val="24"/>
+        </w:rPr>
+        <w:t xml:space="preserve"> noted</w:t>
+      </w:r>
+      <w:r>
+        <w:rPr>
+          <w:rFonts w:ascii="Times New Roman" w:hAnsi="Times New Roman" w:cs="Times New Roman"/>
+          <w:sz w:val="24"/>
+          <w:szCs w:val="24"/>
+        </w:rPr>
+        <w:t xml:space="preserve"> and used in modeling later</w:t>
+      </w:r>
+      <w:r>
+        <w:rPr>
+          <w:rFonts w:ascii="Times New Roman" w:hAnsi="Times New Roman" w:cs="Times New Roman"/>
+          <w:sz w:val="24"/>
+          <w:szCs w:val="24"/>
+        </w:rPr>
+        <w:t xml:space="preserve">. This </w:t>
+      </w:r>
+      <w:r>
+        <w:rPr>
+          <w:rFonts w:ascii="Times New Roman" w:hAnsi="Times New Roman" w:cs="Times New Roman"/>
+          <w:sz w:val="24"/>
+          <w:szCs w:val="24"/>
+        </w:rPr>
+        <w:t>approach is widely used</w:t>
+      </w:r>
+      <w:r>
+        <w:rPr>
+          <w:rFonts w:ascii="Times New Roman" w:hAnsi="Times New Roman" w:cs="Times New Roman"/>
+          <w:sz w:val="24"/>
+          <w:szCs w:val="24"/>
+        </w:rPr>
+        <w:t>, especially in multilevel modeling</w:t>
       </w:r>
       <w:r>
         <w:rPr>
@@ -3155,7 +3211,62 @@
           <w:sz w:val="24"/>
           <w:szCs w:val="24"/>
         </w:rPr>
-        <w:t>tracking individual migrants across places, many analyses</w:t>
+        <w:fldChar w:fldCharType="begin"/>
+      </w:r>
+      <w:r>
+        <w:rPr>
+          <w:rFonts w:ascii="Times New Roman" w:hAnsi="Times New Roman" w:cs="Times New Roman"/>
+          <w:sz w:val="24"/>
+          <w:szCs w:val="24"/>
+        </w:rPr>
+        <w:instrText xml:space="preserve"> ADDIN ZOTERO_ITEM CSL_CITATION {"citationID":"W3QCbyFW","properties":{"formattedCitation":"(Garson 2019; Khaw et al. 2021; Zhou et al. 2022)","plainCitation":"(Garson 2019; Khaw et al. 2021; Zhou et al. 2022)","noteIndex":0},"citationItems":[{"id":675,"uris":["http://zotero.org/users/6152647/items/ZWXPMD3P"],"itemData":{"id":675,"type":"book","edition":"1st edition","event-place":"Los Angeles","ISBN":"978-1-5443-1929-2","language":"English","number-of-pages":"552","publisher":"SAGE Publications, Inc","publisher-place":"Los Angeles","source":"Amazon","title":"Multilevel Modeling: Applications in STATA®, IBM® SPSS®, SAS®, R, &amp; HLM™","title-short":"Multilevel Modeling","author":[{"family":"Garson","given":"George David"}],"issued":{"date-parts":[["2019",9,10]]}}},{"id":1248,"uris":["http://zotero.org/users/6152647/items/XBV5KGG2"],"itemData":{"id":1248,"type":"article-journal","abstract":"Purpose This study aims to identify the intentions of immigrant entrepreneurs to start new projects by investigating the role of influence of institutional support, social context, cultural intelligence, self-efficacy, optimizing personality traits and hierarchy legitimacy on intentions to start new ventures. In addition, the strength of the relationship for such factors and intentions to start new ventures was determined through the moderator role of easy access to venture capital. Design/methodology/approach To this end, this study complements the academic literature by integrating the structural equation modeling (SEM) and multiple-criteria decision-making (MCDM) techniques. Thus, the MCDM (i.e. analytic hierarchy process and vlsekriterijumska optimizcija i kaompromisno resenje [VIKOR]) is an effective approach to solving the problem of complexity and evaluation (i.e. multiple evaluation criteria, important criteria and data variation). Hence, to complete the strategic guideline solution, this study uses a survey for collecting data from 202 immigrants in Malaysia, Pakistan, Nigeria and Singapore. Findings The results from SEM prove several critical factors of immigrants’ entrepreneurs. These factors of immigrants’ entrepreneurs can be vital for academics and host countries. By focusing on these aspects and by developing some personality traits (such as self-efficacy and optimal personality traits), these factors can contribute a good deal to increasing the capabilities of immigrant’s entrepreneurs toward entrepreneurial intentions. In the validation, the statistical objective method indicates that the immigrants' prioritizations in all countries are supported by the systematic ranking. Thus, entrepreneurial intentions for immigrants can pursue the order proven by the VIKOR results. Research limitations/implications This study has some significant practical and theoretical implications. Practically, the study findings will enable managers to develop strategies to support immigrants for entrepreneurial intentions to start new ventures. Originality/value The novelty of the context under given circumstances of global environment adds to the originality of this study. Several previous studies have also emphasized the need for this type of study in other contexts. The findings can call managers’ attention toward a critical issue of immigrants’ entrepreneurial intentions to start new ventures.","container-title":"Journal of Entrepreneurship in Emerging Economies","DOI":"10.1108/JEEE-04-2021-0141","ISSN":"2053-4604","issue":"3","note":"publisher: Emerald Publishing Limited","page":"589-634","source":"Emerald Insight","title":"Influence of generational status on immigrants’ entrepreneurial intentions to start new ventures: a framework based on structural equation modeling and multicriteria decision-making","title-short":"Influence of generational status on immigrants’ entrepreneurial intentions to start new ventures","URL":"https://doi.org/10.1108/JEEE-04-2021-0141","volume":"15","author":[{"family":"Khaw","given":"Khai Wah"},{"family":"Thurasamy","given":"Ramayah"},{"family":"Al-Abrrow","given":"Hadi"},{"family":"Alnoor","given":"Alhamzah"},{"family":"Tiberius","given":"Victor"},{"family":"Abdullah","given":"Hasan Oudah"},{"family":"Abbas","given":"Sammar"}],"accessed":{"date-parts":[["2024",8,7]]},"issued":{"date-parts":[["2021",1,1]]}}},{"id":647,"uris":["http://zotero.org/users/6152647/items/2M8M8KAV"],"itemData":{"id":647,"type":"article-journal","abstract":"Social media platforms are playing increasingly critical roles in disaster response and rescue operations. During emergencies, users can post rescue requests along with their addresses on social media, while volunteers can search for those messages and send help. However, efficiently leveraging social media in rescue operations remains challenging because of the lack of tools to identify rescue request messages on social media automatically and rapidly. Analyzing social media data, such as Twitter data, relies heavily on Natural Language Processing (NLP) algorithms to extract information from texts. The introduction of bidirectional transformers models, such as the Bidirectional Encoder Representations from Transformers (BERT) model, has significantly outperformed previous NLP models in numerous text analysis tasks, providing new opportunities to precisely understand and classify social media data for diverse applications. This study developed and compared ten VictimFinder models for identifying rescue request tweets, three based on milestone NLP algorithms and seven BERT-based. A total of 3191 manually labeled disaster-related tweets posted during 2017 Hurricane Harvey were used as the training and testing datasets. We evaluated the performance of each model by classification accuracy, computation cost, and model stability. Experiment results show that all BERT-based models have significantly increased the accuracy of categorizing rescue-related tweets. The best model for identifying rescue request tweets is a customized BERT-based model with a Convolutional Neural Network (CNN) classifier. Its F1-score is 0.919, which outperforms the baseline model by 10.6%. The developed models can promote social media use for rescue operations in future disaster events.","container-title":"Computers, Environment and Urban Systems","DOI":"10.1016/j.compenvurbsys.2022.101824","ISSN":"0198-9715","journalAbbreviation":"Computers, Environment and Urban Systems","language":"en","page":"101824","source":"ScienceDirect","title":"VictimFinder: Harvesting rescue requests in disaster response from social media with BERT","title-short":"VictimFinder","URL":"https://www.sciencedirect.com/science/article/pii/S0198971522000680","volume":"95","author":[{"family":"Zhou","given":"Bing"},{"family":"Zou","given":"Lei"},{"family":"Mostafavi","given":"Ali"},{"family":"Lin","given":"Binbin"},{"family":"Yang","given":"Mingzheng"},{"family":"Gharaibeh","given":"Nasir"},{"family":"Cai","given":"Heng"},{"family":"Abedin","given":"Joynal"},{"family":"Mandal","given":"Debayan"}],"accessed":{"date-parts":[["2022",11,9]]},"issued":{"date-parts":[["2022",7,1]]}}}],"schema":"https://github.com/citation-style-language/schema/raw/master/csl-citation.json"} </w:instrText>
+      </w:r>
+      <w:r>
+        <w:rPr>
+          <w:rFonts w:ascii="Times New Roman" w:hAnsi="Times New Roman" w:cs="Times New Roman"/>
+          <w:sz w:val="24"/>
+          <w:szCs w:val="24"/>
+        </w:rPr>
+        <w:fldChar w:fldCharType="separate"/>
+      </w:r>
+      <w:r>
+        <w:rPr>
+          <w:rFonts w:ascii="Times New Roman" w:hAnsi="Times New Roman" w:cs="Times New Roman"/>
+          <w:sz w:val="24"/>
+        </w:rPr>
+        <w:t>(Garson 2019; Khaw et al. 2021; Zhou et al. 2022)</w:t>
+      </w:r>
+      <w:r>
+        <w:rPr>
+          <w:rFonts w:ascii="Times New Roman" w:hAnsi="Times New Roman" w:cs="Times New Roman"/>
+          <w:sz w:val="24"/>
+          <w:szCs w:val="24"/>
+        </w:rPr>
+        <w:fldChar w:fldCharType="end"/>
+      </w:r>
+      <w:r>
+        <w:rPr>
+          <w:rFonts w:ascii="Times New Roman" w:hAnsi="Times New Roman" w:cs="Times New Roman"/>
+          <w:sz w:val="24"/>
+          <w:szCs w:val="24"/>
+        </w:rPr>
+        <w:t>. There are several drawbacks to this approach: 1) Data anonymity is difficult to preserve unless the researcher is only presenting estimates</w:t>
+      </w:r>
+      <w:r>
+        <w:rPr>
+          <w:rFonts w:ascii="Times New Roman" w:hAnsi="Times New Roman" w:cs="Times New Roman"/>
+          <w:sz w:val="24"/>
+          <w:szCs w:val="24"/>
+        </w:rPr>
+        <w:t>,</w:t>
+      </w:r>
+      <w:r>
+        <w:rPr>
+          <w:rFonts w:ascii="Times New Roman" w:hAnsi="Times New Roman" w:cs="Times New Roman"/>
+          <w:sz w:val="24"/>
+          <w:szCs w:val="24"/>
+        </w:rPr>
+        <w:t xml:space="preserve"> additionally giving researchers access to respondent’s addresses may be a problem: either for respondents or ethical guidelines.</w:t>
       </w:r>
       <w:r>
         <w:rPr>
@@ -3171,55 +3282,47 @@
           <w:sz w:val="24"/>
           <w:szCs w:val="24"/>
         </w:rPr>
-        <w:t>are</w:t>
-      </w:r>
-      <w:r>
-        <w:rPr>
-          <w:rFonts w:ascii="Times New Roman" w:hAnsi="Times New Roman" w:cs="Times New Roman"/>
-          <w:sz w:val="24"/>
-          <w:szCs w:val="24"/>
-        </w:rPr>
-        <w:t xml:space="preserve"> aggregated up to a larger geography,</w:t>
-      </w:r>
-      <w:r>
-        <w:rPr>
-          <w:rFonts w:ascii="Times New Roman" w:hAnsi="Times New Roman" w:cs="Times New Roman"/>
-          <w:sz w:val="24"/>
-          <w:szCs w:val="24"/>
-        </w:rPr>
-        <w:t xml:space="preserve"> and because of the modifiable area problem and the nesting of Census Bureau geographies into counties and state, these aggregations are usually</w:t>
-      </w:r>
-      <w:r>
-        <w:rPr>
-          <w:rFonts w:ascii="Times New Roman" w:hAnsi="Times New Roman" w:cs="Times New Roman"/>
-          <w:sz w:val="24"/>
-          <w:szCs w:val="24"/>
-        </w:rPr>
-        <w:t xml:space="preserve"> count</w:t>
-      </w:r>
-      <w:r>
-        <w:rPr>
-          <w:rFonts w:ascii="Times New Roman" w:hAnsi="Times New Roman" w:cs="Times New Roman"/>
-          <w:sz w:val="24"/>
-          <w:szCs w:val="24"/>
-        </w:rPr>
-        <w:t>ies</w:t>
-      </w:r>
-      <w:r>
-        <w:rPr>
-          <w:rFonts w:ascii="Times New Roman" w:hAnsi="Times New Roman" w:cs="Times New Roman"/>
-          <w:sz w:val="24"/>
-          <w:szCs w:val="24"/>
-        </w:rPr>
-        <w:t xml:space="preserve"> or state</w:t>
-      </w:r>
-      <w:r>
-        <w:rPr>
-          <w:rFonts w:ascii="Times New Roman" w:hAnsi="Times New Roman" w:cs="Times New Roman"/>
-          <w:sz w:val="24"/>
-          <w:szCs w:val="24"/>
-        </w:rPr>
-        <w:t>s</w:t>
+        <w:t xml:space="preserve">2) There may not be enough data on </w:t>
+      </w:r>
+      <w:r>
+        <w:rPr>
+          <w:rFonts w:ascii="Times New Roman" w:hAnsi="Times New Roman" w:cs="Times New Roman"/>
+          <w:sz w:val="24"/>
+          <w:szCs w:val="24"/>
+        </w:rPr>
+        <w:t xml:space="preserve">each </w:t>
+      </w:r>
+      <w:r>
+        <w:rPr>
+          <w:rFonts w:ascii="Times New Roman" w:hAnsi="Times New Roman" w:cs="Times New Roman"/>
+          <w:sz w:val="24"/>
+          <w:szCs w:val="24"/>
+        </w:rPr>
+        <w:t>geography to obtain reasonable estimates, and 3) The processing time for modeling individual level characteristics account</w:t>
+      </w:r>
+      <w:r>
+        <w:rPr>
+          <w:rFonts w:ascii="Times New Roman" w:hAnsi="Times New Roman" w:cs="Times New Roman"/>
+          <w:sz w:val="24"/>
+          <w:szCs w:val="24"/>
+        </w:rPr>
+        <w:t>ing for</w:t>
+      </w:r>
+      <w:r>
+        <w:rPr>
+          <w:rFonts w:ascii="Times New Roman" w:hAnsi="Times New Roman" w:cs="Times New Roman"/>
+          <w:sz w:val="24"/>
+          <w:szCs w:val="24"/>
+        </w:rPr>
+        <w:t xml:space="preserve"> the multi-level nature of these interactions often requires a lot of computing power</w:t>
+      </w:r>
+      <w:r>
+        <w:rPr>
+          <w:rFonts w:ascii="Times New Roman" w:hAnsi="Times New Roman" w:cs="Times New Roman"/>
+          <w:sz w:val="24"/>
+          <w:szCs w:val="24"/>
+        </w:rPr>
+        <w:t xml:space="preserve"> </w:t>
       </w:r>
       <w:r>
         <w:rPr>
@@ -3228,13 +3331,20 @@
           <w:szCs w:val="24"/>
         </w:rPr>
         <w:t xml:space="preserve">. </w:t>
+      </w:r>
+      <w:r>
+        <w:rPr>
+          <w:rFonts w:ascii="Times New Roman" w:hAnsi="Times New Roman" w:cs="Times New Roman"/>
+          <w:sz w:val="24"/>
+          <w:szCs w:val="24"/>
+        </w:rPr>
+        <w:t xml:space="preserve">Researchers have pioneered other methods without these drawbacks. </w:t>
       </w:r>
     </w:p>
     <w:p>
       <w:pPr>
         <w:spacing w:line="480" w:lineRule="auto"/>
         <w:ind w:firstLine="720"/>
-        <w:jc w:val="distribute"/>
         <w:rPr>
           <w:rFonts w:ascii="Times New Roman" w:hAnsi="Times New Roman" w:cs="Times New Roman"/>
           <w:sz w:val="24"/>
@@ -3247,242 +3357,7 @@
           <w:sz w:val="24"/>
           <w:szCs w:val="24"/>
         </w:rPr>
-        <w:t xml:space="preserve">There are theoretical reasons to consider the interactions of aggregates. Because every </w:t>
-      </w:r>
-      <w:r>
-        <w:rPr>
-          <w:rFonts w:ascii="Times New Roman" w:hAnsi="Times New Roman" w:cs="Times New Roman"/>
-          <w:sz w:val="24"/>
-          <w:szCs w:val="24"/>
-        </w:rPr>
-        <w:t xml:space="preserve">migration is a </w:t>
-      </w:r>
-      <w:r>
-        <w:rPr>
-          <w:rFonts w:ascii="Times New Roman" w:hAnsi="Times New Roman" w:cs="Times New Roman"/>
-          <w:sz w:val="24"/>
-          <w:szCs w:val="24"/>
-        </w:rPr>
-        <w:t>zero-sum</w:t>
-      </w:r>
-      <w:r>
-        <w:rPr>
-          <w:rFonts w:ascii="Times New Roman" w:hAnsi="Times New Roman" w:cs="Times New Roman"/>
-          <w:sz w:val="24"/>
-          <w:szCs w:val="24"/>
-        </w:rPr>
-        <w:t xml:space="preserve"> event</w:t>
-      </w:r>
-      <w:r>
-        <w:rPr>
-          <w:rFonts w:ascii="Times New Roman" w:hAnsi="Times New Roman" w:cs="Times New Roman"/>
-          <w:sz w:val="24"/>
-          <w:szCs w:val="24"/>
-        </w:rPr>
-        <w:t>,</w:t>
-      </w:r>
-      <w:r>
-        <w:rPr>
-          <w:rFonts w:ascii="Times New Roman" w:hAnsi="Times New Roman" w:cs="Times New Roman"/>
-          <w:sz w:val="24"/>
-          <w:szCs w:val="24"/>
-        </w:rPr>
-        <w:t xml:space="preserve"> origins and destinations are frequently theorized and analyz</w:t>
-      </w:r>
-      <w:r>
-        <w:rPr>
-          <w:rFonts w:ascii="Times New Roman" w:hAnsi="Times New Roman" w:cs="Times New Roman"/>
-          <w:sz w:val="24"/>
-          <w:szCs w:val="24"/>
-        </w:rPr>
-        <w:t>ed together.</w:t>
-      </w:r>
-      <w:r>
-        <w:rPr>
-          <w:rFonts w:ascii="Times New Roman" w:hAnsi="Times New Roman" w:cs="Times New Roman"/>
-          <w:sz w:val="24"/>
-          <w:szCs w:val="24"/>
-        </w:rPr>
-        <w:t xml:space="preserve"> </w:t>
-      </w:r>
-      <w:r>
-        <w:rPr>
-          <w:rFonts w:ascii="Times New Roman" w:hAnsi="Times New Roman" w:cs="Times New Roman"/>
-          <w:sz w:val="24"/>
-          <w:szCs w:val="24"/>
-        </w:rPr>
-        <w:t xml:space="preserve">One way to consider the origins and destinations together and handle the aggregation required to respect federal data standards is to create </w:t>
-      </w:r>
-      <w:r>
-        <w:rPr>
-          <w:rFonts w:ascii="Times New Roman" w:hAnsi="Times New Roman" w:cs="Times New Roman"/>
-          <w:sz w:val="24"/>
-          <w:szCs w:val="24"/>
-        </w:rPr>
-        <w:t xml:space="preserve">matrixes of migration from these aggregations </w:t>
-      </w:r>
-      <w:r>
-        <w:rPr>
-          <w:rFonts w:ascii="Times New Roman" w:hAnsi="Times New Roman" w:cs="Times New Roman"/>
-          <w:sz w:val="24"/>
-          <w:szCs w:val="24"/>
-        </w:rPr>
-        <w:fldChar w:fldCharType="begin"/>
-      </w:r>
-      <w:r>
-        <w:rPr>
-          <w:rFonts w:ascii="Times New Roman" w:hAnsi="Times New Roman" w:cs="Times New Roman"/>
-          <w:sz w:val="24"/>
-          <w:szCs w:val="24"/>
-        </w:rPr>
-        <w:instrText xml:space="preserve"> ADDIN ZOTERO_ITEM CSL_CITATION {"citationID":"ptSOoSQV","properties":{"formattedCitation":"(Curtis, Fussell, and DeWaard 2015; Hauer, Holloway, and Oda 2020; Johnson, Bland, and Coleman 2008)","plainCitation":"(Curtis, Fussell, and DeWaard 2015; Hauer, Holloway, and Oda 2020; Johnson, Bland, and Coleman 2008)","noteIndex":0},"citationItems":[{"id":1437,"uris":["http://zotero.org/users/6152647/items/GR23ZTD4"],"itemData":{"id":1437,"type":"article-journal","abstract":"Changes in the human migration systems of Hurricane Katrina- and Rita-affected Gulf of Mexico coastline counties provide an example of how climate change may affect coastal populations. Crude climate change models predict a mass migration of “climate refugees,” but an emerging literature on environmental migration suggests most migration will be short-distance and short-duration within existing migration systems, with implications for the population recovery of disaster-struck places. In this research, we derive a series of hypotheses on recovery migration predicting how the migration system of hurricane-affected coastline counties in the Gulf of Mexico was likely to have changed between the pre-disaster and the recovery periods. We test these hypotheses using data from the Internal Revenue Service on annual county-level migration flows, comparing the recovery period migration system (2007–2009) to the pre-disaster period (1999–2004). By observing county-to-county ties and flows we find that recovery migration was strong, as the migration system of the disaster-affected coastline counties became more spatially concentrated while flows within it intensified and became more urbanized. Our analysis demonstrates how migration systems are likely to be affected by the more intense and frequent storms anticipated by climate change scenarios with implications for the population recovery of disaster-affected places.","container-title":"Demography","DOI":"10.1007/s13524-015-0400-7","ISSN":"0070-3370","issue":"4","journalAbbreviation":"Demography","note":"PMID: 26084982\nPMCID: PMC4534346","page":"1269-1293","source":"PubMed Central","title":"Recovery Migration after Hurricanes Katrina and Rita: Spatial Concentration and Intensification in the Migration System","title-short":"Recovery Migration after Hurricanes Katrina and Rita","URL":"https://www.ncbi.nlm.nih.gov/pmc/articles/PMC4534346/","volume":"52","author":[{"family":"Curtis","given":"Katherine"},{"family":"Fussell","given":"Elizabeth"},{"family":"DeWaard","given":"Jack"}],"accessed":{"date-parts":[["2025",2,24]]},"issued":{"date-parts":[["2015",8]]}}},{"id":1429,"uris":["http://zotero.org/users/6152647/items/DC6FTZE3"],"itemData":{"id":1429,"type":"article-journal","abstract":"Research on the destinations of environmentally induced migrants has found simultaneous migration to both nearby and long-distance destinations, most likely caused by the comingling of evacuee and permanent migrant data. Using a unique data set of separate evacuee and migration destinations, we compare and contrast the pre-, peri-, and post-disaster migration systems of permanent migrants and temporary evacuees of the Great East Japan Earthquake and Tsunami. We construct and compare prefecture-to-prefecture migration matrices for Japanese prefectures to investigate the similarity of migration systems. We find evidence supporting the presence of two separate migration systems—one for evacuees, who seem to emphasize short distance migration, and one for more permanent migrants, who emphasize migration to destinations with preexisting ties. Additionally, our results show that permanent migration in the peri- and post-periods is largely identical to the preexisting migration system. Our results demonstrate stability in migration systems concerning migration after a major environmental event.","container-title":"Demography","DOI":"10.1007/s13524-020-00883-7","ISSN":"0070-3370","issue":"4","journalAbbreviation":"Demography","page":"1437-1457","source":"Silverchair","title":"Evacuees and Migrants Exhibit Different Migration Systems After the Great East Japan Earthquake and Tsunami","URL":"https://doi.org/10.1007/s13524-020-00883-7","volume":"57","author":[{"family":"Hauer","given":"Mathew E."},{"family":"Holloway","given":"Steven R."},{"family":"Oda","given":"Takashi"}],"accessed":{"date-parts":[["2025",2,21]]},"issued":{"date-parts":[["2020",5,19]]}}},{"id":1435,"uris":["http://zotero.org/users/6152647/items/RGPUSMCG"],"itemData":{"id":1435,"type":"document","publisher":"Population Division of the U.S. Census Bureau","title":"Impacts of the 2005 Gulf Coast Hurricanes on Domestic Migration The U.S. Census Bureau’s Response","URL":"https://paa2008.populationassociation.org/papers/80690","author":[{"family":"Johnson","given":"Roger"},{"family":"Bland","given":"Justin"},{"family":"Coleman","given":"Charles"}],"issued":{"date-parts":[["2008"]]}}}],"schema":"https://github.com/citation-style-language/schema/raw/master/csl-citation.json"} </w:instrText>
-      </w:r>
-      <w:r>
-        <w:rPr>
-          <w:rFonts w:ascii="Times New Roman" w:hAnsi="Times New Roman" w:cs="Times New Roman"/>
-          <w:sz w:val="24"/>
-          <w:szCs w:val="24"/>
-        </w:rPr>
-        <w:fldChar w:fldCharType="separate"/>
-      </w:r>
-      <w:r>
-        <w:rPr>
-          <w:rFonts w:ascii="Times New Roman" w:hAnsi="Times New Roman" w:cs="Times New Roman"/>
-          <w:sz w:val="24"/>
-        </w:rPr>
-        <w:t>(Curtis, Fussell, and DeWaard 2015; Hauer, Holloway, and Oda 2020; Johnson, Bland, and Coleman 2008)</w:t>
-      </w:r>
-      <w:r>
-        <w:rPr>
-          <w:rFonts w:ascii="Times New Roman" w:hAnsi="Times New Roman" w:cs="Times New Roman"/>
-          <w:sz w:val="24"/>
-          <w:szCs w:val="24"/>
-        </w:rPr>
-        <w:fldChar w:fldCharType="end"/>
-      </w:r>
-      <w:r>
-        <w:rPr>
-          <w:rFonts w:ascii="Times New Roman" w:hAnsi="Times New Roman" w:cs="Times New Roman"/>
-          <w:sz w:val="24"/>
-          <w:szCs w:val="24"/>
-        </w:rPr>
-        <w:t xml:space="preserve">. </w:t>
-      </w:r>
-      <w:r>
-        <w:rPr>
-          <w:rFonts w:ascii="Times New Roman" w:hAnsi="Times New Roman" w:cs="Times New Roman"/>
-          <w:sz w:val="24"/>
-          <w:szCs w:val="24"/>
-        </w:rPr>
-        <w:t xml:space="preserve">These matrixes often combine the immigrants and emigrants by column and row, with cell counts particular to a specific place, i.e. the net migrants from </w:t>
-      </w:r>
-      <w:proofErr w:type="spellStart"/>
-      <w:r>
-        <w:rPr>
-          <w:rFonts w:ascii="Times New Roman" w:hAnsi="Times New Roman" w:cs="Times New Roman"/>
-          <w:sz w:val="24"/>
-          <w:szCs w:val="24"/>
-        </w:rPr>
-        <w:t>place</w:t>
-      </w:r>
-      <w:r>
-        <w:rPr>
-          <w:rFonts w:ascii="Times New Roman" w:hAnsi="Times New Roman" w:cs="Times New Roman"/>
-          <w:sz w:val="24"/>
-          <w:szCs w:val="24"/>
-          <w:vertAlign w:val="subscript"/>
-        </w:rPr>
-        <w:t>i</w:t>
-      </w:r>
-      <w:proofErr w:type="spellEnd"/>
-      <w:r>
-        <w:rPr>
-          <w:rFonts w:ascii="Times New Roman" w:hAnsi="Times New Roman" w:cs="Times New Roman"/>
-          <w:sz w:val="24"/>
-          <w:szCs w:val="24"/>
-        </w:rPr>
-        <w:t xml:space="preserve"> to </w:t>
-      </w:r>
-      <w:proofErr w:type="spellStart"/>
-      <w:r>
-        <w:rPr>
-          <w:rFonts w:ascii="Times New Roman" w:hAnsi="Times New Roman" w:cs="Times New Roman"/>
-          <w:sz w:val="24"/>
-          <w:szCs w:val="24"/>
-        </w:rPr>
-        <w:t>place</w:t>
-      </w:r>
-      <w:r>
-        <w:rPr>
-          <w:rFonts w:ascii="Times New Roman" w:hAnsi="Times New Roman" w:cs="Times New Roman"/>
-          <w:sz w:val="24"/>
-          <w:szCs w:val="24"/>
-          <w:vertAlign w:val="subscript"/>
-        </w:rPr>
-        <w:t>j</w:t>
-      </w:r>
-      <w:proofErr w:type="spellEnd"/>
-      <w:r>
-        <w:rPr>
-          <w:rFonts w:ascii="Times New Roman" w:hAnsi="Times New Roman" w:cs="Times New Roman"/>
-          <w:sz w:val="24"/>
-          <w:szCs w:val="24"/>
-        </w:rPr>
-        <w:t xml:space="preserve"> in </w:t>
-      </w:r>
-      <w:proofErr w:type="spellStart"/>
-      <w:r>
-        <w:rPr>
-          <w:rFonts w:ascii="Times New Roman" w:hAnsi="Times New Roman" w:cs="Times New Roman"/>
-          <w:sz w:val="24"/>
-          <w:szCs w:val="24"/>
-        </w:rPr>
-        <w:t>column</w:t>
-      </w:r>
-      <w:r>
-        <w:rPr>
-          <w:rFonts w:ascii="Times New Roman" w:hAnsi="Times New Roman" w:cs="Times New Roman"/>
-          <w:sz w:val="24"/>
-          <w:szCs w:val="24"/>
-          <w:vertAlign w:val="subscript"/>
-        </w:rPr>
-        <w:t>i</w:t>
-      </w:r>
-      <w:proofErr w:type="spellEnd"/>
-      <w:r>
-        <w:rPr>
-          <w:rFonts w:ascii="Times New Roman" w:hAnsi="Times New Roman" w:cs="Times New Roman"/>
-          <w:sz w:val="24"/>
-          <w:szCs w:val="24"/>
-        </w:rPr>
-        <w:t xml:space="preserve">, </w:t>
-      </w:r>
-      <w:proofErr w:type="spellStart"/>
-      <w:r>
-        <w:rPr>
-          <w:rFonts w:ascii="Times New Roman" w:hAnsi="Times New Roman" w:cs="Times New Roman"/>
-          <w:sz w:val="24"/>
-          <w:szCs w:val="24"/>
-        </w:rPr>
-        <w:t>row</w:t>
-      </w:r>
-      <w:r>
-        <w:rPr>
-          <w:rFonts w:ascii="Times New Roman" w:hAnsi="Times New Roman" w:cs="Times New Roman"/>
-          <w:sz w:val="24"/>
-          <w:szCs w:val="24"/>
-          <w:vertAlign w:val="subscript"/>
-        </w:rPr>
-        <w:t>j</w:t>
-      </w:r>
-      <w:proofErr w:type="spellEnd"/>
-      <w:r>
-        <w:rPr>
-          <w:rFonts w:ascii="Times New Roman" w:hAnsi="Times New Roman" w:cs="Times New Roman"/>
-          <w:sz w:val="24"/>
-          <w:szCs w:val="24"/>
-        </w:rPr>
-        <w:t>.</w:t>
+        <w:t>**Need sources above**</w:t>
       </w:r>
     </w:p>
     <w:p>
@@ -3501,55 +3376,79 @@
           <w:sz w:val="24"/>
           <w:szCs w:val="24"/>
         </w:rPr>
-        <w:t>In</w:t>
-      </w:r>
-      <w:r>
-        <w:rPr>
-          <w:rFonts w:ascii="Times New Roman" w:hAnsi="Times New Roman" w:cs="Times New Roman"/>
-          <w:sz w:val="24"/>
-          <w:szCs w:val="24"/>
-        </w:rPr>
-        <w:t xml:space="preserve"> U.S.</w:t>
-      </w:r>
-      <w:r>
-        <w:rPr>
-          <w:rFonts w:ascii="Times New Roman" w:hAnsi="Times New Roman" w:cs="Times New Roman"/>
-          <w:sz w:val="24"/>
-          <w:szCs w:val="24"/>
-        </w:rPr>
-        <w:t xml:space="preserve"> disaster</w:t>
-      </w:r>
-      <w:r>
-        <w:rPr>
-          <w:rFonts w:ascii="Times New Roman" w:hAnsi="Times New Roman" w:cs="Times New Roman"/>
-          <w:sz w:val="24"/>
-          <w:szCs w:val="24"/>
-        </w:rPr>
-        <w:t xml:space="preserve"> migration</w:t>
-      </w:r>
-      <w:r>
-        <w:rPr>
-          <w:rFonts w:ascii="Times New Roman" w:hAnsi="Times New Roman" w:cs="Times New Roman"/>
-          <w:sz w:val="24"/>
-          <w:szCs w:val="24"/>
-        </w:rPr>
-        <w:t xml:space="preserve"> work, it is common to analyze counties </w:t>
-      </w:r>
-      <w:r>
-        <w:rPr>
-          <w:rFonts w:ascii="Times New Roman" w:hAnsi="Times New Roman" w:cs="Times New Roman"/>
-          <w:sz w:val="24"/>
-          <w:szCs w:val="24"/>
-        </w:rPr>
-        <w:t>where Federal Emergency Management Agency issues a</w:t>
-      </w:r>
-      <w:r>
-        <w:rPr>
-          <w:rFonts w:ascii="Times New Roman" w:hAnsi="Times New Roman" w:cs="Times New Roman"/>
-          <w:sz w:val="24"/>
-          <w:szCs w:val="24"/>
-        </w:rPr>
-        <w:t>n</w:t>
+        <w:t xml:space="preserve">Federal </w:t>
+      </w:r>
+      <w:r>
+        <w:rPr>
+          <w:rFonts w:ascii="Times New Roman" w:hAnsi="Times New Roman" w:cs="Times New Roman"/>
+          <w:sz w:val="24"/>
+          <w:szCs w:val="24"/>
+        </w:rPr>
+        <w:t>data center</w:t>
+      </w:r>
+      <w:r>
+        <w:rPr>
+          <w:rFonts w:ascii="Times New Roman" w:hAnsi="Times New Roman" w:cs="Times New Roman"/>
+          <w:sz w:val="24"/>
+          <w:szCs w:val="24"/>
+        </w:rPr>
+        <w:t>s</w:t>
+      </w:r>
+      <w:r>
+        <w:rPr>
+          <w:rFonts w:ascii="Times New Roman" w:hAnsi="Times New Roman" w:cs="Times New Roman"/>
+          <w:sz w:val="24"/>
+          <w:szCs w:val="24"/>
+        </w:rPr>
+        <w:t xml:space="preserve"> address many of these geographic, ethical, and computational problems</w:t>
+      </w:r>
+      <w:r>
+        <w:rPr>
+          <w:rFonts w:ascii="Times New Roman" w:hAnsi="Times New Roman" w:cs="Times New Roman"/>
+          <w:sz w:val="24"/>
+          <w:szCs w:val="24"/>
+        </w:rPr>
+        <w:t>. R</w:t>
+      </w:r>
+      <w:r>
+        <w:rPr>
+          <w:rFonts w:ascii="Times New Roman" w:hAnsi="Times New Roman" w:cs="Times New Roman"/>
+          <w:sz w:val="24"/>
+          <w:szCs w:val="24"/>
+        </w:rPr>
+        <w:t xml:space="preserve">esearchers </w:t>
+      </w:r>
+      <w:r>
+        <w:rPr>
+          <w:rFonts w:ascii="Times New Roman" w:hAnsi="Times New Roman" w:cs="Times New Roman"/>
+          <w:sz w:val="24"/>
+          <w:szCs w:val="24"/>
+        </w:rPr>
+        <w:t>can</w:t>
+      </w:r>
+      <w:r>
+        <w:rPr>
+          <w:rFonts w:ascii="Times New Roman" w:hAnsi="Times New Roman" w:cs="Times New Roman"/>
+          <w:sz w:val="24"/>
+          <w:szCs w:val="24"/>
+        </w:rPr>
+        <w:t xml:space="preserve"> access microdata,</w:t>
+      </w:r>
+      <w:r>
+        <w:rPr>
+          <w:rFonts w:ascii="Times New Roman" w:hAnsi="Times New Roman" w:cs="Times New Roman"/>
+          <w:sz w:val="24"/>
+          <w:szCs w:val="24"/>
+        </w:rPr>
+        <w:t xml:space="preserve"> which is not aggregated at all and thus</w:t>
+      </w:r>
+      <w:r>
+        <w:rPr>
+          <w:rFonts w:ascii="Times New Roman" w:hAnsi="Times New Roman" w:cs="Times New Roman"/>
+          <w:sz w:val="24"/>
+          <w:szCs w:val="24"/>
+        </w:rPr>
+        <w:t xml:space="preserve"> theoretically</w:t>
       </w:r>
       <w:r>
         <w:rPr>
@@ -3565,7 +3464,120 @@
           <w:sz w:val="24"/>
           <w:szCs w:val="24"/>
         </w:rPr>
-        <w:t>emergency declaration</w:t>
+        <w:t>sidesteps</w:t>
+      </w:r>
+      <w:r>
+        <w:rPr>
+          <w:rFonts w:ascii="Times New Roman" w:hAnsi="Times New Roman" w:cs="Times New Roman"/>
+          <w:sz w:val="24"/>
+          <w:szCs w:val="24"/>
+        </w:rPr>
+        <w:t xml:space="preserve"> the modifiable area</w:t>
+      </w:r>
+      <w:r>
+        <w:rPr>
+          <w:rFonts w:ascii="Times New Roman" w:hAnsi="Times New Roman" w:cs="Times New Roman"/>
+          <w:sz w:val="24"/>
+          <w:szCs w:val="24"/>
+        </w:rPr>
+        <w:t>l</w:t>
+      </w:r>
+      <w:r>
+        <w:rPr>
+          <w:rFonts w:ascii="Times New Roman" w:hAnsi="Times New Roman" w:cs="Times New Roman"/>
+          <w:sz w:val="24"/>
+          <w:szCs w:val="24"/>
+        </w:rPr>
+        <w:t xml:space="preserve"> problem. However, these researchers</w:t>
+      </w:r>
+      <w:r>
+        <w:rPr>
+          <w:rFonts w:ascii="Times New Roman" w:hAnsi="Times New Roman" w:cs="Times New Roman"/>
+          <w:sz w:val="24"/>
+          <w:szCs w:val="24"/>
+        </w:rPr>
+        <w:t xml:space="preserve"> are</w:t>
+      </w:r>
+      <w:r>
+        <w:rPr>
+          <w:rFonts w:ascii="Times New Roman" w:hAnsi="Times New Roman" w:cs="Times New Roman"/>
+          <w:sz w:val="24"/>
+          <w:szCs w:val="24"/>
+        </w:rPr>
+        <w:t xml:space="preserve"> usually</w:t>
+      </w:r>
+      <w:r>
+        <w:rPr>
+          <w:rFonts w:ascii="Times New Roman" w:hAnsi="Times New Roman" w:cs="Times New Roman"/>
+          <w:sz w:val="24"/>
+          <w:szCs w:val="24"/>
+        </w:rPr>
+        <w:t xml:space="preserve"> limited by disclosure review board</w:t>
+      </w:r>
+      <w:r>
+        <w:rPr>
+          <w:rFonts w:ascii="Times New Roman" w:hAnsi="Times New Roman" w:cs="Times New Roman"/>
+          <w:sz w:val="24"/>
+          <w:szCs w:val="24"/>
+        </w:rPr>
+        <w:t>s.</w:t>
+      </w:r>
+      <w:r>
+        <w:rPr>
+          <w:rFonts w:ascii="Times New Roman" w:hAnsi="Times New Roman" w:cs="Times New Roman"/>
+          <w:sz w:val="24"/>
+          <w:szCs w:val="24"/>
+        </w:rPr>
+        <w:t xml:space="preserve"> Because of the </w:t>
+      </w:r>
+      <w:r>
+        <w:rPr>
+          <w:rFonts w:ascii="Times New Roman" w:hAnsi="Times New Roman" w:cs="Times New Roman"/>
+          <w:sz w:val="24"/>
+          <w:szCs w:val="24"/>
+        </w:rPr>
+        <w:t>anonymity</w:t>
+      </w:r>
+      <w:r>
+        <w:rPr>
+          <w:rFonts w:ascii="Times New Roman" w:hAnsi="Times New Roman" w:cs="Times New Roman"/>
+          <w:sz w:val="24"/>
+          <w:szCs w:val="24"/>
+        </w:rPr>
+        <w:t xml:space="preserve"> concerns in</w:t>
+      </w:r>
+      <w:r>
+        <w:rPr>
+          <w:rFonts w:ascii="Times New Roman" w:hAnsi="Times New Roman" w:cs="Times New Roman"/>
+          <w:sz w:val="24"/>
+          <w:szCs w:val="24"/>
+        </w:rPr>
+        <w:t xml:space="preserve"> ident</w:t>
+      </w:r>
+      <w:r>
+        <w:rPr>
+          <w:rFonts w:ascii="Times New Roman" w:hAnsi="Times New Roman" w:cs="Times New Roman"/>
+          <w:sz w:val="24"/>
+          <w:szCs w:val="24"/>
+        </w:rPr>
+        <w:t xml:space="preserve">ifying </w:t>
+      </w:r>
+      <w:r>
+        <w:rPr>
+          <w:rFonts w:ascii="Times New Roman" w:hAnsi="Times New Roman" w:cs="Times New Roman"/>
+          <w:sz w:val="24"/>
+          <w:szCs w:val="24"/>
+        </w:rPr>
+        <w:t xml:space="preserve">individual migrants </w:t>
+      </w:r>
+      <w:r>
+        <w:rPr>
+          <w:rFonts w:ascii="Times New Roman" w:hAnsi="Times New Roman" w:cs="Times New Roman"/>
+          <w:sz w:val="24"/>
+          <w:szCs w:val="24"/>
+        </w:rPr>
+        <w:lastRenderedPageBreak/>
+        <w:t>across places, analyses</w:t>
       </w:r>
       <w:r>
         <w:rPr>
@@ -3581,114 +3593,117 @@
           <w:sz w:val="24"/>
           <w:szCs w:val="24"/>
         </w:rPr>
-        <w:fldChar w:fldCharType="begin"/>
-      </w:r>
-      <w:r>
-        <w:rPr>
-          <w:rFonts w:ascii="Times New Roman" w:hAnsi="Times New Roman" w:cs="Times New Roman"/>
-          <w:sz w:val="24"/>
-          <w:szCs w:val="24"/>
-        </w:rPr>
-        <w:instrText xml:space="preserve"> ADDIN ZOTERO_ITEM CSL_CITATION {"citationID":"iRS8P0wV","properties":{"formattedCitation":"(Curtis et al. 2015; Johnson et al. 2008)","plainCitation":"(Curtis et al. 2015; Johnson et al. 2008)","noteIndex":0},"citationItems":[{"id":1437,"uris":["http://zotero.org/users/6152647/items/GR23ZTD4"],"itemData":{"id":1437,"type":"article-journal","abstract":"Changes in the human migration systems of Hurricane Katrina- and Rita-affected Gulf of Mexico coastline counties provide an example of how climate change may affect coastal populations. Crude climate change models predict a mass migration of “climate refugees,” but an emerging literature on environmental migration suggests most migration will be short-distance and short-duration within existing migration systems, with implications for the population recovery of disaster-struck places. In this research, we derive a series of hypotheses on recovery migration predicting how the migration system of hurricane-affected coastline counties in the Gulf of Mexico was likely to have changed between the pre-disaster and the recovery periods. We test these hypotheses using data from the Internal Revenue Service on annual county-level migration flows, comparing the recovery period migration system (2007–2009) to the pre-disaster period (1999–2004). By observing county-to-county ties and flows we find that recovery migration was strong, as the migration system of the disaster-affected coastline counties became more spatially concentrated while flows within it intensified and became more urbanized. Our analysis demonstrates how migration systems are likely to be affected by the more intense and frequent storms anticipated by climate change scenarios with implications for the population recovery of disaster-affected places.","container-title":"Demography","DOI":"10.1007/s13524-015-0400-7","ISSN":"0070-3370","issue":"4","journalAbbreviation":"Demography","note":"PMID: 26084982\nPMCID: PMC4534346","page":"1269-1293","source":"PubMed Central","title":"Recovery Migration after Hurricanes Katrina and Rita: Spatial Concentration and Intensification in the Migration System","title-short":"Recovery Migration after Hurricanes Katrina and Rita","URL":"https://www.ncbi.nlm.nih.gov/pmc/articles/PMC4534346/","volume":"52","author":[{"family":"Curtis","given":"Katherine"},{"family":"Fussell","given":"Elizabeth"},{"family":"DeWaard","given":"Jack"}],"accessed":{"date-parts":[["2025",2,24]]},"issued":{"date-parts":[["2015",8]]}}},{"id":1435,"uris":["http://zotero.org/users/6152647/items/RGPUSMCG"],"itemData":{"id":1435,"type":"document","publisher":"Population Division of the U.S. Census Bureau","title":"Impacts of the 2005 Gulf Coast Hurricanes on Domestic Migration The U.S. Census Bureau’s Response","URL":"https://paa2008.populationassociation.org/papers/80690","author":[{"family":"Johnson","given":"Roger"},{"family":"Bland","given":"Justin"},{"family":"Coleman","given":"Charles"}],"issued":{"date-parts":[["2008"]]}}}],"schema":"https://github.com/citation-style-language/schema/raw/master/csl-citation.json"} </w:instrText>
-      </w:r>
-      <w:r>
-        <w:rPr>
-          <w:rFonts w:ascii="Times New Roman" w:hAnsi="Times New Roman" w:cs="Times New Roman"/>
-          <w:sz w:val="24"/>
-          <w:szCs w:val="24"/>
-        </w:rPr>
-        <w:fldChar w:fldCharType="separate"/>
-      </w:r>
-      <w:r>
-        <w:rPr>
-          <w:rFonts w:ascii="Times New Roman" w:hAnsi="Times New Roman" w:cs="Times New Roman"/>
-          <w:sz w:val="24"/>
-        </w:rPr>
-        <w:t>(Curtis et al. 2015; Johnson et al. 2008)</w:t>
-      </w:r>
-      <w:r>
-        <w:rPr>
-          <w:rFonts w:ascii="Times New Roman" w:hAnsi="Times New Roman" w:cs="Times New Roman"/>
-          <w:sz w:val="24"/>
-          <w:szCs w:val="24"/>
-        </w:rPr>
-        <w:fldChar w:fldCharType="end"/>
-      </w:r>
-      <w:r>
-        <w:rPr>
-          <w:rFonts w:ascii="Times New Roman" w:hAnsi="Times New Roman" w:cs="Times New Roman"/>
-          <w:sz w:val="24"/>
-          <w:szCs w:val="24"/>
-        </w:rPr>
-        <w:t xml:space="preserve">. </w:t>
-      </w:r>
-      <w:r>
-        <w:rPr>
-          <w:rFonts w:ascii="Times New Roman" w:hAnsi="Times New Roman" w:cs="Times New Roman"/>
-          <w:sz w:val="24"/>
-          <w:szCs w:val="24"/>
-        </w:rPr>
-        <w:t>These counties are sometimes analyzed against counties without an emergency declaration. Recent work has begun to consider the entire matrix of migration relationships: the ties each county has with each other county in send and receiving migrants</w:t>
-      </w:r>
-      <w:r>
-        <w:rPr>
-          <w:rFonts w:ascii="Times New Roman" w:hAnsi="Times New Roman" w:cs="Times New Roman"/>
-          <w:sz w:val="24"/>
-          <w:szCs w:val="24"/>
-        </w:rPr>
-        <w:t xml:space="preserve"> </w:t>
-      </w:r>
-      <w:r>
-        <w:rPr>
-          <w:rFonts w:ascii="Times New Roman" w:hAnsi="Times New Roman" w:cs="Times New Roman"/>
-          <w:sz w:val="24"/>
-          <w:szCs w:val="24"/>
-        </w:rPr>
-        <w:fldChar w:fldCharType="begin"/>
-      </w:r>
-      <w:r>
-        <w:rPr>
-          <w:rFonts w:ascii="Times New Roman" w:hAnsi="Times New Roman" w:cs="Times New Roman"/>
-          <w:sz w:val="24"/>
-          <w:szCs w:val="24"/>
-        </w:rPr>
-        <w:instrText xml:space="preserve"> ADDIN ZOTERO_ITEM CSL_CITATION {"citationID":"U9yyL0g1","properties":{"formattedCitation":"(Curtis et al. 2015; Hauer et al. 2020)","plainCitation":"(Curtis et al. 2015; Hauer et al. 2020)","noteIndex":0},"citationItems":[{"id":1437,"uris":["http://zotero.org/users/6152647/items/GR23ZTD4"],"itemData":{"id":1437,"type":"article-journal","abstract":"Changes in the human migration systems of Hurricane Katrina- and Rita-affected Gulf of Mexico coastline counties provide an example of how climate change may affect coastal populations. Crude climate change models predict a mass migration of “climate refugees,” but an emerging literature on environmental migration suggests most migration will be short-distance and short-duration within existing migration systems, with implications for the population recovery of disaster-struck places. In this research, we derive a series of hypotheses on recovery migration predicting how the migration system of hurricane-affected coastline counties in the Gulf of Mexico was likely to have changed between the pre-disaster and the recovery periods. We test these hypotheses using data from the Internal Revenue Service on annual county-level migration flows, comparing the recovery period migration system (2007–2009) to the pre-disaster period (1999–2004). By observing county-to-county ties and flows we find that recovery migration was strong, as the migration system of the disaster-affected coastline counties became more spatially concentrated while flows within it intensified and became more urbanized. Our analysis demonstrates how migration systems are likely to be affected by the more intense and frequent storms anticipated by climate change scenarios with implications for the population recovery of disaster-affected places.","container-title":"Demography","DOI":"10.1007/s13524-015-0400-7","ISSN":"0070-3370","issue":"4","journalAbbreviation":"Demography","note":"PMID: 26084982\nPMCID: PMC4534346","page":"1269-1293","source":"PubMed Central","title":"Recovery Migration after Hurricanes Katrina and Rita: Spatial Concentration and Intensification in the Migration System","title-short":"Recovery Migration after Hurricanes Katrina and Rita","URL":"https://www.ncbi.nlm.nih.gov/pmc/articles/PMC4534346/","volume":"52","author":[{"family":"Curtis","given":"Katherine"},{"family":"Fussell","given":"Elizabeth"},{"family":"DeWaard","given":"Jack"}],"accessed":{"date-parts":[["2025",2,24]]},"issued":{"date-parts":[["2015",8]]}}},{"id":1429,"uris":["http://zotero.org/users/6152647/items/DC6FTZE3"],"itemData":{"id":1429,"type":"article-journal","abstract":"Research on the destinations of environmentally induced migrants has found simultaneous migration to both nearby and long-distance destinations, most likely caused by the comingling of evacuee and permanent migrant data. Using a unique data set of separate evacuee and migration destinations, we compare and contrast the pre-, peri-, and post-disaster migration systems of permanent migrants and temporary evacuees of the Great East Japan Earthquake and Tsunami. We construct and compare prefecture-to-prefecture migration matrices for Japanese prefectures to investigate the similarity of migration systems. We find evidence supporting the presence of two separate migration systems—one for evacuees, who seem to emphasize short distance migration, and one for more permanent migrants, who emphasize migration to destinations with preexisting ties. Additionally, our results show that permanent migration in the peri- and post-periods is largely identical to the preexisting migration system. Our results demonstrate stability in migration systems concerning migration after a major environmental event.","container-title":"Demography","DOI":"10.1007/s13524-020-00883-7","ISSN":"0070-3370","issue":"4","journalAbbreviation":"Demography","page":"1437-1457","source":"Silverchair","title":"Evacuees and Migrants Exhibit Different Migration Systems After the Great East Japan Earthquake and Tsunami","URL":"https://doi.org/10.1007/s13524-020-00883-7","volume":"57","author":[{"family":"Hauer","given":"Mathew E."},{"family":"Holloway","given":"Steven R."},{"family":"Oda","given":"Takashi"}],"accessed":{"date-parts":[["2025",2,21]]},"issued":{"date-parts":[["2020",5,19]]}}}],"schema":"https://github.com/citation-style-language/schema/raw/master/csl-citation.json"} </w:instrText>
-      </w:r>
-      <w:r>
-        <w:rPr>
-          <w:rFonts w:ascii="Times New Roman" w:hAnsi="Times New Roman" w:cs="Times New Roman"/>
-          <w:sz w:val="24"/>
-          <w:szCs w:val="24"/>
-        </w:rPr>
-        <w:fldChar w:fldCharType="separate"/>
-      </w:r>
-      <w:r>
-        <w:rPr>
-          <w:rFonts w:ascii="Times New Roman" w:hAnsi="Times New Roman" w:cs="Times New Roman"/>
-          <w:sz w:val="24"/>
-        </w:rPr>
-        <w:t>(Curtis et al. 2015; Hauer et al. 2020)</w:t>
-      </w:r>
-      <w:r>
-        <w:rPr>
-          <w:rFonts w:ascii="Times New Roman" w:hAnsi="Times New Roman" w:cs="Times New Roman"/>
-          <w:sz w:val="24"/>
-          <w:szCs w:val="24"/>
-        </w:rPr>
-        <w:fldChar w:fldCharType="end"/>
-      </w:r>
-      <w:r>
-        <w:rPr>
-          <w:rFonts w:ascii="Times New Roman" w:hAnsi="Times New Roman" w:cs="Times New Roman"/>
-          <w:sz w:val="24"/>
-          <w:szCs w:val="24"/>
-        </w:rPr>
-        <w:t xml:space="preserve">. </w:t>
+        <w:t>are</w:t>
+      </w:r>
+      <w:r>
+        <w:rPr>
+          <w:rFonts w:ascii="Times New Roman" w:hAnsi="Times New Roman" w:cs="Times New Roman"/>
+          <w:sz w:val="24"/>
+          <w:szCs w:val="24"/>
+        </w:rPr>
+        <w:t xml:space="preserve"> aggregated up to a larger geography,</w:t>
+      </w:r>
+      <w:r>
+        <w:rPr>
+          <w:rFonts w:ascii="Times New Roman" w:hAnsi="Times New Roman" w:cs="Times New Roman"/>
+          <w:sz w:val="24"/>
+          <w:szCs w:val="24"/>
+        </w:rPr>
+        <w:t xml:space="preserve"> and because of the modifiable area</w:t>
+      </w:r>
+      <w:r>
+        <w:rPr>
+          <w:rFonts w:ascii="Times New Roman" w:hAnsi="Times New Roman" w:cs="Times New Roman"/>
+          <w:sz w:val="24"/>
+          <w:szCs w:val="24"/>
+        </w:rPr>
+        <w:t>l</w:t>
+      </w:r>
+      <w:r>
+        <w:rPr>
+          <w:rFonts w:ascii="Times New Roman" w:hAnsi="Times New Roman" w:cs="Times New Roman"/>
+          <w:sz w:val="24"/>
+          <w:szCs w:val="24"/>
+        </w:rPr>
+        <w:t xml:space="preserve"> problem and the nesting of</w:t>
+      </w:r>
+      <w:r>
+        <w:rPr>
+          <w:rFonts w:ascii="Times New Roman" w:hAnsi="Times New Roman" w:cs="Times New Roman"/>
+          <w:sz w:val="24"/>
+          <w:szCs w:val="24"/>
+        </w:rPr>
+        <w:t xml:space="preserve"> smaller</w:t>
+      </w:r>
+      <w:r>
+        <w:rPr>
+          <w:rFonts w:ascii="Times New Roman" w:hAnsi="Times New Roman" w:cs="Times New Roman"/>
+          <w:sz w:val="24"/>
+          <w:szCs w:val="24"/>
+        </w:rPr>
+        <w:t xml:space="preserve"> Census Bureau geographies into counties and state, these aggregations are usually</w:t>
+      </w:r>
+      <w:r>
+        <w:rPr>
+          <w:rFonts w:ascii="Times New Roman" w:hAnsi="Times New Roman" w:cs="Times New Roman"/>
+          <w:sz w:val="24"/>
+          <w:szCs w:val="24"/>
+        </w:rPr>
+        <w:t xml:space="preserve"> count</w:t>
+      </w:r>
+      <w:r>
+        <w:rPr>
+          <w:rFonts w:ascii="Times New Roman" w:hAnsi="Times New Roman" w:cs="Times New Roman"/>
+          <w:sz w:val="24"/>
+          <w:szCs w:val="24"/>
+        </w:rPr>
+        <w:t>ies</w:t>
+      </w:r>
+      <w:r>
+        <w:rPr>
+          <w:rFonts w:ascii="Times New Roman" w:hAnsi="Times New Roman" w:cs="Times New Roman"/>
+          <w:sz w:val="24"/>
+          <w:szCs w:val="24"/>
+        </w:rPr>
+        <w:t xml:space="preserve"> or state</w:t>
+      </w:r>
+      <w:r>
+        <w:rPr>
+          <w:rFonts w:ascii="Times New Roman" w:hAnsi="Times New Roman" w:cs="Times New Roman"/>
+          <w:sz w:val="24"/>
+          <w:szCs w:val="24"/>
+        </w:rPr>
+        <w:t>s</w:t>
+      </w:r>
+      <w:r>
+        <w:rPr>
+          <w:rFonts w:ascii="Times New Roman" w:hAnsi="Times New Roman" w:cs="Times New Roman"/>
+          <w:sz w:val="24"/>
+          <w:szCs w:val="24"/>
+        </w:rPr>
+        <w:t>.</w:t>
+      </w:r>
+      <w:r>
+        <w:rPr>
+          <w:rFonts w:ascii="Times New Roman" w:hAnsi="Times New Roman" w:cs="Times New Roman"/>
+          <w:sz w:val="24"/>
+          <w:szCs w:val="24"/>
+        </w:rPr>
+        <w:t xml:space="preserve"> This </w:t>
+      </w:r>
+      <w:r>
+        <w:rPr>
+          <w:rFonts w:ascii="Times New Roman" w:hAnsi="Times New Roman" w:cs="Times New Roman"/>
+          <w:sz w:val="24"/>
+          <w:szCs w:val="24"/>
+        </w:rPr>
+        <w:t xml:space="preserve">protects individual respondents and side steps the largest consequences of the modifiable areal problem. </w:t>
       </w:r>
     </w:p>
     <w:p>
       <w:pPr>
         <w:spacing w:line="480" w:lineRule="auto"/>
+        <w:ind w:firstLine="720"/>
         <w:rPr>
           <w:rFonts w:ascii="Times New Roman" w:hAnsi="Times New Roman" w:cs="Times New Roman"/>
           <w:sz w:val="24"/>
@@ -3701,24 +3716,55 @@
           <w:sz w:val="24"/>
           <w:szCs w:val="24"/>
         </w:rPr>
-        <w:lastRenderedPageBreak/>
-        <w:tab/>
-      </w:r>
-      <w:r>
-        <w:rPr>
-          <w:rFonts w:ascii="Times New Roman" w:hAnsi="Times New Roman" w:cs="Times New Roman"/>
-          <w:sz w:val="24"/>
-          <w:szCs w:val="24"/>
-        </w:rPr>
-        <w:t>^</w:t>
-      </w:r>
-      <w:r>
-        <w:rPr>
-          <w:rFonts w:ascii="Times New Roman" w:hAnsi="Times New Roman" w:cs="Times New Roman"/>
-          <w:sz w:val="24"/>
-          <w:szCs w:val="24"/>
-        </w:rPr>
-        <w:t>OTHER RESEARFHERS</w:t>
+        <w:t xml:space="preserve">There are theoretical reasons to consider the interactions of aggregates. Because every </w:t>
+      </w:r>
+      <w:r>
+        <w:rPr>
+          <w:rFonts w:ascii="Times New Roman" w:hAnsi="Times New Roman" w:cs="Times New Roman"/>
+          <w:sz w:val="24"/>
+          <w:szCs w:val="24"/>
+        </w:rPr>
+        <w:t xml:space="preserve">migration is a </w:t>
+      </w:r>
+      <w:r>
+        <w:rPr>
+          <w:rFonts w:ascii="Times New Roman" w:hAnsi="Times New Roman" w:cs="Times New Roman"/>
+          <w:sz w:val="24"/>
+          <w:szCs w:val="24"/>
+        </w:rPr>
+        <w:t>zero-sum</w:t>
+      </w:r>
+      <w:r>
+        <w:rPr>
+          <w:rFonts w:ascii="Times New Roman" w:hAnsi="Times New Roman" w:cs="Times New Roman"/>
+          <w:sz w:val="24"/>
+          <w:szCs w:val="24"/>
+        </w:rPr>
+        <w:t xml:space="preserve"> event</w:t>
+      </w:r>
+      <w:r>
+        <w:rPr>
+          <w:rFonts w:ascii="Times New Roman" w:hAnsi="Times New Roman" w:cs="Times New Roman"/>
+          <w:sz w:val="24"/>
+          <w:szCs w:val="24"/>
+        </w:rPr>
+        <w:t>,</w:t>
+      </w:r>
+      <w:r>
+        <w:rPr>
+          <w:rFonts w:ascii="Times New Roman" w:hAnsi="Times New Roman" w:cs="Times New Roman"/>
+          <w:sz w:val="24"/>
+          <w:szCs w:val="24"/>
+        </w:rPr>
+        <w:t xml:space="preserve"> origins and destinations are frequently theorized and analyz</w:t>
+      </w:r>
+      <w:r>
+        <w:rPr>
+          <w:rFonts w:ascii="Times New Roman" w:hAnsi="Times New Roman" w:cs="Times New Roman"/>
+          <w:sz w:val="24"/>
+          <w:szCs w:val="24"/>
+        </w:rPr>
+        <w:t>ed together.</w:t>
       </w:r>
       <w:r>
         <w:rPr>
@@ -3734,16 +3780,162 @@
           <w:sz w:val="24"/>
           <w:szCs w:val="24"/>
         </w:rPr>
-        <w:t>^</w:t>
+        <w:t xml:space="preserve">One way to consider the origins and destinations together and handle the aggregation required to respect federal data standards is to create </w:t>
+      </w:r>
+      <w:r>
+        <w:rPr>
+          <w:rFonts w:ascii="Times New Roman" w:hAnsi="Times New Roman" w:cs="Times New Roman"/>
+          <w:sz w:val="24"/>
+          <w:szCs w:val="24"/>
+        </w:rPr>
+        <w:t xml:space="preserve">matrixes of migration from these aggregations </w:t>
+      </w:r>
+      <w:r>
+        <w:rPr>
+          <w:rFonts w:ascii="Times New Roman" w:hAnsi="Times New Roman" w:cs="Times New Roman"/>
+          <w:sz w:val="24"/>
+          <w:szCs w:val="24"/>
+        </w:rPr>
+        <w:fldChar w:fldCharType="begin"/>
+      </w:r>
+      <w:r>
+        <w:rPr>
+          <w:rFonts w:ascii="Times New Roman" w:hAnsi="Times New Roman" w:cs="Times New Roman"/>
+          <w:sz w:val="24"/>
+          <w:szCs w:val="24"/>
+        </w:rPr>
+        <w:instrText xml:space="preserve"> ADDIN ZOTERO_ITEM CSL_CITATION {"citationID":"ptSOoSQV","properties":{"formattedCitation":"(Curtis, Fussell, and DeWaard 2015; Hauer, Holloway, and Oda 2020; Johnson, Bland, and Coleman 2008)","plainCitation":"(Curtis, Fussell, and DeWaard 2015; Hauer, Holloway, and Oda 2020; Johnson, Bland, and Coleman 2008)","noteIndex":0},"citationItems":[{"id":1437,"uris":["http://zotero.org/users/6152647/items/GR23ZTD4"],"itemData":{"id":1437,"type":"article-journal","abstract":"Changes in the human migration systems of Hurricane Katrina- and Rita-affected Gulf of Mexico coastline counties provide an example of how climate change may affect coastal populations. Crude climate change models predict a mass migration of “climate refugees,” but an emerging literature on environmental migration suggests most migration will be short-distance and short-duration within existing migration systems, with implications for the population recovery of disaster-struck places. In this research, we derive a series of hypotheses on recovery migration predicting how the migration system of hurricane-affected coastline counties in the Gulf of Mexico was likely to have changed between the pre-disaster and the recovery periods. We test these hypotheses using data from the Internal Revenue Service on annual county-level migration flows, comparing the recovery period migration system (2007–2009) to the pre-disaster period (1999–2004). By observing county-to-county ties and flows we find that recovery migration was strong, as the migration system of the disaster-affected coastline counties became more spatially concentrated while flows within it intensified and became more urbanized. Our analysis demonstrates how migration systems are likely to be affected by the more intense and frequent storms anticipated by climate change scenarios with implications for the population recovery of disaster-affected places.","container-title":"Demography","DOI":"10.1007/s13524-015-0400-7","ISSN":"0070-3370","issue":"4","journalAbbreviation":"Demography","note":"PMID: 26084982\nPMCID: PMC4534346","page":"1269-1293","source":"PubMed Central","title":"Recovery Migration after Hurricanes Katrina and Rita: Spatial Concentration and Intensification in the Migration System","title-short":"Recovery Migration after Hurricanes Katrina and Rita","URL":"https://www.ncbi.nlm.nih.gov/pmc/articles/PMC4534346/","volume":"52","author":[{"family":"Curtis","given":"Katherine"},{"family":"Fussell","given":"Elizabeth"},{"family":"DeWaard","given":"Jack"}],"accessed":{"date-parts":[["2025",2,24]]},"issued":{"date-parts":[["2015",8]]}}},{"id":1429,"uris":["http://zotero.org/users/6152647/items/DC6FTZE3"],"itemData":{"id":1429,"type":"article-journal","abstract":"Research on the destinations of environmentally induced migrants has found simultaneous migration to both nearby and long-distance destinations, most likely caused by the comingling of evacuee and permanent migrant data. Using a unique data set of separate evacuee and migration destinations, we compare and contrast the pre-, peri-, and post-disaster migration systems of permanent migrants and temporary evacuees of the Great East Japan Earthquake and Tsunami. We construct and compare prefecture-to-prefecture migration matrices for Japanese prefectures to investigate the similarity of migration systems. We find evidence supporting the presence of two separate migration systems—one for evacuees, who seem to emphasize short distance migration, and one for more permanent migrants, who emphasize migration to destinations with preexisting ties. Additionally, our results show that permanent migration in the peri- and post-periods is largely identical to the preexisting migration system. Our results demonstrate stability in migration systems concerning migration after a major environmental event.","container-title":"Demography","DOI":"10.1007/s13524-020-00883-7","ISSN":"0070-3370","issue":"4","journalAbbreviation":"Demography","page":"1437-1457","source":"Silverchair","title":"Evacuees and Migrants Exhibit Different Migration Systems After the Great East Japan Earthquake and Tsunami","URL":"https://doi.org/10.1007/s13524-020-00883-7","volume":"57","author":[{"family":"Hauer","given":"Mathew E."},{"family":"Holloway","given":"Steven R."},{"family":"Oda","given":"Takashi"}],"accessed":{"date-parts":[["2025",2,21]]},"issued":{"date-parts":[["2020",5,19]]}}},{"id":1435,"uris":["http://zotero.org/users/6152647/items/RGPUSMCG"],"itemData":{"id":1435,"type":"document","publisher":"Population Division of the U.S. Census Bureau","title":"Impacts of the 2005 Gulf Coast Hurricanes on Domestic Migration The U.S. Census Bureau’s Response","URL":"https://paa2008.populationassociation.org/papers/80690","author":[{"family":"Johnson","given":"Roger"},{"family":"Bland","given":"Justin"},{"family":"Coleman","given":"Charles"}],"issued":{"date-parts":[["2008"]]}}}],"schema":"https://github.com/citation-style-language/schema/raw/master/csl-citation.json"} </w:instrText>
+      </w:r>
+      <w:r>
+        <w:rPr>
+          <w:rFonts w:ascii="Times New Roman" w:hAnsi="Times New Roman" w:cs="Times New Roman"/>
+          <w:sz w:val="24"/>
+          <w:szCs w:val="24"/>
+        </w:rPr>
+        <w:fldChar w:fldCharType="separate"/>
+      </w:r>
+      <w:r>
+        <w:rPr>
+          <w:rFonts w:ascii="Times New Roman" w:hAnsi="Times New Roman" w:cs="Times New Roman"/>
+          <w:sz w:val="24"/>
+        </w:rPr>
+        <w:t>(Curtis, Fussell, and DeWaard 2015; Hauer, Holloway, and Oda 2020; Johnson, Bland, and Coleman 2008)</w:t>
+      </w:r>
+      <w:r>
+        <w:rPr>
+          <w:rFonts w:ascii="Times New Roman" w:hAnsi="Times New Roman" w:cs="Times New Roman"/>
+          <w:sz w:val="24"/>
+          <w:szCs w:val="24"/>
+        </w:rPr>
+        <w:fldChar w:fldCharType="end"/>
+      </w:r>
+      <w:r>
+        <w:rPr>
+          <w:rFonts w:ascii="Times New Roman" w:hAnsi="Times New Roman" w:cs="Times New Roman"/>
+          <w:sz w:val="24"/>
+          <w:szCs w:val="24"/>
+        </w:rPr>
+        <w:t xml:space="preserve">. </w:t>
+      </w:r>
+      <w:r>
+        <w:rPr>
+          <w:rFonts w:ascii="Times New Roman" w:hAnsi="Times New Roman" w:cs="Times New Roman"/>
+          <w:sz w:val="24"/>
+          <w:szCs w:val="24"/>
+        </w:rPr>
+        <w:t>These matrixes often combine the immigrants and emigrants by column and row, with cell counts particular to a specific place, i.e. the net migrants from place</w:t>
+      </w:r>
+      <w:r>
+        <w:rPr>
+          <w:rFonts w:ascii="Times New Roman" w:hAnsi="Times New Roman" w:cs="Times New Roman"/>
+          <w:sz w:val="24"/>
+          <w:szCs w:val="24"/>
+          <w:vertAlign w:val="subscript"/>
+        </w:rPr>
+        <w:t>i</w:t>
+      </w:r>
+      <w:r>
+        <w:rPr>
+          <w:rFonts w:ascii="Times New Roman" w:hAnsi="Times New Roman" w:cs="Times New Roman"/>
+          <w:sz w:val="24"/>
+          <w:szCs w:val="24"/>
+        </w:rPr>
+        <w:t xml:space="preserve"> to place</w:t>
+      </w:r>
+      <w:r>
+        <w:rPr>
+          <w:rFonts w:ascii="Times New Roman" w:hAnsi="Times New Roman" w:cs="Times New Roman"/>
+          <w:sz w:val="24"/>
+          <w:szCs w:val="24"/>
+          <w:vertAlign w:val="subscript"/>
+        </w:rPr>
+        <w:t>j</w:t>
+      </w:r>
+      <w:r>
+        <w:rPr>
+          <w:rFonts w:ascii="Times New Roman" w:hAnsi="Times New Roman" w:cs="Times New Roman"/>
+          <w:sz w:val="24"/>
+          <w:szCs w:val="24"/>
+        </w:rPr>
+        <w:t xml:space="preserve"> in column</w:t>
+      </w:r>
+      <w:r>
+        <w:rPr>
+          <w:rFonts w:ascii="Times New Roman" w:hAnsi="Times New Roman" w:cs="Times New Roman"/>
+          <w:sz w:val="24"/>
+          <w:szCs w:val="24"/>
+          <w:vertAlign w:val="subscript"/>
+        </w:rPr>
+        <w:t>i</w:t>
+      </w:r>
+      <w:r>
+        <w:rPr>
+          <w:rFonts w:ascii="Times New Roman" w:hAnsi="Times New Roman" w:cs="Times New Roman"/>
+          <w:sz w:val="24"/>
+          <w:szCs w:val="24"/>
+        </w:rPr>
+        <w:t xml:space="preserve">, </w:t>
+      </w:r>
+      <w:r>
+        <w:rPr>
+          <w:rFonts w:ascii="Times New Roman" w:hAnsi="Times New Roman" w:cs="Times New Roman"/>
+          <w:sz w:val="24"/>
+          <w:szCs w:val="24"/>
+        </w:rPr>
+        <w:t>row</w:t>
+      </w:r>
+      <w:r>
+        <w:rPr>
+          <w:rFonts w:ascii="Times New Roman" w:hAnsi="Times New Roman" w:cs="Times New Roman"/>
+          <w:sz w:val="24"/>
+          <w:szCs w:val="24"/>
+          <w:vertAlign w:val="subscript"/>
+        </w:rPr>
+        <w:t>j</w:t>
+      </w:r>
+      <w:r>
+        <w:rPr>
+          <w:rFonts w:ascii="Times New Roman" w:hAnsi="Times New Roman" w:cs="Times New Roman"/>
+          <w:sz w:val="24"/>
+          <w:szCs w:val="24"/>
+        </w:rPr>
+        <w:t>.</w:t>
+      </w:r>
+      <w:r>
+        <w:rPr>
+          <w:rFonts w:ascii="Times New Roman" w:hAnsi="Times New Roman" w:cs="Times New Roman"/>
+          <w:sz w:val="24"/>
+          <w:szCs w:val="24"/>
+        </w:rPr>
+        <w:t xml:space="preserve"> </w:t>
       </w:r>
     </w:p>
     <w:p>
       <w:pPr>
         <w:spacing w:line="480" w:lineRule="auto"/>
-        <w:rPr>
-          <w:rFonts w:ascii="Times New Roman" w:hAnsi="Times New Roman" w:cs="Times New Roman"/>
-          <w:i/>
-          <w:iCs/>
+        <w:ind w:firstLine="720"/>
+        <w:rPr>
+          <w:rFonts w:ascii="Times New Roman" w:hAnsi="Times New Roman" w:cs="Times New Roman"/>
           <w:sz w:val="24"/>
           <w:szCs w:val="24"/>
         </w:rPr>
@@ -3751,32 +3943,192 @@
       <w:r>
         <w:rPr>
           <w:rFonts w:ascii="Times New Roman" w:hAnsi="Times New Roman" w:cs="Times New Roman"/>
-          <w:i/>
-          <w:iCs/>
-          <w:sz w:val="24"/>
-          <w:szCs w:val="24"/>
-        </w:rPr>
-        <w:t>Opera</w:t>
-      </w:r>
-      <w:r>
-        <w:rPr>
-          <w:rFonts w:ascii="Times New Roman" w:hAnsi="Times New Roman" w:cs="Times New Roman"/>
-          <w:i/>
-          <w:iCs/>
-          <w:sz w:val="24"/>
-          <w:szCs w:val="24"/>
-        </w:rPr>
-        <w:t>tionali</w:t>
-      </w:r>
-      <w:r>
-        <w:rPr>
-          <w:rFonts w:ascii="Times New Roman" w:hAnsi="Times New Roman" w:cs="Times New Roman"/>
-          <w:i/>
-          <w:iCs/>
-          <w:sz w:val="24"/>
-          <w:szCs w:val="24"/>
-        </w:rPr>
-        <w:t>zation of Time</w:t>
+          <w:sz w:val="24"/>
+          <w:szCs w:val="24"/>
+        </w:rPr>
+        <w:t>In</w:t>
+      </w:r>
+      <w:r>
+        <w:rPr>
+          <w:rFonts w:ascii="Times New Roman" w:hAnsi="Times New Roman" w:cs="Times New Roman"/>
+          <w:sz w:val="24"/>
+          <w:szCs w:val="24"/>
+        </w:rPr>
+        <w:t xml:space="preserve"> U.S.</w:t>
+      </w:r>
+      <w:r>
+        <w:rPr>
+          <w:rFonts w:ascii="Times New Roman" w:hAnsi="Times New Roman" w:cs="Times New Roman"/>
+          <w:sz w:val="24"/>
+          <w:szCs w:val="24"/>
+        </w:rPr>
+        <w:t xml:space="preserve"> disaster</w:t>
+      </w:r>
+      <w:r>
+        <w:rPr>
+          <w:rFonts w:ascii="Times New Roman" w:hAnsi="Times New Roman" w:cs="Times New Roman"/>
+          <w:sz w:val="24"/>
+          <w:szCs w:val="24"/>
+        </w:rPr>
+        <w:t xml:space="preserve"> migration</w:t>
+      </w:r>
+      <w:r>
+        <w:rPr>
+          <w:rFonts w:ascii="Times New Roman" w:hAnsi="Times New Roman" w:cs="Times New Roman"/>
+          <w:sz w:val="24"/>
+          <w:szCs w:val="24"/>
+        </w:rPr>
+        <w:t xml:space="preserve"> work, it is common to analyze counties </w:t>
+      </w:r>
+      <w:r>
+        <w:rPr>
+          <w:rFonts w:ascii="Times New Roman" w:hAnsi="Times New Roman" w:cs="Times New Roman"/>
+          <w:sz w:val="24"/>
+          <w:szCs w:val="24"/>
+        </w:rPr>
+        <w:t>where Federal Emergency Management Agency issues a</w:t>
+      </w:r>
+      <w:r>
+        <w:rPr>
+          <w:rFonts w:ascii="Times New Roman" w:hAnsi="Times New Roman" w:cs="Times New Roman"/>
+          <w:sz w:val="24"/>
+          <w:szCs w:val="24"/>
+        </w:rPr>
+        <w:t>n</w:t>
+      </w:r>
+      <w:r>
+        <w:rPr>
+          <w:rFonts w:ascii="Times New Roman" w:hAnsi="Times New Roman" w:cs="Times New Roman"/>
+          <w:sz w:val="24"/>
+          <w:szCs w:val="24"/>
+        </w:rPr>
+        <w:t xml:space="preserve"> </w:t>
+      </w:r>
+      <w:r>
+        <w:rPr>
+          <w:rFonts w:ascii="Times New Roman" w:hAnsi="Times New Roman" w:cs="Times New Roman"/>
+          <w:sz w:val="24"/>
+          <w:szCs w:val="24"/>
+        </w:rPr>
+        <w:t>emergency declaration</w:t>
+      </w:r>
+      <w:r>
+        <w:rPr>
+          <w:rFonts w:ascii="Times New Roman" w:hAnsi="Times New Roman" w:cs="Times New Roman"/>
+          <w:sz w:val="24"/>
+          <w:szCs w:val="24"/>
+        </w:rPr>
+        <w:t xml:space="preserve"> </w:t>
+      </w:r>
+      <w:r>
+        <w:rPr>
+          <w:rFonts w:ascii="Times New Roman" w:hAnsi="Times New Roman" w:cs="Times New Roman"/>
+          <w:sz w:val="24"/>
+          <w:szCs w:val="24"/>
+        </w:rPr>
+        <w:fldChar w:fldCharType="begin"/>
+      </w:r>
+      <w:r>
+        <w:rPr>
+          <w:rFonts w:ascii="Times New Roman" w:hAnsi="Times New Roman" w:cs="Times New Roman"/>
+          <w:sz w:val="24"/>
+          <w:szCs w:val="24"/>
+        </w:rPr>
+        <w:instrText xml:space="preserve"> ADDIN ZOTERO_ITEM CSL_CITATION {"citationID":"iRS8P0wV","properties":{"formattedCitation":"(Curtis et al. 2015; Johnson et al. 2008)","plainCitation":"(Curtis et al. 2015; Johnson et al. 2008)","noteIndex":0},"citationItems":[{"id":1437,"uris":["http://zotero.org/users/6152647/items/GR23ZTD4"],"itemData":{"id":1437,"type":"article-journal","abstract":"Changes in the human migration systems of Hurricane Katrina- and Rita-affected Gulf of Mexico coastline counties provide an example of how climate change may affect coastal populations. Crude climate change models predict a mass migration of “climate refugees,” but an emerging literature on environmental migration suggests most migration will be short-distance and short-duration within existing migration systems, with implications for the population recovery of disaster-struck places. In this research, we derive a series of hypotheses on recovery migration predicting how the migration system of hurricane-affected coastline counties in the Gulf of Mexico was likely to have changed between the pre-disaster and the recovery periods. We test these hypotheses using data from the Internal Revenue Service on annual county-level migration flows, comparing the recovery period migration system (2007–2009) to the pre-disaster period (1999–2004). By observing county-to-county ties and flows we find that recovery migration was strong, as the migration system of the disaster-affected coastline counties became more spatially concentrated while flows within it intensified and became more urbanized. Our analysis demonstrates how migration systems are likely to be affected by the more intense and frequent storms anticipated by climate change scenarios with implications for the population recovery of disaster-affected places.","container-title":"Demography","DOI":"10.1007/s13524-015-0400-7","ISSN":"0070-3370","issue":"4","journalAbbreviation":"Demography","note":"PMID: 26084982\nPMCID: PMC4534346","page":"1269-1293","source":"PubMed Central","title":"Recovery Migration after Hurricanes Katrina and Rita: Spatial Concentration and Intensification in the Migration System","title-short":"Recovery Migration after Hurricanes Katrina and Rita","URL":"https://www.ncbi.nlm.nih.gov/pmc/articles/PMC4534346/","volume":"52","author":[{"family":"Curtis","given":"Katherine"},{"family":"Fussell","given":"Elizabeth"},{"family":"DeWaard","given":"Jack"}],"accessed":{"date-parts":[["2025",2,24]]},"issued":{"date-parts":[["2015",8]]}}},{"id":1435,"uris":["http://zotero.org/users/6152647/items/RGPUSMCG"],"itemData":{"id":1435,"type":"document","publisher":"Population Division of the U.S. Census Bureau","title":"Impacts of the 2005 Gulf Coast Hurricanes on Domestic Migration The U.S. Census Bureau’s Response","URL":"https://paa2008.populationassociation.org/papers/80690","author":[{"family":"Johnson","given":"Roger"},{"family":"Bland","given":"Justin"},{"family":"Coleman","given":"Charles"}],"issued":{"date-parts":[["2008"]]}}}],"schema":"https://github.com/citation-style-language/schema/raw/master/csl-citation.json"} </w:instrText>
+      </w:r>
+      <w:r>
+        <w:rPr>
+          <w:rFonts w:ascii="Times New Roman" w:hAnsi="Times New Roman" w:cs="Times New Roman"/>
+          <w:sz w:val="24"/>
+          <w:szCs w:val="24"/>
+        </w:rPr>
+        <w:fldChar w:fldCharType="separate"/>
+      </w:r>
+      <w:r>
+        <w:rPr>
+          <w:rFonts w:ascii="Times New Roman" w:hAnsi="Times New Roman" w:cs="Times New Roman"/>
+          <w:sz w:val="24"/>
+        </w:rPr>
+        <w:t>(Curtis et al. 2015; Johnson et al. 2008)</w:t>
+      </w:r>
+      <w:r>
+        <w:rPr>
+          <w:rFonts w:ascii="Times New Roman" w:hAnsi="Times New Roman" w:cs="Times New Roman"/>
+          <w:sz w:val="24"/>
+          <w:szCs w:val="24"/>
+        </w:rPr>
+        <w:fldChar w:fldCharType="end"/>
+      </w:r>
+      <w:r>
+        <w:rPr>
+          <w:rFonts w:ascii="Times New Roman" w:hAnsi="Times New Roman" w:cs="Times New Roman"/>
+          <w:sz w:val="24"/>
+          <w:szCs w:val="24"/>
+        </w:rPr>
+        <w:t xml:space="preserve">. </w:t>
+      </w:r>
+      <w:r>
+        <w:rPr>
+          <w:rFonts w:ascii="Times New Roman" w:hAnsi="Times New Roman" w:cs="Times New Roman"/>
+          <w:sz w:val="24"/>
+          <w:szCs w:val="24"/>
+        </w:rPr>
+        <w:t>These counties are sometimes analyzed against counties without an emergency declaration. Recent work has begun to consider the entire matrix of migration relationships: the ties each county has with each other county in send and receiving migrants</w:t>
+      </w:r>
+      <w:r>
+        <w:rPr>
+          <w:rFonts w:ascii="Times New Roman" w:hAnsi="Times New Roman" w:cs="Times New Roman"/>
+          <w:sz w:val="24"/>
+          <w:szCs w:val="24"/>
+        </w:rPr>
+        <w:t xml:space="preserve"> </w:t>
+      </w:r>
+      <w:r>
+        <w:rPr>
+          <w:rFonts w:ascii="Times New Roman" w:hAnsi="Times New Roman" w:cs="Times New Roman"/>
+          <w:sz w:val="24"/>
+          <w:szCs w:val="24"/>
+        </w:rPr>
+        <w:fldChar w:fldCharType="begin"/>
+      </w:r>
+      <w:r>
+        <w:rPr>
+          <w:rFonts w:ascii="Times New Roman" w:hAnsi="Times New Roman" w:cs="Times New Roman"/>
+          <w:sz w:val="24"/>
+          <w:szCs w:val="24"/>
+        </w:rPr>
+        <w:instrText xml:space="preserve"> ADDIN ZOTERO_ITEM CSL_CITATION {"citationID":"U9yyL0g1","properties":{"formattedCitation":"(Curtis et al. 2015; Hauer et al. 2020)","plainCitation":"(Curtis et al. 2015; Hauer et al. 2020)","noteIndex":0},"citationItems":[{"id":1437,"uris":["http://zotero.org/users/6152647/items/GR23ZTD4"],"itemData":{"id":1437,"type":"article-journal","abstract":"Changes in the human migration systems of Hurricane Katrina- and Rita-affected Gulf of Mexico coastline counties provide an example of how climate change may affect coastal populations. Crude climate change models predict a mass migration of “climate refugees,” but an emerging literature on environmental migration suggests most migration will be short-distance and short-duration within existing migration systems, with implications for the population recovery of disaster-struck places. In this research, we derive a series of hypotheses on recovery migration predicting how the migration system of hurricane-affected coastline counties in the Gulf of Mexico was likely to have changed between the pre-disaster and the recovery periods. We test these hypotheses using data from the Internal Revenue Service on annual county-level migration flows, comparing the recovery period migration system (2007–2009) to the pre-disaster period (1999–2004). By observing county-to-county ties and flows we find that recovery migration was strong, as the migration system of the disaster-affected coastline counties became more spatially concentrated while flows within it intensified and became more urbanized. Our analysis demonstrates how migration systems are likely to be affected by the more intense and frequent storms anticipated by climate change scenarios with implications for the population recovery of disaster-affected places.","container-title":"Demography","DOI":"10.1007/s13524-015-0400-7","ISSN":"0070-3370","issue":"4","journalAbbreviation":"Demography","note":"PMID: 26084982\nPMCID: PMC4534346","page":"1269-1293","source":"PubMed Central","title":"Recovery Migration after Hurricanes Katrina and Rita: Spatial Concentration and Intensification in the Migration System","title-short":"Recovery Migration after Hurricanes Katrina and Rita","URL":"https://www.ncbi.nlm.nih.gov/pmc/articles/PMC4534346/","volume":"52","author":[{"family":"Curtis","given":"Katherine"},{"family":"Fussell","given":"Elizabeth"},{"family":"DeWaard","given":"Jack"}],"accessed":{"date-parts":[["2025",2,24]]},"issued":{"date-parts":[["2015",8]]}}},{"id":1429,"uris":["http://zotero.org/users/6152647/items/DC6FTZE3"],"itemData":{"id":1429,"type":"article-journal","abstract":"Research on the destinations of environmentally induced migrants has found simultaneous migration to both nearby and long-distance destinations, most likely caused by the comingling of evacuee and permanent migrant data. Using a unique data set of separate evacuee and migration destinations, we compare and contrast the pre-, peri-, and post-disaster migration systems of permanent migrants and temporary evacuees of the Great East Japan Earthquake and Tsunami. We construct and compare prefecture-to-prefecture migration matrices for Japanese prefectures to investigate the similarity of migration systems. We find evidence supporting the presence of two separate migration systems—one for evacuees, who seem to emphasize short distance migration, and one for more permanent migrants, who emphasize migration to destinations with preexisting ties. Additionally, our results show that permanent migration in the peri- and post-periods is largely identical to the preexisting migration system. Our results demonstrate stability in migration systems concerning migration after a major environmental event.","container-title":"Demography","DOI":"10.1007/s13524-020-00883-7","ISSN":"0070-3370","issue":"4","journalAbbreviation":"Demography","page":"1437-1457","source":"Silverchair","title":"Evacuees and Migrants Exhibit Different Migration Systems After the Great East Japan Earthquake and Tsunami","URL":"https://doi.org/10.1007/s13524-020-00883-7","volume":"57","author":[{"family":"Hauer","given":"Mathew E."},{"family":"Holloway","given":"Steven R."},{"family":"Oda","given":"Takashi"}],"accessed":{"date-parts":[["2025",2,21]]},"issued":{"date-parts":[["2020",5,19]]}}}],"schema":"https://github.com/citation-style-language/schema/raw/master/csl-citation.json"} </w:instrText>
+      </w:r>
+      <w:r>
+        <w:rPr>
+          <w:rFonts w:ascii="Times New Roman" w:hAnsi="Times New Roman" w:cs="Times New Roman"/>
+          <w:sz w:val="24"/>
+          <w:szCs w:val="24"/>
+        </w:rPr>
+        <w:fldChar w:fldCharType="separate"/>
+      </w:r>
+      <w:r>
+        <w:rPr>
+          <w:rFonts w:ascii="Times New Roman" w:hAnsi="Times New Roman" w:cs="Times New Roman"/>
+          <w:sz w:val="24"/>
+        </w:rPr>
+        <w:t>(Curtis et al. 2015; Hauer et al. 2020)</w:t>
+      </w:r>
+      <w:r>
+        <w:rPr>
+          <w:rFonts w:ascii="Times New Roman" w:hAnsi="Times New Roman" w:cs="Times New Roman"/>
+          <w:sz w:val="24"/>
+          <w:szCs w:val="24"/>
+        </w:rPr>
+        <w:fldChar w:fldCharType="end"/>
+      </w:r>
+      <w:r>
+        <w:rPr>
+          <w:rFonts w:ascii="Times New Roman" w:hAnsi="Times New Roman" w:cs="Times New Roman"/>
+          <w:sz w:val="24"/>
+          <w:szCs w:val="24"/>
+        </w:rPr>
+        <w:t xml:space="preserve">. </w:t>
       </w:r>
     </w:p>
     <w:p>
@@ -3795,23 +4147,38 @@
           <w:szCs w:val="24"/>
         </w:rPr>
         <w:tab/>
-        <w:t xml:space="preserve">Researchers studying </w:t>
-      </w:r>
-      <w:r>
-        <w:rPr>
-          <w:rFonts w:ascii="Times New Roman" w:hAnsi="Times New Roman" w:cs="Times New Roman"/>
-          <w:sz w:val="24"/>
-          <w:szCs w:val="24"/>
-        </w:rPr>
-        <w:t>migration</w:t>
-      </w:r>
-      <w:r>
-        <w:rPr>
-          <w:rFonts w:ascii="Times New Roman" w:hAnsi="Times New Roman" w:cs="Times New Roman"/>
-          <w:sz w:val="24"/>
-          <w:szCs w:val="24"/>
-        </w:rPr>
-        <w:t xml:space="preserve"> related to disasters have utilized a couple of different approaches to identify time periods for migration.</w:t>
+      </w:r>
+      <w:r>
+        <w:rPr>
+          <w:rFonts w:ascii="Times New Roman" w:hAnsi="Times New Roman" w:cs="Times New Roman"/>
+          <w:sz w:val="24"/>
+          <w:szCs w:val="24"/>
+        </w:rPr>
+        <w:t>^</w:t>
+      </w:r>
+      <w:r>
+        <w:rPr>
+          <w:rFonts w:ascii="Times New Roman" w:hAnsi="Times New Roman" w:cs="Times New Roman"/>
+          <w:sz w:val="24"/>
+          <w:szCs w:val="24"/>
+        </w:rPr>
+        <w:t>OTHER RESEARFHERS</w:t>
+      </w:r>
+      <w:r>
+        <w:rPr>
+          <w:rFonts w:ascii="Times New Roman" w:hAnsi="Times New Roman" w:cs="Times New Roman"/>
+          <w:sz w:val="24"/>
+          <w:szCs w:val="24"/>
+        </w:rPr>
+        <w:t xml:space="preserve"> </w:t>
+      </w:r>
+      <w:r>
+        <w:rPr>
+          <w:rFonts w:ascii="Times New Roman" w:hAnsi="Times New Roman" w:cs="Times New Roman"/>
+          <w:sz w:val="24"/>
+          <w:szCs w:val="24"/>
+        </w:rPr>
+        <w:t>^</w:t>
       </w:r>
     </w:p>
     <w:p>
@@ -3833,6 +4200,84 @@
           <w:sz w:val="24"/>
           <w:szCs w:val="24"/>
         </w:rPr>
+        <w:t>Opera</w:t>
+      </w:r>
+      <w:r>
+        <w:rPr>
+          <w:rFonts w:ascii="Times New Roman" w:hAnsi="Times New Roman" w:cs="Times New Roman"/>
+          <w:i/>
+          <w:iCs/>
+          <w:sz w:val="24"/>
+          <w:szCs w:val="24"/>
+        </w:rPr>
+        <w:t>tionali</w:t>
+      </w:r>
+      <w:r>
+        <w:rPr>
+          <w:rFonts w:ascii="Times New Roman" w:hAnsi="Times New Roman" w:cs="Times New Roman"/>
+          <w:i/>
+          <w:iCs/>
+          <w:sz w:val="24"/>
+          <w:szCs w:val="24"/>
+        </w:rPr>
+        <w:t>zation of Time</w:t>
+      </w:r>
+    </w:p>
+    <w:p>
+      <w:pPr>
+        <w:spacing w:line="480" w:lineRule="auto"/>
+        <w:rPr>
+          <w:rFonts w:ascii="Times New Roman" w:hAnsi="Times New Roman" w:cs="Times New Roman"/>
+          <w:sz w:val="24"/>
+          <w:szCs w:val="24"/>
+        </w:rPr>
+      </w:pPr>
+      <w:r>
+        <w:rPr>
+          <w:rFonts w:ascii="Times New Roman" w:hAnsi="Times New Roman" w:cs="Times New Roman"/>
+          <w:sz w:val="24"/>
+          <w:szCs w:val="24"/>
+        </w:rPr>
+        <w:tab/>
+        <w:t xml:space="preserve">Researchers studying </w:t>
+      </w:r>
+      <w:r>
+        <w:rPr>
+          <w:rFonts w:ascii="Times New Roman" w:hAnsi="Times New Roman" w:cs="Times New Roman"/>
+          <w:sz w:val="24"/>
+          <w:szCs w:val="24"/>
+        </w:rPr>
+        <w:t>migration</w:t>
+      </w:r>
+      <w:r>
+        <w:rPr>
+          <w:rFonts w:ascii="Times New Roman" w:hAnsi="Times New Roman" w:cs="Times New Roman"/>
+          <w:sz w:val="24"/>
+          <w:szCs w:val="24"/>
+        </w:rPr>
+        <w:t xml:space="preserve"> related to disasters have utilized a couple of different approaches to identify time periods for migration.</w:t>
+      </w:r>
+    </w:p>
+    <w:p>
+      <w:pPr>
+        <w:spacing w:line="480" w:lineRule="auto"/>
+        <w:rPr>
+          <w:rFonts w:ascii="Times New Roman" w:hAnsi="Times New Roman" w:cs="Times New Roman"/>
+          <w:i/>
+          <w:iCs/>
+          <w:sz w:val="24"/>
+          <w:szCs w:val="24"/>
+        </w:rPr>
+      </w:pPr>
+      <w:r>
+        <w:rPr>
+          <w:rFonts w:ascii="Times New Roman" w:hAnsi="Times New Roman" w:cs="Times New Roman"/>
+          <w:i/>
+          <w:iCs/>
+          <w:sz w:val="24"/>
+          <w:szCs w:val="24"/>
+        </w:rPr>
+        <w:lastRenderedPageBreak/>
         <w:t>Operationalization of Migrants</w:t>
       </w:r>
     </w:p>
@@ -4249,7 +4694,156 @@
           <w:sz w:val="24"/>
           <w:szCs w:val="24"/>
         </w:rPr>
-        <w:t xml:space="preserve"> migration estimates at every decennial </w:t>
+        <w:t xml:space="preserve"> migration estimates at every decennial census. Without the long form, </w:t>
+      </w:r>
+      <w:r>
+        <w:rPr>
+          <w:rFonts w:ascii="Times New Roman" w:hAnsi="Times New Roman" w:cs="Times New Roman"/>
+          <w:sz w:val="24"/>
+          <w:szCs w:val="24"/>
+        </w:rPr>
+        <w:t>10-year</w:t>
+      </w:r>
+      <w:r>
+        <w:rPr>
+          <w:rFonts w:ascii="Times New Roman" w:hAnsi="Times New Roman" w:cs="Times New Roman"/>
+          <w:sz w:val="24"/>
+          <w:szCs w:val="24"/>
+        </w:rPr>
+        <w:t xml:space="preserve"> migration estimates are possible using the short form alone.</w:t>
+      </w:r>
+      <w:r>
+        <w:rPr>
+          <w:rFonts w:ascii="Times New Roman" w:hAnsi="Times New Roman" w:cs="Times New Roman"/>
+          <w:sz w:val="24"/>
+          <w:szCs w:val="24"/>
+        </w:rPr>
+        <w:t xml:space="preserve"> Prior to 2010, </w:t>
+      </w:r>
+      <w:r>
+        <w:rPr>
+          <w:rFonts w:ascii="Times New Roman" w:hAnsi="Times New Roman" w:cs="Times New Roman"/>
+          <w:sz w:val="24"/>
+          <w:szCs w:val="24"/>
+        </w:rPr>
+        <w:t>1 in 6 American households filled out the decennial long form.</w:t>
+      </w:r>
+      <w:r>
+        <w:rPr>
+          <w:rFonts w:ascii="Times New Roman" w:hAnsi="Times New Roman" w:cs="Times New Roman"/>
+          <w:sz w:val="24"/>
+          <w:szCs w:val="24"/>
+        </w:rPr>
+        <w:t xml:space="preserve"> </w:t>
+      </w:r>
+      <w:r>
+        <w:rPr>
+          <w:rFonts w:ascii="Times New Roman" w:hAnsi="Times New Roman" w:cs="Times New Roman"/>
+          <w:sz w:val="24"/>
+          <w:szCs w:val="24"/>
+        </w:rPr>
+        <w:t>The long form is replaced by the American Community Survey in 2010 and in 2011 3.57 million addresses (households) are sampled each year to create the American Community Survey estimates</w:t>
+      </w:r>
+      <w:r>
+        <w:rPr>
+          <w:rFonts w:ascii="Times New Roman" w:hAnsi="Times New Roman" w:cs="Times New Roman"/>
+          <w:sz w:val="24"/>
+          <w:szCs w:val="24"/>
+        </w:rPr>
+        <w:t xml:space="preserve"> </w:t>
+      </w:r>
+      <w:r>
+        <w:rPr>
+          <w:rFonts w:ascii="Times New Roman" w:hAnsi="Times New Roman" w:cs="Times New Roman"/>
+          <w:sz w:val="24"/>
+          <w:szCs w:val="24"/>
+        </w:rPr>
+        <w:fldChar w:fldCharType="begin"/>
+      </w:r>
+      <w:r>
+        <w:rPr>
+          <w:rFonts w:ascii="Times New Roman" w:hAnsi="Times New Roman" w:cs="Times New Roman"/>
+          <w:sz w:val="24"/>
+          <w:szCs w:val="24"/>
+        </w:rPr>
+        <w:instrText xml:space="preserve"> ADDIN ZOTERO_ITEM CSL_CITATION {"citationID":"ISaHGTbP","properties":{"formattedCitation":"(United States Census Bureau 2025b)","plainCitation":"(United States Census Bureau 2025b)","dontUpdate":true,"noteIndex":0},"citationItems":[{"id":1458,"uris":["http://zotero.org/users/6152647/items/XDZ6TYJ3"],"itemData":{"id":1458,"type":"webpage","abstract":"Learn more about the basic American Community Survey design and methodology through 2021.","container-title":"Census.gov","language":"en","note":"section: Government","title":"Design and Methodology Report","URL":"https://www.census.gov/programs-surveys/acs/methodology/design-and-methodology.html","author":[{"literal":"United States Census Bureau"}],"accessed":{"date-parts":[["2025",3,25]]},"issued":{"date-parts":[["2025"]]}}}],"schema":"https://github.com/citation-style-language/schema/raw/master/csl-citation.json"} </w:instrText>
+      </w:r>
+      <w:r>
+        <w:rPr>
+          <w:rFonts w:ascii="Times New Roman" w:hAnsi="Times New Roman" w:cs="Times New Roman"/>
+          <w:sz w:val="24"/>
+          <w:szCs w:val="24"/>
+        </w:rPr>
+        <w:fldChar w:fldCharType="separate"/>
+      </w:r>
+      <w:r>
+        <w:rPr>
+          <w:rFonts w:ascii="Times New Roman" w:hAnsi="Times New Roman" w:cs="Times New Roman"/>
+          <w:sz w:val="24"/>
+        </w:rPr>
+        <w:t>(United States Census Bureau 2025b</w:t>
+      </w:r>
+      <w:r>
+        <w:rPr>
+          <w:rFonts w:ascii="Times New Roman" w:hAnsi="Times New Roman" w:cs="Times New Roman"/>
+          <w:sz w:val="24"/>
+        </w:rPr>
+        <w:t>, see chapter 4</w:t>
+      </w:r>
+      <w:r>
+        <w:rPr>
+          <w:rFonts w:ascii="Times New Roman" w:hAnsi="Times New Roman" w:cs="Times New Roman"/>
+          <w:sz w:val="24"/>
+        </w:rPr>
+        <w:t>)</w:t>
+      </w:r>
+      <w:r>
+        <w:rPr>
+          <w:rFonts w:ascii="Times New Roman" w:hAnsi="Times New Roman" w:cs="Times New Roman"/>
+          <w:sz w:val="24"/>
+          <w:szCs w:val="24"/>
+        </w:rPr>
+        <w:fldChar w:fldCharType="end"/>
+      </w:r>
+      <w:r>
+        <w:rPr>
+          <w:rFonts w:ascii="Times New Roman" w:hAnsi="Times New Roman" w:cs="Times New Roman"/>
+          <w:sz w:val="24"/>
+          <w:szCs w:val="24"/>
+        </w:rPr>
+        <w:t>.</w:t>
+      </w:r>
+      <w:r>
+        <w:rPr>
+          <w:rFonts w:ascii="Times New Roman" w:hAnsi="Times New Roman" w:cs="Times New Roman"/>
+          <w:sz w:val="24"/>
+          <w:szCs w:val="24"/>
+        </w:rPr>
+        <w:t xml:space="preserve"> </w:t>
+      </w:r>
+      <w:r>
+        <w:rPr>
+          <w:rFonts w:ascii="Times New Roman" w:hAnsi="Times New Roman" w:cs="Times New Roman"/>
+          <w:sz w:val="24"/>
+          <w:szCs w:val="24"/>
+        </w:rPr>
+        <w:t xml:space="preserve">Like the long form, the ACS has many </w:t>
+      </w:r>
+      <w:r>
+        <w:rPr>
+          <w:rFonts w:ascii="Times New Roman" w:hAnsi="Times New Roman" w:cs="Times New Roman"/>
+          <w:sz w:val="24"/>
+          <w:szCs w:val="24"/>
+        </w:rPr>
+        <w:t>questions but</w:t>
+      </w:r>
+      <w:r>
+        <w:rPr>
+          <w:rFonts w:ascii="Times New Roman" w:hAnsi="Times New Roman" w:cs="Times New Roman"/>
+          <w:sz w:val="24"/>
+          <w:szCs w:val="24"/>
+        </w:rPr>
+        <w:t xml:space="preserve"> </w:t>
       </w:r>
       <w:r>
         <w:rPr>
@@ -4258,156 +4852,7 @@
           <w:szCs w:val="24"/>
         </w:rPr>
         <w:lastRenderedPageBreak/>
-        <w:t xml:space="preserve">census. Without the long form, </w:t>
-      </w:r>
-      <w:r>
-        <w:rPr>
-          <w:rFonts w:ascii="Times New Roman" w:hAnsi="Times New Roman" w:cs="Times New Roman"/>
-          <w:sz w:val="24"/>
-          <w:szCs w:val="24"/>
-        </w:rPr>
-        <w:t>10-year</w:t>
-      </w:r>
-      <w:r>
-        <w:rPr>
-          <w:rFonts w:ascii="Times New Roman" w:hAnsi="Times New Roman" w:cs="Times New Roman"/>
-          <w:sz w:val="24"/>
-          <w:szCs w:val="24"/>
-        </w:rPr>
-        <w:t xml:space="preserve"> migration estimates are possible using the short form alone.</w:t>
-      </w:r>
-      <w:r>
-        <w:rPr>
-          <w:rFonts w:ascii="Times New Roman" w:hAnsi="Times New Roman" w:cs="Times New Roman"/>
-          <w:sz w:val="24"/>
-          <w:szCs w:val="24"/>
-        </w:rPr>
-        <w:t xml:space="preserve"> Prior to 2010, </w:t>
-      </w:r>
-      <w:r>
-        <w:rPr>
-          <w:rFonts w:ascii="Times New Roman" w:hAnsi="Times New Roman" w:cs="Times New Roman"/>
-          <w:sz w:val="24"/>
-          <w:szCs w:val="24"/>
-        </w:rPr>
-        <w:t>1 in 6 American households filled out the decennial long form.</w:t>
-      </w:r>
-      <w:r>
-        <w:rPr>
-          <w:rFonts w:ascii="Times New Roman" w:hAnsi="Times New Roman" w:cs="Times New Roman"/>
-          <w:sz w:val="24"/>
-          <w:szCs w:val="24"/>
-        </w:rPr>
-        <w:t xml:space="preserve"> </w:t>
-      </w:r>
-      <w:r>
-        <w:rPr>
-          <w:rFonts w:ascii="Times New Roman" w:hAnsi="Times New Roman" w:cs="Times New Roman"/>
-          <w:sz w:val="24"/>
-          <w:szCs w:val="24"/>
-        </w:rPr>
-        <w:t>The long form is replaced by the American Community Survey in 2010 and in 2011 3.57 million addresses (households) are sampled each year to create the American Community Survey estimates</w:t>
-      </w:r>
-      <w:r>
-        <w:rPr>
-          <w:rFonts w:ascii="Times New Roman" w:hAnsi="Times New Roman" w:cs="Times New Roman"/>
-          <w:sz w:val="24"/>
-          <w:szCs w:val="24"/>
-        </w:rPr>
-        <w:t xml:space="preserve"> </w:t>
-      </w:r>
-      <w:r>
-        <w:rPr>
-          <w:rFonts w:ascii="Times New Roman" w:hAnsi="Times New Roman" w:cs="Times New Roman"/>
-          <w:sz w:val="24"/>
-          <w:szCs w:val="24"/>
-        </w:rPr>
-        <w:fldChar w:fldCharType="begin"/>
-      </w:r>
-      <w:r>
-        <w:rPr>
-          <w:rFonts w:ascii="Times New Roman" w:hAnsi="Times New Roman" w:cs="Times New Roman"/>
-          <w:sz w:val="24"/>
-          <w:szCs w:val="24"/>
-        </w:rPr>
-        <w:instrText xml:space="preserve"> ADDIN ZOTERO_ITEM CSL_CITATION {"citationID":"ISaHGTbP","properties":{"formattedCitation":"(United States Census Bureau 2025b)","plainCitation":"(United States Census Bureau 2025b)","dontUpdate":true,"noteIndex":0},"citationItems":[{"id":1458,"uris":["http://zotero.org/users/6152647/items/XDZ6TYJ3"],"itemData":{"id":1458,"type":"webpage","abstract":"Learn more about the basic American Community Survey design and methodology through 2021.","container-title":"Census.gov","language":"en","note":"section: Government","title":"Design and Methodology Report","URL":"https://www.census.gov/programs-surveys/acs/methodology/design-and-methodology.html","author":[{"literal":"United States Census Bureau"}],"accessed":{"date-parts":[["2025",3,25]]},"issued":{"date-parts":[["2025"]]}}}],"schema":"https://github.com/citation-style-language/schema/raw/master/csl-citation.json"} </w:instrText>
-      </w:r>
-      <w:r>
-        <w:rPr>
-          <w:rFonts w:ascii="Times New Roman" w:hAnsi="Times New Roman" w:cs="Times New Roman"/>
-          <w:sz w:val="24"/>
-          <w:szCs w:val="24"/>
-        </w:rPr>
-        <w:fldChar w:fldCharType="separate"/>
-      </w:r>
-      <w:r>
-        <w:rPr>
-          <w:rFonts w:ascii="Times New Roman" w:hAnsi="Times New Roman" w:cs="Times New Roman"/>
-          <w:sz w:val="24"/>
-        </w:rPr>
-        <w:t>(United States Census Bureau 2025b</w:t>
-      </w:r>
-      <w:r>
-        <w:rPr>
-          <w:rFonts w:ascii="Times New Roman" w:hAnsi="Times New Roman" w:cs="Times New Roman"/>
-          <w:sz w:val="24"/>
-        </w:rPr>
-        <w:t>, see chapter 4</w:t>
-      </w:r>
-      <w:r>
-        <w:rPr>
-          <w:rFonts w:ascii="Times New Roman" w:hAnsi="Times New Roman" w:cs="Times New Roman"/>
-          <w:sz w:val="24"/>
-        </w:rPr>
-        <w:t>)</w:t>
-      </w:r>
-      <w:r>
-        <w:rPr>
-          <w:rFonts w:ascii="Times New Roman" w:hAnsi="Times New Roman" w:cs="Times New Roman"/>
-          <w:sz w:val="24"/>
-          <w:szCs w:val="24"/>
-        </w:rPr>
-        <w:fldChar w:fldCharType="end"/>
-      </w:r>
-      <w:r>
-        <w:rPr>
-          <w:rFonts w:ascii="Times New Roman" w:hAnsi="Times New Roman" w:cs="Times New Roman"/>
-          <w:sz w:val="24"/>
-          <w:szCs w:val="24"/>
-        </w:rPr>
-        <w:t>.</w:t>
-      </w:r>
-      <w:r>
-        <w:rPr>
-          <w:rFonts w:ascii="Times New Roman" w:hAnsi="Times New Roman" w:cs="Times New Roman"/>
-          <w:sz w:val="24"/>
-          <w:szCs w:val="24"/>
-        </w:rPr>
-        <w:t xml:space="preserve"> </w:t>
-      </w:r>
-      <w:r>
-        <w:rPr>
-          <w:rFonts w:ascii="Times New Roman" w:hAnsi="Times New Roman" w:cs="Times New Roman"/>
-          <w:sz w:val="24"/>
-          <w:szCs w:val="24"/>
-        </w:rPr>
-        <w:t xml:space="preserve">Like the long form, the ACS has many </w:t>
-      </w:r>
-      <w:r>
-        <w:rPr>
-          <w:rFonts w:ascii="Times New Roman" w:hAnsi="Times New Roman" w:cs="Times New Roman"/>
-          <w:sz w:val="24"/>
-          <w:szCs w:val="24"/>
-        </w:rPr>
-        <w:t>questions but</w:t>
-      </w:r>
-      <w:r>
-        <w:rPr>
-          <w:rFonts w:ascii="Times New Roman" w:hAnsi="Times New Roman" w:cs="Times New Roman"/>
-          <w:sz w:val="24"/>
-          <w:szCs w:val="24"/>
-        </w:rPr>
-        <w:t xml:space="preserve"> pertinently asks</w:t>
+        <w:t>pertinently asks</w:t>
       </w:r>
       <w:r>
         <w:rPr>
@@ -4789,16 +5234,7 @@
           <w:sz w:val="24"/>
           <w:szCs w:val="24"/>
         </w:rPr>
-        <w:t xml:space="preserve"> and is used for the official population counts, the CEF </w:t>
-      </w:r>
-      <w:r>
-        <w:rPr>
-          <w:rFonts w:ascii="Times New Roman" w:hAnsi="Times New Roman" w:cs="Times New Roman"/>
-          <w:sz w:val="24"/>
-          <w:szCs w:val="24"/>
-        </w:rPr>
-        <w:lastRenderedPageBreak/>
-        <w:t>edits and im</w:t>
+        <w:t xml:space="preserve"> and is used for the official population counts, the CEF edits and im</w:t>
       </w:r>
       <w:r>
         <w:rPr>
@@ -4928,7 +5364,16 @@
           <w:sz w:val="24"/>
           <w:szCs w:val="24"/>
         </w:rPr>
-        <w:t>, and many people will have moved more than once in a decade, which prevents researchers from getting an accurate picture of migration rates.</w:t>
+        <w:t xml:space="preserve">, and many people will have moved more than once in a decade, which prevents researchers from getting an accurate </w:t>
+      </w:r>
+      <w:r>
+        <w:rPr>
+          <w:rFonts w:ascii="Times New Roman" w:hAnsi="Times New Roman" w:cs="Times New Roman"/>
+          <w:sz w:val="24"/>
+          <w:szCs w:val="24"/>
+        </w:rPr>
+        <w:lastRenderedPageBreak/>
+        <w:t>picture of migration rates.</w:t>
       </w:r>
       <w:r>
         <w:rPr>
@@ -5324,16 +5769,7 @@
           <w:sz w:val="24"/>
           <w:szCs w:val="24"/>
         </w:rPr>
-        <w:t xml:space="preserve">, about 116 million households. While the IRS data is released more frequently and has a much larger sample than </w:t>
-      </w:r>
-      <w:r>
-        <w:rPr>
-          <w:rFonts w:ascii="Times New Roman" w:hAnsi="Times New Roman" w:cs="Times New Roman"/>
-          <w:sz w:val="24"/>
-          <w:szCs w:val="24"/>
-        </w:rPr>
-        <w:lastRenderedPageBreak/>
-        <w:t xml:space="preserve">the ACS, the IRS only examines households with income and lacks characteristics of the individual/household such as race, ethnicity, age, sex, educational attainment, and more. </w:t>
+        <w:t xml:space="preserve">, about 116 million households. While the IRS data is released more frequently and has a much larger sample than the ACS, the IRS only examines households with income and lacks characteristics of the individual/household such as race, ethnicity, age, sex, educational attainment, and more. </w:t>
       </w:r>
     </w:p>
     <w:p>
@@ -5352,7 +5788,16 @@
           <w:sz w:val="24"/>
           <w:szCs w:val="24"/>
         </w:rPr>
-        <w:t xml:space="preserve">With access to IRS, ACS, and Census data, many of the drawbacks of a particular data source can be ameliorated. Using common identifiers for people and places, characteristics that appear in one dataset, like person-level characteristics in the Decennial Census or ACS, can be merged into more frequent or larger sample datasets like the IRS information, which lacks these characteristics. Additionally, we can leverage the information available in many more administrative records to increase coverage, for example including Bureau of Prison data to include the incarcerated population or Medicare data for the elderly. Administrative data can also resolve measurement errors from a single data source, because one-off mistakes will be ignored in favor of consensus of multiple sources.  </w:t>
+        <w:t xml:space="preserve">With access to IRS, ACS, and Census data, many of the drawbacks of a particular data source can be ameliorated. Using common identifiers for people and places, characteristics that appear in one dataset, like person-level characteristics in the Decennial Census or ACS, can be merged into more frequent or larger sample datasets like the IRS information, which lacks these characteristics. Additionally, we can leverage the information available in many more </w:t>
+      </w:r>
+      <w:r>
+        <w:rPr>
+          <w:rFonts w:ascii="Times New Roman" w:hAnsi="Times New Roman" w:cs="Times New Roman"/>
+          <w:sz w:val="24"/>
+          <w:szCs w:val="24"/>
+        </w:rPr>
+        <w:lastRenderedPageBreak/>
+        <w:t xml:space="preserve">administrative records to increase coverage, for example including Bureau of Prison data to include the incarcerated population or Medicare data for the elderly. Administrative data can also resolve measurement errors from a single data source, because one-off mistakes will be ignored in favor of consensus of multiple sources.  </w:t>
       </w:r>
     </w:p>
     <w:p>
@@ -5588,42 +6033,15 @@
           <w:sz w:val="24"/>
           <w:szCs w:val="24"/>
         </w:rPr>
-        <w:t xml:space="preserve">are created by data brokers, like Acxiom or </w:t>
-      </w:r>
-      <w:proofErr w:type="spellStart"/>
-      <w:r>
-        <w:rPr>
-          <w:rFonts w:ascii="Times New Roman" w:hAnsi="Times New Roman" w:cs="Times New Roman"/>
-          <w:sz w:val="24"/>
-          <w:szCs w:val="24"/>
-        </w:rPr>
-        <w:t>Eyeota</w:t>
-      </w:r>
-      <w:proofErr w:type="spellEnd"/>
-      <w:r>
-        <w:rPr>
-          <w:rFonts w:ascii="Times New Roman" w:hAnsi="Times New Roman" w:cs="Times New Roman"/>
-          <w:sz w:val="24"/>
-          <w:szCs w:val="24"/>
-        </w:rPr>
-        <w:t xml:space="preserve">, usually with the goal of profiling customers. This information is most often gathered through internet cookies, which </w:t>
-      </w:r>
-      <w:r>
-        <w:rPr>
-          <w:rFonts w:ascii="Times New Roman" w:hAnsi="Times New Roman" w:cs="Times New Roman"/>
-          <w:sz w:val="24"/>
-          <w:szCs w:val="24"/>
-        </w:rPr>
-        <w:t xml:space="preserve">while often required to make websites run correctly, also gather information about the </w:t>
-      </w:r>
-      <w:r>
-        <w:rPr>
-          <w:rFonts w:ascii="Times New Roman" w:hAnsi="Times New Roman" w:cs="Times New Roman"/>
-          <w:sz w:val="24"/>
-          <w:szCs w:val="24"/>
-        </w:rPr>
-        <w:lastRenderedPageBreak/>
-        <w:t>interaction between website and user.</w:t>
+        <w:t xml:space="preserve">are created by data brokers, like Acxiom or Eyeota, usually with the goal of profiling customers. This information is most often gathered through internet cookies, which </w:t>
+      </w:r>
+      <w:r>
+        <w:rPr>
+          <w:rFonts w:ascii="Times New Roman" w:hAnsi="Times New Roman" w:cs="Times New Roman"/>
+          <w:sz w:val="24"/>
+          <w:szCs w:val="24"/>
+        </w:rPr>
+        <w:t>while often required to make websites run correctly, also gather information about the interaction between website and user.</w:t>
       </w:r>
       <w:r>
         <w:rPr>
@@ -5784,6 +6202,7 @@
           <w:sz w:val="24"/>
           <w:szCs w:val="24"/>
         </w:rPr>
+        <w:lastRenderedPageBreak/>
         <w:t>Anonymized</w:t>
       </w:r>
       <w:r>
@@ -6259,16 +6678,7 @@
           <w:sz w:val="24"/>
           <w:szCs w:val="24"/>
         </w:rPr>
-        <w:t xml:space="preserve">, even in projects that require multiple </w:t>
-      </w:r>
-      <w:r>
-        <w:rPr>
-          <w:rFonts w:ascii="Times New Roman" w:hAnsi="Times New Roman" w:cs="Times New Roman"/>
-          <w:sz w:val="24"/>
-          <w:szCs w:val="24"/>
-        </w:rPr>
-        <w:lastRenderedPageBreak/>
-        <w:t>time periods of data, such as disaster</w:t>
+        <w:t>, even in projects that require multiple time periods of data, such as disaster</w:t>
       </w:r>
       <w:r>
         <w:rPr>
@@ -6559,25 +6969,16 @@
           <w:sz w:val="24"/>
           <w:szCs w:val="24"/>
         </w:rPr>
-        <w:t xml:space="preserve">even when the correct race is listed in primary sources (like voting records) for 96% of the sample, the accuracy for the five datasets </w:t>
-      </w:r>
-      <w:proofErr w:type="gramStart"/>
-      <w:r>
-        <w:rPr>
-          <w:rFonts w:ascii="Times New Roman" w:hAnsi="Times New Roman" w:cs="Times New Roman"/>
-          <w:sz w:val="24"/>
-          <w:szCs w:val="24"/>
-        </w:rPr>
-        <w:t>range</w:t>
-      </w:r>
-      <w:proofErr w:type="gramEnd"/>
-      <w:r>
-        <w:rPr>
-          <w:rFonts w:ascii="Times New Roman" w:hAnsi="Times New Roman" w:cs="Times New Roman"/>
-          <w:sz w:val="24"/>
-          <w:szCs w:val="24"/>
-        </w:rPr>
-        <w:t xml:space="preserve"> from 74% to 85%.</w:t>
+        <w:t xml:space="preserve">even when the correct race is listed in primary sources (like voting records) for 96% of </w:t>
+      </w:r>
+      <w:r>
+        <w:rPr>
+          <w:rFonts w:ascii="Times New Roman" w:hAnsi="Times New Roman" w:cs="Times New Roman"/>
+          <w:sz w:val="24"/>
+          <w:szCs w:val="24"/>
+        </w:rPr>
+        <w:lastRenderedPageBreak/>
+        <w:t>the sample, the accuracy for the five datasets range from 74% to 85%.</w:t>
       </w:r>
       <w:r>
         <w:rPr>
@@ -6735,25 +7136,7 @@
           <w:sz w:val="24"/>
           <w:szCs w:val="24"/>
         </w:rPr>
-        <w:t xml:space="preserve"> the locations. The Census Bureau also has a solution for researchers here: the Master Address File has </w:t>
-      </w:r>
-      <w:proofErr w:type="spellStart"/>
-      <w:r>
-        <w:rPr>
-          <w:rFonts w:ascii="Times New Roman" w:hAnsi="Times New Roman" w:cs="Times New Roman"/>
-          <w:sz w:val="24"/>
-          <w:szCs w:val="24"/>
-        </w:rPr>
-        <w:t>IDentification</w:t>
-      </w:r>
-      <w:proofErr w:type="spellEnd"/>
-      <w:r>
-        <w:rPr>
-          <w:rFonts w:ascii="Times New Roman" w:hAnsi="Times New Roman" w:cs="Times New Roman"/>
-          <w:sz w:val="24"/>
-          <w:szCs w:val="24"/>
-        </w:rPr>
-        <w:t xml:space="preserve"> keys (MAFIDs) for addresses. The Master Address File is a record of all known addresses with people living in them, including group quarters, and is regularly updated. The American Community Survey </w:t>
+        <w:t xml:space="preserve"> the locations. The Census Bureau also has a solution for researchers here: the Master Address File has IDentification keys (MAFIDs) for addresses. The Master Address File is a record of all known addresses with people living in them, including group quarters, and is regularly updated. The American Community Survey </w:t>
       </w:r>
       <w:r>
         <w:rPr>
@@ -6793,16 +7176,7 @@
           <w:sz w:val="24"/>
           <w:szCs w:val="24"/>
         </w:rPr>
-        <w:t xml:space="preserve">Administrative-data-based efforts rely on </w:t>
-      </w:r>
-      <w:r>
-        <w:rPr>
-          <w:rFonts w:ascii="Times New Roman" w:hAnsi="Times New Roman" w:cs="Times New Roman"/>
-          <w:sz w:val="24"/>
-          <w:szCs w:val="24"/>
-        </w:rPr>
-        <w:lastRenderedPageBreak/>
-        <w:t>matching work to match respondent supplied addresses to Master Address File addresses. Fortunately, this work has been central to</w:t>
+        <w:t>Administrative-data-based efforts rely on matching work to match respondent supplied addresses to Master Address File addresses. Fortunately, this work has been central to</w:t>
       </w:r>
       <w:r>
         <w:rPr>
@@ -6837,7 +7211,16 @@
           <w:sz w:val="24"/>
           <w:szCs w:val="24"/>
         </w:rPr>
-        <w:t xml:space="preserve">Having identifiers for addresses or people is not enough. Migration research requires datasets with these identifiers on them to be combined to make a person/place table that also records the time the record is seen. Then a time series for a person can be built from the various records showing a person’s moves through time. Key administrative datasets include: the Internal Revenue Service’s 1040 and 1099 data, Veterans Service Group of Illinois’ consumer referential database, the Social Security Office’s records, the National Change of Address Files, American Community Survey data, Decennial Census data, etc. Note that some of these datasets are from third parties, like the </w:t>
+        <w:t xml:space="preserve">Having identifiers for addresses or people is not enough. Migration research requires datasets with these identifiers on them to be combined to make a person/place table that also records the time the record is seen. Then a time series for a person can be built from the various records showing a person’s moves through time. Key administrative datasets include: the Internal Revenue Service’s 1040 and 1099 data, Veterans Service Group of Illinois’ consumer referential </w:t>
+      </w:r>
+      <w:r>
+        <w:rPr>
+          <w:rFonts w:ascii="Times New Roman" w:hAnsi="Times New Roman" w:cs="Times New Roman"/>
+          <w:sz w:val="24"/>
+          <w:szCs w:val="24"/>
+        </w:rPr>
+        <w:lastRenderedPageBreak/>
+        <w:t xml:space="preserve">database, the Social Security Office’s records, the National Change of Address Files, American Community Survey data, Decennial Census data, etc. Note that some of these datasets are from third parties, like the </w:t>
       </w:r>
       <w:r>
         <w:rPr>
@@ -6962,25 +7345,7 @@
           <w:sz w:val="24"/>
           <w:szCs w:val="24"/>
         </w:rPr>
-        <w:t xml:space="preserve"> (</w:t>
-      </w:r>
-      <w:proofErr w:type="spellStart"/>
-      <w:r>
-        <w:rPr>
-          <w:rFonts w:ascii="Times New Roman" w:hAnsi="Times New Roman" w:cs="Times New Roman"/>
-          <w:sz w:val="24"/>
-          <w:szCs w:val="24"/>
-        </w:rPr>
-        <w:t>demoframe</w:t>
-      </w:r>
-      <w:proofErr w:type="spellEnd"/>
-      <w:r>
-        <w:rPr>
-          <w:rFonts w:ascii="Times New Roman" w:hAnsi="Times New Roman" w:cs="Times New Roman"/>
-          <w:sz w:val="24"/>
-          <w:szCs w:val="24"/>
-        </w:rPr>
-        <w:t>)</w:t>
+        <w:t xml:space="preserve"> (demoframe)</w:t>
       </w:r>
       <w:r>
         <w:rPr>
@@ -7231,7 +7596,6 @@
           <w:sz w:val="24"/>
           <w:szCs w:val="24"/>
         </w:rPr>
-        <w:lastRenderedPageBreak/>
         <w:t>These datasets</w:t>
       </w:r>
       <w:r>
@@ -7371,25 +7735,8 @@
           <w:sz w:val="24"/>
           <w:szCs w:val="24"/>
         </w:rPr>
-        <w:t xml:space="preserve">Both methods which utilize the Person Place Table, the business rules approach to person/place matching and the </w:t>
-      </w:r>
-      <w:proofErr w:type="spellStart"/>
-      <w:r>
-        <w:rPr>
-          <w:rFonts w:ascii="Times New Roman" w:hAnsi="Times New Roman" w:cs="Times New Roman"/>
-          <w:sz w:val="24"/>
-          <w:szCs w:val="24"/>
-        </w:rPr>
-        <w:t>demoframe</w:t>
-      </w:r>
-      <w:proofErr w:type="spellEnd"/>
-      <w:r>
-        <w:rPr>
-          <w:rFonts w:ascii="Times New Roman" w:hAnsi="Times New Roman" w:cs="Times New Roman"/>
-          <w:sz w:val="24"/>
-          <w:szCs w:val="24"/>
-        </w:rPr>
-        <w:t xml:space="preserve"> extracts, obtain their universe (or sampling frame where everyone is selected) differently from the Decennial Census or the ACS. These data products have a frame of addresses, and these are selected or sampled. The demographic frame extract and the business rules approach both start with a master PIK list: a list of all PIKS ever verified. They then utilize records like the CNUM that indicate a death in the period</w:t>
+        <w:lastRenderedPageBreak/>
+        <w:t>Both methods which utilize the Person Place Table, the business rules approach to person/place matching and the demoframe extracts, obtain their universe (or sampling frame where everyone is selected) differently from the Decennial Census or the ACS. These data products have a frame of addresses, and these are selected or sampled. The demographic frame extract and the business rules approach both start with a master PIK list: a list of all PIKS ever verified. They then utilize records like the CNUM that indicate a death in the period</w:t>
       </w:r>
       <w:r>
         <w:rPr>
@@ -7486,25 +7833,7 @@
           <w:sz w:val="24"/>
           <w:szCs w:val="24"/>
         </w:rPr>
-        <w:t xml:space="preserve">The </w:t>
-      </w:r>
-      <w:proofErr w:type="spellStart"/>
-      <w:r>
-        <w:rPr>
-          <w:rFonts w:ascii="Times New Roman" w:hAnsi="Times New Roman" w:cs="Times New Roman"/>
-          <w:sz w:val="24"/>
-          <w:szCs w:val="24"/>
-        </w:rPr>
-        <w:t>demoframe</w:t>
-      </w:r>
-      <w:proofErr w:type="spellEnd"/>
-      <w:r>
-        <w:rPr>
-          <w:rFonts w:ascii="Times New Roman" w:hAnsi="Times New Roman" w:cs="Times New Roman"/>
-          <w:sz w:val="24"/>
-          <w:szCs w:val="24"/>
-        </w:rPr>
-        <w:t xml:space="preserve"> extract </w:t>
+        <w:t xml:space="preserve">The demoframe extract </w:t>
       </w:r>
       <w:r>
         <w:rPr>
@@ -7632,25 +7961,7 @@
           <w:sz w:val="24"/>
           <w:szCs w:val="24"/>
         </w:rPr>
-        <w:t xml:space="preserve"> in the Person Place Table to create PIK/MAFID pairs. Other features used for training include the </w:t>
-      </w:r>
-      <w:proofErr w:type="spellStart"/>
-      <w:r>
-        <w:rPr>
-          <w:rFonts w:ascii="Times New Roman" w:hAnsi="Times New Roman" w:cs="Times New Roman"/>
-          <w:sz w:val="24"/>
-          <w:szCs w:val="24"/>
-        </w:rPr>
-        <w:t>sourceid</w:t>
-      </w:r>
-      <w:proofErr w:type="spellEnd"/>
-      <w:r>
-        <w:rPr>
-          <w:rFonts w:ascii="Times New Roman" w:hAnsi="Times New Roman" w:cs="Times New Roman"/>
-          <w:sz w:val="24"/>
-          <w:szCs w:val="24"/>
-        </w:rPr>
-        <w:t>, or the characteristics of a particular source,</w:t>
+        <w:t xml:space="preserve"> in the Person Place Table to create PIK/MAFID pairs. Other features used for training include the sourceid, or the characteristics of a particular source,</w:t>
       </w:r>
       <w:r>
         <w:rPr>
@@ -7674,34 +7985,7 @@
           <w:sz w:val="24"/>
           <w:szCs w:val="24"/>
         </w:rPr>
-        <w:t xml:space="preserve">date a source was considered valid. Each model seems to have different strengths and </w:t>
-      </w:r>
-      <w:r>
-        <w:rPr>
-          <w:rFonts w:ascii="Times New Roman" w:hAnsi="Times New Roman" w:cs="Times New Roman"/>
-          <w:sz w:val="24"/>
-          <w:szCs w:val="24"/>
-        </w:rPr>
-        <w:lastRenderedPageBreak/>
-        <w:t xml:space="preserve">weaknesses and there are different versions of the </w:t>
-      </w:r>
-      <w:proofErr w:type="spellStart"/>
-      <w:r>
-        <w:rPr>
-          <w:rFonts w:ascii="Times New Roman" w:hAnsi="Times New Roman" w:cs="Times New Roman"/>
-          <w:sz w:val="24"/>
-          <w:szCs w:val="24"/>
-        </w:rPr>
-        <w:t>demoframe</w:t>
-      </w:r>
-      <w:proofErr w:type="spellEnd"/>
-      <w:r>
-        <w:rPr>
-          <w:rFonts w:ascii="Times New Roman" w:hAnsi="Times New Roman" w:cs="Times New Roman"/>
-          <w:sz w:val="24"/>
-          <w:szCs w:val="24"/>
-        </w:rPr>
-        <w:t xml:space="preserve"> extracts with various reference dates and </w:t>
+        <w:t xml:space="preserve">date a source was considered valid. Each model seems to have different strengths and weaknesses and there are different versions of the demoframe extracts with various reference dates and </w:t>
       </w:r>
       <w:r>
         <w:rPr>
@@ -7733,25 +8017,7 @@
           <w:sz w:val="24"/>
           <w:szCs w:val="24"/>
         </w:rPr>
-        <w:t xml:space="preserve">which prefers </w:t>
-      </w:r>
-      <w:proofErr w:type="spellStart"/>
-      <w:r>
-        <w:rPr>
-          <w:rFonts w:ascii="Times New Roman" w:hAnsi="Times New Roman" w:cs="Times New Roman"/>
-          <w:sz w:val="24"/>
-          <w:szCs w:val="24"/>
-        </w:rPr>
-        <w:t>mafids</w:t>
-      </w:r>
-      <w:proofErr w:type="spellEnd"/>
-      <w:r>
-        <w:rPr>
-          <w:rFonts w:ascii="Times New Roman" w:hAnsi="Times New Roman" w:cs="Times New Roman"/>
-          <w:sz w:val="24"/>
-          <w:szCs w:val="24"/>
-        </w:rPr>
-        <w:t xml:space="preserve"> that were considered valid housing units during the last decennial census. </w:t>
+        <w:t xml:space="preserve">which prefers mafids that were considered valid housing units during the last decennial census. </w:t>
       </w:r>
     </w:p>
     <w:p>
@@ -7841,7 +8107,16 @@
           <w:sz w:val="24"/>
           <w:szCs w:val="24"/>
         </w:rPr>
-        <w:t>. They suggest using either the random forest or logistic models based on their internal analyses</w:t>
+        <w:t xml:space="preserve">. They suggest using either </w:t>
+      </w:r>
+      <w:r>
+        <w:rPr>
+          <w:rFonts w:ascii="Times New Roman" w:hAnsi="Times New Roman" w:cs="Times New Roman"/>
+          <w:sz w:val="24"/>
+          <w:szCs w:val="24"/>
+        </w:rPr>
+        <w:lastRenderedPageBreak/>
+        <w:t>the random forest or logistic models based on their internal analyses</w:t>
       </w:r>
       <w:r>
         <w:rPr>
@@ -7865,25 +8140,7 @@
           <w:sz w:val="24"/>
           <w:szCs w:val="24"/>
         </w:rPr>
-        <w:t xml:space="preserve">, I use the random forest model whenever the </w:t>
-      </w:r>
-      <w:proofErr w:type="spellStart"/>
-      <w:r>
-        <w:rPr>
-          <w:rFonts w:ascii="Times New Roman" w:hAnsi="Times New Roman" w:cs="Times New Roman"/>
-          <w:sz w:val="24"/>
-          <w:szCs w:val="24"/>
-        </w:rPr>
-        <w:t>demoframe</w:t>
-      </w:r>
-      <w:proofErr w:type="spellEnd"/>
-      <w:r>
-        <w:rPr>
-          <w:rFonts w:ascii="Times New Roman" w:hAnsi="Times New Roman" w:cs="Times New Roman"/>
-          <w:sz w:val="24"/>
-          <w:szCs w:val="24"/>
-        </w:rPr>
-        <w:t xml:space="preserve"> extracts are used.  </w:t>
+        <w:t xml:space="preserve">, I use the random forest model whenever the demoframe extracts are used.  </w:t>
       </w:r>
     </w:p>
     <w:p>
@@ -8126,25 +8383,7 @@
           <w:sz w:val="24"/>
           <w:szCs w:val="24"/>
         </w:rPr>
-        <w:t xml:space="preserve">a </w:t>
-      </w:r>
-      <w:proofErr w:type="spellStart"/>
-      <w:r>
-        <w:rPr>
-          <w:rFonts w:ascii="Times New Roman" w:hAnsi="Times New Roman" w:cs="Times New Roman"/>
-          <w:sz w:val="24"/>
-          <w:szCs w:val="24"/>
-        </w:rPr>
-        <w:t>demoframe</w:t>
-      </w:r>
-      <w:proofErr w:type="spellEnd"/>
-      <w:r>
-        <w:rPr>
-          <w:rFonts w:ascii="Times New Roman" w:hAnsi="Times New Roman" w:cs="Times New Roman"/>
-          <w:sz w:val="24"/>
-          <w:szCs w:val="24"/>
-        </w:rPr>
-        <w:t xml:space="preserve"> extract or </w:t>
+        <w:t xml:space="preserve">a demoframe extract or </w:t>
       </w:r>
       <w:r>
         <w:rPr>
@@ -8376,7 +8615,6 @@
           <w:sz w:val="24"/>
           <w:szCs w:val="24"/>
         </w:rPr>
-        <w:lastRenderedPageBreak/>
         <w:t>The</w:t>
       </w:r>
       <w:r>
@@ -8596,6 +8834,7 @@
           <w:sz w:val="24"/>
           <w:szCs w:val="24"/>
         </w:rPr>
+        <w:lastRenderedPageBreak/>
         <w:t xml:space="preserve"> </w:t>
       </w:r>
       <w:r>
@@ -8914,25 +9153,7 @@
           <w:sz w:val="24"/>
           <w:szCs w:val="24"/>
         </w:rPr>
-        <w:t>information as a ‘</w:t>
-      </w:r>
-      <w:proofErr w:type="spellStart"/>
-      <w:r>
-        <w:rPr>
-          <w:rFonts w:ascii="Times New Roman" w:hAnsi="Times New Roman" w:cs="Times New Roman"/>
-          <w:sz w:val="24"/>
-          <w:szCs w:val="24"/>
-        </w:rPr>
-        <w:t>not_mafid</w:t>
-      </w:r>
-      <w:proofErr w:type="spellEnd"/>
-      <w:r>
-        <w:rPr>
-          <w:rFonts w:ascii="Times New Roman" w:hAnsi="Times New Roman" w:cs="Times New Roman"/>
-          <w:sz w:val="24"/>
-          <w:szCs w:val="24"/>
-        </w:rPr>
-        <w:t>’ and ensure subsequent matching does not use this MAFID.</w:t>
+        <w:t>information as a ‘not_mafid’ and ensure subsequent matching does not use this MAFID.</w:t>
       </w:r>
     </w:p>
     <w:p>
@@ -8951,7 +9172,6 @@
           <w:sz w:val="24"/>
           <w:szCs w:val="24"/>
         </w:rPr>
-        <w:lastRenderedPageBreak/>
         <w:t xml:space="preserve">PIKs that participated in the ACS </w:t>
       </w:r>
       <w:r>
@@ -9052,7 +9272,16 @@
           <w:sz w:val="24"/>
           <w:szCs w:val="24"/>
         </w:rPr>
-        <w:t xml:space="preserve">. When there is no available match for those conditions, PIK/MAFID pairs will be chosen if the difference between </w:t>
+        <w:t xml:space="preserve">. When there is no available match for those conditions, </w:t>
+      </w:r>
+      <w:r>
+        <w:rPr>
+          <w:rFonts w:ascii="Times New Roman" w:hAnsi="Times New Roman" w:cs="Times New Roman"/>
+          <w:sz w:val="24"/>
+          <w:szCs w:val="24"/>
+        </w:rPr>
+        <w:lastRenderedPageBreak/>
+        <w:t xml:space="preserve">PIK/MAFID pairs will be chosen if the difference between </w:t>
       </w:r>
       <w:r>
         <w:rPr>
@@ -9461,16 +9690,7 @@
           <w:sz w:val="24"/>
           <w:szCs w:val="24"/>
         </w:rPr>
-        <w:t xml:space="preserve">. This combined table of MAFIDs is important because geography changes frequently and addresses in a particular zip code or county can be moved to </w:t>
-      </w:r>
-      <w:r>
-        <w:rPr>
-          <w:rFonts w:ascii="Times New Roman" w:hAnsi="Times New Roman" w:cs="Times New Roman"/>
-          <w:sz w:val="24"/>
-          <w:szCs w:val="24"/>
-        </w:rPr>
-        <w:lastRenderedPageBreak/>
-        <w:t xml:space="preserve">other localities. Buildings represented by MAFIDs also change their purpose from time to time and assigning people to a MAFID that used to be an apartment but is now a business with no </w:t>
+        <w:t xml:space="preserve">. This combined table of MAFIDs is important because geography changes frequently and addresses in a particular zip code or county can be moved to other localities. Buildings represented by MAFIDs also change their purpose from time to time and assigning people to a MAFID that used to be an apartment but is now a business with no </w:t>
       </w:r>
       <w:r>
         <w:rPr>
@@ -9569,6 +9789,7 @@
           <w:sz w:val="24"/>
           <w:szCs w:val="24"/>
         </w:rPr>
+        <w:lastRenderedPageBreak/>
         <w:t>At the end of this process, we have a table of PIKs alive close to the reference date with markers for those who move outside of the country or die within</w:t>
       </w:r>
       <w:r>
@@ -9659,29 +9880,7 @@
           <w:sz w:val="24"/>
           <w:szCs w:val="24"/>
         </w:rPr>
-        <w:t xml:space="preserve">, Decennial Census, and </w:t>
-      </w:r>
-      <w:proofErr w:type="spellStart"/>
-      <w:r>
-        <w:rPr>
-          <w:rFonts w:ascii="Times New Roman" w:hAnsi="Times New Roman" w:cs="Times New Roman"/>
-          <w:i/>
-          <w:iCs/>
-          <w:sz w:val="24"/>
-          <w:szCs w:val="24"/>
-        </w:rPr>
-        <w:t>Demoframe</w:t>
-      </w:r>
-      <w:proofErr w:type="spellEnd"/>
-      <w:r>
-        <w:rPr>
-          <w:rFonts w:ascii="Times New Roman" w:hAnsi="Times New Roman" w:cs="Times New Roman"/>
-          <w:i/>
-          <w:iCs/>
-          <w:sz w:val="24"/>
-          <w:szCs w:val="24"/>
-        </w:rPr>
-        <w:t xml:space="preserve"> Extract Matching</w:t>
+        <w:t>, Decennial Census, and Demoframe Extract Matching</w:t>
       </w:r>
     </w:p>
     <w:p>
@@ -9858,43 +10057,7 @@
           <w:sz w:val="24"/>
           <w:szCs w:val="24"/>
         </w:rPr>
-        <w:t xml:space="preserve"> </w:t>
-      </w:r>
-      <w:proofErr w:type="spellStart"/>
-      <w:r>
-        <w:rPr>
-          <w:rFonts w:ascii="Times New Roman" w:hAnsi="Times New Roman" w:cs="Times New Roman"/>
-          <w:sz w:val="24"/>
-          <w:szCs w:val="24"/>
-        </w:rPr>
-        <w:t>pik</w:t>
-      </w:r>
-      <w:proofErr w:type="spellEnd"/>
-      <w:r>
-        <w:rPr>
-          <w:rFonts w:ascii="Times New Roman" w:hAnsi="Times New Roman" w:cs="Times New Roman"/>
-          <w:sz w:val="24"/>
-          <w:szCs w:val="24"/>
-        </w:rPr>
-        <w:t>/</w:t>
-      </w:r>
-      <w:proofErr w:type="spellStart"/>
-      <w:r>
-        <w:rPr>
-          <w:rFonts w:ascii="Times New Roman" w:hAnsi="Times New Roman" w:cs="Times New Roman"/>
-          <w:sz w:val="24"/>
-          <w:szCs w:val="24"/>
-        </w:rPr>
-        <w:t>mafid</w:t>
-      </w:r>
-      <w:proofErr w:type="spellEnd"/>
-      <w:r>
-        <w:rPr>
-          <w:rFonts w:ascii="Times New Roman" w:hAnsi="Times New Roman" w:cs="Times New Roman"/>
-          <w:sz w:val="24"/>
-          <w:szCs w:val="24"/>
-        </w:rPr>
-        <w:t xml:space="preserve"> pairs are nominal and so tetra</w:t>
+        <w:t xml:space="preserve"> pik/mafid pairs are nominal and so tetra</w:t>
       </w:r>
       <w:r>
         <w:rPr>
@@ -9921,26 +10084,7 @@
           <w:sz w:val="24"/>
           <w:szCs w:val="24"/>
         </w:rPr>
-        <w:lastRenderedPageBreak/>
-        <w:t xml:space="preserve">To compare the performance of these various methods, I will analyze the percent match between the 2020 Decennial Census, the </w:t>
-      </w:r>
-      <w:proofErr w:type="spellStart"/>
-      <w:r>
-        <w:rPr>
-          <w:rFonts w:ascii="Times New Roman" w:hAnsi="Times New Roman" w:cs="Times New Roman"/>
-          <w:sz w:val="24"/>
-          <w:szCs w:val="24"/>
-        </w:rPr>
-        <w:t>Demoframe</w:t>
-      </w:r>
-      <w:proofErr w:type="spellEnd"/>
-      <w:r>
-        <w:rPr>
-          <w:rFonts w:ascii="Times New Roman" w:hAnsi="Times New Roman" w:cs="Times New Roman"/>
-          <w:sz w:val="24"/>
-          <w:szCs w:val="24"/>
-        </w:rPr>
-        <w:t xml:space="preserve"> 2020v3 extract,</w:t>
+        <w:t>To compare the performance of these various methods, I will analyze the percent match between the 2020 Decennial Census, the Demoframe 2020v3 extract,</w:t>
       </w:r>
       <w:r>
         <w:rPr>
@@ -9972,25 +10116,7 @@
           <w:sz w:val="24"/>
           <w:szCs w:val="24"/>
         </w:rPr>
-        <w:t xml:space="preserve">s </w:t>
-      </w:r>
-      <w:proofErr w:type="gramStart"/>
-      <w:r>
-        <w:rPr>
-          <w:rFonts w:ascii="Times New Roman" w:hAnsi="Times New Roman" w:cs="Times New Roman"/>
-          <w:sz w:val="24"/>
-          <w:szCs w:val="24"/>
-        </w:rPr>
-        <w:t>( including</w:t>
-      </w:r>
-      <w:proofErr w:type="gramEnd"/>
-      <w:r>
-        <w:rPr>
-          <w:rFonts w:ascii="Times New Roman" w:hAnsi="Times New Roman" w:cs="Times New Roman"/>
-          <w:sz w:val="24"/>
-          <w:szCs w:val="24"/>
-        </w:rPr>
-        <w:t xml:space="preserve"> the</w:t>
+        <w:t>s ( including the</w:t>
       </w:r>
       <w:r>
         <w:rPr>
@@ -10054,25 +10180,7 @@
           <w:sz w:val="24"/>
           <w:szCs w:val="24"/>
         </w:rPr>
-        <w:t xml:space="preserve"> with each other. I will calculate Cohen’s Kappa and </w:t>
-      </w:r>
-      <w:proofErr w:type="spellStart"/>
-      <w:r>
-        <w:rPr>
-          <w:rFonts w:ascii="Times New Roman" w:hAnsi="Times New Roman" w:cs="Times New Roman"/>
-          <w:sz w:val="24"/>
-          <w:szCs w:val="24"/>
-        </w:rPr>
-        <w:t>Krippendorff’s</w:t>
-      </w:r>
-      <w:proofErr w:type="spellEnd"/>
-      <w:r>
-        <w:rPr>
-          <w:rFonts w:ascii="Times New Roman" w:hAnsi="Times New Roman" w:cs="Times New Roman"/>
-          <w:sz w:val="24"/>
-          <w:szCs w:val="24"/>
-        </w:rPr>
-        <w:t xml:space="preserve"> Alpha, common measures of inter-rater reliability</w:t>
+        <w:t xml:space="preserve"> with each other. I will calculate Cohen’s Kappa and Krippendorff’s Alpha, common measures of inter-rater reliability</w:t>
       </w:r>
       <w:r>
         <w:rPr>
@@ -10182,6 +10290,7 @@
           <w:sz w:val="24"/>
           <w:szCs w:val="24"/>
         </w:rPr>
+        <w:lastRenderedPageBreak/>
         <w:tab/>
         <w:t>The</w:t>
       </w:r>
@@ -10199,161 +10308,79 @@
           <w:sz w:val="24"/>
           <w:szCs w:val="24"/>
         </w:rPr>
+        <w:t xml:space="preserve"> demoframe extract provide</w:t>
+      </w:r>
+      <w:r>
+        <w:rPr>
+          <w:rFonts w:ascii="Times New Roman" w:hAnsi="Times New Roman" w:cs="Times New Roman"/>
+          <w:sz w:val="24"/>
+          <w:szCs w:val="24"/>
+        </w:rPr>
+        <w:t>s</w:t>
+      </w:r>
+      <w:r>
+        <w:rPr>
+          <w:rFonts w:ascii="Times New Roman" w:hAnsi="Times New Roman" w:cs="Times New Roman"/>
+          <w:sz w:val="24"/>
+          <w:szCs w:val="24"/>
+        </w:rPr>
+        <w:t xml:space="preserve"> a unique opportunity to observe the migration patterns during a particularly eventful time: the start of the 2020 Coronavirus Pandemic.</w:t>
+      </w:r>
+      <w:r>
+        <w:rPr>
+          <w:rFonts w:ascii="Times New Roman" w:hAnsi="Times New Roman" w:cs="Times New Roman"/>
+          <w:sz w:val="24"/>
+          <w:szCs w:val="24"/>
+        </w:rPr>
+        <w:t xml:space="preserve"> Because the demoframe extract is a whole-universe accounting like the Decennial Census, we can see if and where people are moving by comparing the three datasets used in the previous analyses (the 2020v3 demoframe extract, the 2020 </w:t>
+      </w:r>
+      <w:r>
+        <w:rPr>
+          <w:rFonts w:ascii="Times New Roman" w:hAnsi="Times New Roman" w:cs="Times New Roman"/>
+          <w:sz w:val="24"/>
+          <w:szCs w:val="24"/>
+        </w:rPr>
+        <w:t>BRAPPA</w:t>
+      </w:r>
+      <w:r>
+        <w:rPr>
+          <w:rFonts w:ascii="Times New Roman" w:hAnsi="Times New Roman" w:cs="Times New Roman"/>
+          <w:sz w:val="24"/>
+          <w:szCs w:val="24"/>
+        </w:rPr>
+        <w:t xml:space="preserve"> with retro- and pro</w:t>
+      </w:r>
+      <w:r>
+        <w:rPr>
+          <w:rFonts w:ascii="Times New Roman" w:hAnsi="Times New Roman" w:cs="Times New Roman"/>
+          <w:sz w:val="24"/>
+          <w:szCs w:val="24"/>
+        </w:rPr>
+        <w:t>-</w:t>
+      </w:r>
+      <w:r>
+        <w:rPr>
+          <w:rFonts w:ascii="Times New Roman" w:hAnsi="Times New Roman" w:cs="Times New Roman"/>
+          <w:sz w:val="24"/>
+          <w:szCs w:val="24"/>
+        </w:rPr>
+        <w:t>spective source utilization, and the 2020 Decennial Census Edited File)</w:t>
+      </w:r>
+      <w:r>
+        <w:rPr>
+          <w:rFonts w:ascii="Times New Roman" w:hAnsi="Times New Roman" w:cs="Times New Roman"/>
+          <w:sz w:val="24"/>
+          <w:szCs w:val="24"/>
+        </w:rPr>
         <w:t xml:space="preserve"> </w:t>
       </w:r>
-      <w:proofErr w:type="spellStart"/>
-      <w:r>
-        <w:rPr>
-          <w:rFonts w:ascii="Times New Roman" w:hAnsi="Times New Roman" w:cs="Times New Roman"/>
-          <w:sz w:val="24"/>
-          <w:szCs w:val="24"/>
-        </w:rPr>
-        <w:t>demoframe</w:t>
-      </w:r>
-      <w:proofErr w:type="spellEnd"/>
-      <w:r>
-        <w:rPr>
-          <w:rFonts w:ascii="Times New Roman" w:hAnsi="Times New Roman" w:cs="Times New Roman"/>
-          <w:sz w:val="24"/>
-          <w:szCs w:val="24"/>
-        </w:rPr>
-        <w:t xml:space="preserve"> extract provide</w:t>
-      </w:r>
-      <w:r>
-        <w:rPr>
-          <w:rFonts w:ascii="Times New Roman" w:hAnsi="Times New Roman" w:cs="Times New Roman"/>
-          <w:sz w:val="24"/>
-          <w:szCs w:val="24"/>
-        </w:rPr>
-        <w:t>s</w:t>
-      </w:r>
-      <w:r>
-        <w:rPr>
-          <w:rFonts w:ascii="Times New Roman" w:hAnsi="Times New Roman" w:cs="Times New Roman"/>
-          <w:sz w:val="24"/>
-          <w:szCs w:val="24"/>
-        </w:rPr>
-        <w:t xml:space="preserve"> a unique opportunity to observe the migration patterns during a particularly eventful time: the start of the 2020 Coronavirus Pandemic.</w:t>
-      </w:r>
-      <w:r>
-        <w:rPr>
-          <w:rFonts w:ascii="Times New Roman" w:hAnsi="Times New Roman" w:cs="Times New Roman"/>
-          <w:sz w:val="24"/>
-          <w:szCs w:val="24"/>
-        </w:rPr>
-        <w:t xml:space="preserve"> Because the </w:t>
-      </w:r>
-      <w:proofErr w:type="spellStart"/>
-      <w:r>
-        <w:rPr>
-          <w:rFonts w:ascii="Times New Roman" w:hAnsi="Times New Roman" w:cs="Times New Roman"/>
-          <w:sz w:val="24"/>
-          <w:szCs w:val="24"/>
-        </w:rPr>
-        <w:t>demoframe</w:t>
-      </w:r>
-      <w:proofErr w:type="spellEnd"/>
-      <w:r>
-        <w:rPr>
-          <w:rFonts w:ascii="Times New Roman" w:hAnsi="Times New Roman" w:cs="Times New Roman"/>
-          <w:sz w:val="24"/>
-          <w:szCs w:val="24"/>
-        </w:rPr>
-        <w:t xml:space="preserve"> extract is a whole-universe accounting like the Decennial Census, we can see if and where people are moving by comparing the three datasets used in the previous analyses (the 2020v3 </w:t>
-      </w:r>
-      <w:proofErr w:type="spellStart"/>
-      <w:r>
-        <w:rPr>
-          <w:rFonts w:ascii="Times New Roman" w:hAnsi="Times New Roman" w:cs="Times New Roman"/>
-          <w:sz w:val="24"/>
-          <w:szCs w:val="24"/>
-        </w:rPr>
-        <w:t>demoframe</w:t>
-      </w:r>
-      <w:proofErr w:type="spellEnd"/>
-      <w:r>
-        <w:rPr>
-          <w:rFonts w:ascii="Times New Roman" w:hAnsi="Times New Roman" w:cs="Times New Roman"/>
-          <w:sz w:val="24"/>
-          <w:szCs w:val="24"/>
-        </w:rPr>
-        <w:t xml:space="preserve"> extract, the 2020 </w:t>
-      </w:r>
-      <w:r>
-        <w:rPr>
-          <w:rFonts w:ascii="Times New Roman" w:hAnsi="Times New Roman" w:cs="Times New Roman"/>
-          <w:sz w:val="24"/>
-          <w:szCs w:val="24"/>
-        </w:rPr>
-        <w:t>BRAPPA</w:t>
-      </w:r>
-      <w:r>
-        <w:rPr>
-          <w:rFonts w:ascii="Times New Roman" w:hAnsi="Times New Roman" w:cs="Times New Roman"/>
-          <w:sz w:val="24"/>
-          <w:szCs w:val="24"/>
-        </w:rPr>
-        <w:t xml:space="preserve"> with retro- and pro</w:t>
-      </w:r>
-      <w:r>
-        <w:rPr>
-          <w:rFonts w:ascii="Times New Roman" w:hAnsi="Times New Roman" w:cs="Times New Roman"/>
-          <w:sz w:val="24"/>
-          <w:szCs w:val="24"/>
-        </w:rPr>
-        <w:t>-</w:t>
-      </w:r>
-      <w:proofErr w:type="spellStart"/>
-      <w:r>
-        <w:rPr>
-          <w:rFonts w:ascii="Times New Roman" w:hAnsi="Times New Roman" w:cs="Times New Roman"/>
-          <w:sz w:val="24"/>
-          <w:szCs w:val="24"/>
-        </w:rPr>
-        <w:t>spective</w:t>
-      </w:r>
-      <w:proofErr w:type="spellEnd"/>
-      <w:r>
-        <w:rPr>
-          <w:rFonts w:ascii="Times New Roman" w:hAnsi="Times New Roman" w:cs="Times New Roman"/>
-          <w:sz w:val="24"/>
-          <w:szCs w:val="24"/>
-        </w:rPr>
-        <w:t xml:space="preserve"> source utilization, and the 2020 Decennial Census Edited File)</w:t>
-      </w:r>
-      <w:r>
-        <w:rPr>
-          <w:rFonts w:ascii="Times New Roman" w:hAnsi="Times New Roman" w:cs="Times New Roman"/>
-          <w:sz w:val="24"/>
-          <w:szCs w:val="24"/>
-        </w:rPr>
-        <w:t xml:space="preserve"> </w:t>
-      </w:r>
-      <w:r>
-        <w:rPr>
-          <w:rFonts w:ascii="Times New Roman" w:hAnsi="Times New Roman" w:cs="Times New Roman"/>
-          <w:sz w:val="24"/>
-          <w:szCs w:val="24"/>
-        </w:rPr>
-        <w:t xml:space="preserve">against the 2019v2 </w:t>
-      </w:r>
-      <w:proofErr w:type="spellStart"/>
-      <w:r>
-        <w:rPr>
-          <w:rFonts w:ascii="Times New Roman" w:hAnsi="Times New Roman" w:cs="Times New Roman"/>
-          <w:sz w:val="24"/>
-          <w:szCs w:val="24"/>
-        </w:rPr>
-        <w:t>demoframe</w:t>
-      </w:r>
-      <w:proofErr w:type="spellEnd"/>
-      <w:r>
-        <w:rPr>
-          <w:rFonts w:ascii="Times New Roman" w:hAnsi="Times New Roman" w:cs="Times New Roman"/>
-          <w:sz w:val="24"/>
-          <w:szCs w:val="24"/>
-        </w:rPr>
-        <w:t xml:space="preserve"> extract. </w:t>
+      <w:r>
+        <w:rPr>
+          <w:rFonts w:ascii="Times New Roman" w:hAnsi="Times New Roman" w:cs="Times New Roman"/>
+          <w:sz w:val="24"/>
+          <w:szCs w:val="24"/>
+        </w:rPr>
+        <w:t xml:space="preserve">against the 2019v2 demoframe extract. </w:t>
       </w:r>
     </w:p>
     <w:p>
@@ -11219,6 +11246,7 @@
                 <w:sz w:val="24"/>
                 <w:szCs w:val="24"/>
               </w:rPr>
+              <w:lastRenderedPageBreak/>
               <w:t>2020 Decennial Census Edited File (CEF)</w:t>
             </w:r>
           </w:p>
@@ -11443,7 +11471,6 @@
                 <w:szCs w:val="24"/>
               </w:rPr>
             </w:pPr>
-            <w:proofErr w:type="spellStart"/>
             <w:r>
               <w:rPr>
                 <w:rFonts w:ascii="Times New Roman" w:hAnsi="Times New Roman" w:cs="Times New Roman"/>
@@ -11460,7 +11487,6 @@
               </w:rPr>
               <w:t>_two_source</w:t>
             </w:r>
-            <w:proofErr w:type="spellEnd"/>
           </w:p>
         </w:tc>
         <w:tc>
@@ -11564,7 +11590,6 @@
                 <w:szCs w:val="24"/>
               </w:rPr>
             </w:pPr>
-            <w:proofErr w:type="spellStart"/>
             <w:r>
               <w:rPr>
                 <w:rFonts w:ascii="Times New Roman" w:hAnsi="Times New Roman" w:cs="Times New Roman"/>
@@ -11581,7 +11606,6 @@
               </w:rPr>
               <w:t>_four_source</w:t>
             </w:r>
-            <w:proofErr w:type="spellEnd"/>
           </w:p>
         </w:tc>
         <w:tc>
@@ -11685,7 +11709,6 @@
                 <w:szCs w:val="24"/>
               </w:rPr>
             </w:pPr>
-            <w:proofErr w:type="spellStart"/>
             <w:r>
               <w:rPr>
                 <w:rFonts w:ascii="Times New Roman" w:hAnsi="Times New Roman" w:cs="Times New Roman"/>
@@ -11702,7 +11725,6 @@
               </w:rPr>
               <w:t>_only_sources</w:t>
             </w:r>
-            <w:proofErr w:type="spellEnd"/>
           </w:p>
         </w:tc>
         <w:tc>
@@ -11806,7 +11828,6 @@
                 <w:szCs w:val="24"/>
               </w:rPr>
             </w:pPr>
-            <w:proofErr w:type="spellStart"/>
             <w:r>
               <w:rPr>
                 <w:rFonts w:ascii="Times New Roman" w:hAnsi="Times New Roman" w:cs="Times New Roman"/>
@@ -11823,7 +11844,6 @@
               </w:rPr>
               <w:t>_no_vsgi</w:t>
             </w:r>
-            <w:proofErr w:type="spellEnd"/>
           </w:p>
         </w:tc>
         <w:tc>
@@ -11927,14 +11947,12 @@
                 <w:szCs w:val="24"/>
               </w:rPr>
             </w:pPr>
-            <w:proofErr w:type="spellStart"/>
             <w:r>
               <w:rPr>
                 <w:rFonts w:ascii="Times New Roman" w:hAnsi="Times New Roman" w:cs="Times New Roman"/>
                 <w:sz w:val="24"/>
                 <w:szCs w:val="24"/>
               </w:rPr>
-              <w:lastRenderedPageBreak/>
               <w:t>BRAPPA</w:t>
             </w:r>
             <w:r>
@@ -11945,7 +11963,6 @@
               </w:rPr>
               <w:t>_unitstat_resstat</w:t>
             </w:r>
-            <w:proofErr w:type="spellEnd"/>
           </w:p>
         </w:tc>
         <w:tc>
@@ -12049,7 +12066,6 @@
                 <w:szCs w:val="24"/>
               </w:rPr>
             </w:pPr>
-            <w:proofErr w:type="spellStart"/>
             <w:r>
               <w:rPr>
                 <w:rFonts w:ascii="Times New Roman" w:hAnsi="Times New Roman" w:cs="Times New Roman"/>
@@ -12066,7 +12082,6 @@
               </w:rPr>
               <w:t>_full</w:t>
             </w:r>
-            <w:proofErr w:type="spellEnd"/>
           </w:p>
         </w:tc>
         <w:tc>
@@ -12170,7 +12185,6 @@
                 <w:szCs w:val="24"/>
               </w:rPr>
             </w:pPr>
-            <w:proofErr w:type="spellStart"/>
             <w:r>
               <w:rPr>
                 <w:rFonts w:ascii="Times New Roman" w:hAnsi="Times New Roman" w:cs="Times New Roman"/>
@@ -12187,7 +12201,6 @@
               </w:rPr>
               <w:t>_full_prospective</w:t>
             </w:r>
-            <w:proofErr w:type="spellEnd"/>
           </w:p>
         </w:tc>
         <w:tc>
@@ -12291,7 +12304,6 @@
                 <w:szCs w:val="24"/>
               </w:rPr>
             </w:pPr>
-            <w:proofErr w:type="spellStart"/>
             <w:r>
               <w:rPr>
                 <w:rFonts w:ascii="Times New Roman" w:hAnsi="Times New Roman" w:cs="Times New Roman"/>
@@ -12308,7 +12320,6 @@
               </w:rPr>
               <w:t>_full_retrospective</w:t>
             </w:r>
-            <w:proofErr w:type="spellEnd"/>
           </w:p>
         </w:tc>
         <w:tc>
@@ -12529,6 +12540,7 @@
                 <w:sz w:val="24"/>
                 <w:szCs w:val="24"/>
               </w:rPr>
+              <w:lastRenderedPageBreak/>
               <w:t>RF PPM 2020</w:t>
             </w:r>
           </w:p>
@@ -12860,23 +12872,13 @@
                 <w:szCs w:val="24"/>
               </w:rPr>
             </w:pPr>
-            <w:proofErr w:type="spellStart"/>
             <w:r>
               <w:rPr>
                 <w:rFonts w:ascii="Times New Roman" w:hAnsi="Times New Roman" w:cs="Times New Roman"/>
                 <w:sz w:val="24"/>
                 <w:szCs w:val="24"/>
               </w:rPr>
-              <w:t>Kippendorf’s</w:t>
-            </w:r>
-            <w:proofErr w:type="spellEnd"/>
-            <w:r>
-              <w:rPr>
-                <w:rFonts w:ascii="Times New Roman" w:hAnsi="Times New Roman" w:cs="Times New Roman"/>
-                <w:sz w:val="24"/>
-                <w:szCs w:val="24"/>
-              </w:rPr>
-              <w:t xml:space="preserve"> Alpha</w:t>
+              <w:t>Kippendorf’s Alpha</w:t>
             </w:r>
           </w:p>
         </w:tc>
@@ -12939,23 +12941,13 @@
                 <w:szCs w:val="24"/>
               </w:rPr>
             </w:pPr>
-            <w:proofErr w:type="spellStart"/>
             <w:r>
               <w:rPr>
                 <w:rFonts w:ascii="Times New Roman" w:hAnsi="Times New Roman" w:cs="Times New Roman"/>
                 <w:sz w:val="24"/>
                 <w:szCs w:val="24"/>
               </w:rPr>
-              <w:t>Kippendorf’s</w:t>
-            </w:r>
-            <w:proofErr w:type="spellEnd"/>
-            <w:r>
-              <w:rPr>
-                <w:rFonts w:ascii="Times New Roman" w:hAnsi="Times New Roman" w:cs="Times New Roman"/>
-                <w:sz w:val="24"/>
-                <w:szCs w:val="24"/>
-              </w:rPr>
-              <w:t xml:space="preserve"> Alpha</w:t>
+              <w:t>Kippendorf’s Alpha</w:t>
             </w:r>
           </w:p>
         </w:tc>
@@ -13711,23 +13703,13 @@
                 <w:szCs w:val="24"/>
               </w:rPr>
             </w:pPr>
-            <w:proofErr w:type="spellStart"/>
             <w:r>
               <w:rPr>
                 <w:rFonts w:ascii="Times New Roman" w:hAnsi="Times New Roman" w:cs="Times New Roman"/>
                 <w:sz w:val="24"/>
                 <w:szCs w:val="24"/>
               </w:rPr>
-              <w:t>Kippendorf’s</w:t>
-            </w:r>
-            <w:proofErr w:type="spellEnd"/>
-            <w:r>
-              <w:rPr>
-                <w:rFonts w:ascii="Times New Roman" w:hAnsi="Times New Roman" w:cs="Times New Roman"/>
-                <w:sz w:val="24"/>
-                <w:szCs w:val="24"/>
-              </w:rPr>
-              <w:t xml:space="preserve"> Alpha</w:t>
+              <w:t>Kippendorf’s Alpha</w:t>
             </w:r>
           </w:p>
         </w:tc>
@@ -13790,23 +13772,13 @@
                 <w:szCs w:val="24"/>
               </w:rPr>
             </w:pPr>
-            <w:proofErr w:type="spellStart"/>
             <w:r>
               <w:rPr>
                 <w:rFonts w:ascii="Times New Roman" w:hAnsi="Times New Roman" w:cs="Times New Roman"/>
                 <w:sz w:val="24"/>
                 <w:szCs w:val="24"/>
               </w:rPr>
-              <w:t>Kippendorf’s</w:t>
-            </w:r>
-            <w:proofErr w:type="spellEnd"/>
-            <w:r>
-              <w:rPr>
-                <w:rFonts w:ascii="Times New Roman" w:hAnsi="Times New Roman" w:cs="Times New Roman"/>
-                <w:sz w:val="24"/>
-                <w:szCs w:val="24"/>
-              </w:rPr>
-              <w:t xml:space="preserve"> Alpha</w:t>
+              <w:t>Kippendorf’s Alpha</w:t>
             </w:r>
           </w:p>
         </w:tc>
@@ -14473,23 +14445,13 @@
                 <w:szCs w:val="24"/>
               </w:rPr>
             </w:pPr>
-            <w:proofErr w:type="spellStart"/>
             <w:r>
               <w:rPr>
                 <w:rFonts w:ascii="Times New Roman" w:hAnsi="Times New Roman" w:cs="Times New Roman"/>
                 <w:sz w:val="24"/>
                 <w:szCs w:val="24"/>
               </w:rPr>
-              <w:t>Kippendorf’s</w:t>
-            </w:r>
-            <w:proofErr w:type="spellEnd"/>
-            <w:r>
-              <w:rPr>
-                <w:rFonts w:ascii="Times New Roman" w:hAnsi="Times New Roman" w:cs="Times New Roman"/>
-                <w:sz w:val="24"/>
-                <w:szCs w:val="24"/>
-              </w:rPr>
-              <w:t xml:space="preserve"> Alpha</w:t>
+              <w:t>Kippendorf’s Alpha</w:t>
             </w:r>
           </w:p>
         </w:tc>
@@ -14552,23 +14514,13 @@
                 <w:szCs w:val="24"/>
               </w:rPr>
             </w:pPr>
-            <w:proofErr w:type="spellStart"/>
             <w:r>
               <w:rPr>
                 <w:rFonts w:ascii="Times New Roman" w:hAnsi="Times New Roman" w:cs="Times New Roman"/>
                 <w:sz w:val="24"/>
                 <w:szCs w:val="24"/>
               </w:rPr>
-              <w:t>Kippendorf’s</w:t>
-            </w:r>
-            <w:proofErr w:type="spellEnd"/>
-            <w:r>
-              <w:rPr>
-                <w:rFonts w:ascii="Times New Roman" w:hAnsi="Times New Roman" w:cs="Times New Roman"/>
-                <w:sz w:val="24"/>
-                <w:szCs w:val="24"/>
-              </w:rPr>
-              <w:t xml:space="preserve"> Alpha</w:t>
+              <w:t>Kippendorf’s Alpha</w:t>
             </w:r>
           </w:p>
         </w:tc>
@@ -15304,23 +15256,13 @@
                 <w:szCs w:val="24"/>
               </w:rPr>
             </w:pPr>
-            <w:proofErr w:type="spellStart"/>
             <w:r>
               <w:rPr>
                 <w:rFonts w:ascii="Times New Roman" w:hAnsi="Times New Roman" w:cs="Times New Roman"/>
                 <w:sz w:val="24"/>
                 <w:szCs w:val="24"/>
               </w:rPr>
-              <w:t>Kippendorf’s</w:t>
-            </w:r>
-            <w:proofErr w:type="spellEnd"/>
-            <w:r>
-              <w:rPr>
-                <w:rFonts w:ascii="Times New Roman" w:hAnsi="Times New Roman" w:cs="Times New Roman"/>
-                <w:sz w:val="24"/>
-                <w:szCs w:val="24"/>
-              </w:rPr>
-              <w:t xml:space="preserve"> Alpha</w:t>
+              <w:t>Kippendorf’s Alpha</w:t>
             </w:r>
           </w:p>
         </w:tc>
@@ -15383,23 +15325,13 @@
                 <w:szCs w:val="24"/>
               </w:rPr>
             </w:pPr>
-            <w:proofErr w:type="spellStart"/>
             <w:r>
               <w:rPr>
                 <w:rFonts w:ascii="Times New Roman" w:hAnsi="Times New Roman" w:cs="Times New Roman"/>
                 <w:sz w:val="24"/>
                 <w:szCs w:val="24"/>
               </w:rPr>
-              <w:t>Kippendorf’s</w:t>
-            </w:r>
-            <w:proofErr w:type="spellEnd"/>
-            <w:r>
-              <w:rPr>
-                <w:rFonts w:ascii="Times New Roman" w:hAnsi="Times New Roman" w:cs="Times New Roman"/>
-                <w:sz w:val="24"/>
-                <w:szCs w:val="24"/>
-              </w:rPr>
-              <w:t xml:space="preserve"> Alpha</w:t>
+              <w:t>Kippendorf’s Alpha</w:t>
             </w:r>
           </w:p>
         </w:tc>
@@ -15999,16 +15931,7 @@
           <w:sz w:val="24"/>
           <w:szCs w:val="24"/>
         </w:rPr>
-        <w:t xml:space="preserve"> intervening opportunities. He posits that migration to a place will increase as the number of opportunities (especially jobs) available at a place increases. The likelihood of migration will decrease relative to the number of </w:t>
-      </w:r>
-      <w:r>
-        <w:rPr>
-          <w:rFonts w:ascii="Times New Roman" w:hAnsi="Times New Roman" w:cs="Times New Roman"/>
-          <w:sz w:val="24"/>
-          <w:szCs w:val="24"/>
-        </w:rPr>
-        <w:lastRenderedPageBreak/>
-        <w:t xml:space="preserve">places and the number of opportunities available at closer places. This first sociological step identifies the importance of opportunities, as well as establishes a preference for less distance. </w:t>
+        <w:t xml:space="preserve"> intervening opportunities. He posits that migration to a place will increase as the number of opportunities (especially jobs) available at a place increases. The likelihood of migration will decrease relative to the number of places and the number of opportunities available at closer places. This first sociological step identifies the importance of opportunities, as well as establishes a preference for less distance. </w:t>
       </w:r>
     </w:p>
     <w:p>
@@ -16083,7 +16006,16 @@
           <w:sz w:val="24"/>
           <w:szCs w:val="24"/>
         </w:rPr>
-        <w:t xml:space="preserve"> Disasters are hard push factors. Most of the literature on disaster migration acknowledges the primacy of push factors in life threatening situations, but recent work has identified trends in internal migration related to decline in precipitation or changes in temperature </w:t>
+        <w:t xml:space="preserve"> Disasters are hard push factors. Most of the literature on disaster migration acknowledges the primacy of push </w:t>
+      </w:r>
+      <w:r>
+        <w:rPr>
+          <w:rFonts w:ascii="Times New Roman" w:hAnsi="Times New Roman" w:cs="Times New Roman"/>
+          <w:sz w:val="24"/>
+          <w:szCs w:val="24"/>
+        </w:rPr>
+        <w:lastRenderedPageBreak/>
+        <w:t xml:space="preserve">factors in life threatening situations, but recent work has identified trends in internal migration related to decline in precipitation or changes in temperature </w:t>
       </w:r>
       <w:r>
         <w:rPr>
@@ -16331,16 +16263,7 @@
           <w:sz w:val="24"/>
           <w:szCs w:val="24"/>
         </w:rPr>
-        <w:t xml:space="preserve"> compliments the network-based insights of Taylor’s observation on migrant social networks by examining the connections that migrants have with institutions, like NGOs, </w:t>
-      </w:r>
-      <w:r>
-        <w:rPr>
-          <w:rFonts w:ascii="Times New Roman" w:hAnsi="Times New Roman" w:cs="Times New Roman"/>
-          <w:sz w:val="24"/>
-          <w:szCs w:val="24"/>
-        </w:rPr>
-        <w:lastRenderedPageBreak/>
-        <w:t>corporate recruiters, counselors, and even irregular institutions like human smuggling or trafficking. The emphasis on institutions dovetails into institutional theory of economics well, creating a de facto hybrid, cross-disciplinary theory.</w:t>
+        <w:t xml:space="preserve"> compliments the network-based insights of Taylor’s observation on migrant social networks by examining the connections that migrants have with institutions, like NGOs, corporate recruiters, counselors, and even irregular institutions like human smuggling or trafficking. The emphasis on institutions dovetails into institutional theory of economics well, creating a de facto hybrid, cross-disciplinary theory.</w:t>
       </w:r>
     </w:p>
     <w:p>
@@ -16407,7 +16330,16 @@
           <w:sz w:val="24"/>
           <w:szCs w:val="24"/>
         </w:rPr>
-        <w:t>.It asserts that migration is an evolutionary process that changes the origin and destination. The people involved undergo a transformation from migration too, returning with more human and social capital (not to mention the other benefits like income). Migration will redistribute the land and other capital in a sending place as well, and these incentives can instigate a migrant culture, where migration is romanticized for its capacity for capital gain, and the costs of migrating can be reduced with a strong migration stream (as pointed out by Taylor’s migrant networks or the trans-national spaces literature)</w:t>
+        <w:t xml:space="preserve">.It asserts that migration is an evolutionary process that changes the origin and destination. The people involved undergo a transformation from migration too, returning with more human and social capital (not to mention the other benefits like income). Migration </w:t>
+      </w:r>
+      <w:r>
+        <w:rPr>
+          <w:rFonts w:ascii="Times New Roman" w:hAnsi="Times New Roman" w:cs="Times New Roman"/>
+          <w:sz w:val="24"/>
+          <w:szCs w:val="24"/>
+        </w:rPr>
+        <w:lastRenderedPageBreak/>
+        <w:t>will redistribute the land and other capital in a sending place as well, and these incentives can instigate a migrant culture, where migration is romanticized for its capacity for capital gain, and the costs of migrating can be reduced with a strong migration stream (as pointed out by Taylor’s migrant networks or the trans-national spaces literature)</w:t>
       </w:r>
       <w:r>
         <w:rPr>
@@ -16535,7 +16467,6 @@
           <w:sz w:val="24"/>
           <w:szCs w:val="24"/>
         </w:rPr>
-        <w:lastRenderedPageBreak/>
         <w:t>The micro economic version of this is that individuals are motivated to increase their lifetime earnings. Because of this motivation, workers should permanently move to wherever seems to have the best return to lifetime earnings, with a penalty imposed per distance of the opportunity.</w:t>
       </w:r>
     </w:p>
@@ -16555,7 +16486,16 @@
           <w:sz w:val="24"/>
           <w:szCs w:val="24"/>
         </w:rPr>
-        <w:t>Neoclassical economics does not describe return migration, nor the tendency of humans to organize their economic outputs in collective households (neoclassical economics assumes individuals are all motivated by their own lifetime earnings). There are also migration flows without wage differentials that are unexplained by neoclassical economics.</w:t>
+        <w:t xml:space="preserve">Neoclassical economics does not describe return migration, nor the tendency of humans to organize their economic outputs in collective households (neoclassical economics assumes </w:t>
+      </w:r>
+      <w:r>
+        <w:rPr>
+          <w:rFonts w:ascii="Times New Roman" w:hAnsi="Times New Roman" w:cs="Times New Roman"/>
+          <w:sz w:val="24"/>
+          <w:szCs w:val="24"/>
+        </w:rPr>
+        <w:lastRenderedPageBreak/>
+        <w:t>individuals are all motivated by their own lifetime earnings). There are also migration flows without wage differentials that are unexplained by neoclassical economics.</w:t>
       </w:r>
     </w:p>
     <w:p>
@@ -16628,7 +16568,6 @@
           <w:sz w:val="24"/>
           <w:szCs w:val="24"/>
         </w:rPr>
-        <w:lastRenderedPageBreak/>
         <w:t>First, they can increase compensation for labor-intensive workers. This strategy can result in wages increasing all through the hierarchy as workers observe a group is getting wage increases and apply pressure for their own wage increases. The second option is more popular: Obtaining workers from another place to work for low wages. This saves money for the firm. Because there are no other options to obtain labor, companies lobby the government for more migrants and for fewer obligations for their foreign workforces.</w:t>
       </w:r>
     </w:p>
@@ -16648,25 +16587,8 @@
           <w:sz w:val="24"/>
           <w:szCs w:val="24"/>
         </w:rPr>
-        <w:t xml:space="preserve">There is also world systems theory, which is hybridized with economic ideas. World systems theory is about the processes affecting the sending of migrants. As capitalism/modernity progresses, markets transition from an agrarian or industrial economy to a service economy. These advances take place in the world “core” or the developed countries usually in the global North, and “periphery” and “semi-periphery” regions. A flow of goods and capital from core to periphery regions is counter balanced by a reverse flow of labor to periphery countries. In core regions, manufacturing jobs become less and less desirable and demand for these </w:t>
-      </w:r>
-      <w:proofErr w:type="gramStart"/>
-      <w:r>
-        <w:rPr>
-          <w:rFonts w:ascii="Times New Roman" w:hAnsi="Times New Roman" w:cs="Times New Roman"/>
-          <w:sz w:val="24"/>
-          <w:szCs w:val="24"/>
-        </w:rPr>
-        <w:t>jobs</w:t>
-      </w:r>
-      <w:proofErr w:type="gramEnd"/>
-      <w:r>
-        <w:rPr>
-          <w:rFonts w:ascii="Times New Roman" w:hAnsi="Times New Roman" w:cs="Times New Roman"/>
-          <w:sz w:val="24"/>
-          <w:szCs w:val="24"/>
-        </w:rPr>
-        <w:t xml:space="preserve"> increases, creating an opportunity for migration. In periphery regions, the increased production from technological advancements or capital investments results in less demand for workers. These workers are uprooted by these circumstances and incentivized into low paying, labor intensive positions in the core. There are many links from core countries to periphery countries beyond economics, the cultural, historical, linguistic, etc. factors are important too, which separates this from purely economic theories.</w:t>
+        <w:lastRenderedPageBreak/>
+        <w:t>There is also world systems theory, which is hybridized with economic ideas. World systems theory is about the processes affecting the sending of migrants. As capitalism/modernity progresses, markets transition from an agrarian or industrial economy to a service economy. These advances take place in the world “core” or the developed countries usually in the global North, and “periphery” and “semi-periphery” regions. A flow of goods and capital from core to periphery regions is counter balanced by a reverse flow of labor to periphery countries. In core regions, manufacturing jobs become less and less desirable and demand for these jobs increases, creating an opportunity for migration. In periphery regions, the increased production from technological advancements or capital investments results in less demand for workers. These workers are uprooted by these circumstances and incentivized into low paying, labor intensive positions in the core. There are many links from core countries to periphery countries beyond economics, the cultural, historical, linguistic, etc. factors are important too, which separates this from purely economic theories.</w:t>
       </w:r>
     </w:p>
     <w:p>
@@ -16685,16 +16607,7 @@
           <w:sz w:val="24"/>
           <w:szCs w:val="24"/>
         </w:rPr>
-        <w:t xml:space="preserve">As noted by Massey et al. (1993: 448), in the world systems approach “international migration ultimately has little to do with wage rates or employment differentials between countries; it follows from the dynamics of market creation and the structure of global economy”. Special attention is paid to the asymmetric relationship between colonies and colonizer historical </w:t>
-      </w:r>
-      <w:r>
-        <w:rPr>
-          <w:rFonts w:ascii="Times New Roman" w:hAnsi="Times New Roman" w:cs="Times New Roman"/>
-          <w:sz w:val="24"/>
-          <w:szCs w:val="24"/>
-        </w:rPr>
-        <w:lastRenderedPageBreak/>
-        <w:t>relationships; former colonizers being seen as having an advantage in trade. This is controversial, because free trade is seen as reducing income and employment disparities, and thus also migration. This theory is not elucidated mathematically and so is difficult to use in predicting future migration.</w:t>
+        <w:t>As noted by Massey et al. (1993: 448), in the world systems approach “international migration ultimately has little to do with wage rates or employment differentials between countries; it follows from the dynamics of market creation and the structure of global economy”. Special attention is paid to the asymmetric relationship between colonies and colonizer historical relationships; former colonizers being seen as having an advantage in trade. This is controversial, because free trade is seen as reducing income and employment disparities, and thus also migration. This theory is not elucidated mathematically and so is difficult to use in predicting future migration.</w:t>
       </w:r>
       <w:r>
         <w:rPr>
@@ -16721,6 +16634,7 @@
           <w:sz w:val="24"/>
           <w:szCs w:val="24"/>
         </w:rPr>
+        <w:lastRenderedPageBreak/>
         <w:t>To summarize some key takeaways from the various theories of migration: Migration is inherently about opportunities and consequences. Opportunities to avoid death, disease, disaster, and risk are reasons to move, or push-factors. Opportunities to gain money, security, be with family and friends can be reasons to move or to stay. There is a demand in receiving countries, which usually are more advanced service-based economies</w:t>
       </w:r>
       <w:r>
@@ -16947,7 +16861,55 @@
           <w:sz w:val="24"/>
           <w:szCs w:val="24"/>
         </w:rPr>
-        <w:t xml:space="preserve"> identify geography and climate as central push and pull (or stay) factors for disaster migration because the climate, geography, and characteristics of the geography are what brought people to </w:t>
+        <w:t xml:space="preserve"> identify geography and climate as central push and pull (or stay) factors for disaster migration because the climate, geography, and characteristics of the geography are what brought people to the location in the first place. While climate and geography are natural push and pull factors, many feel that isolating the push and pull effects of climate or geography is very complicated, perhaps impossible, because of how climate and geography interact and endogenously relate with other factors like economics, social networks, health, food, politics, and policy </w:t>
+      </w:r>
+      <w:r>
+        <w:rPr>
+          <w:rFonts w:ascii="Times New Roman" w:hAnsi="Times New Roman" w:cs="Times New Roman"/>
+          <w:sz w:val="24"/>
+          <w:szCs w:val="24"/>
+        </w:rPr>
+        <w:fldChar w:fldCharType="begin"/>
+      </w:r>
+      <w:r>
+        <w:rPr>
+          <w:rFonts w:ascii="Times New Roman" w:hAnsi="Times New Roman" w:cs="Times New Roman"/>
+          <w:sz w:val="24"/>
+          <w:szCs w:val="24"/>
+        </w:rPr>
+        <w:instrText xml:space="preserve"> ADDIN ZOTERO_ITEM CSL_CITATION {"citationID":"uuirhUAq","properties":{"formattedCitation":"(Piguet, P\\uc0\\u233{}coud, and de Guchteneire 2011)","plainCitation":"(Piguet, Pécoud, and de Guchteneire 2011)","noteIndex":0},"citationItems":[{"id":1474,"uris":["http://zotero.org/users/6152647/items/Q5JRGRVM"],"itemData":{"id":1474,"type":"article-journal","abstract":"Climate change has become a major concern for the international community. Among its consequences, its impact on migration is the object of increasing attention from both policy-makers and researchers. Yet, knowledge in this field remains limited and fragmented. This article therefore provides an overview of the climate change – migration nexus: on the basis of available empirical findings, it investigates the key issues at stake, including the social and political context in which the topic emerged; States’ policy responses and the views of different institutional actors; critical perspectives on the actual relationship between the environment and (forced) migration; the concepts and notions most adequate to address this relationship; gender and human rights implications; as well as international law and policy orientations. Two major interconnected arguments arise. The first regards the weight of environmental and climatic factors in migration and their relationship to other push or pull factors, whether of a social, political, or economic nature. The second is about the political framework in which such migration flows should take place and the manner in which to treat the people who move in connection with environmental factors. The two issues are deeply intertwined, as the extent to which the environment determines migration is intimately connected to the status to be associated with the people concerned.","container-title":"Refugee Survey Quarterly","DOI":"10.1093/rsq/hdr006","ISSN":"1020-4067","issue":"3","journalAbbreviation":"Refugee Survey Quarterly","page":"1-23","source":"Silverchair","title":"Migration and Climate Change: An Overview","title-short":"Migration and Climate Change","URL":"https://doi.org/10.1093/rsq/hdr006","volume":"30","author":[{"family":"Piguet","given":"Etienne"},{"family":"Pécoud","given":"","suffix":"Antoine"},{"family":"Guchteneire","given":"Paul","non-dropping-particle":"de"}],"accessed":{"date-parts":[["2025",6,24]]},"issued":{"date-parts":[["2011",9,1]]}}}],"schema":"https://github.com/citation-style-language/schema/raw/master/csl-citation.json"} </w:instrText>
+      </w:r>
+      <w:r>
+        <w:rPr>
+          <w:rFonts w:ascii="Times New Roman" w:hAnsi="Times New Roman" w:cs="Times New Roman"/>
+          <w:sz w:val="24"/>
+          <w:szCs w:val="24"/>
+        </w:rPr>
+        <w:fldChar w:fldCharType="separate"/>
+      </w:r>
+      <w:r>
+        <w:rPr>
+          <w:rFonts w:ascii="Times New Roman" w:hAnsi="Times New Roman" w:cs="Times New Roman"/>
+          <w:kern w:val="0"/>
+          <w:sz w:val="24"/>
+        </w:rPr>
+        <w:t>(Piguet, Pécoud, and de Guchteneire 2011)</w:t>
+      </w:r>
+      <w:r>
+        <w:rPr>
+          <w:rFonts w:ascii="Times New Roman" w:hAnsi="Times New Roman" w:cs="Times New Roman"/>
+          <w:sz w:val="24"/>
+          <w:szCs w:val="24"/>
+        </w:rPr>
+        <w:fldChar w:fldCharType="end"/>
+      </w:r>
+      <w:r>
+        <w:rPr>
+          <w:rFonts w:ascii="Times New Roman" w:hAnsi="Times New Roman" w:cs="Times New Roman"/>
+          <w:sz w:val="24"/>
+          <w:szCs w:val="24"/>
+        </w:rPr>
+        <w:t xml:space="preserve">. To illustrate the circuitous nature of these relationships: a draught in South America often leads to migration to the United States, but for Mali less rain </w:t>
       </w:r>
       <w:r>
         <w:rPr>
@@ -16956,55 +16918,7 @@
           <w:szCs w:val="24"/>
         </w:rPr>
         <w:lastRenderedPageBreak/>
-        <w:t xml:space="preserve">the location in the first place. While climate and geography are natural push and pull factors, many feel that isolating the push and pull effects of climate or geography is very complicated, perhaps impossible, because of how climate and geography interact and endogenously relate with other factors like economics, social networks, health, food, politics, and policy </w:t>
-      </w:r>
-      <w:r>
-        <w:rPr>
-          <w:rFonts w:ascii="Times New Roman" w:hAnsi="Times New Roman" w:cs="Times New Roman"/>
-          <w:sz w:val="24"/>
-          <w:szCs w:val="24"/>
-        </w:rPr>
-        <w:fldChar w:fldCharType="begin"/>
-      </w:r>
-      <w:r>
-        <w:rPr>
-          <w:rFonts w:ascii="Times New Roman" w:hAnsi="Times New Roman" w:cs="Times New Roman"/>
-          <w:sz w:val="24"/>
-          <w:szCs w:val="24"/>
-        </w:rPr>
-        <w:instrText xml:space="preserve"> ADDIN ZOTERO_ITEM CSL_CITATION {"citationID":"uuirhUAq","properties":{"formattedCitation":"(Piguet, P\\uc0\\u233{}coud, and de Guchteneire 2011)","plainCitation":"(Piguet, Pécoud, and de Guchteneire 2011)","noteIndex":0},"citationItems":[{"id":1474,"uris":["http://zotero.org/users/6152647/items/Q5JRGRVM"],"itemData":{"id":1474,"type":"article-journal","abstract":"Climate change has become a major concern for the international community. Among its consequences, its impact on migration is the object of increasing attention from both policy-makers and researchers. Yet, knowledge in this field remains limited and fragmented. This article therefore provides an overview of the climate change – migration nexus: on the basis of available empirical findings, it investigates the key issues at stake, including the social and political context in which the topic emerged; States’ policy responses and the views of different institutional actors; critical perspectives on the actual relationship between the environment and (forced) migration; the concepts and notions most adequate to address this relationship; gender and human rights implications; as well as international law and policy orientations. Two major interconnected arguments arise. The first regards the weight of environmental and climatic factors in migration and their relationship to other push or pull factors, whether of a social, political, or economic nature. The second is about the political framework in which such migration flows should take place and the manner in which to treat the people who move in connection with environmental factors. The two issues are deeply intertwined, as the extent to which the environment determines migration is intimately connected to the status to be associated with the people concerned.","container-title":"Refugee Survey Quarterly","DOI":"10.1093/rsq/hdr006","ISSN":"1020-4067","issue":"3","journalAbbreviation":"Refugee Survey Quarterly","page":"1-23","source":"Silverchair","title":"Migration and Climate Change: An Overview","title-short":"Migration and Climate Change","URL":"https://doi.org/10.1093/rsq/hdr006","volume":"30","author":[{"family":"Piguet","given":"Etienne"},{"family":"Pécoud","given":"","suffix":"Antoine"},{"family":"Guchteneire","given":"Paul","non-dropping-particle":"de"}],"accessed":{"date-parts":[["2025",6,24]]},"issued":{"date-parts":[["2011",9,1]]}}}],"schema":"https://github.com/citation-style-language/schema/raw/master/csl-citation.json"} </w:instrText>
-      </w:r>
-      <w:r>
-        <w:rPr>
-          <w:rFonts w:ascii="Times New Roman" w:hAnsi="Times New Roman" w:cs="Times New Roman"/>
-          <w:sz w:val="24"/>
-          <w:szCs w:val="24"/>
-        </w:rPr>
-        <w:fldChar w:fldCharType="separate"/>
-      </w:r>
-      <w:r>
-        <w:rPr>
-          <w:rFonts w:ascii="Times New Roman" w:hAnsi="Times New Roman" w:cs="Times New Roman"/>
-          <w:kern w:val="0"/>
-          <w:sz w:val="24"/>
-        </w:rPr>
-        <w:t>(Piguet, Pécoud, and de Guchteneire 2011)</w:t>
-      </w:r>
-      <w:r>
-        <w:rPr>
-          <w:rFonts w:ascii="Times New Roman" w:hAnsi="Times New Roman" w:cs="Times New Roman"/>
-          <w:sz w:val="24"/>
-          <w:szCs w:val="24"/>
-        </w:rPr>
-        <w:fldChar w:fldCharType="end"/>
-      </w:r>
-      <w:r>
-        <w:rPr>
-          <w:rFonts w:ascii="Times New Roman" w:hAnsi="Times New Roman" w:cs="Times New Roman"/>
-          <w:sz w:val="24"/>
-          <w:szCs w:val="24"/>
-        </w:rPr>
-        <w:t xml:space="preserve">. To illustrate the circuitous nature of these relationships: a draught in South America often leads to migration to the United States, but for Mali less rain leads to lower levels of migration (especially to other African countries and France) because of policies that tighten credit constraints and consequently raise food prices. The interconnected nature of variables seems to recommend an approach that can analyze many types of variables at the same time. </w:t>
+        <w:t xml:space="preserve">leads to lower levels of migration (especially to other African countries and France) because of policies that tighten credit constraints and consequently raise food prices. The interconnected nature of variables seems to recommend an approach that can analyze many types of variables at the same time. </w:t>
       </w:r>
     </w:p>
     <w:p>
@@ -17159,17 +17073,17 @@
         <w:pStyle w:val="Bibliography"/>
       </w:pPr>
       <w:r>
-        <w:t xml:space="preserve">Call, Kathleen Thiede, Michael Davern, Michel Boudreaux, Pamela Jo Johnson, and Justine Nelson. 2011. “Bias in Telephone Surveys That Do Not Sample Cell Phones: Uses and Limits of Poststratification Adjustments.” </w:t>
+        <w:t xml:space="preserve">Buzzelli, Michael. 2020. “Modifiable Areal Unit Problem.” </w:t>
       </w:r>
       <w:r>
         <w:rPr>
           <w:i/>
           <w:iCs/>
         </w:rPr>
-        <w:t>Medical Care</w:t>
-      </w:r>
-      <w:r>
-        <w:t xml:space="preserve"> 49(4):355. doi:10.1097/MLR.0b013e3182028ac7.</w:t>
+        <w:t>International Encyclopedia of Human Geography</w:t>
+      </w:r>
+      <w:r>
+        <w:t xml:space="preserve"> 169–73. doi:10.1016/B978-0-08-102295-5.10406-8.</w:t>
       </w:r>
     </w:p>
     <w:p>
@@ -17177,7 +17091,17 @@
         <w:pStyle w:val="Bibliography"/>
       </w:pPr>
       <w:r>
-        <w:t>Card, David, Raj Chetty, Martin S. Feldstein, and Emmanuel Saez. 2010. “Expanding Access to Administrative Data for Research in the United States.”</w:t>
+        <w:t xml:space="preserve">Call, Kathleen Thiede, Michael Davern, Michel Boudreaux, Pamela Jo Johnson, and Justine Nelson. 2011. “Bias in Telephone Surveys That Do Not Sample Cell Phones: Uses and Limits of Poststratification Adjustments.” </w:t>
+      </w:r>
+      <w:r>
+        <w:rPr>
+          <w:i/>
+          <w:iCs/>
+        </w:rPr>
+        <w:t>Medical Care</w:t>
+      </w:r>
+      <w:r>
+        <w:t xml:space="preserve"> 49(4):355. doi:10.1097/MLR.0b013e3182028ac7.</w:t>
       </w:r>
     </w:p>
     <w:p>
@@ -17185,17 +17109,7 @@
         <w:pStyle w:val="Bibliography"/>
       </w:pPr>
       <w:r>
-        <w:t xml:space="preserve">Craig, Jean B., Joan M. Culley, Jane Richter, Erik R. Svendsen, and Sara Donevant. 2018. “Data Capture and Analysis of Signs and Symptoms in a Chemically Exposed Population.” </w:t>
-      </w:r>
-      <w:r>
-        <w:rPr>
-          <w:i/>
-          <w:iCs/>
-        </w:rPr>
-        <w:t>Journal of Informatics Nursing</w:t>
-      </w:r>
-      <w:r>
-        <w:t xml:space="preserve"> 3(3):10–15.</w:t>
+        <w:t>Card, David, Raj Chetty, Martin S. Feldstein, and Emmanuel Saez. 2010. “Expanding Access to Administrative Data for Research in the United States.”</w:t>
       </w:r>
     </w:p>
     <w:p>
@@ -17203,17 +17117,17 @@
         <w:pStyle w:val="Bibliography"/>
       </w:pPr>
       <w:r>
-        <w:t xml:space="preserve">Craig, Jean B., Joan M. Culley, Abbas Tavakoli, and Erik R. Svendsen. 2013. “Gleaning Data From Disaster: A Hospital-Based Data Mining Method To Studying All-Hazard Triage After A Chemical Disaster.” </w:t>
+        <w:t xml:space="preserve">Craig, Jean B., Joan M. Culley, Jane Richter, Erik R. Svendsen, and Sara Donevant. 2018. “Data Capture and Analysis of Signs and Symptoms in a Chemically Exposed Population.” </w:t>
       </w:r>
       <w:r>
         <w:rPr>
           <w:i/>
           <w:iCs/>
         </w:rPr>
-        <w:t>American Journal of Disaster Medicine</w:t>
-      </w:r>
-      <w:r>
-        <w:t xml:space="preserve"> 8(2):97–111. doi:10.5055/ajdm.2013.0116.</w:t>
+        <w:t>Journal of Informatics Nursing</w:t>
+      </w:r>
+      <w:r>
+        <w:t xml:space="preserve"> 3(3):10–15.</w:t>
       </w:r>
     </w:p>
     <w:p>
@@ -17221,18 +17135,21 @@
         <w:pStyle w:val="Bibliography"/>
       </w:pPr>
       <w:r>
+        <w:t xml:space="preserve">Craig, Jean B., Joan M. Culley, Abbas Tavakoli, and Erik R. Svendsen. 2013. “Gleaning Data From Disaster: A Hospital-Based Data Mining Method To Studying All-Hazard Triage After A </w:t>
+      </w:r>
+      <w:r>
         <w:lastRenderedPageBreak/>
-        <w:t xml:space="preserve">Curtis, Katherine, Elizabeth Fussell, and Jack DeWaard. 2015. “Recovery Migration after Hurricanes Katrina and Rita: Spatial Concentration and Intensification in the Migration System.” </w:t>
+        <w:t xml:space="preserve">Chemical Disaster.” </w:t>
       </w:r>
       <w:r>
         <w:rPr>
           <w:i/>
           <w:iCs/>
         </w:rPr>
-        <w:t>Demography</w:t>
-      </w:r>
-      <w:r>
-        <w:t xml:space="preserve"> 52(4):1269–93. doi:10.1007/s13524-015-0400-7.</w:t>
+        <w:t>American Journal of Disaster Medicine</w:t>
+      </w:r>
+      <w:r>
+        <w:t xml:space="preserve"> 8(2):97–111. doi:10.5055/ajdm.2013.0116.</w:t>
       </w:r>
     </w:p>
     <w:p>
@@ -17240,7 +17157,17 @@
         <w:pStyle w:val="Bibliography"/>
       </w:pPr>
       <w:r>
-        <w:t>Demographic Frame Team. 2025. “Demographic Frame Extract Notes- 2023v1.”</w:t>
+        <w:t xml:space="preserve">Curtis, Katherine, Elizabeth Fussell, and Jack DeWaard. 2015. “Recovery Migration after Hurricanes Katrina and Rita: Spatial Concentration and Intensification in the Migration System.” </w:t>
+      </w:r>
+      <w:r>
+        <w:rPr>
+          <w:i/>
+          <w:iCs/>
+        </w:rPr>
+        <w:t>Demography</w:t>
+      </w:r>
+      <w:r>
+        <w:t xml:space="preserve"> 52(4):1269–93. doi:10.1007/s13524-015-0400-7.</w:t>
       </w:r>
     </w:p>
     <w:p>
@@ -17248,7 +17175,7 @@
         <w:pStyle w:val="Bibliography"/>
       </w:pPr>
       <w:r>
-        <w:t>Devine, Jason, Spader Jonathan, and King Ryan. 2021. “2020 Census Data Review.” https://www.census.gov/newsroom/blogs/random-samplings/2021/04/2020-census-data-review.html.</w:t>
+        <w:t>Demographic Frame Team. 2025. “Demographic Frame Extract Notes- 2023v1.”</w:t>
       </w:r>
     </w:p>
     <w:p>
@@ -17256,17 +17183,7 @@
         <w:pStyle w:val="Bibliography"/>
       </w:pPr>
       <w:r>
-        <w:t xml:space="preserve">Faist, Thomas. 2015. “Transnational Social Spaces.” </w:t>
-      </w:r>
-      <w:r>
-        <w:rPr>
-          <w:i/>
-          <w:iCs/>
-        </w:rPr>
-        <w:t>Ethnic and Racial Studies</w:t>
-      </w:r>
-      <w:r>
-        <w:t xml:space="preserve"> 38(13):2271–74. doi:10.1080/01419870.2015.1058502.</w:t>
+        <w:t>Devine, Jason, Spader Jonathan, and King Ryan. 2021. “2020 Census Data Review.” https://www.census.gov/newsroom/blogs/random-samplings/2021/04/2020-census-data-review.html.</w:t>
       </w:r>
     </w:p>
     <w:p>
@@ -17274,17 +17191,17 @@
         <w:pStyle w:val="Bibliography"/>
       </w:pPr>
       <w:r>
-        <w:t xml:space="preserve">Feliciano, Cynthia, and Yader R. Lanuza. 2017. “An Immigrant Paradox? Contextual Attainment and Intergenerational Educational Mobility.” </w:t>
+        <w:t xml:space="preserve">Faist, Thomas. 2015. “Transnational Social Spaces.” </w:t>
       </w:r>
       <w:r>
         <w:rPr>
           <w:i/>
           <w:iCs/>
         </w:rPr>
-        <w:t>American Sociological Review</w:t>
-      </w:r>
-      <w:r>
-        <w:t xml:space="preserve"> 82(1):211–41. doi:10.1177/0003122416684777.</w:t>
+        <w:t>Ethnic and Racial Studies</w:t>
+      </w:r>
+      <w:r>
+        <w:t xml:space="preserve"> 38(13):2271–74. doi:10.1080/01419870.2015.1058502.</w:t>
       </w:r>
     </w:p>
     <w:p>
@@ -17292,17 +17209,17 @@
         <w:pStyle w:val="Bibliography"/>
       </w:pPr>
       <w:r>
-        <w:t xml:space="preserve">Fussell, Elizabeth, and Douglas S. Massey. 2004. “The Limits to Cumulative Causation: International Migration from Mexican Urban Areas.” </w:t>
+        <w:t xml:space="preserve">Feliciano, Cynthia, and Yader R. Lanuza. 2017. “An Immigrant Paradox? Contextual Attainment and Intergenerational Educational Mobility.” </w:t>
       </w:r>
       <w:r>
         <w:rPr>
           <w:i/>
           <w:iCs/>
         </w:rPr>
-        <w:t>Demography</w:t>
-      </w:r>
-      <w:r>
-        <w:t xml:space="preserve"> 41(1):151–71. https://www.jstor.org/stable/1515217.</w:t>
+        <w:t>American Sociological Review</w:t>
+      </w:r>
+      <w:r>
+        <w:t xml:space="preserve"> 82(1):211–41. doi:10.1177/0003122416684777.</w:t>
       </w:r>
     </w:p>
     <w:p>
@@ -17310,17 +17227,17 @@
         <w:pStyle w:val="Bibliography"/>
       </w:pPr>
       <w:r>
-        <w:t xml:space="preserve">Gourlay, Sydney, Talip Kilic, Antonio Martuscelli, Philip Wollburg, and Alberto Zezza. 2021. “Viewpoint: High-Frequency Phone Surveys on COVID-19: Good Practices, Open Questions.” </w:t>
+        <w:t xml:space="preserve">Fussell, Elizabeth, and Douglas S. Massey. 2004. “The Limits to Cumulative Causation: International Migration from Mexican Urban Areas.” </w:t>
       </w:r>
       <w:r>
         <w:rPr>
           <w:i/>
           <w:iCs/>
         </w:rPr>
-        <w:t>Food Policy</w:t>
-      </w:r>
-      <w:r>
-        <w:t xml:space="preserve"> 105:102153. doi:10.1016/j.foodpol.2021.102153.</w:t>
+        <w:t>Demography</w:t>
+      </w:r>
+      <w:r>
+        <w:t xml:space="preserve"> 41(1):151–71. https://www.jstor.org/stable/1515217.</w:t>
       </w:r>
     </w:p>
     <w:p>
@@ -17328,17 +17245,25 @@
         <w:pStyle w:val="Bibliography"/>
       </w:pPr>
       <w:r>
-        <w:t xml:space="preserve">Harron, Katie, Chris Dibben, James Boyd, Anders Hjern, Mahmoud Azimaee, Mauricio L. Barreto, and Harvey Goldstein. 2017. “Challenges in Administrative Data Linkage for Research.” </w:t>
+        <w:t xml:space="preserve">Garson, George David. 2019. </w:t>
       </w:r>
       <w:r>
         <w:rPr>
           <w:i/>
           <w:iCs/>
         </w:rPr>
-        <w:t>Big Data &amp; Society</w:t>
-      </w:r>
-      <w:r>
-        <w:t xml:space="preserve"> 4(2):2053951717745678. doi:10.1177/2053951717745678.</w:t>
+        <w:t>Multilevel Modeling: Applications in STATA®, IBM® SPSS®, SAS®, R, &amp; HLM</w:t>
+      </w:r>
+      <w:r>
+        <w:rPr>
+          <w:i/>
+          <w:iCs/>
+          <w:vertAlign w:val="superscript"/>
+        </w:rPr>
+        <w:t>TM</w:t>
+      </w:r>
+      <w:r>
+        <w:t>. 1st edition. Los Angeles: SAGE Publications, Inc.</w:t>
       </w:r>
     </w:p>
     <w:p>
@@ -17346,35 +17271,17 @@
         <w:pStyle w:val="Bibliography"/>
       </w:pPr>
       <w:r>
-        <w:t>Hauer, Mathew, and James Byars. 2019. “IRS County-to-County Migration Data, 1990</w:t>
-      </w:r>
-      <w:r>
-        <w:rPr>
-          <w:rFonts w:ascii="Arial" w:hAnsi="Arial" w:cs="Arial"/>
-        </w:rPr>
-        <w:t>‒</w:t>
-      </w:r>
-      <w:r>
-        <w:t>2010.</w:t>
-      </w:r>
-      <w:r>
-        <w:rPr>
-          <w:rFonts w:ascii="Aptos" w:hAnsi="Aptos" w:cs="Aptos"/>
-        </w:rPr>
-        <w:t>”</w:t>
-      </w:r>
-      <w:r>
-        <w:t xml:space="preserve"> </w:t>
+        <w:t xml:space="preserve">Gourlay, Sydney, Talip Kilic, Antonio Martuscelli, Philip Wollburg, and Alberto Zezza. 2021. “Viewpoint: High-Frequency Phone Surveys on COVID-19: Good Practices, Open Questions.” </w:t>
       </w:r>
       <w:r>
         <w:rPr>
           <w:i/>
           <w:iCs/>
         </w:rPr>
-        <w:t>Demographic Research</w:t>
-      </w:r>
-      <w:r>
-        <w:t xml:space="preserve"> 40:1153–66. https://www.demographic-research.org/articles/volume/40/40.</w:t>
+        <w:t>Food Policy</w:t>
+      </w:r>
+      <w:r>
+        <w:t xml:space="preserve"> 105:102153. doi:10.1016/j.foodpol.2021.102153.</w:t>
       </w:r>
     </w:p>
     <w:p>
@@ -17382,17 +17289,17 @@
         <w:pStyle w:val="Bibliography"/>
       </w:pPr>
       <w:r>
-        <w:t xml:space="preserve">Hauer, Mathew E., Steven R. Holloway, and Takashi Oda. 2020. “Evacuees and Migrants Exhibit Different Migration Systems After the Great East Japan Earthquake and Tsunami.” </w:t>
+        <w:t xml:space="preserve">Harron, Katie, Chris Dibben, James Boyd, Anders Hjern, Mahmoud Azimaee, Mauricio L. Barreto, and Harvey Goldstein. 2017. “Challenges in Administrative Data Linkage for Research.” </w:t>
       </w:r>
       <w:r>
         <w:rPr>
           <w:i/>
           <w:iCs/>
         </w:rPr>
-        <w:t>Demography</w:t>
-      </w:r>
-      <w:r>
-        <w:t xml:space="preserve"> 57(4):1437–57. doi:10.1007/s13524-020-00883-7.</w:t>
+        <w:t>Big Data &amp; Society</w:t>
+      </w:r>
+      <w:r>
+        <w:t xml:space="preserve"> 4(2):2053951717745678. doi:10.1177/2053951717745678.</w:t>
       </w:r>
     </w:p>
     <w:p>
@@ -17400,7 +17307,35 @@
         <w:pStyle w:val="Bibliography"/>
       </w:pPr>
       <w:r>
-        <w:t>Johnson, Roger, Justin Bland, and Charles Coleman. 2008. “Impacts of the 2005 Gulf Coast Hurricanes on Domestic Migration The U.S. Census Bureau’s Response.”</w:t>
+        <w:t>Hauer, Mathew, and James Byars. 2019. “IRS County-to-County Migration Data, 1990</w:t>
+      </w:r>
+      <w:r>
+        <w:rPr>
+          <w:rFonts w:ascii="Arial" w:hAnsi="Arial" w:cs="Arial"/>
+        </w:rPr>
+        <w:t>‒</w:t>
+      </w:r>
+      <w:r>
+        <w:t>2010.</w:t>
+      </w:r>
+      <w:r>
+        <w:rPr>
+          <w:rFonts w:ascii="Aptos" w:hAnsi="Aptos" w:cs="Aptos"/>
+        </w:rPr>
+        <w:t>”</w:t>
+      </w:r>
+      <w:r>
+        <w:t xml:space="preserve"> </w:t>
+      </w:r>
+      <w:r>
+        <w:rPr>
+          <w:i/>
+          <w:iCs/>
+        </w:rPr>
+        <w:t>Demographic Research</w:t>
+      </w:r>
+      <w:r>
+        <w:t xml:space="preserve"> 40:1153–66. https://www.demographic-research.org/articles/volume/40/40.</w:t>
       </w:r>
     </w:p>
     <w:p>
@@ -17408,17 +17343,17 @@
         <w:pStyle w:val="Bibliography"/>
       </w:pPr>
       <w:r>
-        <w:t xml:space="preserve">Lathan, Hannah Stuart, Amy Kwan, Courtney Takats, Joshua P. Tanner, Rachel Wormer, Diana Romero, and Heidi E. Jones. 2023. “Ethical Considerations and Methodological Uses of Facebook Data in Public Health Research: A Systematic Review.” </w:t>
+        <w:t xml:space="preserve">Hauer, Mathew E., Steven R. Holloway, and Takashi Oda. 2020. “Evacuees and Migrants Exhibit Different Migration Systems After the Great East Japan Earthquake and Tsunami.” </w:t>
       </w:r>
       <w:r>
         <w:rPr>
           <w:i/>
           <w:iCs/>
         </w:rPr>
-        <w:t>Social Science &amp; Medicine</w:t>
-      </w:r>
-      <w:r>
-        <w:t xml:space="preserve"> 322:115807. doi:10.1016/j.socscimed.2023.115807.</w:t>
+        <w:t>Demography</w:t>
+      </w:r>
+      <w:r>
+        <w:t xml:space="preserve"> 57(4):1437–57. doi:10.1007/s13524-020-00883-7.</w:t>
       </w:r>
     </w:p>
     <w:p>
@@ -17426,7 +17361,7 @@
         <w:pStyle w:val="Bibliography"/>
       </w:pPr>
       <w:r>
-        <w:t>Layne, Mary, Deborah Wagner, and Cynthia Rothhaas. 2014. “Estimating Record Linkage False Match Rate for the Person Identification Validation System.”</w:t>
+        <w:t>Johnson, Roger, Justin Bland, and Charles Coleman. 2008. “Impacts of the 2005 Gulf Coast Hurricanes on Domestic Migration The U.S. Census Bureau’s Response.”</w:t>
       </w:r>
     </w:p>
     <w:p>
@@ -17434,17 +17369,21 @@
         <w:pStyle w:val="Bibliography"/>
       </w:pPr>
       <w:r>
-        <w:t xml:space="preserve">Lee, Everett S. 1966. “A Theory of Migration.” </w:t>
+        <w:t xml:space="preserve">Khaw, Khai Wah, Ramayah Thurasamy, Hadi Al-Abrrow, Alhamzah Alnoor, Victor Tiberius, Hasan Oudah Abdullah, and Sammar Abbas. 2021. “Influence of Generational Status on Immigrants’ Entrepreneurial Intentions to Start New Ventures: A Framework Based on </w:t>
+      </w:r>
+      <w:r>
+        <w:lastRenderedPageBreak/>
+        <w:t xml:space="preserve">Structural Equation Modeling and Multicriteria Decision-Making.” </w:t>
       </w:r>
       <w:r>
         <w:rPr>
           <w:i/>
           <w:iCs/>
         </w:rPr>
-        <w:t>Demography</w:t>
-      </w:r>
-      <w:r>
-        <w:t xml:space="preserve"> 3(1):47–57. doi:10.2307/2060063.</w:t>
+        <w:t>Journal of Entrepreneurship in Emerging Economies</w:t>
+      </w:r>
+      <w:r>
+        <w:t xml:space="preserve"> 15(3):589–634. doi:10.1108/JEEE-04-2021-0141.</w:t>
       </w:r>
     </w:p>
     <w:p>
@@ -17452,8 +17391,17 @@
         <w:pStyle w:val="Bibliography"/>
       </w:pPr>
       <w:r>
-        <w:lastRenderedPageBreak/>
-        <w:t>Linden, Thomas, Rishabh Khandelwal, Hamza Harkous, and Kassem Fawaz. 2019. “The Privacy Policy Landscape After the GDPR.”</w:t>
+        <w:t xml:space="preserve">Lathan, Hannah Stuart, Amy Kwan, Courtney Takats, Joshua P. Tanner, Rachel Wormer, Diana Romero, and Heidi E. Jones. 2023. “Ethical Considerations and Methodological Uses of Facebook Data in Public Health Research: A Systematic Review.” </w:t>
+      </w:r>
+      <w:r>
+        <w:rPr>
+          <w:i/>
+          <w:iCs/>
+        </w:rPr>
+        <w:t>Social Science &amp; Medicine</w:t>
+      </w:r>
+      <w:r>
+        <w:t xml:space="preserve"> 322:115807. doi:10.1016/j.socscimed.2023.115807.</w:t>
       </w:r>
     </w:p>
     <w:p>
@@ -17461,17 +17409,7 @@
         <w:pStyle w:val="Bibliography"/>
       </w:pPr>
       <w:r>
-        <w:t xml:space="preserve">Markovikj, Dejan, Sonja Gievska, Michal Kosinski, and David Stillwell. 2013. “Mining Facebook Data for Predictive Personality Modeling.” </w:t>
-      </w:r>
-      <w:r>
-        <w:rPr>
-          <w:i/>
-          <w:iCs/>
-        </w:rPr>
-        <w:t>Proceedings of the International AAAI Conference on Web and Social Media</w:t>
-      </w:r>
-      <w:r>
-        <w:t xml:space="preserve"> 7(2):23–26. doi:10.1609/icwsm.v7i2.14466.</w:t>
+        <w:t>Layne, Mary, Deborah Wagner, and Cynthia Rothhaas. 2014. “Estimating Record Linkage False Match Rate for the Person Identification Validation System.”</w:t>
       </w:r>
     </w:p>
     <w:p>
@@ -17479,17 +17417,17 @@
         <w:pStyle w:val="Bibliography"/>
       </w:pPr>
       <w:r>
-        <w:t xml:space="preserve">Massey, Douglas S. 1990. “Social Structure, Household Strategies, and the Cumulative Causation of Migration.” </w:t>
+        <w:t xml:space="preserve">Lee, Everett S. 1966. “A Theory of Migration.” </w:t>
       </w:r>
       <w:r>
         <w:rPr>
           <w:i/>
           <w:iCs/>
         </w:rPr>
-        <w:t>Population Index</w:t>
-      </w:r>
-      <w:r>
-        <w:t xml:space="preserve"> 56(1):3–26. doi:10.2307/3644186.</w:t>
+        <w:t>Demography</w:t>
+      </w:r>
+      <w:r>
+        <w:t xml:space="preserve"> 3(1):47–57. doi:10.2307/2060063.</w:t>
       </w:r>
     </w:p>
     <w:p>
@@ -17497,17 +17435,7 @@
         <w:pStyle w:val="Bibliography"/>
       </w:pPr>
       <w:r>
-        <w:t xml:space="preserve">Massey, Douglas S. 2015. “A Missing Element in Migration Theories.” </w:t>
-      </w:r>
-      <w:r>
-        <w:rPr>
-          <w:i/>
-          <w:iCs/>
-        </w:rPr>
-        <w:t>Migration Letters</w:t>
-      </w:r>
-      <w:r>
-        <w:t xml:space="preserve"> 12(3):279–99. doi:10.59670/ml.v12i3.280.</w:t>
+        <w:t>Linden, Thomas, Rishabh Khandelwal, Hamza Harkous, and Kassem Fawaz. 2019. “The Privacy Policy Landscape After the GDPR.”</w:t>
       </w:r>
     </w:p>
     <w:p>
@@ -17515,17 +17443,17 @@
         <w:pStyle w:val="Bibliography"/>
       </w:pPr>
       <w:r>
-        <w:t xml:space="preserve">Massey, Douglas S., Joaquín Arango, Graeme Hugo, Ali Kouaouci, Adela Pellegrino, and J. Edward Taylor. 1993. “Theories of International Migration: A Review and Appraisal.” </w:t>
+        <w:t xml:space="preserve">Markovikj, Dejan, Sonja Gievska, Michal Kosinski, and David Stillwell. 2013. “Mining Facebook Data for Predictive Personality Modeling.” </w:t>
       </w:r>
       <w:r>
         <w:rPr>
           <w:i/>
           <w:iCs/>
         </w:rPr>
-        <w:t>Population and Development Review</w:t>
-      </w:r>
-      <w:r>
-        <w:t xml:space="preserve"> 19(3):431–66. doi:10.2307/2938462.</w:t>
+        <w:t>Proceedings of the International AAAI Conference on Web and Social Media</w:t>
+      </w:r>
+      <w:r>
+        <w:t xml:space="preserve"> 7(2):23–26. doi:10.1609/icwsm.v7i2.14466.</w:t>
       </w:r>
     </w:p>
     <w:p>
@@ -17533,17 +17461,17 @@
         <w:pStyle w:val="Bibliography"/>
       </w:pPr>
       <w:r>
-        <w:t xml:space="preserve">Mayer, Jonathan R., and John C. Mitchell. 2012. “Third-Party Web Tracking: Policy and Technology.” Pp. 413–27 in </w:t>
+        <w:t xml:space="preserve">Massey, Douglas S. 1990. “Social Structure, Household Strategies, and the Cumulative Causation of Migration.” </w:t>
       </w:r>
       <w:r>
         <w:rPr>
           <w:i/>
           <w:iCs/>
         </w:rPr>
-        <w:t>2012 IEEE Symposium on Security and Privacy</w:t>
-      </w:r>
-      <w:r>
-        <w:t>.</w:t>
+        <w:t>Population Index</w:t>
+      </w:r>
+      <w:r>
+        <w:t xml:space="preserve"> 56(1):3–26. doi:10.2307/3644186.</w:t>
       </w:r>
     </w:p>
     <w:p>
@@ -17551,17 +17479,17 @@
         <w:pStyle w:val="Bibliography"/>
       </w:pPr>
       <w:r>
-        <w:t xml:space="preserve">Mitchell, Travis. 2018. </w:t>
+        <w:t xml:space="preserve">Massey, Douglas S. 2015. “A Missing Element in Migration Theories.” </w:t>
       </w:r>
       <w:r>
         <w:rPr>
           <w:i/>
           <w:iCs/>
         </w:rPr>
-        <w:t>Commercial Voter Files and the Study of U.S. Politics</w:t>
-      </w:r>
-      <w:r>
-        <w:t>. Pew Research Center. https://www.pewresearch.org/methods/2018/02/15/demographic-data/.</w:t>
+        <w:t>Migration Letters</w:t>
+      </w:r>
+      <w:r>
+        <w:t xml:space="preserve"> 12(3):279–99. doi:10.59670/ml.v12i3.280.</w:t>
       </w:r>
     </w:p>
     <w:p>
@@ -17569,17 +17497,17 @@
         <w:pStyle w:val="Bibliography"/>
       </w:pPr>
       <w:r>
-        <w:t xml:space="preserve">Molloy, Raven, Christopher L. Smith, and Abigail Wozniak. 2011. “Internal Migration in the United States.” </w:t>
+        <w:t xml:space="preserve">Massey, Douglas S., Joaquín Arango, Graeme Hugo, Ali Kouaouci, Adela Pellegrino, and J. Edward Taylor. 1993. “Theories of International Migration: A Review and Appraisal.” </w:t>
       </w:r>
       <w:r>
         <w:rPr>
           <w:i/>
           <w:iCs/>
         </w:rPr>
-        <w:t>Journal of Economic Perspectives</w:t>
-      </w:r>
-      <w:r>
-        <w:t xml:space="preserve"> 25(3):173–96. doi:10.1257/jep.25.3.173.</w:t>
+        <w:t>Population and Development Review</w:t>
+      </w:r>
+      <w:r>
+        <w:t xml:space="preserve"> 19(3):431–66. doi:10.2307/2938462.</w:t>
       </w:r>
     </w:p>
     <w:p>
@@ -17587,7 +17515,17 @@
         <w:pStyle w:val="Bibliography"/>
       </w:pPr>
       <w:r>
-        <w:t>Mulry, Mary H., and Cristina J. Tello-Trillo. 2023. “Full Report of the Comparisons of Administrative Record Rosters to Census Self-Responses and NRFU Household Member Responses.”</w:t>
+        <w:t xml:space="preserve">Mayer, Jonathan R., and John C. Mitchell. 2012. “Third-Party Web Tracking: Policy and Technology.” Pp. 413–27 in </w:t>
+      </w:r>
+      <w:r>
+        <w:rPr>
+          <w:i/>
+          <w:iCs/>
+        </w:rPr>
+        <w:t>2012 IEEE Symposium on Security and Privacy</w:t>
+      </w:r>
+      <w:r>
+        <w:t>.</w:t>
       </w:r>
     </w:p>
     <w:p>
@@ -17595,7 +17533,17 @@
         <w:pStyle w:val="Bibliography"/>
       </w:pPr>
       <w:r>
-        <w:t>Narayanan, Arvind, and Vitaly Shmatikov. 2007. “How To Break Anonymity of the Netflix Prize Dataset.”</w:t>
+        <w:t xml:space="preserve">Mitchell, Travis. 2018. </w:t>
+      </w:r>
+      <w:r>
+        <w:rPr>
+          <w:i/>
+          <w:iCs/>
+        </w:rPr>
+        <w:t>Commercial Voter Files and the Study of U.S. Politics</w:t>
+      </w:r>
+      <w:r>
+        <w:t>. Pew Research Center. https://www.pewresearch.org/methods/2018/02/15/demographic-data/.</w:t>
       </w:r>
     </w:p>
     <w:p>
@@ -17603,7 +17551,17 @@
         <w:pStyle w:val="Bibliography"/>
       </w:pPr>
       <w:r>
-        <w:t>Ortman, Jennifer, and Anthony Knapp. 2023. “Demographic Frame: Leveraging Person-Level Data to Enhance Census and Survey Taking.” Presented at the 2023 Southern Demographic Association Annual Meeting, San Antonio, Texas.</w:t>
+        <w:t xml:space="preserve">Molloy, Raven, Christopher L. Smith, and Abigail Wozniak. 2011. “Internal Migration in the United States.” </w:t>
+      </w:r>
+      <w:r>
+        <w:rPr>
+          <w:i/>
+          <w:iCs/>
+        </w:rPr>
+        <w:t>Journal of Economic Perspectives</w:t>
+      </w:r>
+      <w:r>
+        <w:t xml:space="preserve"> 25(3):173–96. doi:10.1257/jep.25.3.173.</w:t>
       </w:r>
     </w:p>
     <w:p>
@@ -17611,17 +17569,7 @@
         <w:pStyle w:val="Bibliography"/>
       </w:pPr>
       <w:r>
-        <w:t xml:space="preserve">Piguet, Etienne, Pécoud Antoine, and Paul de Guchteneire. 2011. “Migration and Climate Change: An Overview.” </w:t>
-      </w:r>
-      <w:r>
-        <w:rPr>
-          <w:i/>
-          <w:iCs/>
-        </w:rPr>
-        <w:t>Refugee Survey Quarterly</w:t>
-      </w:r>
-      <w:r>
-        <w:t xml:space="preserve"> 30(3):1–23. doi:10.1093/rsq/hdr006.</w:t>
+        <w:t>Mulry, Mary H., and Cristina J. Tello-Trillo. 2023. “Full Report of the Comparisons of Administrative Record Rosters to Census Self-Responses and NRFU Household Member Responses.”</w:t>
       </w:r>
     </w:p>
     <w:p>
@@ -17629,17 +17577,7 @@
         <w:pStyle w:val="Bibliography"/>
       </w:pPr>
       <w:r>
-        <w:t xml:space="preserve">Roth, Wendy D. 2009. “‘Latino before the World’: The Transnational Extension of Panethnicity.” </w:t>
-      </w:r>
-      <w:r>
-        <w:rPr>
-          <w:i/>
-          <w:iCs/>
-        </w:rPr>
-        <w:t>Ethnic and Racial Studies</w:t>
-      </w:r>
-      <w:r>
-        <w:t xml:space="preserve"> 32(6):927–47. doi:10.1080/01419870802245042.</w:t>
+        <w:t>Narayanan, Arvind, and Vitaly Shmatikov. 2007. “How To Break Anonymity of the Netflix Prize Dataset.”</w:t>
       </w:r>
     </w:p>
     <w:p>
@@ -17647,17 +17585,7 @@
         <w:pStyle w:val="Bibliography"/>
       </w:pPr>
       <w:r>
-        <w:t xml:space="preserve">Stark, Oded, and J. Edward Taylor. 1991. “Migration Incentives, Migration Types: The Role of Relative Deprivation.” </w:t>
-      </w:r>
-      <w:r>
-        <w:rPr>
-          <w:i/>
-          <w:iCs/>
-        </w:rPr>
-        <w:t>The Economic Journal</w:t>
-      </w:r>
-      <w:r>
-        <w:t xml:space="preserve"> 101(408):1163–78. doi:10.2307/2234433.</w:t>
+        <w:t>Ortman, Jennifer, and Anthony Knapp. 2023. “Demographic Frame: Leveraging Person-Level Data to Enhance Census and Survey Taking.” Presented at the 2023 Southern Demographic Association Annual Meeting, San Antonio, Texas.</w:t>
       </w:r>
     </w:p>
     <w:p>
@@ -17665,17 +17593,18 @@
         <w:pStyle w:val="Bibliography"/>
       </w:pPr>
       <w:r>
-        <w:t xml:space="preserve">Stouffer, Samuel A. 1940. “Intervening Opportunities: A Theory Relating Mobility and Distance.” </w:t>
+        <w:lastRenderedPageBreak/>
+        <w:t xml:space="preserve">Piguet, Etienne, Pécoud Antoine, and Paul de Guchteneire. 2011. “Migration and Climate Change: An Overview.” </w:t>
       </w:r>
       <w:r>
         <w:rPr>
           <w:i/>
           <w:iCs/>
         </w:rPr>
-        <w:t>American Sociological Review</w:t>
-      </w:r>
-      <w:r>
-        <w:t xml:space="preserve"> 5(6):845–67. doi:10.2307/2084520.</w:t>
+        <w:t>Refugee Survey Quarterly</w:t>
+      </w:r>
+      <w:r>
+        <w:t xml:space="preserve"> 30(3):1–23. doi:10.1093/rsq/hdr006.</w:t>
       </w:r>
     </w:p>
     <w:p>
@@ -17683,7 +17612,60 @@
         <w:pStyle w:val="Bibliography"/>
       </w:pPr>
       <w:r>
-        <w:lastRenderedPageBreak/>
+        <w:t xml:space="preserve">Roth, Wendy D. 2009. “‘Latino before the World’: The Transnational Extension of Panethnicity.” </w:t>
+      </w:r>
+      <w:r>
+        <w:rPr>
+          <w:i/>
+          <w:iCs/>
+        </w:rPr>
+        <w:t>Ethnic and Racial Studies</w:t>
+      </w:r>
+      <w:r>
+        <w:t xml:space="preserve"> 32(6):927–47. doi:10.1080/01419870802245042.</w:t>
+      </w:r>
+    </w:p>
+    <w:p>
+      <w:pPr>
+        <w:pStyle w:val="Bibliography"/>
+      </w:pPr>
+      <w:r>
+        <w:t xml:space="preserve">Stark, Oded, and J. Edward Taylor. 1991. “Migration Incentives, Migration Types: The Role of Relative Deprivation.” </w:t>
+      </w:r>
+      <w:r>
+        <w:rPr>
+          <w:i/>
+          <w:iCs/>
+        </w:rPr>
+        <w:t>The Economic Journal</w:t>
+      </w:r>
+      <w:r>
+        <w:t xml:space="preserve"> 101(408):1163–78. doi:10.2307/2234433.</w:t>
+      </w:r>
+    </w:p>
+    <w:p>
+      <w:pPr>
+        <w:pStyle w:val="Bibliography"/>
+      </w:pPr>
+      <w:r>
+        <w:t xml:space="preserve">Stouffer, Samuel A. 1940. “Intervening Opportunities: A Theory Relating Mobility and Distance.” </w:t>
+      </w:r>
+      <w:r>
+        <w:rPr>
+          <w:i/>
+          <w:iCs/>
+        </w:rPr>
+        <w:t>American Sociological Review</w:t>
+      </w:r>
+      <w:r>
+        <w:t xml:space="preserve"> 5(6):845–67. doi:10.2307/2084520.</w:t>
+      </w:r>
+    </w:p>
+    <w:p>
+      <w:pPr>
+        <w:pStyle w:val="Bibliography"/>
+      </w:pPr>
+      <w:r>
         <w:t xml:space="preserve">Streiner, David L., Geoffrey R. Norman, and John Cairney. 2015. </w:t>
       </w:r>
       <w:r>
@@ -18472,7 +18454,6 @@
   <w:style w:type="character" w:default="1" w:styleId="DefaultParagraphFont">
     <w:name w:val="Default Paragraph Font"/>
     <w:uiPriority w:val="1"/>
-    <w:semiHidden/>
     <w:unhideWhenUsed/>
   </w:style>
   <w:style w:type="table" w:default="1" w:styleId="TableNormal">

</xml_diff>

<commit_message>
Added new structures to chapter 1, lots of work to do.
</commit_message>
<xml_diff>
--- a/Scholes_proposal.docx
+++ b/Scholes_proposal.docx
@@ -146,7 +146,43 @@
           <w:sz w:val="24"/>
           <w:szCs w:val="24"/>
         </w:rPr>
-        <w:t xml:space="preserve">. Research “often rel(ies) either on census or survey data” </w:t>
+        <w:t xml:space="preserve">. Research “often </w:t>
+      </w:r>
+      <w:proofErr w:type="spellStart"/>
+      <w:r>
+        <w:rPr>
+          <w:rFonts w:ascii="Times New Roman" w:hAnsi="Times New Roman" w:cs="Times New Roman"/>
+          <w:sz w:val="24"/>
+          <w:szCs w:val="24"/>
+        </w:rPr>
+        <w:t>rel</w:t>
+      </w:r>
+      <w:proofErr w:type="spellEnd"/>
+      <w:r>
+        <w:rPr>
+          <w:rFonts w:ascii="Times New Roman" w:hAnsi="Times New Roman" w:cs="Times New Roman"/>
+          <w:sz w:val="24"/>
+          <w:szCs w:val="24"/>
+        </w:rPr>
+        <w:t>(</w:t>
+      </w:r>
+      <w:proofErr w:type="spellStart"/>
+      <w:r>
+        <w:rPr>
+          <w:rFonts w:ascii="Times New Roman" w:hAnsi="Times New Roman" w:cs="Times New Roman"/>
+          <w:sz w:val="24"/>
+          <w:szCs w:val="24"/>
+        </w:rPr>
+        <w:t>ies</w:t>
+      </w:r>
+      <w:proofErr w:type="spellEnd"/>
+      <w:r>
+        <w:rPr>
+          <w:rFonts w:ascii="Times New Roman" w:hAnsi="Times New Roman" w:cs="Times New Roman"/>
+          <w:sz w:val="24"/>
+          <w:szCs w:val="24"/>
+        </w:rPr>
+        <w:t xml:space="preserve">) either on census or survey data” </w:t>
       </w:r>
       <w:r>
         <w:rPr>
@@ -1875,7 +1911,7 @@
           <w:sz w:val="24"/>
           <w:szCs w:val="24"/>
         </w:rPr>
-        <w:t xml:space="preserve"> in particular geographies. An </w:t>
+        <w:t xml:space="preserve"> in particular geographies. A </w:t>
       </w:r>
       <w:r>
         <w:rPr>
@@ -2706,7 +2742,17 @@
           <w:sz w:val="24"/>
           <w:szCs w:val="24"/>
         </w:rPr>
-        <w:t>Operationalization of Place</w:t>
+        <w:t xml:space="preserve">Operationalization of </w:t>
+      </w:r>
+      <w:r>
+        <w:rPr>
+          <w:rFonts w:ascii="Times New Roman" w:hAnsi="Times New Roman" w:cs="Times New Roman"/>
+          <w:i/>
+          <w:iCs/>
+          <w:sz w:val="24"/>
+          <w:szCs w:val="24"/>
+        </w:rPr>
+        <w:t>Geography</w:t>
       </w:r>
     </w:p>
     <w:p>
@@ -2901,151 +2947,6 @@
           <w:szCs w:val="24"/>
         </w:rPr>
         <w:t xml:space="preserve"> aggregation to larger levels of measurement.</w:t>
-      </w:r>
-    </w:p>
-    <w:p>
-      <w:pPr>
-        <w:spacing w:line="480" w:lineRule="auto"/>
-        <w:rPr>
-          <w:rFonts w:ascii="Times New Roman" w:hAnsi="Times New Roman" w:cs="Times New Roman"/>
-          <w:sz w:val="24"/>
-          <w:szCs w:val="24"/>
-        </w:rPr>
-      </w:pPr>
-      <w:r>
-        <w:rPr>
-          <w:rFonts w:ascii="Times New Roman" w:hAnsi="Times New Roman" w:cs="Times New Roman"/>
-          <w:sz w:val="24"/>
-          <w:szCs w:val="24"/>
-        </w:rPr>
-        <w:tab/>
-        <w:t xml:space="preserve">The nesting of Census Bureau geographies ensures that estimates have the same geographical </w:t>
-      </w:r>
-      <w:r>
-        <w:rPr>
-          <w:rFonts w:ascii="Times New Roman" w:hAnsi="Times New Roman" w:cs="Times New Roman"/>
-          <w:sz w:val="24"/>
-          <w:szCs w:val="24"/>
-        </w:rPr>
-        <w:t xml:space="preserve">basis as data is aggregated or disaggregated. However, the nesting </w:t>
-      </w:r>
-      <w:r>
-        <w:rPr>
-          <w:rFonts w:ascii="Times New Roman" w:hAnsi="Times New Roman" w:cs="Times New Roman"/>
-          <w:sz w:val="24"/>
-          <w:szCs w:val="24"/>
-        </w:rPr>
-        <w:t>of</w:t>
-      </w:r>
-      <w:r>
-        <w:rPr>
-          <w:rFonts w:ascii="Times New Roman" w:hAnsi="Times New Roman" w:cs="Times New Roman"/>
-          <w:sz w:val="24"/>
-          <w:szCs w:val="24"/>
-        </w:rPr>
-        <w:t xml:space="preserve"> geographies does not address the arbitrary, or sometimes instrumental, nature of the people and organizations </w:t>
-      </w:r>
-      <w:r>
-        <w:rPr>
-          <w:rFonts w:ascii="Times New Roman" w:hAnsi="Times New Roman" w:cs="Times New Roman"/>
-          <w:sz w:val="24"/>
-          <w:szCs w:val="24"/>
-        </w:rPr>
-        <w:lastRenderedPageBreak/>
-        <w:t xml:space="preserve">who drew the boundaries. This portion of the modifiable areal problem, the goals and whims of the boundary makers, </w:t>
-      </w:r>
-      <w:r>
-        <w:rPr>
-          <w:rFonts w:ascii="Times New Roman" w:hAnsi="Times New Roman" w:cs="Times New Roman"/>
-          <w:sz w:val="24"/>
-          <w:szCs w:val="24"/>
-        </w:rPr>
-        <w:t>“</w:t>
-      </w:r>
-      <w:r>
-        <w:rPr>
-          <w:rFonts w:ascii="Times New Roman" w:hAnsi="Times New Roman" w:cs="Times New Roman"/>
-          <w:sz w:val="24"/>
-          <w:szCs w:val="24"/>
-        </w:rPr>
-        <w:t>is ever-present</w:t>
-      </w:r>
-      <w:r>
-        <w:rPr>
-          <w:rFonts w:ascii="Times New Roman" w:hAnsi="Times New Roman" w:cs="Times New Roman"/>
-          <w:sz w:val="24"/>
-          <w:szCs w:val="24"/>
-        </w:rPr>
-        <w:t>”</w:t>
-      </w:r>
-      <w:r>
-        <w:rPr>
-          <w:rFonts w:ascii="Times New Roman" w:hAnsi="Times New Roman" w:cs="Times New Roman"/>
-          <w:sz w:val="24"/>
-          <w:szCs w:val="24"/>
-        </w:rPr>
-        <w:t xml:space="preserve"> </w:t>
-      </w:r>
-      <w:r>
-        <w:rPr>
-          <w:rFonts w:ascii="Times New Roman" w:hAnsi="Times New Roman" w:cs="Times New Roman"/>
-          <w:sz w:val="24"/>
-          <w:szCs w:val="24"/>
-        </w:rPr>
-        <w:t xml:space="preserve"> </w:t>
-      </w:r>
-      <w:r>
-        <w:rPr>
-          <w:rFonts w:ascii="Times New Roman" w:hAnsi="Times New Roman" w:cs="Times New Roman"/>
-          <w:sz w:val="24"/>
-          <w:szCs w:val="24"/>
-        </w:rPr>
-        <w:fldChar w:fldCharType="begin"/>
-      </w:r>
-      <w:r>
-        <w:rPr>
-          <w:rFonts w:ascii="Times New Roman" w:hAnsi="Times New Roman" w:cs="Times New Roman"/>
-          <w:sz w:val="24"/>
-          <w:szCs w:val="24"/>
-        </w:rPr>
-        <w:instrText xml:space="preserve"> ADDIN ZOTERO_ITEM CSL_CITATION {"citationID":"BCzMBc9o","properties":{"formattedCitation":"(Buzzelli 2020)","plainCitation":"(Buzzelli 2020)","noteIndex":0},"citationItems":[{"id":1498,"uris":["http://zotero.org/users/6152647/items/5QCHARAJ"],"itemData":{"id":1498,"type":"article-journal","abstract":"The modifiable areal unit problem, MAUP, is ever-present although not always appreciated. Through real examples, this article outlines the basic causes of MAUP, namely changes in the size, shape, and/or orientation of spatial categories/polygons used to map areal data. The visual effects of changes to mapped data are obvious even though the impacts on our understanding of the world are profound. The article concludes with a discussion of technical and broader strategic approaches for confronting the effects of MAUP on our treatment and interpretation of areal data.","container-title":"International Encyclopedia of Human Geography","DOI":"10.1016/B978-0-08-102295-5.10406-8","journalAbbreviation":"International Encyclopedia of Human Geography","note":"PMID: null\nPMCID: PMC7151983","page":"169-173","source":"PubMed Central","title":"Modifiable Areal Unit Problem","URL":"https://www.ncbi.nlm.nih.gov/pmc/articles/PMC7151983/","author":[{"family":"Buzzelli","given":"Michael"}],"accessed":{"date-parts":[["2025",7,29]]},"issued":{"date-parts":[["2020"]]}}}],"schema":"https://github.com/citation-style-language/schema/raw/master/csl-citation.json"} </w:instrText>
-      </w:r>
-      <w:r>
-        <w:rPr>
-          <w:rFonts w:ascii="Times New Roman" w:hAnsi="Times New Roman" w:cs="Times New Roman"/>
-          <w:sz w:val="24"/>
-          <w:szCs w:val="24"/>
-        </w:rPr>
-        <w:fldChar w:fldCharType="separate"/>
-      </w:r>
-      <w:r>
-        <w:rPr>
-          <w:rFonts w:ascii="Times New Roman" w:hAnsi="Times New Roman" w:cs="Times New Roman"/>
-          <w:sz w:val="24"/>
-        </w:rPr>
-        <w:t>(Buzzelli 2020</w:t>
-      </w:r>
-      <w:r>
-        <w:rPr>
-          <w:rFonts w:ascii="Times New Roman" w:hAnsi="Times New Roman" w:cs="Times New Roman"/>
-          <w:sz w:val="24"/>
-        </w:rPr>
-        <w:t>:1</w:t>
-      </w:r>
-      <w:r>
-        <w:rPr>
-          <w:rFonts w:ascii="Times New Roman" w:hAnsi="Times New Roman" w:cs="Times New Roman"/>
-          <w:sz w:val="24"/>
-        </w:rPr>
-        <w:t>)</w:t>
-      </w:r>
-      <w:r>
-        <w:rPr>
-          <w:rFonts w:ascii="Times New Roman" w:hAnsi="Times New Roman" w:cs="Times New Roman"/>
-          <w:sz w:val="24"/>
-          <w:szCs w:val="24"/>
-        </w:rPr>
-        <w:fldChar w:fldCharType="end"/>
       </w:r>
     </w:p>
     <w:p>
@@ -3064,63 +2965,202 @@
           <w:sz w:val="24"/>
           <w:szCs w:val="24"/>
         </w:rPr>
-        <w:t>Problems arise when trying to aggregate (or disaggregate) into boundaries with messy boundary overlays. For example, because zip codes often straddle county and state lines, it can be hard to know how the characteristics of a county are reflected in a zip code which contains multiple counties. This incongruence between aggregations</w:t>
-      </w:r>
-      <w:r>
-        <w:rPr>
-          <w:rFonts w:ascii="Times New Roman" w:hAnsi="Times New Roman" w:cs="Times New Roman"/>
-          <w:sz w:val="24"/>
-          <w:szCs w:val="24"/>
-        </w:rPr>
-        <w:t xml:space="preserve"> is called the modifiable area</w:t>
-      </w:r>
-      <w:r>
-        <w:rPr>
-          <w:rFonts w:ascii="Times New Roman" w:hAnsi="Times New Roman" w:cs="Times New Roman"/>
-          <w:sz w:val="24"/>
-          <w:szCs w:val="24"/>
-        </w:rPr>
-        <w:t>l unit</w:t>
-      </w:r>
-      <w:r>
-        <w:rPr>
-          <w:rFonts w:ascii="Times New Roman" w:hAnsi="Times New Roman" w:cs="Times New Roman"/>
-          <w:sz w:val="24"/>
-          <w:szCs w:val="24"/>
-        </w:rPr>
-        <w:t xml:space="preserve"> problem and</w:t>
-      </w:r>
-      <w:r>
-        <w:rPr>
-          <w:rFonts w:ascii="Times New Roman" w:hAnsi="Times New Roman" w:cs="Times New Roman"/>
-          <w:sz w:val="24"/>
-          <w:szCs w:val="24"/>
-        </w:rPr>
-        <w:t xml:space="preserve">, when ignored, </w:t>
-      </w:r>
-      <w:r>
-        <w:rPr>
-          <w:rFonts w:ascii="Times New Roman" w:hAnsi="Times New Roman" w:cs="Times New Roman"/>
-          <w:sz w:val="24"/>
-          <w:szCs w:val="24"/>
-        </w:rPr>
-        <w:t>leads to the</w:t>
-      </w:r>
-      <w:r>
-        <w:rPr>
-          <w:rFonts w:ascii="Times New Roman" w:hAnsi="Times New Roman" w:cs="Times New Roman"/>
-          <w:sz w:val="24"/>
-          <w:szCs w:val="24"/>
-        </w:rPr>
-        <w:t xml:space="preserve"> ecological fallacy</w:t>
-      </w:r>
-      <w:r>
-        <w:rPr>
-          <w:rFonts w:ascii="Times New Roman" w:hAnsi="Times New Roman" w:cs="Times New Roman"/>
-          <w:sz w:val="24"/>
-          <w:szCs w:val="24"/>
-        </w:rPr>
-        <w:t xml:space="preserve"> or the assumption that characteristics of an aggregate will hold for individuals and vice versa</w:t>
+        <w:t xml:space="preserve">Problems arise when trying to aggregate (or disaggregate) into boundaries with messy boundary overlays. For example, because zip codes often straddle county and state lines, it can be hard to know how the characteristics of a county are reflected in a zip code which contains </w:t>
+      </w:r>
+      <w:r>
+        <w:rPr>
+          <w:rFonts w:ascii="Times New Roman" w:hAnsi="Times New Roman" w:cs="Times New Roman"/>
+          <w:sz w:val="24"/>
+          <w:szCs w:val="24"/>
+        </w:rPr>
+        <w:lastRenderedPageBreak/>
+        <w:t>multiple counties. This incongruence between aggregations is called the modifiable areal unit problem and, when ignored, leads to the ecological fallacy or the assumption that characteristics of an aggregate will hold for individuals and vice versa.</w:t>
+      </w:r>
+    </w:p>
+    <w:p>
+      <w:pPr>
+        <w:spacing w:line="480" w:lineRule="auto"/>
+        <w:rPr>
+          <w:rFonts w:ascii="Times New Roman" w:hAnsi="Times New Roman" w:cs="Times New Roman"/>
+          <w:sz w:val="24"/>
+          <w:szCs w:val="24"/>
+        </w:rPr>
+      </w:pPr>
+      <w:r>
+        <w:rPr>
+          <w:rFonts w:ascii="Times New Roman" w:hAnsi="Times New Roman" w:cs="Times New Roman"/>
+          <w:sz w:val="24"/>
+          <w:szCs w:val="24"/>
+        </w:rPr>
+        <w:tab/>
+        <w:t xml:space="preserve">The nesting of Census Bureau geographies ensures that estimates have the same geographical </w:t>
+      </w:r>
+      <w:r>
+        <w:rPr>
+          <w:rFonts w:ascii="Times New Roman" w:hAnsi="Times New Roman" w:cs="Times New Roman"/>
+          <w:sz w:val="24"/>
+          <w:szCs w:val="24"/>
+        </w:rPr>
+        <w:t xml:space="preserve">basis as data is aggregated or disaggregated. However, </w:t>
+      </w:r>
+      <w:r>
+        <w:rPr>
+          <w:rFonts w:ascii="Times New Roman" w:hAnsi="Times New Roman" w:cs="Times New Roman"/>
+          <w:sz w:val="24"/>
+          <w:szCs w:val="24"/>
+        </w:rPr>
+        <w:t>clean</w:t>
+      </w:r>
+      <w:r>
+        <w:rPr>
+          <w:rFonts w:ascii="Times New Roman" w:hAnsi="Times New Roman" w:cs="Times New Roman"/>
+          <w:sz w:val="24"/>
+          <w:szCs w:val="24"/>
+        </w:rPr>
+        <w:t xml:space="preserve"> nesting </w:t>
+      </w:r>
+      <w:r>
+        <w:rPr>
+          <w:rFonts w:ascii="Times New Roman" w:hAnsi="Times New Roman" w:cs="Times New Roman"/>
+          <w:sz w:val="24"/>
+          <w:szCs w:val="24"/>
+        </w:rPr>
+        <w:t>of</w:t>
+      </w:r>
+      <w:r>
+        <w:rPr>
+          <w:rFonts w:ascii="Times New Roman" w:hAnsi="Times New Roman" w:cs="Times New Roman"/>
+          <w:sz w:val="24"/>
+          <w:szCs w:val="24"/>
+        </w:rPr>
+        <w:t xml:space="preserve"> geographies does not address the arbitrary, or sometimes instrumental, </w:t>
+      </w:r>
+      <w:r>
+        <w:rPr>
+          <w:rFonts w:ascii="Times New Roman" w:hAnsi="Times New Roman" w:cs="Times New Roman"/>
+          <w:sz w:val="24"/>
+          <w:szCs w:val="24"/>
+        </w:rPr>
+        <w:t>desires</w:t>
+      </w:r>
+      <w:r>
+        <w:rPr>
+          <w:rFonts w:ascii="Times New Roman" w:hAnsi="Times New Roman" w:cs="Times New Roman"/>
+          <w:sz w:val="24"/>
+          <w:szCs w:val="24"/>
+        </w:rPr>
+        <w:t xml:space="preserve"> of the people and organizations who drew the boundaries. This portion of the modifiable </w:t>
+      </w:r>
+      <w:proofErr w:type="spellStart"/>
+      <w:r>
+        <w:rPr>
+          <w:rFonts w:ascii="Times New Roman" w:hAnsi="Times New Roman" w:cs="Times New Roman"/>
+          <w:sz w:val="24"/>
+          <w:szCs w:val="24"/>
+        </w:rPr>
+        <w:t>areal</w:t>
+      </w:r>
+      <w:proofErr w:type="spellEnd"/>
+      <w:r>
+        <w:rPr>
+          <w:rFonts w:ascii="Times New Roman" w:hAnsi="Times New Roman" w:cs="Times New Roman"/>
+          <w:sz w:val="24"/>
+          <w:szCs w:val="24"/>
+        </w:rPr>
+        <w:t xml:space="preserve"> problem, the goals and whims of the boundary makers, </w:t>
+      </w:r>
+      <w:r>
+        <w:rPr>
+          <w:rFonts w:ascii="Times New Roman" w:hAnsi="Times New Roman" w:cs="Times New Roman"/>
+          <w:sz w:val="24"/>
+          <w:szCs w:val="24"/>
+        </w:rPr>
+        <w:t>“</w:t>
+      </w:r>
+      <w:r>
+        <w:rPr>
+          <w:rFonts w:ascii="Times New Roman" w:hAnsi="Times New Roman" w:cs="Times New Roman"/>
+          <w:sz w:val="24"/>
+          <w:szCs w:val="24"/>
+        </w:rPr>
+        <w:t>is ever-present</w:t>
+      </w:r>
+      <w:r>
+        <w:rPr>
+          <w:rFonts w:ascii="Times New Roman" w:hAnsi="Times New Roman" w:cs="Times New Roman"/>
+          <w:sz w:val="24"/>
+          <w:szCs w:val="24"/>
+        </w:rPr>
+        <w:t>”</w:t>
+      </w:r>
+      <w:r>
+        <w:rPr>
+          <w:rFonts w:ascii="Times New Roman" w:hAnsi="Times New Roman" w:cs="Times New Roman"/>
+          <w:sz w:val="24"/>
+          <w:szCs w:val="24"/>
+        </w:rPr>
+        <w:t xml:space="preserve"> </w:t>
+      </w:r>
+      <w:r>
+        <w:rPr>
+          <w:rFonts w:ascii="Times New Roman" w:hAnsi="Times New Roman" w:cs="Times New Roman"/>
+          <w:sz w:val="24"/>
+          <w:szCs w:val="24"/>
+        </w:rPr>
+        <w:t xml:space="preserve"> </w:t>
+      </w:r>
+      <w:r>
+        <w:rPr>
+          <w:rFonts w:ascii="Times New Roman" w:hAnsi="Times New Roman" w:cs="Times New Roman"/>
+          <w:sz w:val="24"/>
+          <w:szCs w:val="24"/>
+        </w:rPr>
+        <w:fldChar w:fldCharType="begin"/>
+      </w:r>
+      <w:r>
+        <w:rPr>
+          <w:rFonts w:ascii="Times New Roman" w:hAnsi="Times New Roman" w:cs="Times New Roman"/>
+          <w:sz w:val="24"/>
+          <w:szCs w:val="24"/>
+        </w:rPr>
+        <w:instrText xml:space="preserve"> ADDIN ZOTERO_ITEM CSL_CITATION {"citationID":"BCzMBc9o","properties":{"formattedCitation":"(Buzzelli 2020)","plainCitation":"(Buzzelli 2020)","noteIndex":0},"citationItems":[{"id":1498,"uris":["http://zotero.org/users/6152647/items/5QCHARAJ"],"itemData":{"id":1498,"type":"article-journal","abstract":"The modifiable areal unit problem, MAUP, is ever-present although not always appreciated. Through real examples, this article outlines the basic causes of MAUP, namely changes in the size, shape, and/or orientation of spatial categories/polygons used to map areal data. The visual effects of changes to mapped data are obvious even though the impacts on our understanding of the world are profound. The article concludes with a discussion of technical and broader strategic approaches for confronting the effects of MAUP on our treatment and interpretation of areal data.","container-title":"International Encyclopedia of Human Geography","DOI":"10.1016/B978-0-08-102295-5.10406-8","journalAbbreviation":"International Encyclopedia of Human Geography","note":"PMID: null\nPMCID: PMC7151983","page":"169-173","source":"PubMed Central","title":"Modifiable Areal Unit Problem","URL":"https://www.ncbi.nlm.nih.gov/pmc/articles/PMC7151983/","author":[{"family":"Buzzelli","given":"Michael"}],"accessed":{"date-parts":[["2025",7,29]]},"issued":{"date-parts":[["2020"]]}}}],"schema":"https://github.com/citation-style-language/schema/raw/master/csl-citation.json"} </w:instrText>
+      </w:r>
+      <w:r>
+        <w:rPr>
+          <w:rFonts w:ascii="Times New Roman" w:hAnsi="Times New Roman" w:cs="Times New Roman"/>
+          <w:sz w:val="24"/>
+          <w:szCs w:val="24"/>
+        </w:rPr>
+        <w:fldChar w:fldCharType="separate"/>
+      </w:r>
+      <w:r>
+        <w:rPr>
+          <w:rFonts w:ascii="Times New Roman" w:hAnsi="Times New Roman" w:cs="Times New Roman"/>
+          <w:sz w:val="24"/>
+        </w:rPr>
+        <w:t>(Buzzelli 2020</w:t>
+      </w:r>
+      <w:r>
+        <w:rPr>
+          <w:rFonts w:ascii="Times New Roman" w:hAnsi="Times New Roman" w:cs="Times New Roman"/>
+          <w:sz w:val="24"/>
+        </w:rPr>
+        <w:t>:1</w:t>
+      </w:r>
+      <w:r>
+        <w:rPr>
+          <w:rFonts w:ascii="Times New Roman" w:hAnsi="Times New Roman" w:cs="Times New Roman"/>
+          <w:sz w:val="24"/>
+        </w:rPr>
+        <w:t>)</w:t>
+      </w:r>
+      <w:r>
+        <w:rPr>
+          <w:rFonts w:ascii="Times New Roman" w:hAnsi="Times New Roman" w:cs="Times New Roman"/>
+          <w:sz w:val="24"/>
+          <w:szCs w:val="24"/>
+        </w:rPr>
+        <w:fldChar w:fldCharType="end"/>
       </w:r>
       <w:r>
         <w:rPr>
@@ -3298,7 +3338,7 @@
           <w:sz w:val="24"/>
           <w:szCs w:val="24"/>
         </w:rPr>
-        <w:t>geography to obtain reasonable estimates, and 3) The processing time for modeling individual level characteristics account</w:t>
+        <w:t>geography to obtain reasonable estimates 3) The processing time for modeling individual level characteristics account</w:t>
       </w:r>
       <w:r>
         <w:rPr>
@@ -3322,23 +3362,23 @@
           <w:sz w:val="24"/>
           <w:szCs w:val="24"/>
         </w:rPr>
+        <w:t>, and 4) while multilevel modeling addresses the interactions between levels of analysis, it cannot handle autocorrelation, or causal processes contained in a single variable, in other words, the tendency for geographies to be similar to nearby geographies</w:t>
+      </w:r>
+      <w:r>
+        <w:rPr>
+          <w:rFonts w:ascii="Times New Roman" w:hAnsi="Times New Roman" w:cs="Times New Roman"/>
+          <w:sz w:val="24"/>
+          <w:szCs w:val="24"/>
+        </w:rPr>
+        <w:t>.</w:t>
+      </w:r>
+      <w:r>
+        <w:rPr>
+          <w:rFonts w:ascii="Times New Roman" w:hAnsi="Times New Roman" w:cs="Times New Roman"/>
+          <w:sz w:val="24"/>
+          <w:szCs w:val="24"/>
+        </w:rPr>
         <w:t xml:space="preserve"> </w:t>
-      </w:r>
-      <w:r>
-        <w:rPr>
-          <w:rFonts w:ascii="Times New Roman" w:hAnsi="Times New Roman" w:cs="Times New Roman"/>
-          <w:sz w:val="24"/>
-          <w:szCs w:val="24"/>
-        </w:rPr>
-        <w:t xml:space="preserve">. </w:t>
-      </w:r>
-      <w:r>
-        <w:rPr>
-          <w:rFonts w:ascii="Times New Roman" w:hAnsi="Times New Roman" w:cs="Times New Roman"/>
-          <w:sz w:val="24"/>
-          <w:szCs w:val="24"/>
-        </w:rPr>
-        <w:t xml:space="preserve">Researchers have pioneered other methods without these drawbacks. </w:t>
       </w:r>
     </w:p>
     <w:p>
@@ -3357,7 +3397,388 @@
           <w:sz w:val="24"/>
           <w:szCs w:val="24"/>
         </w:rPr>
-        <w:t>**Need sources above**</w:t>
+        <w:t xml:space="preserve">Federal </w:t>
+      </w:r>
+      <w:r>
+        <w:rPr>
+          <w:rFonts w:ascii="Times New Roman" w:hAnsi="Times New Roman" w:cs="Times New Roman"/>
+          <w:sz w:val="24"/>
+          <w:szCs w:val="24"/>
+        </w:rPr>
+        <w:t>data center</w:t>
+      </w:r>
+      <w:r>
+        <w:rPr>
+          <w:rFonts w:ascii="Times New Roman" w:hAnsi="Times New Roman" w:cs="Times New Roman"/>
+          <w:sz w:val="24"/>
+          <w:szCs w:val="24"/>
+        </w:rPr>
+        <w:t>s</w:t>
+      </w:r>
+      <w:r>
+        <w:rPr>
+          <w:rFonts w:ascii="Times New Roman" w:hAnsi="Times New Roman" w:cs="Times New Roman"/>
+          <w:sz w:val="24"/>
+          <w:szCs w:val="24"/>
+        </w:rPr>
+        <w:t xml:space="preserve"> address many of these geographic, ethical, and computational problems</w:t>
+      </w:r>
+      <w:r>
+        <w:rPr>
+          <w:rFonts w:ascii="Times New Roman" w:hAnsi="Times New Roman" w:cs="Times New Roman"/>
+          <w:sz w:val="24"/>
+          <w:szCs w:val="24"/>
+        </w:rPr>
+        <w:t>. R</w:t>
+      </w:r>
+      <w:r>
+        <w:rPr>
+          <w:rFonts w:ascii="Times New Roman" w:hAnsi="Times New Roman" w:cs="Times New Roman"/>
+          <w:sz w:val="24"/>
+          <w:szCs w:val="24"/>
+        </w:rPr>
+        <w:t xml:space="preserve">esearchers </w:t>
+      </w:r>
+      <w:r>
+        <w:rPr>
+          <w:rFonts w:ascii="Times New Roman" w:hAnsi="Times New Roman" w:cs="Times New Roman"/>
+          <w:sz w:val="24"/>
+          <w:szCs w:val="24"/>
+        </w:rPr>
+        <w:t>can</w:t>
+      </w:r>
+      <w:r>
+        <w:rPr>
+          <w:rFonts w:ascii="Times New Roman" w:hAnsi="Times New Roman" w:cs="Times New Roman"/>
+          <w:sz w:val="24"/>
+          <w:szCs w:val="24"/>
+        </w:rPr>
+        <w:t xml:space="preserve"> access microdata,</w:t>
+      </w:r>
+      <w:r>
+        <w:rPr>
+          <w:rFonts w:ascii="Times New Roman" w:hAnsi="Times New Roman" w:cs="Times New Roman"/>
+          <w:sz w:val="24"/>
+          <w:szCs w:val="24"/>
+        </w:rPr>
+        <w:t xml:space="preserve"> which is not aggregated at all and thus</w:t>
+      </w:r>
+      <w:r>
+        <w:rPr>
+          <w:rFonts w:ascii="Times New Roman" w:hAnsi="Times New Roman" w:cs="Times New Roman"/>
+          <w:sz w:val="24"/>
+          <w:szCs w:val="24"/>
+        </w:rPr>
+        <w:t xml:space="preserve"> theoretically</w:t>
+      </w:r>
+      <w:r>
+        <w:rPr>
+          <w:rFonts w:ascii="Times New Roman" w:hAnsi="Times New Roman" w:cs="Times New Roman"/>
+          <w:sz w:val="24"/>
+          <w:szCs w:val="24"/>
+        </w:rPr>
+        <w:t xml:space="preserve"> </w:t>
+      </w:r>
+      <w:r>
+        <w:rPr>
+          <w:rFonts w:ascii="Times New Roman" w:hAnsi="Times New Roman" w:cs="Times New Roman"/>
+          <w:sz w:val="24"/>
+          <w:szCs w:val="24"/>
+        </w:rPr>
+        <w:t>sidesteps</w:t>
+      </w:r>
+      <w:r>
+        <w:rPr>
+          <w:rFonts w:ascii="Times New Roman" w:hAnsi="Times New Roman" w:cs="Times New Roman"/>
+          <w:sz w:val="24"/>
+          <w:szCs w:val="24"/>
+        </w:rPr>
+        <w:t xml:space="preserve"> the modifiable </w:t>
+      </w:r>
+      <w:proofErr w:type="spellStart"/>
+      <w:r>
+        <w:rPr>
+          <w:rFonts w:ascii="Times New Roman" w:hAnsi="Times New Roman" w:cs="Times New Roman"/>
+          <w:sz w:val="24"/>
+          <w:szCs w:val="24"/>
+        </w:rPr>
+        <w:t>area</w:t>
+      </w:r>
+      <w:r>
+        <w:rPr>
+          <w:rFonts w:ascii="Times New Roman" w:hAnsi="Times New Roman" w:cs="Times New Roman"/>
+          <w:sz w:val="24"/>
+          <w:szCs w:val="24"/>
+        </w:rPr>
+        <w:t>l</w:t>
+      </w:r>
+      <w:proofErr w:type="spellEnd"/>
+      <w:r>
+        <w:rPr>
+          <w:rFonts w:ascii="Times New Roman" w:hAnsi="Times New Roman" w:cs="Times New Roman"/>
+          <w:sz w:val="24"/>
+          <w:szCs w:val="24"/>
+        </w:rPr>
+        <w:t xml:space="preserve"> problem. However, these researchers</w:t>
+      </w:r>
+      <w:r>
+        <w:rPr>
+          <w:rFonts w:ascii="Times New Roman" w:hAnsi="Times New Roman" w:cs="Times New Roman"/>
+          <w:sz w:val="24"/>
+          <w:szCs w:val="24"/>
+        </w:rPr>
+        <w:t xml:space="preserve"> are</w:t>
+      </w:r>
+      <w:r>
+        <w:rPr>
+          <w:rFonts w:ascii="Times New Roman" w:hAnsi="Times New Roman" w:cs="Times New Roman"/>
+          <w:sz w:val="24"/>
+          <w:szCs w:val="24"/>
+        </w:rPr>
+        <w:t xml:space="preserve"> usually</w:t>
+      </w:r>
+      <w:r>
+        <w:rPr>
+          <w:rFonts w:ascii="Times New Roman" w:hAnsi="Times New Roman" w:cs="Times New Roman"/>
+          <w:sz w:val="24"/>
+          <w:szCs w:val="24"/>
+        </w:rPr>
+        <w:t xml:space="preserve"> limited by disclosure review board</w:t>
+      </w:r>
+      <w:r>
+        <w:rPr>
+          <w:rFonts w:ascii="Times New Roman" w:hAnsi="Times New Roman" w:cs="Times New Roman"/>
+          <w:sz w:val="24"/>
+          <w:szCs w:val="24"/>
+        </w:rPr>
+        <w:t>s.</w:t>
+      </w:r>
+      <w:r>
+        <w:rPr>
+          <w:rFonts w:ascii="Times New Roman" w:hAnsi="Times New Roman" w:cs="Times New Roman"/>
+          <w:sz w:val="24"/>
+          <w:szCs w:val="24"/>
+        </w:rPr>
+        <w:t xml:space="preserve"> Because of the </w:t>
+      </w:r>
+      <w:r>
+        <w:rPr>
+          <w:rFonts w:ascii="Times New Roman" w:hAnsi="Times New Roman" w:cs="Times New Roman"/>
+          <w:sz w:val="24"/>
+          <w:szCs w:val="24"/>
+        </w:rPr>
+        <w:t>anonymity</w:t>
+      </w:r>
+      <w:r>
+        <w:rPr>
+          <w:rFonts w:ascii="Times New Roman" w:hAnsi="Times New Roman" w:cs="Times New Roman"/>
+          <w:sz w:val="24"/>
+          <w:szCs w:val="24"/>
+        </w:rPr>
+        <w:t xml:space="preserve"> concerns in</w:t>
+      </w:r>
+      <w:r>
+        <w:rPr>
+          <w:rFonts w:ascii="Times New Roman" w:hAnsi="Times New Roman" w:cs="Times New Roman"/>
+          <w:sz w:val="24"/>
+          <w:szCs w:val="24"/>
+        </w:rPr>
+        <w:t xml:space="preserve"> ident</w:t>
+      </w:r>
+      <w:r>
+        <w:rPr>
+          <w:rFonts w:ascii="Times New Roman" w:hAnsi="Times New Roman" w:cs="Times New Roman"/>
+          <w:sz w:val="24"/>
+          <w:szCs w:val="24"/>
+        </w:rPr>
+        <w:t xml:space="preserve">ifying </w:t>
+      </w:r>
+      <w:r>
+        <w:rPr>
+          <w:rFonts w:ascii="Times New Roman" w:hAnsi="Times New Roman" w:cs="Times New Roman"/>
+          <w:sz w:val="24"/>
+          <w:szCs w:val="24"/>
+        </w:rPr>
+        <w:t xml:space="preserve">individual migrants </w:t>
+      </w:r>
+      <w:r>
+        <w:rPr>
+          <w:rFonts w:ascii="Times New Roman" w:hAnsi="Times New Roman" w:cs="Times New Roman"/>
+          <w:sz w:val="24"/>
+          <w:szCs w:val="24"/>
+        </w:rPr>
+        <w:lastRenderedPageBreak/>
+        <w:t>across places, analyses</w:t>
+      </w:r>
+      <w:r>
+        <w:rPr>
+          <w:rFonts w:ascii="Times New Roman" w:hAnsi="Times New Roman" w:cs="Times New Roman"/>
+          <w:sz w:val="24"/>
+          <w:szCs w:val="24"/>
+        </w:rPr>
+        <w:t xml:space="preserve"> </w:t>
+      </w:r>
+      <w:r>
+        <w:rPr>
+          <w:rFonts w:ascii="Times New Roman" w:hAnsi="Times New Roman" w:cs="Times New Roman"/>
+          <w:sz w:val="24"/>
+          <w:szCs w:val="24"/>
+        </w:rPr>
+        <w:t>are</w:t>
+      </w:r>
+      <w:r>
+        <w:rPr>
+          <w:rFonts w:ascii="Times New Roman" w:hAnsi="Times New Roman" w:cs="Times New Roman"/>
+          <w:sz w:val="24"/>
+          <w:szCs w:val="24"/>
+        </w:rPr>
+        <w:t xml:space="preserve"> aggregated up to a larger geography,</w:t>
+      </w:r>
+      <w:r>
+        <w:rPr>
+          <w:rFonts w:ascii="Times New Roman" w:hAnsi="Times New Roman" w:cs="Times New Roman"/>
+          <w:sz w:val="24"/>
+          <w:szCs w:val="24"/>
+        </w:rPr>
+        <w:t xml:space="preserve"> and because of the modifiable </w:t>
+      </w:r>
+      <w:proofErr w:type="spellStart"/>
+      <w:r>
+        <w:rPr>
+          <w:rFonts w:ascii="Times New Roman" w:hAnsi="Times New Roman" w:cs="Times New Roman"/>
+          <w:sz w:val="24"/>
+          <w:szCs w:val="24"/>
+        </w:rPr>
+        <w:t>area</w:t>
+      </w:r>
+      <w:r>
+        <w:rPr>
+          <w:rFonts w:ascii="Times New Roman" w:hAnsi="Times New Roman" w:cs="Times New Roman"/>
+          <w:sz w:val="24"/>
+          <w:szCs w:val="24"/>
+        </w:rPr>
+        <w:t>l</w:t>
+      </w:r>
+      <w:proofErr w:type="spellEnd"/>
+      <w:r>
+        <w:rPr>
+          <w:rFonts w:ascii="Times New Roman" w:hAnsi="Times New Roman" w:cs="Times New Roman"/>
+          <w:sz w:val="24"/>
+          <w:szCs w:val="24"/>
+        </w:rPr>
+        <w:t xml:space="preserve"> problem and the nesting of</w:t>
+      </w:r>
+      <w:r>
+        <w:rPr>
+          <w:rFonts w:ascii="Times New Roman" w:hAnsi="Times New Roman" w:cs="Times New Roman"/>
+          <w:sz w:val="24"/>
+          <w:szCs w:val="24"/>
+        </w:rPr>
+        <w:t xml:space="preserve"> smaller</w:t>
+      </w:r>
+      <w:r>
+        <w:rPr>
+          <w:rFonts w:ascii="Times New Roman" w:hAnsi="Times New Roman" w:cs="Times New Roman"/>
+          <w:sz w:val="24"/>
+          <w:szCs w:val="24"/>
+        </w:rPr>
+        <w:t xml:space="preserve"> Census Bureau geographies into counties and state, these aggregations are usually</w:t>
+      </w:r>
+      <w:r>
+        <w:rPr>
+          <w:rFonts w:ascii="Times New Roman" w:hAnsi="Times New Roman" w:cs="Times New Roman"/>
+          <w:sz w:val="24"/>
+          <w:szCs w:val="24"/>
+        </w:rPr>
+        <w:t xml:space="preserve"> count</w:t>
+      </w:r>
+      <w:r>
+        <w:rPr>
+          <w:rFonts w:ascii="Times New Roman" w:hAnsi="Times New Roman" w:cs="Times New Roman"/>
+          <w:sz w:val="24"/>
+          <w:szCs w:val="24"/>
+        </w:rPr>
+        <w:t>ies</w:t>
+      </w:r>
+      <w:r>
+        <w:rPr>
+          <w:rFonts w:ascii="Times New Roman" w:hAnsi="Times New Roman" w:cs="Times New Roman"/>
+          <w:sz w:val="24"/>
+          <w:szCs w:val="24"/>
+        </w:rPr>
+        <w:t xml:space="preserve"> or state</w:t>
+      </w:r>
+      <w:r>
+        <w:rPr>
+          <w:rFonts w:ascii="Times New Roman" w:hAnsi="Times New Roman" w:cs="Times New Roman"/>
+          <w:sz w:val="24"/>
+          <w:szCs w:val="24"/>
+        </w:rPr>
+        <w:t>s</w:t>
+      </w:r>
+      <w:r>
+        <w:rPr>
+          <w:rFonts w:ascii="Times New Roman" w:hAnsi="Times New Roman" w:cs="Times New Roman"/>
+          <w:sz w:val="24"/>
+          <w:szCs w:val="24"/>
+        </w:rPr>
+        <w:t>.</w:t>
+      </w:r>
+      <w:r>
+        <w:rPr>
+          <w:rFonts w:ascii="Times New Roman" w:hAnsi="Times New Roman" w:cs="Times New Roman"/>
+          <w:sz w:val="24"/>
+          <w:szCs w:val="24"/>
+        </w:rPr>
+        <w:t xml:space="preserve"> This </w:t>
+      </w:r>
+      <w:r>
+        <w:rPr>
+          <w:rFonts w:ascii="Times New Roman" w:hAnsi="Times New Roman" w:cs="Times New Roman"/>
+          <w:sz w:val="24"/>
+          <w:szCs w:val="24"/>
+        </w:rPr>
+        <w:t>protects individual respondents and side steps</w:t>
+      </w:r>
+      <w:r>
+        <w:rPr>
+          <w:rFonts w:ascii="Times New Roman" w:hAnsi="Times New Roman" w:cs="Times New Roman"/>
+          <w:sz w:val="24"/>
+          <w:szCs w:val="24"/>
+        </w:rPr>
+        <w:t xml:space="preserve"> the</w:t>
+      </w:r>
+      <w:r>
+        <w:rPr>
+          <w:rFonts w:ascii="Times New Roman" w:hAnsi="Times New Roman" w:cs="Times New Roman"/>
+          <w:sz w:val="24"/>
+          <w:szCs w:val="24"/>
+        </w:rPr>
+        <w:t xml:space="preserve"> </w:t>
+      </w:r>
+      <w:r>
+        <w:rPr>
+          <w:rFonts w:ascii="Times New Roman" w:hAnsi="Times New Roman" w:cs="Times New Roman"/>
+          <w:sz w:val="24"/>
+          <w:szCs w:val="24"/>
+        </w:rPr>
+        <w:t xml:space="preserve">imperfect nesting of geographies portion of the modifiable areal unit problem. Combining </w:t>
+      </w:r>
+      <w:r>
+        <w:rPr>
+          <w:rFonts w:ascii="Times New Roman" w:hAnsi="Times New Roman" w:cs="Times New Roman"/>
+          <w:sz w:val="24"/>
+          <w:szCs w:val="24"/>
+        </w:rPr>
+        <w:t>this aggregation approach with matrix-level analyses of the migration structure is efficient</w:t>
+      </w:r>
+      <w:r>
+        <w:rPr>
+          <w:rFonts w:ascii="Times New Roman" w:hAnsi="Times New Roman" w:cs="Times New Roman"/>
+          <w:sz w:val="24"/>
+          <w:szCs w:val="24"/>
+        </w:rPr>
+        <w:t>.</w:t>
       </w:r>
     </w:p>
     <w:p>
@@ -3376,79 +3797,15 @@
           <w:sz w:val="24"/>
           <w:szCs w:val="24"/>
         </w:rPr>
-        <w:t xml:space="preserve">Federal </w:t>
-      </w:r>
-      <w:r>
-        <w:rPr>
-          <w:rFonts w:ascii="Times New Roman" w:hAnsi="Times New Roman" w:cs="Times New Roman"/>
-          <w:sz w:val="24"/>
-          <w:szCs w:val="24"/>
-        </w:rPr>
-        <w:t>data center</w:t>
-      </w:r>
-      <w:r>
-        <w:rPr>
-          <w:rFonts w:ascii="Times New Roman" w:hAnsi="Times New Roman" w:cs="Times New Roman"/>
-          <w:sz w:val="24"/>
-          <w:szCs w:val="24"/>
-        </w:rPr>
-        <w:t>s</w:t>
-      </w:r>
-      <w:r>
-        <w:rPr>
-          <w:rFonts w:ascii="Times New Roman" w:hAnsi="Times New Roman" w:cs="Times New Roman"/>
-          <w:sz w:val="24"/>
-          <w:szCs w:val="24"/>
-        </w:rPr>
-        <w:t xml:space="preserve"> address many of these geographic, ethical, and computational problems</w:t>
-      </w:r>
-      <w:r>
-        <w:rPr>
-          <w:rFonts w:ascii="Times New Roman" w:hAnsi="Times New Roman" w:cs="Times New Roman"/>
-          <w:sz w:val="24"/>
-          <w:szCs w:val="24"/>
-        </w:rPr>
-        <w:t>. R</w:t>
-      </w:r>
-      <w:r>
-        <w:rPr>
-          <w:rFonts w:ascii="Times New Roman" w:hAnsi="Times New Roman" w:cs="Times New Roman"/>
-          <w:sz w:val="24"/>
-          <w:szCs w:val="24"/>
-        </w:rPr>
-        <w:t xml:space="preserve">esearchers </w:t>
-      </w:r>
-      <w:r>
-        <w:rPr>
-          <w:rFonts w:ascii="Times New Roman" w:hAnsi="Times New Roman" w:cs="Times New Roman"/>
-          <w:sz w:val="24"/>
-          <w:szCs w:val="24"/>
-        </w:rPr>
-        <w:t>can</w:t>
-      </w:r>
-      <w:r>
-        <w:rPr>
-          <w:rFonts w:ascii="Times New Roman" w:hAnsi="Times New Roman" w:cs="Times New Roman"/>
-          <w:sz w:val="24"/>
-          <w:szCs w:val="24"/>
-        </w:rPr>
-        <w:t xml:space="preserve"> access microdata,</w:t>
-      </w:r>
-      <w:r>
-        <w:rPr>
-          <w:rFonts w:ascii="Times New Roman" w:hAnsi="Times New Roman" w:cs="Times New Roman"/>
-          <w:sz w:val="24"/>
-          <w:szCs w:val="24"/>
-        </w:rPr>
-        <w:t xml:space="preserve"> which is not aggregated at all and thus</w:t>
-      </w:r>
-      <w:r>
-        <w:rPr>
-          <w:rFonts w:ascii="Times New Roman" w:hAnsi="Times New Roman" w:cs="Times New Roman"/>
-          <w:sz w:val="24"/>
-          <w:szCs w:val="24"/>
-        </w:rPr>
-        <w:t xml:space="preserve"> theoretically</w:t>
+        <w:t xml:space="preserve">Identifying an aggregation strategy is not </w:t>
+      </w:r>
+      <w:r>
+        <w:rPr>
+          <w:rFonts w:ascii="Times New Roman" w:hAnsi="Times New Roman" w:cs="Times New Roman"/>
+          <w:sz w:val="24"/>
+          <w:szCs w:val="24"/>
+        </w:rPr>
+        <w:t>the only geographic consideration, individual geographies, usually housing units located at addresses require careful thought as well.</w:t>
       </w:r>
       <w:r>
         <w:rPr>
@@ -3464,120 +3821,23 @@
           <w:sz w:val="24"/>
           <w:szCs w:val="24"/>
         </w:rPr>
-        <w:t>sidesteps</w:t>
-      </w:r>
-      <w:r>
-        <w:rPr>
-          <w:rFonts w:ascii="Times New Roman" w:hAnsi="Times New Roman" w:cs="Times New Roman"/>
-          <w:sz w:val="24"/>
-          <w:szCs w:val="24"/>
-        </w:rPr>
-        <w:t xml:space="preserve"> the modifiable area</w:t>
-      </w:r>
-      <w:r>
-        <w:rPr>
-          <w:rFonts w:ascii="Times New Roman" w:hAnsi="Times New Roman" w:cs="Times New Roman"/>
-          <w:sz w:val="24"/>
-          <w:szCs w:val="24"/>
-        </w:rPr>
-        <w:t>l</w:t>
-      </w:r>
-      <w:r>
-        <w:rPr>
-          <w:rFonts w:ascii="Times New Roman" w:hAnsi="Times New Roman" w:cs="Times New Roman"/>
-          <w:sz w:val="24"/>
-          <w:szCs w:val="24"/>
-        </w:rPr>
-        <w:t xml:space="preserve"> problem. However, these researchers</w:t>
-      </w:r>
-      <w:r>
-        <w:rPr>
-          <w:rFonts w:ascii="Times New Roman" w:hAnsi="Times New Roman" w:cs="Times New Roman"/>
-          <w:sz w:val="24"/>
-          <w:szCs w:val="24"/>
-        </w:rPr>
-        <w:t xml:space="preserve"> are</w:t>
-      </w:r>
-      <w:r>
-        <w:rPr>
-          <w:rFonts w:ascii="Times New Roman" w:hAnsi="Times New Roman" w:cs="Times New Roman"/>
-          <w:sz w:val="24"/>
-          <w:szCs w:val="24"/>
-        </w:rPr>
-        <w:t xml:space="preserve"> usually</w:t>
-      </w:r>
-      <w:r>
-        <w:rPr>
-          <w:rFonts w:ascii="Times New Roman" w:hAnsi="Times New Roman" w:cs="Times New Roman"/>
-          <w:sz w:val="24"/>
-          <w:szCs w:val="24"/>
-        </w:rPr>
-        <w:t xml:space="preserve"> limited by disclosure review board</w:t>
-      </w:r>
-      <w:r>
-        <w:rPr>
-          <w:rFonts w:ascii="Times New Roman" w:hAnsi="Times New Roman" w:cs="Times New Roman"/>
-          <w:sz w:val="24"/>
-          <w:szCs w:val="24"/>
-        </w:rPr>
-        <w:t>s.</w:t>
-      </w:r>
-      <w:r>
-        <w:rPr>
-          <w:rFonts w:ascii="Times New Roman" w:hAnsi="Times New Roman" w:cs="Times New Roman"/>
-          <w:sz w:val="24"/>
-          <w:szCs w:val="24"/>
-        </w:rPr>
-        <w:t xml:space="preserve"> Because of the </w:t>
-      </w:r>
-      <w:r>
-        <w:rPr>
-          <w:rFonts w:ascii="Times New Roman" w:hAnsi="Times New Roman" w:cs="Times New Roman"/>
-          <w:sz w:val="24"/>
-          <w:szCs w:val="24"/>
-        </w:rPr>
-        <w:t>anonymity</w:t>
-      </w:r>
-      <w:r>
-        <w:rPr>
-          <w:rFonts w:ascii="Times New Roman" w:hAnsi="Times New Roman" w:cs="Times New Roman"/>
-          <w:sz w:val="24"/>
-          <w:szCs w:val="24"/>
-        </w:rPr>
-        <w:t xml:space="preserve"> concerns in</w:t>
-      </w:r>
-      <w:r>
-        <w:rPr>
-          <w:rFonts w:ascii="Times New Roman" w:hAnsi="Times New Roman" w:cs="Times New Roman"/>
-          <w:sz w:val="24"/>
-          <w:szCs w:val="24"/>
-        </w:rPr>
-        <w:t xml:space="preserve"> ident</w:t>
-      </w:r>
-      <w:r>
-        <w:rPr>
-          <w:rFonts w:ascii="Times New Roman" w:hAnsi="Times New Roman" w:cs="Times New Roman"/>
-          <w:sz w:val="24"/>
-          <w:szCs w:val="24"/>
-        </w:rPr>
-        <w:t xml:space="preserve">ifying </w:t>
-      </w:r>
-      <w:r>
-        <w:rPr>
-          <w:rFonts w:ascii="Times New Roman" w:hAnsi="Times New Roman" w:cs="Times New Roman"/>
-          <w:sz w:val="24"/>
-          <w:szCs w:val="24"/>
-        </w:rPr>
-        <w:t xml:space="preserve">individual migrants </w:t>
-      </w:r>
-      <w:r>
-        <w:rPr>
-          <w:rFonts w:ascii="Times New Roman" w:hAnsi="Times New Roman" w:cs="Times New Roman"/>
-          <w:sz w:val="24"/>
-          <w:szCs w:val="24"/>
-        </w:rPr>
-        <w:lastRenderedPageBreak/>
-        <w:t>across places, analyses</w:t>
+        <w:t>Migration projects</w:t>
+      </w:r>
+      <w:r>
+        <w:rPr>
+          <w:rFonts w:ascii="Times New Roman" w:hAnsi="Times New Roman" w:cs="Times New Roman"/>
+          <w:sz w:val="24"/>
+          <w:szCs w:val="24"/>
+        </w:rPr>
+        <w:t xml:space="preserve"> need to enumerate where people live, and t</w:t>
+      </w:r>
+      <w:r>
+        <w:rPr>
+          <w:rFonts w:ascii="Times New Roman" w:hAnsi="Times New Roman" w:cs="Times New Roman"/>
+          <w:sz w:val="24"/>
+          <w:szCs w:val="24"/>
+        </w:rPr>
+        <w:t>he first step is identifying the most granular level of analysis.</w:t>
       </w:r>
       <w:r>
         <w:rPr>
@@ -3593,111 +3853,31 @@
           <w:sz w:val="24"/>
           <w:szCs w:val="24"/>
         </w:rPr>
-        <w:t>are</w:t>
-      </w:r>
-      <w:r>
-        <w:rPr>
-          <w:rFonts w:ascii="Times New Roman" w:hAnsi="Times New Roman" w:cs="Times New Roman"/>
-          <w:sz w:val="24"/>
-          <w:szCs w:val="24"/>
-        </w:rPr>
-        <w:t xml:space="preserve"> aggregated up to a larger geography,</w:t>
-      </w:r>
-      <w:r>
-        <w:rPr>
-          <w:rFonts w:ascii="Times New Roman" w:hAnsi="Times New Roman" w:cs="Times New Roman"/>
-          <w:sz w:val="24"/>
-          <w:szCs w:val="24"/>
-        </w:rPr>
-        <w:t xml:space="preserve"> and because of the modifiable area</w:t>
-      </w:r>
-      <w:r>
-        <w:rPr>
-          <w:rFonts w:ascii="Times New Roman" w:hAnsi="Times New Roman" w:cs="Times New Roman"/>
-          <w:sz w:val="24"/>
-          <w:szCs w:val="24"/>
-        </w:rPr>
-        <w:t>l</w:t>
-      </w:r>
-      <w:r>
-        <w:rPr>
-          <w:rFonts w:ascii="Times New Roman" w:hAnsi="Times New Roman" w:cs="Times New Roman"/>
-          <w:sz w:val="24"/>
-          <w:szCs w:val="24"/>
-        </w:rPr>
-        <w:t xml:space="preserve"> problem and the nesting of</w:t>
-      </w:r>
-      <w:r>
-        <w:rPr>
-          <w:rFonts w:ascii="Times New Roman" w:hAnsi="Times New Roman" w:cs="Times New Roman"/>
-          <w:sz w:val="24"/>
-          <w:szCs w:val="24"/>
-        </w:rPr>
-        <w:t xml:space="preserve"> smaller</w:t>
-      </w:r>
-      <w:r>
-        <w:rPr>
-          <w:rFonts w:ascii="Times New Roman" w:hAnsi="Times New Roman" w:cs="Times New Roman"/>
-          <w:sz w:val="24"/>
-          <w:szCs w:val="24"/>
-        </w:rPr>
-        <w:t xml:space="preserve"> Census Bureau geographies into counties and state, these aggregations are usually</w:t>
-      </w:r>
-      <w:r>
-        <w:rPr>
-          <w:rFonts w:ascii="Times New Roman" w:hAnsi="Times New Roman" w:cs="Times New Roman"/>
-          <w:sz w:val="24"/>
-          <w:szCs w:val="24"/>
-        </w:rPr>
-        <w:t xml:space="preserve"> count</w:t>
-      </w:r>
-      <w:r>
-        <w:rPr>
-          <w:rFonts w:ascii="Times New Roman" w:hAnsi="Times New Roman" w:cs="Times New Roman"/>
-          <w:sz w:val="24"/>
-          <w:szCs w:val="24"/>
-        </w:rPr>
-        <w:t>ies</w:t>
-      </w:r>
-      <w:r>
-        <w:rPr>
-          <w:rFonts w:ascii="Times New Roman" w:hAnsi="Times New Roman" w:cs="Times New Roman"/>
-          <w:sz w:val="24"/>
-          <w:szCs w:val="24"/>
-        </w:rPr>
-        <w:t xml:space="preserve"> or state</w:t>
-      </w:r>
-      <w:r>
-        <w:rPr>
-          <w:rFonts w:ascii="Times New Roman" w:hAnsi="Times New Roman" w:cs="Times New Roman"/>
-          <w:sz w:val="24"/>
-          <w:szCs w:val="24"/>
-        </w:rPr>
-        <w:t>s</w:t>
-      </w:r>
-      <w:r>
-        <w:rPr>
-          <w:rFonts w:ascii="Times New Roman" w:hAnsi="Times New Roman" w:cs="Times New Roman"/>
-          <w:sz w:val="24"/>
-          <w:szCs w:val="24"/>
-        </w:rPr>
-        <w:t>.</w:t>
-      </w:r>
-      <w:r>
-        <w:rPr>
-          <w:rFonts w:ascii="Times New Roman" w:hAnsi="Times New Roman" w:cs="Times New Roman"/>
-          <w:sz w:val="24"/>
-          <w:szCs w:val="24"/>
-        </w:rPr>
-        <w:t xml:space="preserve"> This </w:t>
-      </w:r>
-      <w:r>
-        <w:rPr>
-          <w:rFonts w:ascii="Times New Roman" w:hAnsi="Times New Roman" w:cs="Times New Roman"/>
-          <w:sz w:val="24"/>
-          <w:szCs w:val="24"/>
-        </w:rPr>
-        <w:t xml:space="preserve">protects individual respondents and side steps the largest consequences of the modifiable areal problem. </w:t>
+        <w:t>People can live in buildings or non-conventional housing like boats, railroad cars, tents,</w:t>
+      </w:r>
+      <w:r>
+        <w:rPr>
+          <w:rFonts w:ascii="Times New Roman" w:hAnsi="Times New Roman" w:cs="Times New Roman"/>
+          <w:sz w:val="24"/>
+          <w:szCs w:val="24"/>
+        </w:rPr>
+        <w:t xml:space="preserve"> or</w:t>
+      </w:r>
+      <w:r>
+        <w:rPr>
+          <w:rFonts w:ascii="Times New Roman" w:hAnsi="Times New Roman" w:cs="Times New Roman"/>
+          <w:sz w:val="24"/>
+          <w:szCs w:val="24"/>
+        </w:rPr>
+        <w:t xml:space="preserve"> vehicles</w:t>
+      </w:r>
+      <w:r>
+        <w:rPr>
+          <w:rFonts w:ascii="Times New Roman" w:hAnsi="Times New Roman" w:cs="Times New Roman"/>
+          <w:sz w:val="24"/>
+          <w:szCs w:val="24"/>
+        </w:rPr>
+        <w:t>, so identifying the suis generis unit of analysis is not simple.</w:t>
       </w:r>
     </w:p>
     <w:p>
@@ -3716,218 +3896,58 @@
           <w:sz w:val="24"/>
           <w:szCs w:val="24"/>
         </w:rPr>
-        <w:t xml:space="preserve">There are theoretical reasons to consider the interactions of aggregates. Because every </w:t>
-      </w:r>
-      <w:r>
-        <w:rPr>
-          <w:rFonts w:ascii="Times New Roman" w:hAnsi="Times New Roman" w:cs="Times New Roman"/>
-          <w:sz w:val="24"/>
-          <w:szCs w:val="24"/>
-        </w:rPr>
-        <w:t xml:space="preserve">migration is a </w:t>
-      </w:r>
-      <w:r>
-        <w:rPr>
-          <w:rFonts w:ascii="Times New Roman" w:hAnsi="Times New Roman" w:cs="Times New Roman"/>
-          <w:sz w:val="24"/>
-          <w:szCs w:val="24"/>
-        </w:rPr>
-        <w:t>zero-sum</w:t>
-      </w:r>
-      <w:r>
-        <w:rPr>
-          <w:rFonts w:ascii="Times New Roman" w:hAnsi="Times New Roman" w:cs="Times New Roman"/>
-          <w:sz w:val="24"/>
-          <w:szCs w:val="24"/>
-        </w:rPr>
-        <w:t xml:space="preserve"> event</w:t>
-      </w:r>
-      <w:r>
-        <w:rPr>
-          <w:rFonts w:ascii="Times New Roman" w:hAnsi="Times New Roman" w:cs="Times New Roman"/>
-          <w:sz w:val="24"/>
-          <w:szCs w:val="24"/>
-        </w:rPr>
-        <w:t>,</w:t>
-      </w:r>
-      <w:r>
-        <w:rPr>
-          <w:rFonts w:ascii="Times New Roman" w:hAnsi="Times New Roman" w:cs="Times New Roman"/>
-          <w:sz w:val="24"/>
-          <w:szCs w:val="24"/>
-        </w:rPr>
-        <w:t xml:space="preserve"> origins and destinations are frequently theorized and analyz</w:t>
-      </w:r>
-      <w:r>
-        <w:rPr>
-          <w:rFonts w:ascii="Times New Roman" w:hAnsi="Times New Roman" w:cs="Times New Roman"/>
-          <w:sz w:val="24"/>
-          <w:szCs w:val="24"/>
-        </w:rPr>
-        <w:t>ed together.</w:t>
-      </w:r>
-      <w:r>
-        <w:rPr>
-          <w:rFonts w:ascii="Times New Roman" w:hAnsi="Times New Roman" w:cs="Times New Roman"/>
-          <w:sz w:val="24"/>
-          <w:szCs w:val="24"/>
-        </w:rPr>
-        <w:t xml:space="preserve"> </w:t>
-      </w:r>
-      <w:r>
-        <w:rPr>
-          <w:rFonts w:ascii="Times New Roman" w:hAnsi="Times New Roman" w:cs="Times New Roman"/>
-          <w:sz w:val="24"/>
-          <w:szCs w:val="24"/>
-        </w:rPr>
-        <w:t xml:space="preserve">One way to consider the origins and destinations together and handle the aggregation required to respect federal data standards is to create </w:t>
-      </w:r>
-      <w:r>
-        <w:rPr>
-          <w:rFonts w:ascii="Times New Roman" w:hAnsi="Times New Roman" w:cs="Times New Roman"/>
-          <w:sz w:val="24"/>
-          <w:szCs w:val="24"/>
-        </w:rPr>
-        <w:t xml:space="preserve">matrixes of migration from these aggregations </w:t>
-      </w:r>
-      <w:r>
-        <w:rPr>
-          <w:rFonts w:ascii="Times New Roman" w:hAnsi="Times New Roman" w:cs="Times New Roman"/>
-          <w:sz w:val="24"/>
-          <w:szCs w:val="24"/>
-        </w:rPr>
-        <w:fldChar w:fldCharType="begin"/>
-      </w:r>
-      <w:r>
-        <w:rPr>
-          <w:rFonts w:ascii="Times New Roman" w:hAnsi="Times New Roman" w:cs="Times New Roman"/>
-          <w:sz w:val="24"/>
-          <w:szCs w:val="24"/>
-        </w:rPr>
-        <w:instrText xml:space="preserve"> ADDIN ZOTERO_ITEM CSL_CITATION {"citationID":"ptSOoSQV","properties":{"formattedCitation":"(Curtis, Fussell, and DeWaard 2015; Hauer, Holloway, and Oda 2020; Johnson, Bland, and Coleman 2008)","plainCitation":"(Curtis, Fussell, and DeWaard 2015; Hauer, Holloway, and Oda 2020; Johnson, Bland, and Coleman 2008)","noteIndex":0},"citationItems":[{"id":1437,"uris":["http://zotero.org/users/6152647/items/GR23ZTD4"],"itemData":{"id":1437,"type":"article-journal","abstract":"Changes in the human migration systems of Hurricane Katrina- and Rita-affected Gulf of Mexico coastline counties provide an example of how climate change may affect coastal populations. Crude climate change models predict a mass migration of “climate refugees,” but an emerging literature on environmental migration suggests most migration will be short-distance and short-duration within existing migration systems, with implications for the population recovery of disaster-struck places. In this research, we derive a series of hypotheses on recovery migration predicting how the migration system of hurricane-affected coastline counties in the Gulf of Mexico was likely to have changed between the pre-disaster and the recovery periods. We test these hypotheses using data from the Internal Revenue Service on annual county-level migration flows, comparing the recovery period migration system (2007–2009) to the pre-disaster period (1999–2004). By observing county-to-county ties and flows we find that recovery migration was strong, as the migration system of the disaster-affected coastline counties became more spatially concentrated while flows within it intensified and became more urbanized. Our analysis demonstrates how migration systems are likely to be affected by the more intense and frequent storms anticipated by climate change scenarios with implications for the population recovery of disaster-affected places.","container-title":"Demography","DOI":"10.1007/s13524-015-0400-7","ISSN":"0070-3370","issue":"4","journalAbbreviation":"Demography","note":"PMID: 26084982\nPMCID: PMC4534346","page":"1269-1293","source":"PubMed Central","title":"Recovery Migration after Hurricanes Katrina and Rita: Spatial Concentration and Intensification in the Migration System","title-short":"Recovery Migration after Hurricanes Katrina and Rita","URL":"https://www.ncbi.nlm.nih.gov/pmc/articles/PMC4534346/","volume":"52","author":[{"family":"Curtis","given":"Katherine"},{"family":"Fussell","given":"Elizabeth"},{"family":"DeWaard","given":"Jack"}],"accessed":{"date-parts":[["2025",2,24]]},"issued":{"date-parts":[["2015",8]]}}},{"id":1429,"uris":["http://zotero.org/users/6152647/items/DC6FTZE3"],"itemData":{"id":1429,"type":"article-journal","abstract":"Research on the destinations of environmentally induced migrants has found simultaneous migration to both nearby and long-distance destinations, most likely caused by the comingling of evacuee and permanent migrant data. Using a unique data set of separate evacuee and migration destinations, we compare and contrast the pre-, peri-, and post-disaster migration systems of permanent migrants and temporary evacuees of the Great East Japan Earthquake and Tsunami. We construct and compare prefecture-to-prefecture migration matrices for Japanese prefectures to investigate the similarity of migration systems. We find evidence supporting the presence of two separate migration systems—one for evacuees, who seem to emphasize short distance migration, and one for more permanent migrants, who emphasize migration to destinations with preexisting ties. Additionally, our results show that permanent migration in the peri- and post-periods is largely identical to the preexisting migration system. Our results demonstrate stability in migration systems concerning migration after a major environmental event.","container-title":"Demography","DOI":"10.1007/s13524-020-00883-7","ISSN":"0070-3370","issue":"4","journalAbbreviation":"Demography","page":"1437-1457","source":"Silverchair","title":"Evacuees and Migrants Exhibit Different Migration Systems After the Great East Japan Earthquake and Tsunami","URL":"https://doi.org/10.1007/s13524-020-00883-7","volume":"57","author":[{"family":"Hauer","given":"Mathew E."},{"family":"Holloway","given":"Steven R."},{"family":"Oda","given":"Takashi"}],"accessed":{"date-parts":[["2025",2,21]]},"issued":{"date-parts":[["2020",5,19]]}}},{"id":1435,"uris":["http://zotero.org/users/6152647/items/RGPUSMCG"],"itemData":{"id":1435,"type":"document","publisher":"Population Division of the U.S. Census Bureau","title":"Impacts of the 2005 Gulf Coast Hurricanes on Domestic Migration The U.S. Census Bureau’s Response","URL":"https://paa2008.populationassociation.org/papers/80690","author":[{"family":"Johnson","given":"Roger"},{"family":"Bland","given":"Justin"},{"family":"Coleman","given":"Charles"}],"issued":{"date-parts":[["2008"]]}}}],"schema":"https://github.com/citation-style-language/schema/raw/master/csl-citation.json"} </w:instrText>
-      </w:r>
-      <w:r>
-        <w:rPr>
-          <w:rFonts w:ascii="Times New Roman" w:hAnsi="Times New Roman" w:cs="Times New Roman"/>
-          <w:sz w:val="24"/>
-          <w:szCs w:val="24"/>
-        </w:rPr>
-        <w:fldChar w:fldCharType="separate"/>
-      </w:r>
-      <w:r>
-        <w:rPr>
-          <w:rFonts w:ascii="Times New Roman" w:hAnsi="Times New Roman" w:cs="Times New Roman"/>
-          <w:sz w:val="24"/>
-        </w:rPr>
-        <w:t>(Curtis, Fussell, and DeWaard 2015; Hauer, Holloway, and Oda 2020; Johnson, Bland, and Coleman 2008)</w:t>
-      </w:r>
-      <w:r>
-        <w:rPr>
-          <w:rFonts w:ascii="Times New Roman" w:hAnsi="Times New Roman" w:cs="Times New Roman"/>
-          <w:sz w:val="24"/>
-          <w:szCs w:val="24"/>
-        </w:rPr>
-        <w:fldChar w:fldCharType="end"/>
-      </w:r>
-      <w:r>
-        <w:rPr>
-          <w:rFonts w:ascii="Times New Roman" w:hAnsi="Times New Roman" w:cs="Times New Roman"/>
-          <w:sz w:val="24"/>
-          <w:szCs w:val="24"/>
-        </w:rPr>
-        <w:t xml:space="preserve">. </w:t>
-      </w:r>
-      <w:r>
-        <w:rPr>
-          <w:rFonts w:ascii="Times New Roman" w:hAnsi="Times New Roman" w:cs="Times New Roman"/>
-          <w:sz w:val="24"/>
-          <w:szCs w:val="24"/>
-        </w:rPr>
-        <w:t>These matrixes often combine the immigrants and emigrants by column and row, with cell counts particular to a specific place, i.e. the net migrants from place</w:t>
-      </w:r>
-      <w:r>
-        <w:rPr>
-          <w:rFonts w:ascii="Times New Roman" w:hAnsi="Times New Roman" w:cs="Times New Roman"/>
-          <w:sz w:val="24"/>
-          <w:szCs w:val="24"/>
-          <w:vertAlign w:val="subscript"/>
-        </w:rPr>
-        <w:t>i</w:t>
-      </w:r>
-      <w:r>
-        <w:rPr>
-          <w:rFonts w:ascii="Times New Roman" w:hAnsi="Times New Roman" w:cs="Times New Roman"/>
-          <w:sz w:val="24"/>
-          <w:szCs w:val="24"/>
-        </w:rPr>
-        <w:t xml:space="preserve"> to place</w:t>
-      </w:r>
-      <w:r>
-        <w:rPr>
-          <w:rFonts w:ascii="Times New Roman" w:hAnsi="Times New Roman" w:cs="Times New Roman"/>
-          <w:sz w:val="24"/>
-          <w:szCs w:val="24"/>
-          <w:vertAlign w:val="subscript"/>
-        </w:rPr>
-        <w:t>j</w:t>
-      </w:r>
-      <w:r>
-        <w:rPr>
-          <w:rFonts w:ascii="Times New Roman" w:hAnsi="Times New Roman" w:cs="Times New Roman"/>
-          <w:sz w:val="24"/>
-          <w:szCs w:val="24"/>
-        </w:rPr>
-        <w:t xml:space="preserve"> in column</w:t>
-      </w:r>
-      <w:r>
-        <w:rPr>
-          <w:rFonts w:ascii="Times New Roman" w:hAnsi="Times New Roman" w:cs="Times New Roman"/>
-          <w:sz w:val="24"/>
-          <w:szCs w:val="24"/>
-          <w:vertAlign w:val="subscript"/>
-        </w:rPr>
-        <w:t>i</w:t>
-      </w:r>
-      <w:r>
-        <w:rPr>
-          <w:rFonts w:ascii="Times New Roman" w:hAnsi="Times New Roman" w:cs="Times New Roman"/>
-          <w:sz w:val="24"/>
-          <w:szCs w:val="24"/>
-        </w:rPr>
-        <w:t xml:space="preserve">, </w:t>
-      </w:r>
-      <w:r>
-        <w:rPr>
-          <w:rFonts w:ascii="Times New Roman" w:hAnsi="Times New Roman" w:cs="Times New Roman"/>
-          <w:sz w:val="24"/>
-          <w:szCs w:val="24"/>
-        </w:rPr>
-        <w:t>row</w:t>
-      </w:r>
-      <w:r>
-        <w:rPr>
-          <w:rFonts w:ascii="Times New Roman" w:hAnsi="Times New Roman" w:cs="Times New Roman"/>
-          <w:sz w:val="24"/>
-          <w:szCs w:val="24"/>
-          <w:vertAlign w:val="subscript"/>
-        </w:rPr>
-        <w:t>j</w:t>
-      </w:r>
-      <w:r>
-        <w:rPr>
-          <w:rFonts w:ascii="Times New Roman" w:hAnsi="Times New Roman" w:cs="Times New Roman"/>
-          <w:sz w:val="24"/>
-          <w:szCs w:val="24"/>
-        </w:rPr>
-        <w:t>.</w:t>
-      </w:r>
-      <w:r>
-        <w:rPr>
-          <w:rFonts w:ascii="Times New Roman" w:hAnsi="Times New Roman" w:cs="Times New Roman"/>
-          <w:sz w:val="24"/>
-          <w:szCs w:val="24"/>
-        </w:rPr>
-        <w:t xml:space="preserve"> </w:t>
+        <w:t xml:space="preserve">The Census Bureau maintains a database called the Master Address File (MAF), which identifies unique structures and single units within a structure (called MAF units) by identifiers called MAFIDs. MAF Unites represent residential, non-residential structures, and their addresses. </w:t>
+      </w:r>
+      <w:r>
+        <w:rPr>
+          <w:rFonts w:ascii="Times New Roman" w:hAnsi="Times New Roman" w:cs="Times New Roman"/>
+          <w:sz w:val="24"/>
+          <w:szCs w:val="24"/>
+        </w:rPr>
+        <w:t>Many projects examining migration in the U.S. use MAFIDs (</w:t>
+      </w:r>
+      <w:r>
+        <w:rPr>
+          <w:rFonts w:ascii="Times New Roman" w:hAnsi="Times New Roman" w:cs="Times New Roman"/>
+          <w:color w:val="EE0000"/>
+          <w:sz w:val="24"/>
+          <w:szCs w:val="24"/>
+        </w:rPr>
+        <w:t xml:space="preserve">Add some </w:t>
+      </w:r>
+      <w:r>
+        <w:rPr>
+          <w:rFonts w:ascii="Times New Roman" w:hAnsi="Times New Roman" w:cs="Times New Roman"/>
+          <w:color w:val="EE0000"/>
+          <w:sz w:val="24"/>
+          <w:szCs w:val="24"/>
+        </w:rPr>
+        <w:t>pros and cons</w:t>
+      </w:r>
+      <w:r>
+        <w:rPr>
+          <w:rFonts w:ascii="Times New Roman" w:hAnsi="Times New Roman" w:cs="Times New Roman"/>
+          <w:color w:val="EE0000"/>
+          <w:sz w:val="24"/>
+          <w:szCs w:val="24"/>
+        </w:rPr>
+        <w:t xml:space="preserve"> of MAFID usage HERE</w:t>
+      </w:r>
+      <w:r>
+        <w:rPr>
+          <w:rFonts w:ascii="Times New Roman" w:hAnsi="Times New Roman" w:cs="Times New Roman"/>
+          <w:sz w:val="24"/>
+          <w:szCs w:val="24"/>
+        </w:rPr>
+        <w:t>). The MAF is updated frequently from state, federal (including the United States Postal Service), and commercial sources (usually for land parcel data).</w:t>
+      </w:r>
+      <w:r>
+        <w:rPr>
+          <w:rFonts w:ascii="Times New Roman" w:hAnsi="Times New Roman" w:cs="Times New Roman"/>
+          <w:sz w:val="24"/>
+          <w:szCs w:val="24"/>
+        </w:rPr>
+        <w:t xml:space="preserve"> While the Geography Division continuously maintains the MAF, most users (internal and external to the Census Bureau) use a semi-annual extract called the MAFX.  </w:t>
       </w:r>
     </w:p>
     <w:p>
@@ -3946,55 +3966,39 @@
           <w:sz w:val="24"/>
           <w:szCs w:val="24"/>
         </w:rPr>
-        <w:t>In</w:t>
-      </w:r>
-      <w:r>
-        <w:rPr>
-          <w:rFonts w:ascii="Times New Roman" w:hAnsi="Times New Roman" w:cs="Times New Roman"/>
-          <w:sz w:val="24"/>
-          <w:szCs w:val="24"/>
-        </w:rPr>
-        <w:t xml:space="preserve"> U.S.</w:t>
-      </w:r>
-      <w:r>
-        <w:rPr>
-          <w:rFonts w:ascii="Times New Roman" w:hAnsi="Times New Roman" w:cs="Times New Roman"/>
-          <w:sz w:val="24"/>
-          <w:szCs w:val="24"/>
-        </w:rPr>
-        <w:t xml:space="preserve"> disaster</w:t>
-      </w:r>
-      <w:r>
-        <w:rPr>
-          <w:rFonts w:ascii="Times New Roman" w:hAnsi="Times New Roman" w:cs="Times New Roman"/>
-          <w:sz w:val="24"/>
-          <w:szCs w:val="24"/>
-        </w:rPr>
-        <w:t xml:space="preserve"> migration</w:t>
-      </w:r>
-      <w:r>
-        <w:rPr>
-          <w:rFonts w:ascii="Times New Roman" w:hAnsi="Times New Roman" w:cs="Times New Roman"/>
-          <w:sz w:val="24"/>
-          <w:szCs w:val="24"/>
-        </w:rPr>
-        <w:t xml:space="preserve"> work, it is common to analyze counties </w:t>
-      </w:r>
-      <w:r>
-        <w:rPr>
-          <w:rFonts w:ascii="Times New Roman" w:hAnsi="Times New Roman" w:cs="Times New Roman"/>
-          <w:sz w:val="24"/>
-          <w:szCs w:val="24"/>
-        </w:rPr>
-        <w:t>where Federal Emergency Management Agency issues a</w:t>
-      </w:r>
-      <w:r>
-        <w:rPr>
-          <w:rFonts w:ascii="Times New Roman" w:hAnsi="Times New Roman" w:cs="Times New Roman"/>
-          <w:sz w:val="24"/>
-          <w:szCs w:val="24"/>
-        </w:rPr>
-        <w:t>n</w:t>
+        <w:t xml:space="preserve"> The Census Bureau</w:t>
+      </w:r>
+      <w:r>
+        <w:rPr>
+          <w:rFonts w:ascii="Times New Roman" w:hAnsi="Times New Roman" w:cs="Times New Roman"/>
+          <w:sz w:val="24"/>
+          <w:szCs w:val="24"/>
+        </w:rPr>
+        <w:t xml:space="preserve"> helpfully provides th</w:t>
+      </w:r>
+      <w:r>
+        <w:rPr>
+          <w:rFonts w:ascii="Times New Roman" w:hAnsi="Times New Roman" w:cs="Times New Roman"/>
+          <w:sz w:val="24"/>
+          <w:szCs w:val="24"/>
+        </w:rPr>
+        <w:t xml:space="preserve">ese tools to analyze MAF units, but MAF units are not </w:t>
+      </w:r>
+      <w:r>
+        <w:rPr>
+          <w:rFonts w:ascii="Times New Roman" w:hAnsi="Times New Roman" w:cs="Times New Roman"/>
+          <w:sz w:val="24"/>
+          <w:szCs w:val="24"/>
+        </w:rPr>
+        <w:t>places where people live. For this, the Census Bureau</w:t>
+      </w:r>
+      <w:r>
+        <w:rPr>
+          <w:rFonts w:ascii="Times New Roman" w:hAnsi="Times New Roman" w:cs="Times New Roman"/>
+          <w:sz w:val="24"/>
+          <w:szCs w:val="24"/>
+        </w:rPr>
+        <w:t xml:space="preserve"> uses housing units.</w:t>
       </w:r>
       <w:r>
         <w:rPr>
@@ -4010,130 +4014,86 @@
           <w:sz w:val="24"/>
           <w:szCs w:val="24"/>
         </w:rPr>
-        <w:t>emergency declaration</w:t>
-      </w:r>
-      <w:r>
-        <w:rPr>
-          <w:rFonts w:ascii="Times New Roman" w:hAnsi="Times New Roman" w:cs="Times New Roman"/>
-          <w:sz w:val="24"/>
-          <w:szCs w:val="24"/>
-        </w:rPr>
-        <w:t xml:space="preserve"> </w:t>
-      </w:r>
-      <w:r>
-        <w:rPr>
-          <w:rFonts w:ascii="Times New Roman" w:hAnsi="Times New Roman" w:cs="Times New Roman"/>
-          <w:sz w:val="24"/>
-          <w:szCs w:val="24"/>
-        </w:rPr>
-        <w:fldChar w:fldCharType="begin"/>
-      </w:r>
-      <w:r>
-        <w:rPr>
-          <w:rFonts w:ascii="Times New Roman" w:hAnsi="Times New Roman" w:cs="Times New Roman"/>
-          <w:sz w:val="24"/>
-          <w:szCs w:val="24"/>
-        </w:rPr>
-        <w:instrText xml:space="preserve"> ADDIN ZOTERO_ITEM CSL_CITATION {"citationID":"iRS8P0wV","properties":{"formattedCitation":"(Curtis et al. 2015; Johnson et al. 2008)","plainCitation":"(Curtis et al. 2015; Johnson et al. 2008)","noteIndex":0},"citationItems":[{"id":1437,"uris":["http://zotero.org/users/6152647/items/GR23ZTD4"],"itemData":{"id":1437,"type":"article-journal","abstract":"Changes in the human migration systems of Hurricane Katrina- and Rita-affected Gulf of Mexico coastline counties provide an example of how climate change may affect coastal populations. Crude climate change models predict a mass migration of “climate refugees,” but an emerging literature on environmental migration suggests most migration will be short-distance and short-duration within existing migration systems, with implications for the population recovery of disaster-struck places. In this research, we derive a series of hypotheses on recovery migration predicting how the migration system of hurricane-affected coastline counties in the Gulf of Mexico was likely to have changed between the pre-disaster and the recovery periods. We test these hypotheses using data from the Internal Revenue Service on annual county-level migration flows, comparing the recovery period migration system (2007–2009) to the pre-disaster period (1999–2004). By observing county-to-county ties and flows we find that recovery migration was strong, as the migration system of the disaster-affected coastline counties became more spatially concentrated while flows within it intensified and became more urbanized. Our analysis demonstrates how migration systems are likely to be affected by the more intense and frequent storms anticipated by climate change scenarios with implications for the population recovery of disaster-affected places.","container-title":"Demography","DOI":"10.1007/s13524-015-0400-7","ISSN":"0070-3370","issue":"4","journalAbbreviation":"Demography","note":"PMID: 26084982\nPMCID: PMC4534346","page":"1269-1293","source":"PubMed Central","title":"Recovery Migration after Hurricanes Katrina and Rita: Spatial Concentration and Intensification in the Migration System","title-short":"Recovery Migration after Hurricanes Katrina and Rita","URL":"https://www.ncbi.nlm.nih.gov/pmc/articles/PMC4534346/","volume":"52","author":[{"family":"Curtis","given":"Katherine"},{"family":"Fussell","given":"Elizabeth"},{"family":"DeWaard","given":"Jack"}],"accessed":{"date-parts":[["2025",2,24]]},"issued":{"date-parts":[["2015",8]]}}},{"id":1435,"uris":["http://zotero.org/users/6152647/items/RGPUSMCG"],"itemData":{"id":1435,"type":"document","publisher":"Population Division of the U.S. Census Bureau","title":"Impacts of the 2005 Gulf Coast Hurricanes on Domestic Migration The U.S. Census Bureau’s Response","URL":"https://paa2008.populationassociation.org/papers/80690","author":[{"family":"Johnson","given":"Roger"},{"family":"Bland","given":"Justin"},{"family":"Coleman","given":"Charles"}],"issued":{"date-parts":[["2008"]]}}}],"schema":"https://github.com/citation-style-language/schema/raw/master/csl-citation.json"} </w:instrText>
-      </w:r>
-      <w:r>
-        <w:rPr>
-          <w:rFonts w:ascii="Times New Roman" w:hAnsi="Times New Roman" w:cs="Times New Roman"/>
-          <w:sz w:val="24"/>
-          <w:szCs w:val="24"/>
-        </w:rPr>
-        <w:fldChar w:fldCharType="separate"/>
-      </w:r>
-      <w:r>
-        <w:rPr>
-          <w:rFonts w:ascii="Times New Roman" w:hAnsi="Times New Roman" w:cs="Times New Roman"/>
-          <w:sz w:val="24"/>
-        </w:rPr>
-        <w:t>(Curtis et al. 2015; Johnson et al. 2008)</w:t>
-      </w:r>
-      <w:r>
-        <w:rPr>
-          <w:rFonts w:ascii="Times New Roman" w:hAnsi="Times New Roman" w:cs="Times New Roman"/>
-          <w:sz w:val="24"/>
-          <w:szCs w:val="24"/>
-        </w:rPr>
-        <w:fldChar w:fldCharType="end"/>
-      </w:r>
-      <w:r>
-        <w:rPr>
-          <w:rFonts w:ascii="Times New Roman" w:hAnsi="Times New Roman" w:cs="Times New Roman"/>
-          <w:sz w:val="24"/>
-          <w:szCs w:val="24"/>
-        </w:rPr>
-        <w:t xml:space="preserve">. </w:t>
-      </w:r>
-      <w:r>
-        <w:rPr>
-          <w:rFonts w:ascii="Times New Roman" w:hAnsi="Times New Roman" w:cs="Times New Roman"/>
-          <w:sz w:val="24"/>
-          <w:szCs w:val="24"/>
-        </w:rPr>
-        <w:t>These counties are sometimes analyzed against counties without an emergency declaration. Recent work has begun to consider the entire matrix of migration relationships: the ties each county has with each other county in send and receiving migrants</w:t>
-      </w:r>
-      <w:r>
-        <w:rPr>
-          <w:rFonts w:ascii="Times New Roman" w:hAnsi="Times New Roman" w:cs="Times New Roman"/>
-          <w:sz w:val="24"/>
-          <w:szCs w:val="24"/>
-        </w:rPr>
-        <w:t xml:space="preserve"> </w:t>
-      </w:r>
-      <w:r>
-        <w:rPr>
-          <w:rFonts w:ascii="Times New Roman" w:hAnsi="Times New Roman" w:cs="Times New Roman"/>
-          <w:sz w:val="24"/>
-          <w:szCs w:val="24"/>
-        </w:rPr>
-        <w:fldChar w:fldCharType="begin"/>
-      </w:r>
-      <w:r>
-        <w:rPr>
-          <w:rFonts w:ascii="Times New Roman" w:hAnsi="Times New Roman" w:cs="Times New Roman"/>
-          <w:sz w:val="24"/>
-          <w:szCs w:val="24"/>
-        </w:rPr>
-        <w:instrText xml:space="preserve"> ADDIN ZOTERO_ITEM CSL_CITATION {"citationID":"U9yyL0g1","properties":{"formattedCitation":"(Curtis et al. 2015; Hauer et al. 2020)","plainCitation":"(Curtis et al. 2015; Hauer et al. 2020)","noteIndex":0},"citationItems":[{"id":1437,"uris":["http://zotero.org/users/6152647/items/GR23ZTD4"],"itemData":{"id":1437,"type":"article-journal","abstract":"Changes in the human migration systems of Hurricane Katrina- and Rita-affected Gulf of Mexico coastline counties provide an example of how climate change may affect coastal populations. Crude climate change models predict a mass migration of “climate refugees,” but an emerging literature on environmental migration suggests most migration will be short-distance and short-duration within existing migration systems, with implications for the population recovery of disaster-struck places. In this research, we derive a series of hypotheses on recovery migration predicting how the migration system of hurricane-affected coastline counties in the Gulf of Mexico was likely to have changed between the pre-disaster and the recovery periods. We test these hypotheses using data from the Internal Revenue Service on annual county-level migration flows, comparing the recovery period migration system (2007–2009) to the pre-disaster period (1999–2004). By observing county-to-county ties and flows we find that recovery migration was strong, as the migration system of the disaster-affected coastline counties became more spatially concentrated while flows within it intensified and became more urbanized. Our analysis demonstrates how migration systems are likely to be affected by the more intense and frequent storms anticipated by climate change scenarios with implications for the population recovery of disaster-affected places.","container-title":"Demography","DOI":"10.1007/s13524-015-0400-7","ISSN":"0070-3370","issue":"4","journalAbbreviation":"Demography","note":"PMID: 26084982\nPMCID: PMC4534346","page":"1269-1293","source":"PubMed Central","title":"Recovery Migration after Hurricanes Katrina and Rita: Spatial Concentration and Intensification in the Migration System","title-short":"Recovery Migration after Hurricanes Katrina and Rita","URL":"https://www.ncbi.nlm.nih.gov/pmc/articles/PMC4534346/","volume":"52","author":[{"family":"Curtis","given":"Katherine"},{"family":"Fussell","given":"Elizabeth"},{"family":"DeWaard","given":"Jack"}],"accessed":{"date-parts":[["2025",2,24]]},"issued":{"date-parts":[["2015",8]]}}},{"id":1429,"uris":["http://zotero.org/users/6152647/items/DC6FTZE3"],"itemData":{"id":1429,"type":"article-journal","abstract":"Research on the destinations of environmentally induced migrants has found simultaneous migration to both nearby and long-distance destinations, most likely caused by the comingling of evacuee and permanent migrant data. Using a unique data set of separate evacuee and migration destinations, we compare and contrast the pre-, peri-, and post-disaster migration systems of permanent migrants and temporary evacuees of the Great East Japan Earthquake and Tsunami. We construct and compare prefecture-to-prefecture migration matrices for Japanese prefectures to investigate the similarity of migration systems. We find evidence supporting the presence of two separate migration systems—one for evacuees, who seem to emphasize short distance migration, and one for more permanent migrants, who emphasize migration to destinations with preexisting ties. Additionally, our results show that permanent migration in the peri- and post-periods is largely identical to the preexisting migration system. Our results demonstrate stability in migration systems concerning migration after a major environmental event.","container-title":"Demography","DOI":"10.1007/s13524-020-00883-7","ISSN":"0070-3370","issue":"4","journalAbbreviation":"Demography","page":"1437-1457","source":"Silverchair","title":"Evacuees and Migrants Exhibit Different Migration Systems After the Great East Japan Earthquake and Tsunami","URL":"https://doi.org/10.1007/s13524-020-00883-7","volume":"57","author":[{"family":"Hauer","given":"Mathew E."},{"family":"Holloway","given":"Steven R."},{"family":"Oda","given":"Takashi"}],"accessed":{"date-parts":[["2025",2,21]]},"issued":{"date-parts":[["2020",5,19]]}}}],"schema":"https://github.com/citation-style-language/schema/raw/master/csl-citation.json"} </w:instrText>
-      </w:r>
-      <w:r>
-        <w:rPr>
-          <w:rFonts w:ascii="Times New Roman" w:hAnsi="Times New Roman" w:cs="Times New Roman"/>
-          <w:sz w:val="24"/>
-          <w:szCs w:val="24"/>
-        </w:rPr>
-        <w:fldChar w:fldCharType="separate"/>
-      </w:r>
-      <w:r>
-        <w:rPr>
-          <w:rFonts w:ascii="Times New Roman" w:hAnsi="Times New Roman" w:cs="Times New Roman"/>
-          <w:sz w:val="24"/>
-        </w:rPr>
-        <w:t>(Curtis et al. 2015; Hauer et al. 2020)</w:t>
-      </w:r>
-      <w:r>
-        <w:rPr>
-          <w:rFonts w:ascii="Times New Roman" w:hAnsi="Times New Roman" w:cs="Times New Roman"/>
-          <w:sz w:val="24"/>
-          <w:szCs w:val="24"/>
-        </w:rPr>
-        <w:fldChar w:fldCharType="end"/>
-      </w:r>
-      <w:r>
-        <w:rPr>
-          <w:rFonts w:ascii="Times New Roman" w:hAnsi="Times New Roman" w:cs="Times New Roman"/>
-          <w:sz w:val="24"/>
-          <w:szCs w:val="24"/>
-        </w:rPr>
-        <w:t xml:space="preserve">. </w:t>
+        <w:t>A housing unit is “a house, apartment, a mobile home or trailer, a group of rooms, or a single room (that can be temporarily vacant</w:t>
+      </w:r>
+      <w:r>
+        <w:rPr>
+          <w:rFonts w:ascii="Times New Roman" w:hAnsi="Times New Roman" w:cs="Times New Roman"/>
+          <w:sz w:val="24"/>
+          <w:szCs w:val="24"/>
+        </w:rPr>
+        <w:t xml:space="preserve"> but intended for occupancy as a sperate living quarters</w:t>
+      </w:r>
+      <w:r>
+        <w:rPr>
+          <w:rFonts w:ascii="Times New Roman" w:hAnsi="Times New Roman" w:cs="Times New Roman"/>
+          <w:sz w:val="24"/>
+          <w:szCs w:val="24"/>
+        </w:rPr>
+        <w:t>)</w:t>
+      </w:r>
+      <w:r>
+        <w:rPr>
+          <w:rFonts w:ascii="Times New Roman" w:hAnsi="Times New Roman" w:cs="Times New Roman"/>
+          <w:sz w:val="24"/>
+          <w:szCs w:val="24"/>
+        </w:rPr>
+        <w:t xml:space="preserve">.” There are two </w:t>
+      </w:r>
+      <w:r>
+        <w:rPr>
+          <w:rFonts w:ascii="Times New Roman" w:hAnsi="Times New Roman" w:cs="Times New Roman"/>
+          <w:sz w:val="24"/>
+          <w:szCs w:val="24"/>
+        </w:rPr>
+        <w:lastRenderedPageBreak/>
+        <w:t xml:space="preserve">additional </w:t>
+      </w:r>
+      <w:r>
+        <w:rPr>
+          <w:rFonts w:ascii="Times New Roman" w:hAnsi="Times New Roman" w:cs="Times New Roman"/>
+          <w:sz w:val="24"/>
+          <w:szCs w:val="24"/>
+        </w:rPr>
+        <w:t>criteria</w:t>
+      </w:r>
+      <w:r>
+        <w:rPr>
+          <w:rFonts w:ascii="Times New Roman" w:hAnsi="Times New Roman" w:cs="Times New Roman"/>
+          <w:sz w:val="24"/>
+          <w:szCs w:val="24"/>
+        </w:rPr>
+        <w:t xml:space="preserve">: </w:t>
+      </w:r>
+      <w:r>
+        <w:rPr>
+          <w:rFonts w:ascii="Times New Roman" w:hAnsi="Times New Roman" w:cs="Times New Roman"/>
+          <w:sz w:val="24"/>
+          <w:szCs w:val="24"/>
+        </w:rPr>
+        <w:t>separateness</w:t>
+      </w:r>
+      <w:r>
+        <w:rPr>
+          <w:rFonts w:ascii="Times New Roman" w:hAnsi="Times New Roman" w:cs="Times New Roman"/>
+          <w:sz w:val="24"/>
+          <w:szCs w:val="24"/>
+        </w:rPr>
+        <w:t xml:space="preserve">, or living separate from others in the building, and direct access, the ability to enter the housing unit from the outside or a common hall. </w:t>
+      </w:r>
+      <w:r>
+        <w:rPr>
+          <w:rFonts w:ascii="Times New Roman" w:hAnsi="Times New Roman" w:cs="Times New Roman"/>
+          <w:sz w:val="24"/>
+          <w:szCs w:val="24"/>
+        </w:rPr>
+        <w:t xml:space="preserve">Finally non-conventional housing is included in the housing unit inventory when they are the usual place of residence for a person, otherwise they are excluded. </w:t>
       </w:r>
     </w:p>
     <w:p>
       <w:pPr>
         <w:spacing w:line="480" w:lineRule="auto"/>
+        <w:ind w:firstLine="720"/>
         <w:rPr>
           <w:rFonts w:ascii="Times New Roman" w:hAnsi="Times New Roman" w:cs="Times New Roman"/>
           <w:sz w:val="24"/>
@@ -4146,23 +4106,15 @@
           <w:sz w:val="24"/>
           <w:szCs w:val="24"/>
         </w:rPr>
-        <w:tab/>
-      </w:r>
-      <w:r>
-        <w:rPr>
-          <w:rFonts w:ascii="Times New Roman" w:hAnsi="Times New Roman" w:cs="Times New Roman"/>
-          <w:sz w:val="24"/>
-          <w:szCs w:val="24"/>
-        </w:rPr>
-        <w:t>^</w:t>
-      </w:r>
-      <w:r>
-        <w:rPr>
-          <w:rFonts w:ascii="Times New Roman" w:hAnsi="Times New Roman" w:cs="Times New Roman"/>
-          <w:sz w:val="24"/>
-          <w:szCs w:val="24"/>
-        </w:rPr>
-        <w:t>OTHER RESEARFHERS</w:t>
+        <w:t xml:space="preserve">Housing units are </w:t>
+      </w:r>
+      <w:r>
+        <w:rPr>
+          <w:rFonts w:ascii="Times New Roman" w:hAnsi="Times New Roman" w:cs="Times New Roman"/>
+          <w:sz w:val="24"/>
+          <w:szCs w:val="24"/>
+        </w:rPr>
+        <w:t>assigned to</w:t>
       </w:r>
       <w:r>
         <w:rPr>
@@ -4178,7 +4130,31 @@
           <w:sz w:val="24"/>
           <w:szCs w:val="24"/>
         </w:rPr>
-        <w:t>^</w:t>
+        <w:t>MAFIDs,</w:t>
+      </w:r>
+      <w:r>
+        <w:rPr>
+          <w:rFonts w:ascii="Times New Roman" w:hAnsi="Times New Roman" w:cs="Times New Roman"/>
+          <w:sz w:val="24"/>
+          <w:szCs w:val="24"/>
+        </w:rPr>
+        <w:t xml:space="preserve"> and these are used to anonymize data</w:t>
+      </w:r>
+      <w:r>
+        <w:rPr>
+          <w:rFonts w:ascii="Times New Roman" w:hAnsi="Times New Roman" w:cs="Times New Roman"/>
+          <w:sz w:val="24"/>
+          <w:szCs w:val="24"/>
+        </w:rPr>
+        <w:t xml:space="preserve"> so researchers can analyze the people connected to the MAF units and the MAF units themselves without putting res</w:t>
+      </w:r>
+      <w:r>
+        <w:rPr>
+          <w:rFonts w:ascii="Times New Roman" w:hAnsi="Times New Roman" w:cs="Times New Roman"/>
+          <w:sz w:val="24"/>
+          <w:szCs w:val="24"/>
+        </w:rPr>
+        <w:t xml:space="preserve">idents at risk. </w:t>
       </w:r>
     </w:p>
     <w:p>
@@ -4200,27 +4176,7 @@
           <w:sz w:val="24"/>
           <w:szCs w:val="24"/>
         </w:rPr>
-        <w:t>Opera</w:t>
-      </w:r>
-      <w:r>
-        <w:rPr>
-          <w:rFonts w:ascii="Times New Roman" w:hAnsi="Times New Roman" w:cs="Times New Roman"/>
-          <w:i/>
-          <w:iCs/>
-          <w:sz w:val="24"/>
-          <w:szCs w:val="24"/>
-        </w:rPr>
-        <w:t>tionali</w:t>
-      </w:r>
-      <w:r>
-        <w:rPr>
-          <w:rFonts w:ascii="Times New Roman" w:hAnsi="Times New Roman" w:cs="Times New Roman"/>
-          <w:i/>
-          <w:iCs/>
-          <w:sz w:val="24"/>
-          <w:szCs w:val="24"/>
-        </w:rPr>
-        <w:t>zation of Time</w:t>
+        <w:t>Operationalization of Time</w:t>
       </w:r>
     </w:p>
     <w:p>
@@ -4238,24 +4194,23 @@
           <w:sz w:val="24"/>
           <w:szCs w:val="24"/>
         </w:rPr>
-        <w:tab/>
-        <w:t xml:space="preserve">Researchers studying </w:t>
-      </w:r>
-      <w:r>
-        <w:rPr>
-          <w:rFonts w:ascii="Times New Roman" w:hAnsi="Times New Roman" w:cs="Times New Roman"/>
-          <w:sz w:val="24"/>
-          <w:szCs w:val="24"/>
-        </w:rPr>
-        <w:t>migration</w:t>
-      </w:r>
-      <w:r>
-        <w:rPr>
-          <w:rFonts w:ascii="Times New Roman" w:hAnsi="Times New Roman" w:cs="Times New Roman"/>
-          <w:sz w:val="24"/>
-          <w:szCs w:val="24"/>
-        </w:rPr>
-        <w:t xml:space="preserve"> related to disasters have utilized a couple of different approaches to identify time periods for migration.</w:t>
+        <w:t xml:space="preserve"> Researchers also consider</w:t>
+      </w:r>
+      <w:r>
+        <w:rPr>
+          <w:rFonts w:ascii="Times New Roman" w:hAnsi="Times New Roman" w:cs="Times New Roman"/>
+          <w:sz w:val="24"/>
+          <w:szCs w:val="24"/>
+        </w:rPr>
+        <w:t xml:space="preserve"> the time frames used for migration research. Migration takes a continuous phenomenon and, out of computational necessity, makes discrete periods of time to analyze the migration in</w:t>
+      </w:r>
+      <w:r>
+        <w:rPr>
+          <w:rFonts w:ascii="Times New Roman" w:hAnsi="Times New Roman" w:cs="Times New Roman"/>
+          <w:sz w:val="24"/>
+          <w:szCs w:val="24"/>
+        </w:rPr>
+        <w:t xml:space="preserve">. The gold standard is knowing the day a person moves, but most data, especially administrative data, only registers a change when a new vintage of data is collected. Additionally, lots of migration is temporary. People may move multiple times between data collection periods or move to a new location and then back again. </w:t>
       </w:r>
     </w:p>
     <w:p>
@@ -4277,8 +4232,7 @@
           <w:sz w:val="24"/>
           <w:szCs w:val="24"/>
         </w:rPr>
-        <w:lastRenderedPageBreak/>
-        <w:t>Operationalization of Migrants</w:t>
+        <w:t>Operationalization of People</w:t>
       </w:r>
     </w:p>
     <w:p>
@@ -4320,7 +4274,27 @@
           <w:sz w:val="24"/>
           <w:szCs w:val="24"/>
         </w:rPr>
-        <w:t>Used for Disaster Research</w:t>
+        <w:t xml:space="preserve">Used for </w:t>
+      </w:r>
+      <w:r>
+        <w:rPr>
+          <w:rFonts w:ascii="Times New Roman" w:hAnsi="Times New Roman" w:cs="Times New Roman"/>
+          <w:i/>
+          <w:iCs/>
+          <w:sz w:val="24"/>
+          <w:szCs w:val="24"/>
+        </w:rPr>
+        <w:t>Migration</w:t>
+      </w:r>
+      <w:r>
+        <w:rPr>
+          <w:rFonts w:ascii="Times New Roman" w:hAnsi="Times New Roman" w:cs="Times New Roman"/>
+          <w:i/>
+          <w:iCs/>
+          <w:sz w:val="24"/>
+          <w:szCs w:val="24"/>
+        </w:rPr>
+        <w:t xml:space="preserve"> Research</w:t>
       </w:r>
     </w:p>
     <w:p>
@@ -4348,71 +4322,80 @@
           <w:sz w:val="24"/>
           <w:szCs w:val="24"/>
         </w:rPr>
-        <w:t xml:space="preserve">The American Community Survey and the Decennial Census are </w:t>
-      </w:r>
-      <w:r>
-        <w:rPr>
-          <w:rFonts w:ascii="Times New Roman" w:hAnsi="Times New Roman" w:cs="Times New Roman"/>
-          <w:sz w:val="24"/>
-          <w:szCs w:val="24"/>
-        </w:rPr>
-        <w:t>like</w:t>
-      </w:r>
-      <w:r>
-        <w:rPr>
-          <w:rFonts w:ascii="Times New Roman" w:hAnsi="Times New Roman" w:cs="Times New Roman"/>
-          <w:sz w:val="24"/>
-          <w:szCs w:val="24"/>
-        </w:rPr>
-        <w:t xml:space="preserve"> phone surveys in that </w:t>
-      </w:r>
-      <w:r>
-        <w:rPr>
-          <w:rFonts w:ascii="Times New Roman" w:hAnsi="Times New Roman" w:cs="Times New Roman"/>
-          <w:sz w:val="24"/>
-          <w:szCs w:val="24"/>
-        </w:rPr>
-        <w:t>all generate</w:t>
-      </w:r>
-      <w:r>
-        <w:rPr>
-          <w:rFonts w:ascii="Times New Roman" w:hAnsi="Times New Roman" w:cs="Times New Roman"/>
-          <w:sz w:val="24"/>
-          <w:szCs w:val="24"/>
-        </w:rPr>
-        <w:t xml:space="preserve"> random samples </w:t>
-      </w:r>
-      <w:r>
-        <w:rPr>
-          <w:rFonts w:ascii="Times New Roman" w:hAnsi="Times New Roman" w:cs="Times New Roman"/>
-          <w:sz w:val="24"/>
-          <w:szCs w:val="24"/>
-        </w:rPr>
-        <w:t>from a</w:t>
-      </w:r>
-      <w:r>
-        <w:rPr>
-          <w:rFonts w:ascii="Times New Roman" w:hAnsi="Times New Roman" w:cs="Times New Roman"/>
-          <w:sz w:val="24"/>
-          <w:szCs w:val="24"/>
-        </w:rPr>
-        <w:t xml:space="preserve"> sampling frame</w:t>
-      </w:r>
-      <w:r>
-        <w:rPr>
-          <w:rFonts w:ascii="Times New Roman" w:hAnsi="Times New Roman" w:cs="Times New Roman"/>
-          <w:sz w:val="24"/>
-          <w:szCs w:val="24"/>
-        </w:rPr>
-        <w:t xml:space="preserve">. The ACS and Decennial Census sample addresses to get their random samples. This address-focused approach </w:t>
-      </w:r>
-      <w:r>
-        <w:rPr>
-          <w:rFonts w:ascii="Times New Roman" w:hAnsi="Times New Roman" w:cs="Times New Roman"/>
-          <w:sz w:val="24"/>
-          <w:szCs w:val="24"/>
-        </w:rPr>
-        <w:t>is a major advantage over other sampling frames, like phone numbers. However, there are some drawbacks to a</w:t>
+        <w:t>The American Community Survey and the Decennial Census</w:t>
+      </w:r>
+      <w:r>
+        <w:rPr>
+          <w:rFonts w:ascii="Times New Roman" w:hAnsi="Times New Roman" w:cs="Times New Roman"/>
+          <w:sz w:val="24"/>
+          <w:szCs w:val="24"/>
+        </w:rPr>
+        <w:t xml:space="preserve"> operate using the MAFX as their sampling frame. (The Decennial Census just visits every housing unit in the sampling frame and adds </w:t>
+      </w:r>
+      <w:r>
+        <w:rPr>
+          <w:rFonts w:ascii="Times New Roman" w:hAnsi="Times New Roman" w:cs="Times New Roman"/>
+          <w:sz w:val="24"/>
+          <w:szCs w:val="24"/>
+        </w:rPr>
+        <w:t xml:space="preserve">housing </w:t>
+      </w:r>
+      <w:r>
+        <w:rPr>
+          <w:rFonts w:ascii="Times New Roman" w:hAnsi="Times New Roman" w:cs="Times New Roman"/>
+          <w:sz w:val="24"/>
+          <w:szCs w:val="24"/>
+        </w:rPr>
+        <w:t>units</w:t>
+      </w:r>
+      <w:r>
+        <w:rPr>
+          <w:rFonts w:ascii="Times New Roman" w:hAnsi="Times New Roman" w:cs="Times New Roman"/>
+          <w:sz w:val="24"/>
+          <w:szCs w:val="24"/>
+        </w:rPr>
+        <w:t xml:space="preserve"> as it discovers new ones</w:t>
+      </w:r>
+      <w:r>
+        <w:rPr>
+          <w:rFonts w:ascii="Times New Roman" w:hAnsi="Times New Roman" w:cs="Times New Roman"/>
+          <w:sz w:val="24"/>
+          <w:szCs w:val="24"/>
+        </w:rPr>
+        <w:t>)</w:t>
+      </w:r>
+      <w:r>
+        <w:rPr>
+          <w:rFonts w:ascii="Times New Roman" w:hAnsi="Times New Roman" w:cs="Times New Roman"/>
+          <w:sz w:val="24"/>
+          <w:szCs w:val="24"/>
+        </w:rPr>
+        <w:t xml:space="preserve">. </w:t>
+      </w:r>
+      <w:r>
+        <w:rPr>
+          <w:rFonts w:ascii="Times New Roman" w:hAnsi="Times New Roman" w:cs="Times New Roman"/>
+          <w:sz w:val="24"/>
+          <w:szCs w:val="24"/>
+        </w:rPr>
+        <w:t xml:space="preserve">This address-focused approach </w:t>
+      </w:r>
+      <w:r>
+        <w:rPr>
+          <w:rFonts w:ascii="Times New Roman" w:hAnsi="Times New Roman" w:cs="Times New Roman"/>
+          <w:sz w:val="24"/>
+          <w:szCs w:val="24"/>
+        </w:rPr>
+        <w:t xml:space="preserve">is a major advantage over other sampling frames, like phone numbers. However, there are some </w:t>
+      </w:r>
+      <w:r>
+        <w:rPr>
+          <w:rFonts w:ascii="Times New Roman" w:hAnsi="Times New Roman" w:cs="Times New Roman"/>
+          <w:sz w:val="24"/>
+          <w:szCs w:val="24"/>
+        </w:rPr>
+        <w:lastRenderedPageBreak/>
+        <w:t>drawbacks to a</w:t>
       </w:r>
       <w:r>
         <w:rPr>
@@ -4444,7 +4427,7 @@
           <w:sz w:val="24"/>
           <w:szCs w:val="24"/>
         </w:rPr>
-        <w:t>correlations</w:t>
+        <w:t>relationships</w:t>
       </w:r>
       <w:r>
         <w:rPr>
@@ -4843,16 +4826,7 @@
           <w:sz w:val="24"/>
           <w:szCs w:val="24"/>
         </w:rPr>
-        <w:t xml:space="preserve"> </w:t>
-      </w:r>
-      <w:r>
-        <w:rPr>
-          <w:rFonts w:ascii="Times New Roman" w:hAnsi="Times New Roman" w:cs="Times New Roman"/>
-          <w:sz w:val="24"/>
-          <w:szCs w:val="24"/>
-        </w:rPr>
-        <w:lastRenderedPageBreak/>
-        <w:t>pertinently asks</w:t>
+        <w:t xml:space="preserve"> pertinently asks</w:t>
       </w:r>
       <w:r>
         <w:rPr>
@@ -5031,7 +5005,16 @@
           <w:sz w:val="24"/>
           <w:szCs w:val="24"/>
         </w:rPr>
-        <w:t xml:space="preserve"> migration estimates are only available for non-overlapping five-year spans, e.g. 2010-2014, 2015-2019, etc.) </w:t>
+        <w:t xml:space="preserve"> </w:t>
+      </w:r>
+      <w:r>
+        <w:rPr>
+          <w:rFonts w:ascii="Times New Roman" w:hAnsi="Times New Roman" w:cs="Times New Roman"/>
+          <w:sz w:val="24"/>
+          <w:szCs w:val="24"/>
+        </w:rPr>
+        <w:lastRenderedPageBreak/>
+        <w:t xml:space="preserve">migration estimates are only available for non-overlapping five-year spans, e.g. 2010-2014, 2015-2019, etc.) </w:t>
       </w:r>
     </w:p>
     <w:p>
@@ -5364,16 +5347,7 @@
           <w:sz w:val="24"/>
           <w:szCs w:val="24"/>
         </w:rPr>
-        <w:t xml:space="preserve">, and many people will have moved more than once in a decade, which prevents researchers from getting an accurate </w:t>
-      </w:r>
-      <w:r>
-        <w:rPr>
-          <w:rFonts w:ascii="Times New Roman" w:hAnsi="Times New Roman" w:cs="Times New Roman"/>
-          <w:sz w:val="24"/>
-          <w:szCs w:val="24"/>
-        </w:rPr>
-        <w:lastRenderedPageBreak/>
-        <w:t>picture of migration rates.</w:t>
+        <w:t>, and many people will have moved more than once in a decade, which prevents researchers from getting an accurate picture of migration rates.</w:t>
       </w:r>
       <w:r>
         <w:rPr>
@@ -5584,7 +5558,16 @@
           <w:sz w:val="24"/>
           <w:szCs w:val="24"/>
         </w:rPr>
-        <w:t>(Ambel et al. 2021; Call et al. 2011; Gourlay et al. 2021)</w:t>
+        <w:t xml:space="preserve">(Ambel et al. 2021; Call et al. </w:t>
+      </w:r>
+      <w:r>
+        <w:rPr>
+          <w:rFonts w:ascii="Times New Roman" w:hAnsi="Times New Roman" w:cs="Times New Roman"/>
+          <w:sz w:val="24"/>
+          <w:szCs w:val="24"/>
+        </w:rPr>
+        <w:lastRenderedPageBreak/>
+        <w:t>2011; Gourlay et al. 2021)</w:t>
       </w:r>
       <w:r>
         <w:rPr>
@@ -5788,16 +5771,7 @@
           <w:sz w:val="24"/>
           <w:szCs w:val="24"/>
         </w:rPr>
-        <w:t xml:space="preserve">With access to IRS, ACS, and Census data, many of the drawbacks of a particular data source can be ameliorated. Using common identifiers for people and places, characteristics that appear in one dataset, like person-level characteristics in the Decennial Census or ACS, can be merged into more frequent or larger sample datasets like the IRS information, which lacks these characteristics. Additionally, we can leverage the information available in many more </w:t>
-      </w:r>
-      <w:r>
-        <w:rPr>
-          <w:rFonts w:ascii="Times New Roman" w:hAnsi="Times New Roman" w:cs="Times New Roman"/>
-          <w:sz w:val="24"/>
-          <w:szCs w:val="24"/>
-        </w:rPr>
-        <w:lastRenderedPageBreak/>
-        <w:t xml:space="preserve">administrative records to increase coverage, for example including Bureau of Prison data to include the incarcerated population or Medicare data for the elderly. Administrative data can also resolve measurement errors from a single data source, because one-off mistakes will be ignored in favor of consensus of multiple sources.  </w:t>
+        <w:t xml:space="preserve">With access to IRS, ACS, and Census data, many of the drawbacks of a particular data source can be ameliorated. Using common identifiers for people and places, characteristics that appear in one dataset, like person-level characteristics in the Decennial Census or ACS, can be merged into more frequent or larger sample datasets like the IRS information, which lacks these characteristics. Additionally, we can leverage the information available in many more administrative records to increase coverage, for example including Bureau of Prison data to include the incarcerated population or Medicare data for the elderly. Administrative data can also resolve measurement errors from a single data source, because one-off mistakes will be ignored in favor of consensus of multiple sources.  </w:t>
       </w:r>
     </w:p>
     <w:p>
@@ -5864,7 +5838,16 @@
           <w:sz w:val="24"/>
           <w:szCs w:val="24"/>
         </w:rPr>
-        <w:t xml:space="preserve">. People changing their characteristics, like names, can make it difficult to match records collected for different purposes. Thankfully, the U.S. Census Bureau has a whole division working on the matching problem and for modern records, largely overcoming it. PIKs cover about 2.5% fewer people than reported in the 2020 Decennial Census and about 1.8% fewer people than in the official 2020 population estimates </w:t>
+        <w:t xml:space="preserve">. People changing their characteristics, like names, can make it difficult to match records collected for different purposes. Thankfully, the U.S. Census Bureau has a whole division working on the matching problem and for modern records, </w:t>
+      </w:r>
+      <w:r>
+        <w:rPr>
+          <w:rFonts w:ascii="Times New Roman" w:hAnsi="Times New Roman" w:cs="Times New Roman"/>
+          <w:sz w:val="24"/>
+          <w:szCs w:val="24"/>
+        </w:rPr>
+        <w:lastRenderedPageBreak/>
+        <w:t xml:space="preserve">largely overcoming it. PIKs cover about 2.5% fewer people than reported in the 2020 Decennial Census and about 1.8% fewer people than in the official 2020 population estimates </w:t>
       </w:r>
       <w:r>
         <w:rPr>
@@ -6033,7 +6016,25 @@
           <w:sz w:val="24"/>
           <w:szCs w:val="24"/>
         </w:rPr>
-        <w:t xml:space="preserve">are created by data brokers, like Acxiom or Eyeota, usually with the goal of profiling customers. This information is most often gathered through internet cookies, which </w:t>
+        <w:t xml:space="preserve">are created by data brokers, like Acxiom or </w:t>
+      </w:r>
+      <w:proofErr w:type="spellStart"/>
+      <w:r>
+        <w:rPr>
+          <w:rFonts w:ascii="Times New Roman" w:hAnsi="Times New Roman" w:cs="Times New Roman"/>
+          <w:sz w:val="24"/>
+          <w:szCs w:val="24"/>
+        </w:rPr>
+        <w:t>Eyeota</w:t>
+      </w:r>
+      <w:proofErr w:type="spellEnd"/>
+      <w:r>
+        <w:rPr>
+          <w:rFonts w:ascii="Times New Roman" w:hAnsi="Times New Roman" w:cs="Times New Roman"/>
+          <w:sz w:val="24"/>
+          <w:szCs w:val="24"/>
+        </w:rPr>
+        <w:t xml:space="preserve">, usually with the goal of profiling customers. This information is most often gathered through internet cookies, which </w:t>
       </w:r>
       <w:r>
         <w:rPr>
@@ -6202,7 +6203,6 @@
           <w:sz w:val="24"/>
           <w:szCs w:val="24"/>
         </w:rPr>
-        <w:lastRenderedPageBreak/>
         <w:t>Anonymized</w:t>
       </w:r>
       <w:r>
@@ -6374,7 +6374,16 @@
           <w:sz w:val="24"/>
           <w:szCs w:val="24"/>
         </w:rPr>
-        <w:t xml:space="preserve">have broken the privacy safeguard of companies several times </w:t>
+        <w:t xml:space="preserve">have broken the privacy safeguard of companies several </w:t>
+      </w:r>
+      <w:r>
+        <w:rPr>
+          <w:rFonts w:ascii="Times New Roman" w:hAnsi="Times New Roman" w:cs="Times New Roman"/>
+          <w:sz w:val="24"/>
+          <w:szCs w:val="24"/>
+        </w:rPr>
+        <w:lastRenderedPageBreak/>
+        <w:t xml:space="preserve">times </w:t>
       </w:r>
       <w:r>
         <w:rPr>
@@ -6969,16 +6978,7 @@
           <w:sz w:val="24"/>
           <w:szCs w:val="24"/>
         </w:rPr>
-        <w:t xml:space="preserve">even when the correct race is listed in primary sources (like voting records) for 96% of </w:t>
-      </w:r>
-      <w:r>
-        <w:rPr>
-          <w:rFonts w:ascii="Times New Roman" w:hAnsi="Times New Roman" w:cs="Times New Roman"/>
-          <w:sz w:val="24"/>
-          <w:szCs w:val="24"/>
-        </w:rPr>
-        <w:lastRenderedPageBreak/>
-        <w:t>the sample, the accuracy for the five datasets range from 74% to 85%.</w:t>
+        <w:t>even when the correct race is listed in primary sources (like voting records) for 96% of the sample, the accuracy for the five datasets range from 74% to 85%.</w:t>
       </w:r>
       <w:r>
         <w:rPr>
@@ -7029,6 +7029,7 @@
           <w:sz w:val="24"/>
           <w:szCs w:val="24"/>
         </w:rPr>
+        <w:lastRenderedPageBreak/>
         <w:t xml:space="preserve">If a person place assignment process could </w:t>
       </w:r>
       <w:r>
@@ -7136,7 +7137,25 @@
           <w:sz w:val="24"/>
           <w:szCs w:val="24"/>
         </w:rPr>
-        <w:t xml:space="preserve"> the locations. The Census Bureau also has a solution for researchers here: the Master Address File has IDentification keys (MAFIDs) for addresses. The Master Address File is a record of all known addresses with people living in them, including group quarters, and is regularly updated. The American Community Survey </w:t>
+        <w:t xml:space="preserve"> the locations. The Census Bureau also has a solution for researchers here: the Master Address File has </w:t>
+      </w:r>
+      <w:proofErr w:type="spellStart"/>
+      <w:r>
+        <w:rPr>
+          <w:rFonts w:ascii="Times New Roman" w:hAnsi="Times New Roman" w:cs="Times New Roman"/>
+          <w:sz w:val="24"/>
+          <w:szCs w:val="24"/>
+        </w:rPr>
+        <w:t>IDentification</w:t>
+      </w:r>
+      <w:proofErr w:type="spellEnd"/>
+      <w:r>
+        <w:rPr>
+          <w:rFonts w:ascii="Times New Roman" w:hAnsi="Times New Roman" w:cs="Times New Roman"/>
+          <w:sz w:val="24"/>
+          <w:szCs w:val="24"/>
+        </w:rPr>
+        <w:t xml:space="preserve"> keys (MAFIDs) for addresses. The Master Address File is a record of all known addresses with people living in them, including group quarters, and is regularly updated. The American Community Survey </w:t>
       </w:r>
       <w:r>
         <w:rPr>
@@ -7211,16 +7230,7 @@
           <w:sz w:val="24"/>
           <w:szCs w:val="24"/>
         </w:rPr>
-        <w:t xml:space="preserve">Having identifiers for addresses or people is not enough. Migration research requires datasets with these identifiers on them to be combined to make a person/place table that also records the time the record is seen. Then a time series for a person can be built from the various records showing a person’s moves through time. Key administrative datasets include: the Internal Revenue Service’s 1040 and 1099 data, Veterans Service Group of Illinois’ consumer referential </w:t>
-      </w:r>
-      <w:r>
-        <w:rPr>
-          <w:rFonts w:ascii="Times New Roman" w:hAnsi="Times New Roman" w:cs="Times New Roman"/>
-          <w:sz w:val="24"/>
-          <w:szCs w:val="24"/>
-        </w:rPr>
-        <w:lastRenderedPageBreak/>
-        <w:t xml:space="preserve">database, the Social Security Office’s records, the National Change of Address Files, American Community Survey data, Decennial Census data, etc. Note that some of these datasets are from third parties, like the </w:t>
+        <w:t xml:space="preserve">Having identifiers for addresses or people is not enough. Migration research requires datasets with these identifiers on them to be combined to make a person/place table that also records the time the record is seen. Then a time series for a person can be built from the various records showing a person’s moves through time. Key administrative datasets include: the Internal Revenue Service’s 1040 and 1099 data, Veterans Service Group of Illinois’ consumer referential database, the Social Security Office’s records, the National Change of Address Files, American Community Survey data, Decennial Census data, etc. Note that some of these datasets are from third parties, like the </w:t>
       </w:r>
       <w:r>
         <w:rPr>
@@ -7273,6 +7283,7 @@
           <w:sz w:val="24"/>
           <w:szCs w:val="24"/>
         </w:rPr>
+        <w:lastRenderedPageBreak/>
         <w:t>I propose using the datasets available in a Federal Statistics Research Data Center</w:t>
       </w:r>
       <w:r>
@@ -7345,7 +7356,25 @@
           <w:sz w:val="24"/>
           <w:szCs w:val="24"/>
         </w:rPr>
-        <w:t xml:space="preserve"> (demoframe)</w:t>
+        <w:t xml:space="preserve"> (</w:t>
+      </w:r>
+      <w:proofErr w:type="spellStart"/>
+      <w:r>
+        <w:rPr>
+          <w:rFonts w:ascii="Times New Roman" w:hAnsi="Times New Roman" w:cs="Times New Roman"/>
+          <w:sz w:val="24"/>
+          <w:szCs w:val="24"/>
+        </w:rPr>
+        <w:t>demoframe</w:t>
+      </w:r>
+      <w:proofErr w:type="spellEnd"/>
+      <w:r>
+        <w:rPr>
+          <w:rFonts w:ascii="Times New Roman" w:hAnsi="Times New Roman" w:cs="Times New Roman"/>
+          <w:sz w:val="24"/>
+          <w:szCs w:val="24"/>
+        </w:rPr>
+        <w:t>)</w:t>
       </w:r>
       <w:r>
         <w:rPr>
@@ -7735,40 +7764,66 @@
           <w:sz w:val="24"/>
           <w:szCs w:val="24"/>
         </w:rPr>
+        <w:t xml:space="preserve">Both methods which utilize the Person Place Table, the business rules approach to person/place matching and the </w:t>
+      </w:r>
+      <w:proofErr w:type="spellStart"/>
+      <w:r>
+        <w:rPr>
+          <w:rFonts w:ascii="Times New Roman" w:hAnsi="Times New Roman" w:cs="Times New Roman"/>
+          <w:sz w:val="24"/>
+          <w:szCs w:val="24"/>
+        </w:rPr>
+        <w:t>demoframe</w:t>
+      </w:r>
+      <w:proofErr w:type="spellEnd"/>
+      <w:r>
+        <w:rPr>
+          <w:rFonts w:ascii="Times New Roman" w:hAnsi="Times New Roman" w:cs="Times New Roman"/>
+          <w:sz w:val="24"/>
+          <w:szCs w:val="24"/>
+        </w:rPr>
+        <w:t xml:space="preserve"> extracts, obtain their universe (or sampling frame where everyone is selected) differently from the Decennial Census or the ACS. These data products have a frame of addresses, and these are selected or sampled. The demographic frame extract and the business rules approach both start with a master PIK list: a list of all PIKS ever verified. They then utilize records like the CNUM that indicate a death in the period</w:t>
+      </w:r>
+      <w:r>
+        <w:rPr>
+          <w:rFonts w:ascii="Times New Roman" w:hAnsi="Times New Roman" w:cs="Times New Roman"/>
+          <w:sz w:val="24"/>
+          <w:szCs w:val="24"/>
+        </w:rPr>
+        <w:t>,</w:t>
+      </w:r>
+      <w:r>
+        <w:rPr>
+          <w:rFonts w:ascii="Times New Roman" w:hAnsi="Times New Roman" w:cs="Times New Roman"/>
+          <w:sz w:val="24"/>
+          <w:szCs w:val="24"/>
+        </w:rPr>
+        <w:t xml:space="preserve"> </w:t>
+      </w:r>
+      <w:r>
+        <w:rPr>
+          <w:rFonts w:ascii="Times New Roman" w:hAnsi="Times New Roman" w:cs="Times New Roman"/>
+          <w:sz w:val="24"/>
+          <w:szCs w:val="24"/>
+        </w:rPr>
+        <w:t>identifying</w:t>
+      </w:r>
+      <w:r>
+        <w:rPr>
+          <w:rFonts w:ascii="Times New Roman" w:hAnsi="Times New Roman" w:cs="Times New Roman"/>
+          <w:sz w:val="24"/>
+          <w:szCs w:val="24"/>
+        </w:rPr>
+        <w:t xml:space="preserve"> </w:t>
+      </w:r>
+      <w:r>
+        <w:rPr>
+          <w:rFonts w:ascii="Times New Roman" w:hAnsi="Times New Roman" w:cs="Times New Roman"/>
+          <w:sz w:val="24"/>
+          <w:szCs w:val="24"/>
+        </w:rPr>
         <w:lastRenderedPageBreak/>
-        <w:t>Both methods which utilize the Person Place Table, the business rules approach to person/place matching and the demoframe extracts, obtain their universe (or sampling frame where everyone is selected) differently from the Decennial Census or the ACS. These data products have a frame of addresses, and these are selected or sampled. The demographic frame extract and the business rules approach both start with a master PIK list: a list of all PIKS ever verified. They then utilize records like the CNUM that indicate a death in the period</w:t>
-      </w:r>
-      <w:r>
-        <w:rPr>
-          <w:rFonts w:ascii="Times New Roman" w:hAnsi="Times New Roman" w:cs="Times New Roman"/>
-          <w:sz w:val="24"/>
-          <w:szCs w:val="24"/>
-        </w:rPr>
-        <w:t>,</w:t>
-      </w:r>
-      <w:r>
-        <w:rPr>
-          <w:rFonts w:ascii="Times New Roman" w:hAnsi="Times New Roman" w:cs="Times New Roman"/>
-          <w:sz w:val="24"/>
-          <w:szCs w:val="24"/>
-        </w:rPr>
-        <w:t xml:space="preserve"> </w:t>
-      </w:r>
-      <w:r>
-        <w:rPr>
-          <w:rFonts w:ascii="Times New Roman" w:hAnsi="Times New Roman" w:cs="Times New Roman"/>
-          <w:sz w:val="24"/>
-          <w:szCs w:val="24"/>
-        </w:rPr>
-        <w:t>identifying</w:t>
-      </w:r>
-      <w:r>
-        <w:rPr>
-          <w:rFonts w:ascii="Times New Roman" w:hAnsi="Times New Roman" w:cs="Times New Roman"/>
-          <w:sz w:val="24"/>
-          <w:szCs w:val="24"/>
-        </w:rPr>
-        <w:t xml:space="preserve"> those who have died, and </w:t>
+        <w:t xml:space="preserve">those who have died, and </w:t>
       </w:r>
       <w:r>
         <w:rPr>
@@ -7833,7 +7888,25 @@
           <w:sz w:val="24"/>
           <w:szCs w:val="24"/>
         </w:rPr>
-        <w:t xml:space="preserve">The demoframe extract </w:t>
+        <w:t xml:space="preserve">The </w:t>
+      </w:r>
+      <w:proofErr w:type="spellStart"/>
+      <w:r>
+        <w:rPr>
+          <w:rFonts w:ascii="Times New Roman" w:hAnsi="Times New Roman" w:cs="Times New Roman"/>
+          <w:sz w:val="24"/>
+          <w:szCs w:val="24"/>
+        </w:rPr>
+        <w:t>demoframe</w:t>
+      </w:r>
+      <w:proofErr w:type="spellEnd"/>
+      <w:r>
+        <w:rPr>
+          <w:rFonts w:ascii="Times New Roman" w:hAnsi="Times New Roman" w:cs="Times New Roman"/>
+          <w:sz w:val="24"/>
+          <w:szCs w:val="24"/>
+        </w:rPr>
+        <w:t xml:space="preserve"> extract </w:t>
       </w:r>
       <w:r>
         <w:rPr>
@@ -7961,7 +8034,25 @@
           <w:sz w:val="24"/>
           <w:szCs w:val="24"/>
         </w:rPr>
-        <w:t xml:space="preserve"> in the Person Place Table to create PIK/MAFID pairs. Other features used for training include the sourceid, or the characteristics of a particular source,</w:t>
+        <w:t xml:space="preserve"> in the Person Place Table to create PIK/MAFID pairs. Other features used for training include the </w:t>
+      </w:r>
+      <w:proofErr w:type="spellStart"/>
+      <w:r>
+        <w:rPr>
+          <w:rFonts w:ascii="Times New Roman" w:hAnsi="Times New Roman" w:cs="Times New Roman"/>
+          <w:sz w:val="24"/>
+          <w:szCs w:val="24"/>
+        </w:rPr>
+        <w:t>sourceid</w:t>
+      </w:r>
+      <w:proofErr w:type="spellEnd"/>
+      <w:r>
+        <w:rPr>
+          <w:rFonts w:ascii="Times New Roman" w:hAnsi="Times New Roman" w:cs="Times New Roman"/>
+          <w:sz w:val="24"/>
+          <w:szCs w:val="24"/>
+        </w:rPr>
+        <w:t>, or the characteristics of a particular source,</w:t>
       </w:r>
       <w:r>
         <w:rPr>
@@ -7985,7 +8076,25 @@
           <w:sz w:val="24"/>
           <w:szCs w:val="24"/>
         </w:rPr>
-        <w:t xml:space="preserve">date a source was considered valid. Each model seems to have different strengths and weaknesses and there are different versions of the demoframe extracts with various reference dates and </w:t>
+        <w:t xml:space="preserve">date a source was considered valid. Each model seems to have different strengths and weaknesses and there are different versions of the </w:t>
+      </w:r>
+      <w:proofErr w:type="spellStart"/>
+      <w:r>
+        <w:rPr>
+          <w:rFonts w:ascii="Times New Roman" w:hAnsi="Times New Roman" w:cs="Times New Roman"/>
+          <w:sz w:val="24"/>
+          <w:szCs w:val="24"/>
+        </w:rPr>
+        <w:t>demoframe</w:t>
+      </w:r>
+      <w:proofErr w:type="spellEnd"/>
+      <w:r>
+        <w:rPr>
+          <w:rFonts w:ascii="Times New Roman" w:hAnsi="Times New Roman" w:cs="Times New Roman"/>
+          <w:sz w:val="24"/>
+          <w:szCs w:val="24"/>
+        </w:rPr>
+        <w:t xml:space="preserve"> extracts with various reference dates and </w:t>
       </w:r>
       <w:r>
         <w:rPr>
@@ -8017,7 +8126,25 @@
           <w:sz w:val="24"/>
           <w:szCs w:val="24"/>
         </w:rPr>
-        <w:t xml:space="preserve">which prefers mafids that were considered valid housing units during the last decennial census. </w:t>
+        <w:t xml:space="preserve">which prefers </w:t>
+      </w:r>
+      <w:proofErr w:type="spellStart"/>
+      <w:r>
+        <w:rPr>
+          <w:rFonts w:ascii="Times New Roman" w:hAnsi="Times New Roman" w:cs="Times New Roman"/>
+          <w:sz w:val="24"/>
+          <w:szCs w:val="24"/>
+        </w:rPr>
+        <w:t>mafids</w:t>
+      </w:r>
+      <w:proofErr w:type="spellEnd"/>
+      <w:r>
+        <w:rPr>
+          <w:rFonts w:ascii="Times New Roman" w:hAnsi="Times New Roman" w:cs="Times New Roman"/>
+          <w:sz w:val="24"/>
+          <w:szCs w:val="24"/>
+        </w:rPr>
+        <w:t xml:space="preserve"> that were considered valid housing units during the last decennial census. </w:t>
       </w:r>
     </w:p>
     <w:p>
@@ -8107,16 +8234,7 @@
           <w:sz w:val="24"/>
           <w:szCs w:val="24"/>
         </w:rPr>
-        <w:t xml:space="preserve">. They suggest using either </w:t>
-      </w:r>
-      <w:r>
-        <w:rPr>
-          <w:rFonts w:ascii="Times New Roman" w:hAnsi="Times New Roman" w:cs="Times New Roman"/>
-          <w:sz w:val="24"/>
-          <w:szCs w:val="24"/>
-        </w:rPr>
-        <w:lastRenderedPageBreak/>
-        <w:t>the random forest or logistic models based on their internal analyses</w:t>
+        <w:t>. They suggest using either the random forest or logistic models based on their internal analyses</w:t>
       </w:r>
       <w:r>
         <w:rPr>
@@ -8140,7 +8258,25 @@
           <w:sz w:val="24"/>
           <w:szCs w:val="24"/>
         </w:rPr>
-        <w:t xml:space="preserve">, I use the random forest model whenever the demoframe extracts are used.  </w:t>
+        <w:t xml:space="preserve">, I use the random forest model whenever the </w:t>
+      </w:r>
+      <w:proofErr w:type="spellStart"/>
+      <w:r>
+        <w:rPr>
+          <w:rFonts w:ascii="Times New Roman" w:hAnsi="Times New Roman" w:cs="Times New Roman"/>
+          <w:sz w:val="24"/>
+          <w:szCs w:val="24"/>
+        </w:rPr>
+        <w:t>demoframe</w:t>
+      </w:r>
+      <w:proofErr w:type="spellEnd"/>
+      <w:r>
+        <w:rPr>
+          <w:rFonts w:ascii="Times New Roman" w:hAnsi="Times New Roman" w:cs="Times New Roman"/>
+          <w:sz w:val="24"/>
+          <w:szCs w:val="24"/>
+        </w:rPr>
+        <w:t xml:space="preserve"> extracts are used.  </w:t>
       </w:r>
     </w:p>
     <w:p>
@@ -8231,7 +8367,16 @@
           <w:sz w:val="24"/>
           <w:szCs w:val="24"/>
         </w:rPr>
-        <w:t xml:space="preserve"> after the reference date. When the </w:t>
+        <w:t xml:space="preserve"> after the </w:t>
+      </w:r>
+      <w:r>
+        <w:rPr>
+          <w:rFonts w:ascii="Times New Roman" w:hAnsi="Times New Roman" w:cs="Times New Roman"/>
+          <w:sz w:val="24"/>
+          <w:szCs w:val="24"/>
+        </w:rPr>
+        <w:lastRenderedPageBreak/>
+        <w:t xml:space="preserve">reference date. When the </w:t>
       </w:r>
       <w:r>
         <w:rPr>
@@ -8383,7 +8528,25 @@
           <w:sz w:val="24"/>
           <w:szCs w:val="24"/>
         </w:rPr>
-        <w:t xml:space="preserve">a demoframe extract or </w:t>
+        <w:t xml:space="preserve">a </w:t>
+      </w:r>
+      <w:proofErr w:type="spellStart"/>
+      <w:r>
+        <w:rPr>
+          <w:rFonts w:ascii="Times New Roman" w:hAnsi="Times New Roman" w:cs="Times New Roman"/>
+          <w:sz w:val="24"/>
+          <w:szCs w:val="24"/>
+        </w:rPr>
+        <w:t>demoframe</w:t>
+      </w:r>
+      <w:proofErr w:type="spellEnd"/>
+      <w:r>
+        <w:rPr>
+          <w:rFonts w:ascii="Times New Roman" w:hAnsi="Times New Roman" w:cs="Times New Roman"/>
+          <w:sz w:val="24"/>
+          <w:szCs w:val="24"/>
+        </w:rPr>
+        <w:t xml:space="preserve"> extract or </w:t>
       </w:r>
       <w:r>
         <w:rPr>
@@ -8834,7 +8997,6 @@
           <w:sz w:val="24"/>
           <w:szCs w:val="24"/>
         </w:rPr>
-        <w:lastRenderedPageBreak/>
         <w:t xml:space="preserve"> </w:t>
       </w:r>
       <w:r>
@@ -8942,7 +9104,16 @@
           <w:sz w:val="24"/>
           <w:szCs w:val="24"/>
         </w:rPr>
-        <w:t>. It then uses the National Change of Address File provided by the U.S. Postal Service to identify those who have moved temporarily within a month of the reference date</w:t>
+        <w:t xml:space="preserve">. It then uses the National Change of Address File provided by the U.S. Postal </w:t>
+      </w:r>
+      <w:r>
+        <w:rPr>
+          <w:rFonts w:ascii="Times New Roman" w:hAnsi="Times New Roman" w:cs="Times New Roman"/>
+          <w:sz w:val="24"/>
+          <w:szCs w:val="24"/>
+        </w:rPr>
+        <w:lastRenderedPageBreak/>
+        <w:t>Service to identify those who have moved temporarily within a month of the reference date</w:t>
       </w:r>
       <w:r>
         <w:rPr>
@@ -9153,7 +9324,25 @@
           <w:sz w:val="24"/>
           <w:szCs w:val="24"/>
         </w:rPr>
-        <w:t>information as a ‘not_mafid’ and ensure subsequent matching does not use this MAFID.</w:t>
+        <w:t>information as a ‘</w:t>
+      </w:r>
+      <w:proofErr w:type="spellStart"/>
+      <w:r>
+        <w:rPr>
+          <w:rFonts w:ascii="Times New Roman" w:hAnsi="Times New Roman" w:cs="Times New Roman"/>
+          <w:sz w:val="24"/>
+          <w:szCs w:val="24"/>
+        </w:rPr>
+        <w:t>not_mafid</w:t>
+      </w:r>
+      <w:proofErr w:type="spellEnd"/>
+      <w:r>
+        <w:rPr>
+          <w:rFonts w:ascii="Times New Roman" w:hAnsi="Times New Roman" w:cs="Times New Roman"/>
+          <w:sz w:val="24"/>
+          <w:szCs w:val="24"/>
+        </w:rPr>
+        <w:t>’ and ensure subsequent matching does not use this MAFID.</w:t>
       </w:r>
     </w:p>
     <w:p>
@@ -9272,16 +9461,7 @@
           <w:sz w:val="24"/>
           <w:szCs w:val="24"/>
         </w:rPr>
-        <w:t xml:space="preserve">. When there is no available match for those conditions, </w:t>
-      </w:r>
-      <w:r>
-        <w:rPr>
-          <w:rFonts w:ascii="Times New Roman" w:hAnsi="Times New Roman" w:cs="Times New Roman"/>
-          <w:sz w:val="24"/>
-          <w:szCs w:val="24"/>
-        </w:rPr>
-        <w:lastRenderedPageBreak/>
-        <w:t xml:space="preserve">PIK/MAFID pairs will be chosen if the difference between </w:t>
+        <w:t xml:space="preserve">. When there is no available match for those conditions, PIK/MAFID pairs will be chosen if the difference between </w:t>
       </w:r>
       <w:r>
         <w:rPr>
@@ -9324,6 +9504,7 @@
           <w:sz w:val="24"/>
           <w:szCs w:val="24"/>
         </w:rPr>
+        <w:lastRenderedPageBreak/>
         <w:t xml:space="preserve">The </w:t>
       </w:r>
       <w:r>
@@ -9789,7 +9970,6 @@
           <w:sz w:val="24"/>
           <w:szCs w:val="24"/>
         </w:rPr>
-        <w:lastRenderedPageBreak/>
         <w:t>At the end of this process, we have a table of PIKs alive close to the reference date with markers for those who move outside of the country or die within</w:t>
       </w:r>
       <w:r>
@@ -9860,6 +10040,7 @@
           <w:sz w:val="24"/>
           <w:szCs w:val="24"/>
         </w:rPr>
+        <w:lastRenderedPageBreak/>
         <w:t xml:space="preserve">Assessing the Comparability of </w:t>
       </w:r>
       <w:r>
@@ -9880,7 +10061,29 @@
           <w:sz w:val="24"/>
           <w:szCs w:val="24"/>
         </w:rPr>
-        <w:t>, Decennial Census, and Demoframe Extract Matching</w:t>
+        <w:t xml:space="preserve">, Decennial Census, and </w:t>
+      </w:r>
+      <w:proofErr w:type="spellStart"/>
+      <w:r>
+        <w:rPr>
+          <w:rFonts w:ascii="Times New Roman" w:hAnsi="Times New Roman" w:cs="Times New Roman"/>
+          <w:i/>
+          <w:iCs/>
+          <w:sz w:val="24"/>
+          <w:szCs w:val="24"/>
+        </w:rPr>
+        <w:t>Demoframe</w:t>
+      </w:r>
+      <w:proofErr w:type="spellEnd"/>
+      <w:r>
+        <w:rPr>
+          <w:rFonts w:ascii="Times New Roman" w:hAnsi="Times New Roman" w:cs="Times New Roman"/>
+          <w:i/>
+          <w:iCs/>
+          <w:sz w:val="24"/>
+          <w:szCs w:val="24"/>
+        </w:rPr>
+        <w:t xml:space="preserve"> Extract Matching</w:t>
       </w:r>
     </w:p>
     <w:p>
@@ -10057,7 +10260,43 @@
           <w:sz w:val="24"/>
           <w:szCs w:val="24"/>
         </w:rPr>
-        <w:t xml:space="preserve"> pik/mafid pairs are nominal and so tetra</w:t>
+        <w:t xml:space="preserve"> </w:t>
+      </w:r>
+      <w:proofErr w:type="spellStart"/>
+      <w:r>
+        <w:rPr>
+          <w:rFonts w:ascii="Times New Roman" w:hAnsi="Times New Roman" w:cs="Times New Roman"/>
+          <w:sz w:val="24"/>
+          <w:szCs w:val="24"/>
+        </w:rPr>
+        <w:t>pik</w:t>
+      </w:r>
+      <w:proofErr w:type="spellEnd"/>
+      <w:r>
+        <w:rPr>
+          <w:rFonts w:ascii="Times New Roman" w:hAnsi="Times New Roman" w:cs="Times New Roman"/>
+          <w:sz w:val="24"/>
+          <w:szCs w:val="24"/>
+        </w:rPr>
+        <w:t>/</w:t>
+      </w:r>
+      <w:proofErr w:type="spellStart"/>
+      <w:r>
+        <w:rPr>
+          <w:rFonts w:ascii="Times New Roman" w:hAnsi="Times New Roman" w:cs="Times New Roman"/>
+          <w:sz w:val="24"/>
+          <w:szCs w:val="24"/>
+        </w:rPr>
+        <w:t>mafid</w:t>
+      </w:r>
+      <w:proofErr w:type="spellEnd"/>
+      <w:r>
+        <w:rPr>
+          <w:rFonts w:ascii="Times New Roman" w:hAnsi="Times New Roman" w:cs="Times New Roman"/>
+          <w:sz w:val="24"/>
+          <w:szCs w:val="24"/>
+        </w:rPr>
+        <w:t xml:space="preserve"> pairs are nominal and so tetra</w:t>
       </w:r>
       <w:r>
         <w:rPr>
@@ -10084,7 +10323,25 @@
           <w:sz w:val="24"/>
           <w:szCs w:val="24"/>
         </w:rPr>
-        <w:t>To compare the performance of these various methods, I will analyze the percent match between the 2020 Decennial Census, the Demoframe 2020v3 extract,</w:t>
+        <w:t xml:space="preserve">To compare the performance of these various methods, I will analyze the percent match between the 2020 Decennial Census, the </w:t>
+      </w:r>
+      <w:proofErr w:type="spellStart"/>
+      <w:r>
+        <w:rPr>
+          <w:rFonts w:ascii="Times New Roman" w:hAnsi="Times New Roman" w:cs="Times New Roman"/>
+          <w:sz w:val="24"/>
+          <w:szCs w:val="24"/>
+        </w:rPr>
+        <w:t>Demoframe</w:t>
+      </w:r>
+      <w:proofErr w:type="spellEnd"/>
+      <w:r>
+        <w:rPr>
+          <w:rFonts w:ascii="Times New Roman" w:hAnsi="Times New Roman" w:cs="Times New Roman"/>
+          <w:sz w:val="24"/>
+          <w:szCs w:val="24"/>
+        </w:rPr>
+        <w:t xml:space="preserve"> 2020v3 extract,</w:t>
       </w:r>
       <w:r>
         <w:rPr>
@@ -10180,7 +10437,25 @@
           <w:sz w:val="24"/>
           <w:szCs w:val="24"/>
         </w:rPr>
-        <w:t xml:space="preserve"> with each other. I will calculate Cohen’s Kappa and Krippendorff’s Alpha, common measures of inter-rater reliability</w:t>
+        <w:t xml:space="preserve"> with each other. I will calculate Cohen’s Kappa and </w:t>
+      </w:r>
+      <w:proofErr w:type="spellStart"/>
+      <w:r>
+        <w:rPr>
+          <w:rFonts w:ascii="Times New Roman" w:hAnsi="Times New Roman" w:cs="Times New Roman"/>
+          <w:sz w:val="24"/>
+          <w:szCs w:val="24"/>
+        </w:rPr>
+        <w:t>Krippendorff’s</w:t>
+      </w:r>
+      <w:proofErr w:type="spellEnd"/>
+      <w:r>
+        <w:rPr>
+          <w:rFonts w:ascii="Times New Roman" w:hAnsi="Times New Roman" w:cs="Times New Roman"/>
+          <w:sz w:val="24"/>
+          <w:szCs w:val="24"/>
+        </w:rPr>
+        <w:t xml:space="preserve"> Alpha, common measures of inter-rater reliability</w:t>
       </w:r>
       <w:r>
         <w:rPr>
@@ -10290,7 +10565,6 @@
           <w:sz w:val="24"/>
           <w:szCs w:val="24"/>
         </w:rPr>
-        <w:lastRenderedPageBreak/>
         <w:tab/>
         <w:t>The</w:t>
       </w:r>
@@ -10308,7 +10582,25 @@
           <w:sz w:val="24"/>
           <w:szCs w:val="24"/>
         </w:rPr>
-        <w:t xml:space="preserve"> demoframe extract provide</w:t>
+        <w:t xml:space="preserve"> </w:t>
+      </w:r>
+      <w:proofErr w:type="spellStart"/>
+      <w:r>
+        <w:rPr>
+          <w:rFonts w:ascii="Times New Roman" w:hAnsi="Times New Roman" w:cs="Times New Roman"/>
+          <w:sz w:val="24"/>
+          <w:szCs w:val="24"/>
+        </w:rPr>
+        <w:t>demoframe</w:t>
+      </w:r>
+      <w:proofErr w:type="spellEnd"/>
+      <w:r>
+        <w:rPr>
+          <w:rFonts w:ascii="Times New Roman" w:hAnsi="Times New Roman" w:cs="Times New Roman"/>
+          <w:sz w:val="24"/>
+          <w:szCs w:val="24"/>
+        </w:rPr>
+        <w:t xml:space="preserve"> extract provide</w:t>
       </w:r>
       <w:r>
         <w:rPr>
@@ -10332,7 +10624,52 @@
           <w:sz w:val="24"/>
           <w:szCs w:val="24"/>
         </w:rPr>
-        <w:t xml:space="preserve"> Because the demoframe extract is a whole-universe accounting like the Decennial Census, we can see if and where people are moving by comparing the three datasets used in the previous analyses (the 2020v3 demoframe extract, the 2020 </w:t>
+        <w:t xml:space="preserve"> Because the </w:t>
+      </w:r>
+      <w:proofErr w:type="spellStart"/>
+      <w:r>
+        <w:rPr>
+          <w:rFonts w:ascii="Times New Roman" w:hAnsi="Times New Roman" w:cs="Times New Roman"/>
+          <w:sz w:val="24"/>
+          <w:szCs w:val="24"/>
+        </w:rPr>
+        <w:t>demoframe</w:t>
+      </w:r>
+      <w:proofErr w:type="spellEnd"/>
+      <w:r>
+        <w:rPr>
+          <w:rFonts w:ascii="Times New Roman" w:hAnsi="Times New Roman" w:cs="Times New Roman"/>
+          <w:sz w:val="24"/>
+          <w:szCs w:val="24"/>
+        </w:rPr>
+        <w:t xml:space="preserve"> extract is a whole-universe accounting like the Decennial Census, we can see if and where people are moving by comparing the three datasets used in the previous analyses (the </w:t>
+      </w:r>
+      <w:r>
+        <w:rPr>
+          <w:rFonts w:ascii="Times New Roman" w:hAnsi="Times New Roman" w:cs="Times New Roman"/>
+          <w:sz w:val="24"/>
+          <w:szCs w:val="24"/>
+        </w:rPr>
+        <w:lastRenderedPageBreak/>
+        <w:t xml:space="preserve">2020v3 </w:t>
+      </w:r>
+      <w:proofErr w:type="spellStart"/>
+      <w:r>
+        <w:rPr>
+          <w:rFonts w:ascii="Times New Roman" w:hAnsi="Times New Roman" w:cs="Times New Roman"/>
+          <w:sz w:val="24"/>
+          <w:szCs w:val="24"/>
+        </w:rPr>
+        <w:t>demoframe</w:t>
+      </w:r>
+      <w:proofErr w:type="spellEnd"/>
+      <w:r>
+        <w:rPr>
+          <w:rFonts w:ascii="Times New Roman" w:hAnsi="Times New Roman" w:cs="Times New Roman"/>
+          <w:sz w:val="24"/>
+          <w:szCs w:val="24"/>
+        </w:rPr>
+        <w:t xml:space="preserve"> extract, the 2020 </w:t>
       </w:r>
       <w:r>
         <w:rPr>
@@ -10358,13 +10695,23 @@
         </w:rPr>
         <w:t>-</w:t>
       </w:r>
-      <w:r>
-        <w:rPr>
-          <w:rFonts w:ascii="Times New Roman" w:hAnsi="Times New Roman" w:cs="Times New Roman"/>
-          <w:sz w:val="24"/>
-          <w:szCs w:val="24"/>
-        </w:rPr>
-        <w:t>spective source utilization, and the 2020 Decennial Census Edited File)</w:t>
+      <w:proofErr w:type="spellStart"/>
+      <w:r>
+        <w:rPr>
+          <w:rFonts w:ascii="Times New Roman" w:hAnsi="Times New Roman" w:cs="Times New Roman"/>
+          <w:sz w:val="24"/>
+          <w:szCs w:val="24"/>
+        </w:rPr>
+        <w:t>spective</w:t>
+      </w:r>
+      <w:proofErr w:type="spellEnd"/>
+      <w:r>
+        <w:rPr>
+          <w:rFonts w:ascii="Times New Roman" w:hAnsi="Times New Roman" w:cs="Times New Roman"/>
+          <w:sz w:val="24"/>
+          <w:szCs w:val="24"/>
+        </w:rPr>
+        <w:t xml:space="preserve"> source utilization, and the 2020 Decennial Census Edited File)</w:t>
       </w:r>
       <w:r>
         <w:rPr>
@@ -10380,7 +10727,25 @@
           <w:sz w:val="24"/>
           <w:szCs w:val="24"/>
         </w:rPr>
-        <w:t xml:space="preserve">against the 2019v2 demoframe extract. </w:t>
+        <w:t xml:space="preserve">against the 2019v2 </w:t>
+      </w:r>
+      <w:proofErr w:type="spellStart"/>
+      <w:r>
+        <w:rPr>
+          <w:rFonts w:ascii="Times New Roman" w:hAnsi="Times New Roman" w:cs="Times New Roman"/>
+          <w:sz w:val="24"/>
+          <w:szCs w:val="24"/>
+        </w:rPr>
+        <w:t>demoframe</w:t>
+      </w:r>
+      <w:proofErr w:type="spellEnd"/>
+      <w:r>
+        <w:rPr>
+          <w:rFonts w:ascii="Times New Roman" w:hAnsi="Times New Roman" w:cs="Times New Roman"/>
+          <w:sz w:val="24"/>
+          <w:szCs w:val="24"/>
+        </w:rPr>
+        <w:t xml:space="preserve"> extract. </w:t>
       </w:r>
     </w:p>
     <w:p>
@@ -11246,7 +11611,6 @@
                 <w:sz w:val="24"/>
                 <w:szCs w:val="24"/>
               </w:rPr>
-              <w:lastRenderedPageBreak/>
               <w:t>2020 Decennial Census Edited File (CEF)</w:t>
             </w:r>
           </w:p>
@@ -11471,12 +11835,14 @@
                 <w:szCs w:val="24"/>
               </w:rPr>
             </w:pPr>
+            <w:proofErr w:type="spellStart"/>
             <w:r>
               <w:rPr>
                 <w:rFonts w:ascii="Times New Roman" w:hAnsi="Times New Roman" w:cs="Times New Roman"/>
                 <w:sz w:val="24"/>
                 <w:szCs w:val="24"/>
               </w:rPr>
+              <w:lastRenderedPageBreak/>
               <w:t>BRAPPA</w:t>
             </w:r>
             <w:r>
@@ -11487,6 +11853,7 @@
               </w:rPr>
               <w:t>_two_source</w:t>
             </w:r>
+            <w:proofErr w:type="spellEnd"/>
           </w:p>
         </w:tc>
         <w:tc>
@@ -11590,6 +11957,7 @@
                 <w:szCs w:val="24"/>
               </w:rPr>
             </w:pPr>
+            <w:proofErr w:type="spellStart"/>
             <w:r>
               <w:rPr>
                 <w:rFonts w:ascii="Times New Roman" w:hAnsi="Times New Roman" w:cs="Times New Roman"/>
@@ -11606,6 +11974,7 @@
               </w:rPr>
               <w:t>_four_source</w:t>
             </w:r>
+            <w:proofErr w:type="spellEnd"/>
           </w:p>
         </w:tc>
         <w:tc>
@@ -11709,6 +12078,7 @@
                 <w:szCs w:val="24"/>
               </w:rPr>
             </w:pPr>
+            <w:proofErr w:type="spellStart"/>
             <w:r>
               <w:rPr>
                 <w:rFonts w:ascii="Times New Roman" w:hAnsi="Times New Roman" w:cs="Times New Roman"/>
@@ -11725,6 +12095,7 @@
               </w:rPr>
               <w:t>_only_sources</w:t>
             </w:r>
+            <w:proofErr w:type="spellEnd"/>
           </w:p>
         </w:tc>
         <w:tc>
@@ -11828,6 +12199,7 @@
                 <w:szCs w:val="24"/>
               </w:rPr>
             </w:pPr>
+            <w:proofErr w:type="spellStart"/>
             <w:r>
               <w:rPr>
                 <w:rFonts w:ascii="Times New Roman" w:hAnsi="Times New Roman" w:cs="Times New Roman"/>
@@ -11844,6 +12216,7 @@
               </w:rPr>
               <w:t>_no_vsgi</w:t>
             </w:r>
+            <w:proofErr w:type="spellEnd"/>
           </w:p>
         </w:tc>
         <w:tc>
@@ -11947,6 +12320,7 @@
                 <w:szCs w:val="24"/>
               </w:rPr>
             </w:pPr>
+            <w:proofErr w:type="spellStart"/>
             <w:r>
               <w:rPr>
                 <w:rFonts w:ascii="Times New Roman" w:hAnsi="Times New Roman" w:cs="Times New Roman"/>
@@ -11963,6 +12337,7 @@
               </w:rPr>
               <w:t>_unitstat_resstat</w:t>
             </w:r>
+            <w:proofErr w:type="spellEnd"/>
           </w:p>
         </w:tc>
         <w:tc>
@@ -12066,6 +12441,7 @@
                 <w:szCs w:val="24"/>
               </w:rPr>
             </w:pPr>
+            <w:proofErr w:type="spellStart"/>
             <w:r>
               <w:rPr>
                 <w:rFonts w:ascii="Times New Roman" w:hAnsi="Times New Roman" w:cs="Times New Roman"/>
@@ -12082,6 +12458,7 @@
               </w:rPr>
               <w:t>_full</w:t>
             </w:r>
+            <w:proofErr w:type="spellEnd"/>
           </w:p>
         </w:tc>
         <w:tc>
@@ -12185,6 +12562,7 @@
                 <w:szCs w:val="24"/>
               </w:rPr>
             </w:pPr>
+            <w:proofErr w:type="spellStart"/>
             <w:r>
               <w:rPr>
                 <w:rFonts w:ascii="Times New Roman" w:hAnsi="Times New Roman" w:cs="Times New Roman"/>
@@ -12201,6 +12579,7 @@
               </w:rPr>
               <w:t>_full_prospective</w:t>
             </w:r>
+            <w:proofErr w:type="spellEnd"/>
           </w:p>
         </w:tc>
         <w:tc>
@@ -12304,6 +12683,7 @@
                 <w:szCs w:val="24"/>
               </w:rPr>
             </w:pPr>
+            <w:proofErr w:type="spellStart"/>
             <w:r>
               <w:rPr>
                 <w:rFonts w:ascii="Times New Roman" w:hAnsi="Times New Roman" w:cs="Times New Roman"/>
@@ -12320,6 +12700,7 @@
               </w:rPr>
               <w:t>_full_retrospective</w:t>
             </w:r>
+            <w:proofErr w:type="spellEnd"/>
           </w:p>
         </w:tc>
         <w:tc>
@@ -12540,7 +12921,6 @@
                 <w:sz w:val="24"/>
                 <w:szCs w:val="24"/>
               </w:rPr>
-              <w:lastRenderedPageBreak/>
               <w:t>RF PPM 2020</w:t>
             </w:r>
           </w:p>
@@ -12872,13 +13252,23 @@
                 <w:szCs w:val="24"/>
               </w:rPr>
             </w:pPr>
+            <w:proofErr w:type="spellStart"/>
             <w:r>
               <w:rPr>
                 <w:rFonts w:ascii="Times New Roman" w:hAnsi="Times New Roman" w:cs="Times New Roman"/>
                 <w:sz w:val="24"/>
                 <w:szCs w:val="24"/>
               </w:rPr>
-              <w:t>Kippendorf’s Alpha</w:t>
+              <w:t>Kippendorf’s</w:t>
+            </w:r>
+            <w:proofErr w:type="spellEnd"/>
+            <w:r>
+              <w:rPr>
+                <w:rFonts w:ascii="Times New Roman" w:hAnsi="Times New Roman" w:cs="Times New Roman"/>
+                <w:sz w:val="24"/>
+                <w:szCs w:val="24"/>
+              </w:rPr>
+              <w:t xml:space="preserve"> Alpha</w:t>
             </w:r>
           </w:p>
         </w:tc>
@@ -12941,13 +13331,23 @@
                 <w:szCs w:val="24"/>
               </w:rPr>
             </w:pPr>
+            <w:proofErr w:type="spellStart"/>
             <w:r>
               <w:rPr>
                 <w:rFonts w:ascii="Times New Roman" w:hAnsi="Times New Roman" w:cs="Times New Roman"/>
                 <w:sz w:val="24"/>
                 <w:szCs w:val="24"/>
               </w:rPr>
-              <w:t>Kippendorf’s Alpha</w:t>
+              <w:t>Kippendorf’s</w:t>
+            </w:r>
+            <w:proofErr w:type="spellEnd"/>
+            <w:r>
+              <w:rPr>
+                <w:rFonts w:ascii="Times New Roman" w:hAnsi="Times New Roman" w:cs="Times New Roman"/>
+                <w:sz w:val="24"/>
+                <w:szCs w:val="24"/>
+              </w:rPr>
+              <w:t xml:space="preserve"> Alpha</w:t>
             </w:r>
           </w:p>
         </w:tc>
@@ -13703,13 +14103,23 @@
                 <w:szCs w:val="24"/>
               </w:rPr>
             </w:pPr>
+            <w:proofErr w:type="spellStart"/>
             <w:r>
               <w:rPr>
                 <w:rFonts w:ascii="Times New Roman" w:hAnsi="Times New Roman" w:cs="Times New Roman"/>
                 <w:sz w:val="24"/>
                 <w:szCs w:val="24"/>
               </w:rPr>
-              <w:t>Kippendorf’s Alpha</w:t>
+              <w:t>Kippendorf’s</w:t>
+            </w:r>
+            <w:proofErr w:type="spellEnd"/>
+            <w:r>
+              <w:rPr>
+                <w:rFonts w:ascii="Times New Roman" w:hAnsi="Times New Roman" w:cs="Times New Roman"/>
+                <w:sz w:val="24"/>
+                <w:szCs w:val="24"/>
+              </w:rPr>
+              <w:t xml:space="preserve"> Alpha</w:t>
             </w:r>
           </w:p>
         </w:tc>
@@ -13772,13 +14182,23 @@
                 <w:szCs w:val="24"/>
               </w:rPr>
             </w:pPr>
+            <w:proofErr w:type="spellStart"/>
             <w:r>
               <w:rPr>
                 <w:rFonts w:ascii="Times New Roman" w:hAnsi="Times New Roman" w:cs="Times New Roman"/>
                 <w:sz w:val="24"/>
                 <w:szCs w:val="24"/>
               </w:rPr>
-              <w:t>Kippendorf’s Alpha</w:t>
+              <w:t>Kippendorf’s</w:t>
+            </w:r>
+            <w:proofErr w:type="spellEnd"/>
+            <w:r>
+              <w:rPr>
+                <w:rFonts w:ascii="Times New Roman" w:hAnsi="Times New Roman" w:cs="Times New Roman"/>
+                <w:sz w:val="24"/>
+                <w:szCs w:val="24"/>
+              </w:rPr>
+              <w:t xml:space="preserve"> Alpha</w:t>
             </w:r>
           </w:p>
         </w:tc>
@@ -14291,6 +14711,7 @@
                 <w:sz w:val="24"/>
                 <w:szCs w:val="24"/>
               </w:rPr>
+              <w:lastRenderedPageBreak/>
               <w:t xml:space="preserve">TABLE </w:t>
             </w:r>
             <w:r>
@@ -14445,13 +14866,23 @@
                 <w:szCs w:val="24"/>
               </w:rPr>
             </w:pPr>
+            <w:proofErr w:type="spellStart"/>
             <w:r>
               <w:rPr>
                 <w:rFonts w:ascii="Times New Roman" w:hAnsi="Times New Roman" w:cs="Times New Roman"/>
                 <w:sz w:val="24"/>
                 <w:szCs w:val="24"/>
               </w:rPr>
-              <w:t>Kippendorf’s Alpha</w:t>
+              <w:t>Kippendorf’s</w:t>
+            </w:r>
+            <w:proofErr w:type="spellEnd"/>
+            <w:r>
+              <w:rPr>
+                <w:rFonts w:ascii="Times New Roman" w:hAnsi="Times New Roman" w:cs="Times New Roman"/>
+                <w:sz w:val="24"/>
+                <w:szCs w:val="24"/>
+              </w:rPr>
+              <w:t xml:space="preserve"> Alpha</w:t>
             </w:r>
           </w:p>
         </w:tc>
@@ -14514,13 +14945,23 @@
                 <w:szCs w:val="24"/>
               </w:rPr>
             </w:pPr>
+            <w:proofErr w:type="spellStart"/>
             <w:r>
               <w:rPr>
                 <w:rFonts w:ascii="Times New Roman" w:hAnsi="Times New Roman" w:cs="Times New Roman"/>
                 <w:sz w:val="24"/>
                 <w:szCs w:val="24"/>
               </w:rPr>
-              <w:t>Kippendorf’s Alpha</w:t>
+              <w:t>Kippendorf’s</w:t>
+            </w:r>
+            <w:proofErr w:type="spellEnd"/>
+            <w:r>
+              <w:rPr>
+                <w:rFonts w:ascii="Times New Roman" w:hAnsi="Times New Roman" w:cs="Times New Roman"/>
+                <w:sz w:val="24"/>
+                <w:szCs w:val="24"/>
+              </w:rPr>
+              <w:t xml:space="preserve"> Alpha</w:t>
             </w:r>
           </w:p>
         </w:tc>
@@ -15256,13 +15697,23 @@
                 <w:szCs w:val="24"/>
               </w:rPr>
             </w:pPr>
+            <w:proofErr w:type="spellStart"/>
             <w:r>
               <w:rPr>
                 <w:rFonts w:ascii="Times New Roman" w:hAnsi="Times New Roman" w:cs="Times New Roman"/>
                 <w:sz w:val="24"/>
                 <w:szCs w:val="24"/>
               </w:rPr>
-              <w:t>Kippendorf’s Alpha</w:t>
+              <w:t>Kippendorf’s</w:t>
+            </w:r>
+            <w:proofErr w:type="spellEnd"/>
+            <w:r>
+              <w:rPr>
+                <w:rFonts w:ascii="Times New Roman" w:hAnsi="Times New Roman" w:cs="Times New Roman"/>
+                <w:sz w:val="24"/>
+                <w:szCs w:val="24"/>
+              </w:rPr>
+              <w:t xml:space="preserve"> Alpha</w:t>
             </w:r>
           </w:p>
         </w:tc>
@@ -15325,13 +15776,23 @@
                 <w:szCs w:val="24"/>
               </w:rPr>
             </w:pPr>
+            <w:proofErr w:type="spellStart"/>
             <w:r>
               <w:rPr>
                 <w:rFonts w:ascii="Times New Roman" w:hAnsi="Times New Roman" w:cs="Times New Roman"/>
                 <w:sz w:val="24"/>
                 <w:szCs w:val="24"/>
               </w:rPr>
-              <w:t>Kippendorf’s Alpha</w:t>
+              <w:t>Kippendorf’s</w:t>
+            </w:r>
+            <w:proofErr w:type="spellEnd"/>
+            <w:r>
+              <w:rPr>
+                <w:rFonts w:ascii="Times New Roman" w:hAnsi="Times New Roman" w:cs="Times New Roman"/>
+                <w:sz w:val="24"/>
+                <w:szCs w:val="24"/>
+              </w:rPr>
+              <w:t xml:space="preserve"> Alpha</w:t>
             </w:r>
           </w:p>
         </w:tc>
@@ -15810,10 +16271,20 @@
       </w:pPr>
       <w:r>
         <w:tab/>
-        <w:t xml:space="preserve">The purpose of this chapter is to connect the first and final chapters. We explore the accuracy of PIK and MAFID assignment in chapter I. In chapter III, I will apply these methods to a </w:t>
-      </w:r>
-      <w:r>
-        <w:t>hurricane case study. How accurate are migration estimates derived from the business rules approach versus the more traditional person place model? I’ll again use the ACS and Decennial Census as benchmarks to argue for the applicability of the BRAPPA</w:t>
+        <w:t>The purpose of this chapter is to connect the first and final chapters. We explore</w:t>
+      </w:r>
+      <w:r>
+        <w:t>d</w:t>
+      </w:r>
+      <w:r>
+        <w:t xml:space="preserve"> the accuracy of PIK and MAFID assignment in chapter I. In chapter III, I will apply these methods to a </w:t>
+      </w:r>
+      <w:r>
+        <w:t xml:space="preserve">hurricane case study. How accurate are migration estimates derived from the business rules </w:t>
+      </w:r>
+      <w:r>
+        <w:lastRenderedPageBreak/>
+        <w:t>approach versus the more traditional person place model? I’ll again use the ACS and Decennial Census as benchmarks to argue for the applicability of the BRAPPA</w:t>
       </w:r>
       <w:r>
         <w:t>. This chapter starts with the theories highlighting migration processes, which then inform our modeling and estimation strategies.</w:t>
@@ -16006,16 +16477,7 @@
           <w:sz w:val="24"/>
           <w:szCs w:val="24"/>
         </w:rPr>
-        <w:t xml:space="preserve"> Disasters are hard push factors. Most of the literature on disaster migration acknowledges the primacy of push </w:t>
-      </w:r>
-      <w:r>
-        <w:rPr>
-          <w:rFonts w:ascii="Times New Roman" w:hAnsi="Times New Roman" w:cs="Times New Roman"/>
-          <w:sz w:val="24"/>
-          <w:szCs w:val="24"/>
-        </w:rPr>
-        <w:lastRenderedPageBreak/>
-        <w:t xml:space="preserve">factors in life threatening situations, but recent work has identified trends in internal migration related to decline in precipitation or changes in temperature </w:t>
+        <w:t xml:space="preserve"> Disasters are hard push factors. Most of the literature on disaster migration acknowledges the primacy of push factors in life threatening situations, but recent work has identified trends in internal migration related to decline in precipitation or changes in temperature </w:t>
       </w:r>
       <w:r>
         <w:rPr>
@@ -16148,6 +16610,7 @@
           <w:sz w:val="24"/>
           <w:szCs w:val="24"/>
         </w:rPr>
+        <w:lastRenderedPageBreak/>
         <w:t xml:space="preserve">Trans-national spaces </w:t>
       </w:r>
       <w:r>
@@ -16330,7 +16793,31 @@
           <w:sz w:val="24"/>
           <w:szCs w:val="24"/>
         </w:rPr>
-        <w:t xml:space="preserve">.It asserts that migration is an evolutionary process that changes the origin and destination. The people involved undergo a transformation from migration too, returning with more human and social capital (not to mention the other benefits like income). Migration </w:t>
+        <w:t>.It asserts that migration is an evolutionary process that changes the origin and destination. The people involved undergo a transformation from migration too, returning with more human and social capital (not to mention the other benefits like income). Migration will redistribute the land and other capital in a sending place as well, and these incentives can instigate a migrant culture, where migration is romanticized for its capacity for capital gain, and the costs of migrating can be reduced with a strong migration stream (as pointed out by Taylor’s migrant networks or the trans-national spaces literature)</w:t>
+      </w:r>
+      <w:r>
+        <w:rPr>
+          <w:rFonts w:ascii="Times New Roman" w:hAnsi="Times New Roman" w:cs="Times New Roman"/>
+          <w:sz w:val="24"/>
+          <w:szCs w:val="24"/>
+        </w:rPr>
+        <w:t xml:space="preserve"> and institutions at the sending and receiving points of the stream</w:t>
+      </w:r>
+      <w:r>
+        <w:rPr>
+          <w:rFonts w:ascii="Times New Roman" w:hAnsi="Times New Roman" w:cs="Times New Roman"/>
+          <w:sz w:val="24"/>
+          <w:szCs w:val="24"/>
+        </w:rPr>
+        <w:t>. These externalities to migration can reinforce the migration process such that migration takes on a macro-level stream as opposed to many individual actors making many unique individual decisions.</w:t>
+      </w:r>
+      <w:r>
+        <w:rPr>
+          <w:rFonts w:ascii="Times New Roman" w:hAnsi="Times New Roman" w:cs="Times New Roman"/>
+          <w:sz w:val="24"/>
+          <w:szCs w:val="24"/>
+        </w:rPr>
+        <w:t xml:space="preserve"> Evaluations of this theory have found cumulative </w:t>
       </w:r>
       <w:r>
         <w:rPr>
@@ -16339,31 +16826,7 @@
           <w:szCs w:val="24"/>
         </w:rPr>
         <w:lastRenderedPageBreak/>
-        <w:t>will redistribute the land and other capital in a sending place as well, and these incentives can instigate a migrant culture, where migration is romanticized for its capacity for capital gain, and the costs of migrating can be reduced with a strong migration stream (as pointed out by Taylor’s migrant networks or the trans-national spaces literature)</w:t>
-      </w:r>
-      <w:r>
-        <w:rPr>
-          <w:rFonts w:ascii="Times New Roman" w:hAnsi="Times New Roman" w:cs="Times New Roman"/>
-          <w:sz w:val="24"/>
-          <w:szCs w:val="24"/>
-        </w:rPr>
-        <w:t xml:space="preserve"> and institutions at the sending and receiving points of the stream</w:t>
-      </w:r>
-      <w:r>
-        <w:rPr>
-          <w:rFonts w:ascii="Times New Roman" w:hAnsi="Times New Roman" w:cs="Times New Roman"/>
-          <w:sz w:val="24"/>
-          <w:szCs w:val="24"/>
-        </w:rPr>
-        <w:t>. These externalities to migration can reinforce the migration process such that migration takes on a macro-level stream as opposed to many individual actors making many unique individual decisions.</w:t>
-      </w:r>
-      <w:r>
-        <w:rPr>
-          <w:rFonts w:ascii="Times New Roman" w:hAnsi="Times New Roman" w:cs="Times New Roman"/>
-          <w:sz w:val="24"/>
-          <w:szCs w:val="24"/>
-        </w:rPr>
-        <w:t xml:space="preserve"> Evaluations of this theory have found cumulative causation has a lot of explanatory power for rural and smaller communities, but less predictive power for urban or larger communities. In other words, the migration processes may depend on who and where a migrant is going </w:t>
+        <w:t xml:space="preserve">causation has a lot of explanatory power for rural and smaller communities, but less predictive power for urban or larger communities. In other words, the migration processes may depend on who and where a migrant is going </w:t>
       </w:r>
       <w:r>
         <w:rPr>
@@ -16486,16 +16949,7 @@
           <w:sz w:val="24"/>
           <w:szCs w:val="24"/>
         </w:rPr>
-        <w:t xml:space="preserve">Neoclassical economics does not describe return migration, nor the tendency of humans to organize their economic outputs in collective households (neoclassical economics assumes </w:t>
-      </w:r>
-      <w:r>
-        <w:rPr>
-          <w:rFonts w:ascii="Times New Roman" w:hAnsi="Times New Roman" w:cs="Times New Roman"/>
-          <w:sz w:val="24"/>
-          <w:szCs w:val="24"/>
-        </w:rPr>
-        <w:lastRenderedPageBreak/>
-        <w:t>individuals are all motivated by their own lifetime earnings). There are also migration flows without wage differentials that are unexplained by neoclassical economics.</w:t>
+        <w:t>Neoclassical economics does not describe return migration, nor the tendency of humans to organize their economic outputs in collective households (neoclassical economics assumes individuals are all motivated by their own lifetime earnings). There are also migration flows without wage differentials that are unexplained by neoclassical economics.</w:t>
       </w:r>
     </w:p>
     <w:p>
@@ -16514,7 +16968,16 @@
           <w:sz w:val="24"/>
           <w:szCs w:val="24"/>
         </w:rPr>
-        <w:t>The new economic theory of migration is a micro economic theory revolving around households as the unit of analysis. These households are incentivized to mitigate risk, not maximize their earnings. When the source of risk in the sending context is addressed or the life cycle of the household has rendered a previous untenable risk tenable, this theory expects the return migration of the household, which is a great expansion on neoclassical economics described above.</w:t>
+        <w:t xml:space="preserve">The new economic theory of migration is a micro economic theory revolving around households as the unit of analysis. These households are incentivized to mitigate risk, not maximize their earnings. When the source of risk in the sending context is addressed or the life cycle of the household has rendered a previous untenable risk tenable, this theory expects the </w:t>
+      </w:r>
+      <w:r>
+        <w:rPr>
+          <w:rFonts w:ascii="Times New Roman" w:hAnsi="Times New Roman" w:cs="Times New Roman"/>
+          <w:sz w:val="24"/>
+          <w:szCs w:val="24"/>
+        </w:rPr>
+        <w:lastRenderedPageBreak/>
+        <w:t>return migration of the household, which is a great expansion on neoclassical economics described above.</w:t>
       </w:r>
     </w:p>
     <w:p>
@@ -16587,8 +17050,16 @@
           <w:sz w:val="24"/>
           <w:szCs w:val="24"/>
         </w:rPr>
+        <w:t xml:space="preserve">There is also world systems theory, which is hybridized with economic ideas. World systems theory is about the processes affecting the sending of migrants. As capitalism/modernity progresses, markets transition from an agrarian or industrial economy to a service economy. These advances take place in the world “core” or the developed countries usually in the global North, and “periphery” and “semi-periphery” regions. A flow of goods and capital from core to periphery regions is counter balanced by a reverse flow of labor to periphery countries. In core regions, manufacturing jobs become less and less desirable and demand for these jobs increases, </w:t>
+      </w:r>
+      <w:r>
+        <w:rPr>
+          <w:rFonts w:ascii="Times New Roman" w:hAnsi="Times New Roman" w:cs="Times New Roman"/>
+          <w:sz w:val="24"/>
+          <w:szCs w:val="24"/>
+        </w:rPr>
         <w:lastRenderedPageBreak/>
-        <w:t>There is also world systems theory, which is hybridized with economic ideas. World systems theory is about the processes affecting the sending of migrants. As capitalism/modernity progresses, markets transition from an agrarian or industrial economy to a service economy. These advances take place in the world “core” or the developed countries usually in the global North, and “periphery” and “semi-periphery” regions. A flow of goods and capital from core to periphery regions is counter balanced by a reverse flow of labor to periphery countries. In core regions, manufacturing jobs become less and less desirable and demand for these jobs increases, creating an opportunity for migration. In periphery regions, the increased production from technological advancements or capital investments results in less demand for workers. These workers are uprooted by these circumstances and incentivized into low paying, labor intensive positions in the core. There are many links from core countries to periphery countries beyond economics, the cultural, historical, linguistic, etc. factors are important too, which separates this from purely economic theories.</w:t>
+        <w:t>creating an opportunity for migration. In periphery regions, the increased production from technological advancements or capital investments results in less demand for workers. These workers are uprooted by these circumstances and incentivized into low paying, labor intensive positions in the core. There are many links from core countries to periphery countries beyond economics, the cultural, historical, linguistic, etc. factors are important too, which separates this from purely economic theories.</w:t>
       </w:r>
     </w:p>
     <w:p>
@@ -16634,40 +17105,48 @@
           <w:sz w:val="24"/>
           <w:szCs w:val="24"/>
         </w:rPr>
+        <w:t>To summarize some key takeaways from the various theories of migration: Migration is inherently about opportunities and consequences. Opportunities to avoid death, disease, disaster, and risk are reasons to move, or push-factors. Opportunities to gain money, security, be with family and friends can be reasons to move or to stay. There is a demand in receiving countries, which usually are more advanced service-based economies</w:t>
+      </w:r>
+      <w:r>
+        <w:rPr>
+          <w:rFonts w:ascii="Times New Roman" w:hAnsi="Times New Roman" w:cs="Times New Roman"/>
+          <w:sz w:val="24"/>
+          <w:szCs w:val="24"/>
+        </w:rPr>
+        <w:t xml:space="preserve"> and</w:t>
+      </w:r>
+      <w:r>
+        <w:rPr>
+          <w:rFonts w:ascii="Times New Roman" w:hAnsi="Times New Roman" w:cs="Times New Roman"/>
+          <w:sz w:val="24"/>
+          <w:szCs w:val="24"/>
+        </w:rPr>
+        <w:t xml:space="preserve"> often have a history of exploiting the resources and people from sending countr</w:t>
+      </w:r>
+      <w:r>
+        <w:rPr>
+          <w:rFonts w:ascii="Times New Roman" w:hAnsi="Times New Roman" w:cs="Times New Roman"/>
+          <w:sz w:val="24"/>
+          <w:szCs w:val="24"/>
+        </w:rPr>
+        <w:t>ies,</w:t>
+      </w:r>
+      <w:r>
+        <w:rPr>
+          <w:rFonts w:ascii="Times New Roman" w:hAnsi="Times New Roman" w:cs="Times New Roman"/>
+          <w:sz w:val="24"/>
+          <w:szCs w:val="24"/>
+        </w:rPr>
+        <w:t xml:space="preserve"> for cheaper labor. There is a supply of migrants from sending countries who often are looking to increase their incomes or mitigate </w:t>
+      </w:r>
+      <w:r>
+        <w:rPr>
+          <w:rFonts w:ascii="Times New Roman" w:hAnsi="Times New Roman" w:cs="Times New Roman"/>
+          <w:sz w:val="24"/>
+          <w:szCs w:val="24"/>
+        </w:rPr>
         <w:lastRenderedPageBreak/>
-        <w:t>To summarize some key takeaways from the various theories of migration: Migration is inherently about opportunities and consequences. Opportunities to avoid death, disease, disaster, and risk are reasons to move, or push-factors. Opportunities to gain money, security, be with family and friends can be reasons to move or to stay. There is a demand in receiving countries, which usually are more advanced service-based economies</w:t>
-      </w:r>
-      <w:r>
-        <w:rPr>
-          <w:rFonts w:ascii="Times New Roman" w:hAnsi="Times New Roman" w:cs="Times New Roman"/>
-          <w:sz w:val="24"/>
-          <w:szCs w:val="24"/>
-        </w:rPr>
-        <w:t xml:space="preserve"> and</w:t>
-      </w:r>
-      <w:r>
-        <w:rPr>
-          <w:rFonts w:ascii="Times New Roman" w:hAnsi="Times New Roman" w:cs="Times New Roman"/>
-          <w:sz w:val="24"/>
-          <w:szCs w:val="24"/>
-        </w:rPr>
-        <w:t xml:space="preserve"> often have a history of exploiting the resources and people from sending countr</w:t>
-      </w:r>
-      <w:r>
-        <w:rPr>
-          <w:rFonts w:ascii="Times New Roman" w:hAnsi="Times New Roman" w:cs="Times New Roman"/>
-          <w:sz w:val="24"/>
-          <w:szCs w:val="24"/>
-        </w:rPr>
-        <w:t>ies,</w:t>
-      </w:r>
-      <w:r>
-        <w:rPr>
-          <w:rFonts w:ascii="Times New Roman" w:hAnsi="Times New Roman" w:cs="Times New Roman"/>
-          <w:sz w:val="24"/>
-          <w:szCs w:val="24"/>
-        </w:rPr>
-        <w:t xml:space="preserve"> for cheaper labor. There is a supply of migrants from sending countries who often are looking to increase their incomes or mitigate risk/overcome a challenge in their community. The interconnected </w:t>
+        <w:t xml:space="preserve">risk/overcome a challenge in their community. The interconnected </w:t>
       </w:r>
       <w:r>
         <w:rPr>
@@ -16717,6 +17196,473 @@
         </w:rPr>
         <w:t xml:space="preserve"> suggests a wholistic approach: analyzing the matrix of sending and receiving places at once.    </w:t>
       </w:r>
+    </w:p>
+    <w:p>
+      <w:pPr>
+        <w:spacing w:line="480" w:lineRule="auto"/>
+        <w:ind w:firstLine="720"/>
+        <w:rPr>
+          <w:rFonts w:ascii="Times New Roman" w:hAnsi="Times New Roman" w:cs="Times New Roman"/>
+          <w:sz w:val="24"/>
+          <w:szCs w:val="24"/>
+        </w:rPr>
+      </w:pPr>
+      <w:r>
+        <w:rPr>
+          <w:rFonts w:ascii="Times New Roman" w:hAnsi="Times New Roman" w:cs="Times New Roman"/>
+          <w:sz w:val="24"/>
+          <w:szCs w:val="24"/>
+        </w:rPr>
+        <w:t xml:space="preserve">Because every migration is a zero-sum event, origins and destinations are frequently theorized and analyzed together. One way to consider the origins and destinations together and handle the aggregation required to respect federal data standards is to create matrixes of migration from these aggregations </w:t>
+      </w:r>
+      <w:r>
+        <w:rPr>
+          <w:rFonts w:ascii="Times New Roman" w:hAnsi="Times New Roman" w:cs="Times New Roman"/>
+          <w:sz w:val="24"/>
+          <w:szCs w:val="24"/>
+        </w:rPr>
+        <w:fldChar w:fldCharType="begin"/>
+      </w:r>
+      <w:r>
+        <w:rPr>
+          <w:rFonts w:ascii="Times New Roman" w:hAnsi="Times New Roman" w:cs="Times New Roman"/>
+          <w:sz w:val="24"/>
+          <w:szCs w:val="24"/>
+        </w:rPr>
+        <w:instrText xml:space="preserve"> ADDIN ZOTERO_ITEM CSL_CITATION {"citationID":"ptSOoSQV","properties":{"formattedCitation":"(Curtis, Fussell, and DeWaard 2015; Hauer, Holloway, and Oda 2020; Johnson, Bland, and Coleman 2008)","plainCitation":"(Curtis, Fussell, and DeWaard 2015; Hauer, Holloway, and Oda 2020; Johnson, Bland, and Coleman 2008)","noteIndex":0},"citationItems":[{"id":1437,"uris":["http://zotero.org/users/6152647/items/GR23ZTD4"],"itemData":{"id":1437,"type":"article-journal","abstract":"Changes in the human migration systems of Hurricane Katrina- and Rita-affected Gulf of Mexico coastline counties provide an example of how climate change may affect coastal populations. Crude climate change models predict a mass migration of “climate refugees,” but an emerging literature on environmental migration suggests most migration will be short-distance and short-duration within existing migration systems, with implications for the population recovery of disaster-struck places. In this research, we derive a series of hypotheses on recovery migration predicting how the migration system of hurricane-affected coastline counties in the Gulf of Mexico was likely to have changed between the pre-disaster and the recovery periods. We test these hypotheses using data from the Internal Revenue Service on annual county-level migration flows, comparing the recovery period migration system (2007–2009) to the pre-disaster period (1999–2004). By observing county-to-county ties and flows we find that recovery migration was strong, as the migration system of the disaster-affected coastline counties became more spatially concentrated while flows within it intensified and became more urbanized. Our analysis demonstrates how migration systems are likely to be affected by the more intense and frequent storms anticipated by climate change scenarios with implications for the population recovery of disaster-affected places.","container-title":"Demography","DOI":"10.1007/s13524-015-0400-7","ISSN":"0070-3370","issue":"4","journalAbbreviation":"Demography","note":"PMID: 26084982\nPMCID: PMC4534346","page":"1269-1293","source":"PubMed Central","title":"Recovery Migration after Hurricanes Katrina and Rita: Spatial Concentration and Intensification in the Migration System","title-short":"Recovery Migration after Hurricanes Katrina and Rita","URL":"https://www.ncbi.nlm.nih.gov/pmc/articles/PMC4534346/","volume":"52","author":[{"family":"Curtis","given":"Katherine"},{"family":"Fussell","given":"Elizabeth"},{"family":"DeWaard","given":"Jack"}],"accessed":{"date-parts":[["2025",2,24]]},"issued":{"date-parts":[["2015",8]]}}},{"id":1429,"uris":["http://zotero.org/users/6152647/items/DC6FTZE3"],"itemData":{"id":1429,"type":"article-journal","abstract":"Research on the destinations of environmentally induced migrants has found simultaneous migration to both nearby and long-distance destinations, most likely caused by the comingling of evacuee and permanent migrant data. Using a unique data set of separate evacuee and migration destinations, we compare and contrast the pre-, peri-, and post-disaster migration systems of permanent migrants and temporary evacuees of the Great East Japan Earthquake and Tsunami. We construct and compare prefecture-to-prefecture migration matrices for Japanese prefectures to investigate the similarity of migration systems. We find evidence supporting the presence of two separate migration systems—one for evacuees, who seem to emphasize short distance migration, and one for more permanent migrants, who emphasize migration to destinations with preexisting ties. Additionally, our results show that permanent migration in the peri- and post-periods is largely identical to the preexisting migration system. Our results demonstrate stability in migration systems concerning migration after a major environmental event.","container-title":"Demography","DOI":"10.1007/s13524-020-00883-7","ISSN":"0070-3370","issue":"4","journalAbbreviation":"Demography","page":"1437-1457","source":"Silverchair","title":"Evacuees and Migrants Exhibit Different Migration Systems After the Great East Japan Earthquake and Tsunami","URL":"https://doi.org/10.1007/s13524-020-00883-7","volume":"57","author":[{"family":"Hauer","given":"Mathew E."},{"family":"Holloway","given":"Steven R."},{"family":"Oda","given":"Takashi"}],"accessed":{"date-parts":[["2025",2,21]]},"issued":{"date-parts":[["2020",5,19]]}}},{"id":1435,"uris":["http://zotero.org/users/6152647/items/RGPUSMCG"],"itemData":{"id":1435,"type":"document","publisher":"Population Division of the U.S. Census Bureau","title":"Impacts of the 2005 Gulf Coast Hurricanes on Domestic Migration The U.S. Census Bureau’s Response","URL":"https://paa2008.populationassociation.org/papers/80690","author":[{"family":"Johnson","given":"Roger"},{"family":"Bland","given":"Justin"},{"family":"Coleman","given":"Charles"}],"issued":{"date-parts":[["2008"]]}}}],"schema":"https://github.com/citation-style-language/schema/raw/master/csl-citation.json"} </w:instrText>
+      </w:r>
+      <w:r>
+        <w:rPr>
+          <w:rFonts w:ascii="Times New Roman" w:hAnsi="Times New Roman" w:cs="Times New Roman"/>
+          <w:sz w:val="24"/>
+          <w:szCs w:val="24"/>
+        </w:rPr>
+        <w:fldChar w:fldCharType="separate"/>
+      </w:r>
+      <w:r>
+        <w:rPr>
+          <w:rFonts w:ascii="Times New Roman" w:hAnsi="Times New Roman" w:cs="Times New Roman"/>
+          <w:sz w:val="24"/>
+        </w:rPr>
+        <w:t>(Curtis, Fussell, and DeWaard 2015; Hauer, Holloway, and Oda 2020; Johnson, Bland, and Coleman 2008)</w:t>
+      </w:r>
+      <w:r>
+        <w:rPr>
+          <w:rFonts w:ascii="Times New Roman" w:hAnsi="Times New Roman" w:cs="Times New Roman"/>
+          <w:sz w:val="24"/>
+          <w:szCs w:val="24"/>
+        </w:rPr>
+        <w:fldChar w:fldCharType="end"/>
+      </w:r>
+      <w:r>
+        <w:rPr>
+          <w:rFonts w:ascii="Times New Roman" w:hAnsi="Times New Roman" w:cs="Times New Roman"/>
+          <w:sz w:val="24"/>
+          <w:szCs w:val="24"/>
+        </w:rPr>
+        <w:t xml:space="preserve">. These matrixes usually combine the immigrants and emigrants by column and row, with cell counts particular to a specific place, i.e. the net migrants from </w:t>
+      </w:r>
+      <w:proofErr w:type="spellStart"/>
+      <w:r>
+        <w:rPr>
+          <w:rFonts w:ascii="Times New Roman" w:hAnsi="Times New Roman" w:cs="Times New Roman"/>
+          <w:sz w:val="24"/>
+          <w:szCs w:val="24"/>
+        </w:rPr>
+        <w:t>place</w:t>
+      </w:r>
+      <w:r>
+        <w:rPr>
+          <w:rFonts w:ascii="Times New Roman" w:hAnsi="Times New Roman" w:cs="Times New Roman"/>
+          <w:sz w:val="24"/>
+          <w:szCs w:val="24"/>
+          <w:vertAlign w:val="subscript"/>
+        </w:rPr>
+        <w:t>i</w:t>
+      </w:r>
+      <w:proofErr w:type="spellEnd"/>
+      <w:r>
+        <w:rPr>
+          <w:rFonts w:ascii="Times New Roman" w:hAnsi="Times New Roman" w:cs="Times New Roman"/>
+          <w:sz w:val="24"/>
+          <w:szCs w:val="24"/>
+        </w:rPr>
+        <w:t xml:space="preserve"> to </w:t>
+      </w:r>
+      <w:proofErr w:type="spellStart"/>
+      <w:r>
+        <w:rPr>
+          <w:rFonts w:ascii="Times New Roman" w:hAnsi="Times New Roman" w:cs="Times New Roman"/>
+          <w:sz w:val="24"/>
+          <w:szCs w:val="24"/>
+        </w:rPr>
+        <w:t>place</w:t>
+      </w:r>
+      <w:r>
+        <w:rPr>
+          <w:rFonts w:ascii="Times New Roman" w:hAnsi="Times New Roman" w:cs="Times New Roman"/>
+          <w:sz w:val="24"/>
+          <w:szCs w:val="24"/>
+          <w:vertAlign w:val="subscript"/>
+        </w:rPr>
+        <w:t>j</w:t>
+      </w:r>
+      <w:proofErr w:type="spellEnd"/>
+      <w:r>
+        <w:rPr>
+          <w:rFonts w:ascii="Times New Roman" w:hAnsi="Times New Roman" w:cs="Times New Roman"/>
+          <w:sz w:val="24"/>
+          <w:szCs w:val="24"/>
+        </w:rPr>
+        <w:t xml:space="preserve"> in </w:t>
+      </w:r>
+      <w:proofErr w:type="spellStart"/>
+      <w:r>
+        <w:rPr>
+          <w:rFonts w:ascii="Times New Roman" w:hAnsi="Times New Roman" w:cs="Times New Roman"/>
+          <w:sz w:val="24"/>
+          <w:szCs w:val="24"/>
+        </w:rPr>
+        <w:t>column</w:t>
+      </w:r>
+      <w:r>
+        <w:rPr>
+          <w:rFonts w:ascii="Times New Roman" w:hAnsi="Times New Roman" w:cs="Times New Roman"/>
+          <w:sz w:val="24"/>
+          <w:szCs w:val="24"/>
+          <w:vertAlign w:val="subscript"/>
+        </w:rPr>
+        <w:t>i</w:t>
+      </w:r>
+      <w:proofErr w:type="spellEnd"/>
+      <w:r>
+        <w:rPr>
+          <w:rFonts w:ascii="Times New Roman" w:hAnsi="Times New Roman" w:cs="Times New Roman"/>
+          <w:sz w:val="24"/>
+          <w:szCs w:val="24"/>
+        </w:rPr>
+        <w:t xml:space="preserve">, </w:t>
+      </w:r>
+      <w:proofErr w:type="spellStart"/>
+      <w:r>
+        <w:rPr>
+          <w:rFonts w:ascii="Times New Roman" w:hAnsi="Times New Roman" w:cs="Times New Roman"/>
+          <w:sz w:val="24"/>
+          <w:szCs w:val="24"/>
+        </w:rPr>
+        <w:t>row</w:t>
+      </w:r>
+      <w:r>
+        <w:rPr>
+          <w:rFonts w:ascii="Times New Roman" w:hAnsi="Times New Roman" w:cs="Times New Roman"/>
+          <w:sz w:val="24"/>
+          <w:szCs w:val="24"/>
+          <w:vertAlign w:val="subscript"/>
+        </w:rPr>
+        <w:t>j</w:t>
+      </w:r>
+      <w:proofErr w:type="spellEnd"/>
+      <w:r>
+        <w:rPr>
+          <w:rFonts w:ascii="Times New Roman" w:hAnsi="Times New Roman" w:cs="Times New Roman"/>
+          <w:sz w:val="24"/>
+          <w:szCs w:val="24"/>
+        </w:rPr>
+        <w:t xml:space="preserve">. Researchers then analyze the migration system rather than individuals who migrate or migration’s effects on a single geography. </w:t>
+      </w:r>
+    </w:p>
+    <w:p>
+      <w:pPr>
+        <w:spacing w:line="480" w:lineRule="auto"/>
+        <w:ind w:firstLine="720"/>
+        <w:rPr>
+          <w:rFonts w:ascii="Times New Roman" w:hAnsi="Times New Roman" w:cs="Times New Roman"/>
+          <w:sz w:val="24"/>
+          <w:szCs w:val="24"/>
+        </w:rPr>
+      </w:pPr>
+    </w:p>
+    <w:p>
+      <w:pPr>
+        <w:spacing w:line="480" w:lineRule="auto"/>
+        <w:ind w:firstLine="720"/>
+        <w:jc w:val="center"/>
+        <w:rPr>
+          <w:rFonts w:ascii="Times New Roman" w:hAnsi="Times New Roman" w:cs="Times New Roman"/>
+          <w:sz w:val="24"/>
+          <w:szCs w:val="24"/>
+        </w:rPr>
+      </w:pPr>
+      <w:r>
+        <w:rPr>
+          <w:rFonts w:ascii="Times New Roman" w:hAnsi="Times New Roman" w:cs="Times New Roman"/>
+          <w:sz w:val="24"/>
+          <w:szCs w:val="24"/>
+        </w:rPr>
+        <w:t>ADD THE AVAILABLE ESTIMATES FOR THE U.S HERE</w:t>
+      </w:r>
+    </w:p>
+    <w:p>
+      <w:pPr>
+        <w:spacing w:line="480" w:lineRule="auto"/>
+        <w:ind w:firstLine="720"/>
+        <w:jc w:val="center"/>
+        <w:rPr>
+          <w:rFonts w:ascii="Times New Roman" w:hAnsi="Times New Roman" w:cs="Times New Roman"/>
+          <w:sz w:val="24"/>
+          <w:szCs w:val="24"/>
+        </w:rPr>
+      </w:pPr>
+      <w:r>
+        <w:rPr>
+          <w:rFonts w:ascii="Times New Roman" w:hAnsi="Times New Roman" w:cs="Times New Roman"/>
+          <w:sz w:val="24"/>
+          <w:szCs w:val="24"/>
+        </w:rPr>
+        <w:t>ALSO ADD the WORK WITH ERGMs</w:t>
+      </w:r>
+    </w:p>
+    <w:p>
+      <w:pPr>
+        <w:spacing w:line="480" w:lineRule="auto"/>
+        <w:rPr>
+          <w:rFonts w:ascii="Times New Roman" w:hAnsi="Times New Roman" w:cs="Times New Roman"/>
+          <w:sz w:val="24"/>
+          <w:szCs w:val="24"/>
+        </w:rPr>
+      </w:pPr>
+      <w:r>
+        <w:rPr>
+          <w:rFonts w:ascii="Times New Roman" w:hAnsi="Times New Roman" w:cs="Times New Roman"/>
+          <w:i/>
+          <w:iCs/>
+          <w:sz w:val="24"/>
+          <w:szCs w:val="24"/>
+        </w:rPr>
+        <w:t>Operationalization of Time</w:t>
+      </w:r>
+    </w:p>
+    <w:p>
+      <w:pPr>
+        <w:spacing w:line="480" w:lineRule="auto"/>
+        <w:rPr>
+          <w:rFonts w:ascii="Times New Roman" w:hAnsi="Times New Roman" w:cs="Times New Roman"/>
+          <w:sz w:val="24"/>
+          <w:szCs w:val="24"/>
+        </w:rPr>
+      </w:pPr>
+      <w:r>
+        <w:rPr>
+          <w:rFonts w:ascii="Times New Roman" w:hAnsi="Times New Roman" w:cs="Times New Roman"/>
+          <w:sz w:val="24"/>
+          <w:szCs w:val="24"/>
+        </w:rPr>
+        <w:tab/>
+        <w:t>Researchers studying migration related to disasters have utilized a couple of different approaches to identify time periods for migration.</w:t>
+      </w:r>
+    </w:p>
+    <w:p>
+      <w:pPr>
+        <w:spacing w:line="480" w:lineRule="auto"/>
+        <w:rPr>
+          <w:rFonts w:ascii="Times New Roman" w:hAnsi="Times New Roman" w:cs="Times New Roman"/>
+          <w:i/>
+          <w:iCs/>
+          <w:sz w:val="24"/>
+          <w:szCs w:val="24"/>
+        </w:rPr>
+      </w:pPr>
+      <w:r>
+        <w:rPr>
+          <w:rFonts w:ascii="Times New Roman" w:hAnsi="Times New Roman" w:cs="Times New Roman"/>
+          <w:i/>
+          <w:iCs/>
+          <w:sz w:val="24"/>
+          <w:szCs w:val="24"/>
+        </w:rPr>
+        <w:t>Operationalization of Migrants</w:t>
+      </w:r>
+    </w:p>
+    <w:p>
+      <w:pPr>
+        <w:spacing w:line="480" w:lineRule="auto"/>
+        <w:ind w:firstLine="720"/>
+        <w:jc w:val="center"/>
+        <w:rPr>
+          <w:rFonts w:ascii="Times New Roman" w:hAnsi="Times New Roman" w:cs="Times New Roman"/>
+          <w:sz w:val="24"/>
+          <w:szCs w:val="24"/>
+        </w:rPr>
+      </w:pPr>
+    </w:p>
+    <w:p>
+      <w:pPr>
+        <w:spacing w:line="480" w:lineRule="auto"/>
+        <w:rPr>
+          <w:rFonts w:ascii="Times New Roman" w:hAnsi="Times New Roman" w:cs="Times New Roman"/>
+          <w:sz w:val="24"/>
+          <w:szCs w:val="24"/>
+        </w:rPr>
+      </w:pPr>
+      <w:r>
+        <w:rPr>
+          <w:rFonts w:ascii="Times New Roman" w:hAnsi="Times New Roman" w:cs="Times New Roman"/>
+          <w:sz w:val="24"/>
+          <w:szCs w:val="24"/>
+        </w:rPr>
+        <w:t>METHOD</w:t>
+      </w:r>
+    </w:p>
+    <w:p>
+      <w:pPr>
+        <w:spacing w:line="480" w:lineRule="auto"/>
+        <w:rPr>
+          <w:rFonts w:ascii="Times New Roman" w:hAnsi="Times New Roman" w:cs="Times New Roman"/>
+          <w:sz w:val="24"/>
+          <w:szCs w:val="24"/>
+        </w:rPr>
+      </w:pPr>
+      <w:r>
+        <w:rPr>
+          <w:rFonts w:ascii="Times New Roman" w:hAnsi="Times New Roman" w:cs="Times New Roman"/>
+          <w:sz w:val="24"/>
+          <w:szCs w:val="24"/>
+        </w:rPr>
+        <w:lastRenderedPageBreak/>
+        <w:tab/>
+        <w:t xml:space="preserve">I create net migration matrixes for every county/county-equivalent in the United States by </w:t>
+      </w:r>
+      <w:r>
+        <w:rPr>
+          <w:rFonts w:ascii="Times New Roman" w:hAnsi="Times New Roman" w:cs="Times New Roman"/>
+          <w:sz w:val="24"/>
+          <w:szCs w:val="24"/>
+        </w:rPr>
+        <w:t>subtracting</w:t>
+      </w:r>
+      <w:r>
+        <w:rPr>
+          <w:rFonts w:ascii="Times New Roman" w:hAnsi="Times New Roman" w:cs="Times New Roman"/>
+          <w:sz w:val="24"/>
+          <w:szCs w:val="24"/>
+        </w:rPr>
+        <w:t xml:space="preserve"> the number of movers </w:t>
+      </w:r>
+      <w:r>
+        <w:rPr>
+          <w:rFonts w:ascii="Times New Roman" w:hAnsi="Times New Roman" w:cs="Times New Roman"/>
+          <w:sz w:val="24"/>
+          <w:szCs w:val="24"/>
+        </w:rPr>
+        <w:t>to</w:t>
+      </w:r>
+      <w:r>
+        <w:rPr>
+          <w:rFonts w:ascii="Times New Roman" w:hAnsi="Times New Roman" w:cs="Times New Roman"/>
+          <w:sz w:val="24"/>
+          <w:szCs w:val="24"/>
+        </w:rPr>
+        <w:t xml:space="preserve"> a county </w:t>
+      </w:r>
+      <w:r>
+        <w:rPr>
+          <w:rFonts w:ascii="Times New Roman" w:hAnsi="Times New Roman" w:cs="Times New Roman"/>
+          <w:sz w:val="24"/>
+          <w:szCs w:val="24"/>
+        </w:rPr>
+        <w:t>by</w:t>
+      </w:r>
+      <w:r>
+        <w:rPr>
+          <w:rFonts w:ascii="Times New Roman" w:hAnsi="Times New Roman" w:cs="Times New Roman"/>
+          <w:sz w:val="24"/>
+          <w:szCs w:val="24"/>
+        </w:rPr>
+        <w:t xml:space="preserve"> the number of </w:t>
+      </w:r>
+      <w:r>
+        <w:rPr>
+          <w:rFonts w:ascii="Times New Roman" w:hAnsi="Times New Roman" w:cs="Times New Roman"/>
+          <w:sz w:val="24"/>
+          <w:szCs w:val="24"/>
+        </w:rPr>
+        <w:t>movers</w:t>
+      </w:r>
+      <w:r>
+        <w:rPr>
+          <w:rFonts w:ascii="Times New Roman" w:hAnsi="Times New Roman" w:cs="Times New Roman"/>
+          <w:sz w:val="24"/>
+          <w:szCs w:val="24"/>
+        </w:rPr>
+        <w:t xml:space="preserve"> </w:t>
+      </w:r>
+      <w:r>
+        <w:rPr>
+          <w:rFonts w:ascii="Times New Roman" w:hAnsi="Times New Roman" w:cs="Times New Roman"/>
+          <w:sz w:val="24"/>
+          <w:szCs w:val="24"/>
+        </w:rPr>
+        <w:t>from</w:t>
+      </w:r>
+      <w:r>
+        <w:rPr>
+          <w:rFonts w:ascii="Times New Roman" w:hAnsi="Times New Roman" w:cs="Times New Roman"/>
+          <w:sz w:val="24"/>
+          <w:szCs w:val="24"/>
+        </w:rPr>
+        <w:t xml:space="preserve"> that same count</w:t>
+      </w:r>
+      <w:r>
+        <w:rPr>
+          <w:rFonts w:ascii="Times New Roman" w:hAnsi="Times New Roman" w:cs="Times New Roman"/>
+          <w:sz w:val="24"/>
+          <w:szCs w:val="24"/>
+        </w:rPr>
+        <w:t>y, repeated for every county. I use the best BRAPPA model, the PPM’s logistic regression model, and the 2020 Decennial Census to identify where people are in 2020</w:t>
+      </w:r>
+      <w:r>
+        <w:rPr>
+          <w:rFonts w:ascii="Times New Roman" w:hAnsi="Times New Roman" w:cs="Times New Roman"/>
+          <w:sz w:val="24"/>
+          <w:szCs w:val="24"/>
+        </w:rPr>
+        <w:t>.</w:t>
+      </w:r>
+      <w:r>
+        <w:rPr>
+          <w:rFonts w:ascii="Times New Roman" w:hAnsi="Times New Roman" w:cs="Times New Roman"/>
+          <w:sz w:val="24"/>
+          <w:szCs w:val="24"/>
+        </w:rPr>
+        <w:t xml:space="preserve"> </w:t>
+      </w:r>
+      <w:r>
+        <w:rPr>
+          <w:rFonts w:ascii="Times New Roman" w:hAnsi="Times New Roman" w:cs="Times New Roman"/>
+          <w:sz w:val="24"/>
+          <w:szCs w:val="24"/>
+        </w:rPr>
+        <w:t xml:space="preserve">I subtract each data source from the PPM logistic regression model for 2019. This matrix </w:t>
+      </w:r>
+      <w:r>
+        <w:rPr>
+          <w:rFonts w:ascii="Times New Roman" w:hAnsi="Times New Roman" w:cs="Times New Roman"/>
+          <w:sz w:val="24"/>
+          <w:szCs w:val="24"/>
+        </w:rPr>
+        <w:t xml:space="preserve">operation is similar to algebra, because each data product is subtracted from the same data PPM from 2019. This subtracted result analyzes each difference </w:t>
+      </w:r>
+    </w:p>
+    <w:p>
+      <w:pPr>
+        <w:spacing w:line="480" w:lineRule="auto"/>
+        <w:ind w:firstLine="720"/>
+        <w:rPr>
+          <w:rFonts w:ascii="Times New Roman" w:hAnsi="Times New Roman" w:cs="Times New Roman"/>
+          <w:sz w:val="24"/>
+          <w:szCs w:val="24"/>
+        </w:rPr>
+      </w:pPr>
     </w:p>
     <w:p>
       <w:pPr>
@@ -16800,7 +17746,26 @@
           <w:sz w:val="24"/>
           <w:szCs w:val="24"/>
         </w:rPr>
-        <w:t xml:space="preserve">. However disaster migration also has its own unique emphases.  </w:t>
+        <w:t xml:space="preserve">. </w:t>
+      </w:r>
+    </w:p>
+    <w:p>
+      <w:pPr>
+        <w:spacing w:line="480" w:lineRule="auto"/>
+        <w:ind w:firstLine="720"/>
+        <w:rPr>
+          <w:rFonts w:ascii="Times New Roman" w:hAnsi="Times New Roman" w:cs="Times New Roman"/>
+          <w:sz w:val="24"/>
+          <w:szCs w:val="24"/>
+        </w:rPr>
+      </w:pPr>
+      <w:r>
+        <w:rPr>
+          <w:rFonts w:ascii="Times New Roman" w:hAnsi="Times New Roman" w:cs="Times New Roman"/>
+          <w:sz w:val="24"/>
+          <w:szCs w:val="24"/>
+        </w:rPr>
+        <w:t xml:space="preserve">However disaster migration also has its own unique emphases.  </w:t>
       </w:r>
       <w:r>
         <w:rPr>
@@ -16909,7 +17874,7 @@
           <w:sz w:val="24"/>
           <w:szCs w:val="24"/>
         </w:rPr>
-        <w:t xml:space="preserve">. To illustrate the circuitous nature of these relationships: a draught in South America often leads to migration to the United States, but for Mali less rain </w:t>
+        <w:t xml:space="preserve">. To illustrate the circuitous nature of these relationships: a draught in South America often leads to migration to the United States, but for Mali less rain leads to lower levels of migration (especially to other African countries and France) because of policies that tighten credit constraints and consequently raise food prices. The </w:t>
       </w:r>
       <w:r>
         <w:rPr>
@@ -16918,8 +17883,197 @@
           <w:szCs w:val="24"/>
         </w:rPr>
         <w:lastRenderedPageBreak/>
-        <w:t xml:space="preserve">leads to lower levels of migration (especially to other African countries and France) because of policies that tighten credit constraints and consequently raise food prices. The interconnected nature of variables seems to recommend an approach that can analyze many types of variables at the same time. </w:t>
-      </w:r>
+        <w:t xml:space="preserve">interconnected nature of variables seems to recommend an approach that can analyze many types of variables at the same time. </w:t>
+      </w:r>
+    </w:p>
+    <w:p>
+      <w:pPr>
+        <w:spacing w:line="480" w:lineRule="auto"/>
+        <w:rPr>
+          <w:rFonts w:ascii="Times New Roman" w:hAnsi="Times New Roman" w:cs="Times New Roman"/>
+          <w:i/>
+          <w:iCs/>
+          <w:sz w:val="24"/>
+          <w:szCs w:val="24"/>
+        </w:rPr>
+      </w:pPr>
+      <w:r>
+        <w:rPr>
+          <w:rFonts w:ascii="Times New Roman" w:hAnsi="Times New Roman" w:cs="Times New Roman"/>
+          <w:i/>
+          <w:iCs/>
+          <w:sz w:val="24"/>
+          <w:szCs w:val="24"/>
+        </w:rPr>
+        <w:t>Identifying Areas Affected by Disasters</w:t>
+      </w:r>
+    </w:p>
+    <w:p>
+      <w:pPr>
+        <w:spacing w:line="480" w:lineRule="auto"/>
+        <w:ind w:firstLine="720"/>
+        <w:rPr>
+          <w:rFonts w:ascii="Times New Roman" w:hAnsi="Times New Roman" w:cs="Times New Roman"/>
+          <w:sz w:val="24"/>
+          <w:szCs w:val="24"/>
+        </w:rPr>
+      </w:pPr>
+      <w:r>
+        <w:rPr>
+          <w:rFonts w:ascii="Times New Roman" w:hAnsi="Times New Roman" w:cs="Times New Roman"/>
+          <w:sz w:val="24"/>
+          <w:szCs w:val="24"/>
+        </w:rPr>
+        <w:t xml:space="preserve">In U.S. disaster migration work, it is common to analyze counties where Federal Emergency Management Agency issues an emergency declaration </w:t>
+      </w:r>
+      <w:r>
+        <w:rPr>
+          <w:rFonts w:ascii="Times New Roman" w:hAnsi="Times New Roman" w:cs="Times New Roman"/>
+          <w:sz w:val="24"/>
+          <w:szCs w:val="24"/>
+        </w:rPr>
+        <w:fldChar w:fldCharType="begin"/>
+      </w:r>
+      <w:r>
+        <w:rPr>
+          <w:rFonts w:ascii="Times New Roman" w:hAnsi="Times New Roman" w:cs="Times New Roman"/>
+          <w:sz w:val="24"/>
+          <w:szCs w:val="24"/>
+        </w:rPr>
+        <w:instrText xml:space="preserve"> ADDIN ZOTERO_ITEM CSL_CITATION {"citationID":"iRS8P0wV","properties":{"formattedCitation":"(Curtis et al. 2015; Johnson et al. 2008)","plainCitation":"(Curtis et al. 2015; Johnson et al. 2008)","noteIndex":0},"citationItems":[{"id":1437,"uris":["http://zotero.org/users/6152647/items/GR23ZTD4"],"itemData":{"id":1437,"type":"article-journal","abstract":"Changes in the human migration systems of Hurricane Katrina- and Rita-affected Gulf of Mexico coastline counties provide an example of how climate change may affect coastal populations. Crude climate change models predict a mass migration of “climate refugees,” but an emerging literature on environmental migration suggests most migration will be short-distance and short-duration within existing migration systems, with implications for the population recovery of disaster-struck places. In this research, we derive a series of hypotheses on recovery migration predicting how the migration system of hurricane-affected coastline counties in the Gulf of Mexico was likely to have changed between the pre-disaster and the recovery periods. We test these hypotheses using data from the Internal Revenue Service on annual county-level migration flows, comparing the recovery period migration system (2007–2009) to the pre-disaster period (1999–2004). By observing county-to-county ties and flows we find that recovery migration was strong, as the migration system of the disaster-affected coastline counties became more spatially concentrated while flows within it intensified and became more urbanized. Our analysis demonstrates how migration systems are likely to be affected by the more intense and frequent storms anticipated by climate change scenarios with implications for the population recovery of disaster-affected places.","container-title":"Demography","DOI":"10.1007/s13524-015-0400-7","ISSN":"0070-3370","issue":"4","journalAbbreviation":"Demography","note":"PMID: 26084982\nPMCID: PMC4534346","page":"1269-1293","source":"PubMed Central","title":"Recovery Migration after Hurricanes Katrina and Rita: Spatial Concentration and Intensification in the Migration System","title-short":"Recovery Migration after Hurricanes Katrina and Rita","URL":"https://www.ncbi.nlm.nih.gov/pmc/articles/PMC4534346/","volume":"52","author":[{"family":"Curtis","given":"Katherine"},{"family":"Fussell","given":"Elizabeth"},{"family":"DeWaard","given":"Jack"}],"accessed":{"date-parts":[["2025",2,24]]},"issued":{"date-parts":[["2015",8]]}}},{"id":1435,"uris":["http://zotero.org/users/6152647/items/RGPUSMCG"],"itemData":{"id":1435,"type":"document","publisher":"Population Division of the U.S. Census Bureau","title":"Impacts of the 2005 Gulf Coast Hurricanes on Domestic Migration The U.S. Census Bureau’s Response","URL":"https://paa2008.populationassociation.org/papers/80690","author":[{"family":"Johnson","given":"Roger"},{"family":"Bland","given":"Justin"},{"family":"Coleman","given":"Charles"}],"issued":{"date-parts":[["2008"]]}}}],"schema":"https://github.com/citation-style-language/schema/raw/master/csl-citation.json"} </w:instrText>
+      </w:r>
+      <w:r>
+        <w:rPr>
+          <w:rFonts w:ascii="Times New Roman" w:hAnsi="Times New Roman" w:cs="Times New Roman"/>
+          <w:sz w:val="24"/>
+          <w:szCs w:val="24"/>
+        </w:rPr>
+        <w:fldChar w:fldCharType="separate"/>
+      </w:r>
+      <w:r>
+        <w:rPr>
+          <w:rFonts w:ascii="Times New Roman" w:hAnsi="Times New Roman" w:cs="Times New Roman"/>
+          <w:sz w:val="24"/>
+        </w:rPr>
+        <w:t>(Curtis et al. 2015; Johnson et al. 2008)</w:t>
+      </w:r>
+      <w:r>
+        <w:rPr>
+          <w:rFonts w:ascii="Times New Roman" w:hAnsi="Times New Roman" w:cs="Times New Roman"/>
+          <w:sz w:val="24"/>
+          <w:szCs w:val="24"/>
+        </w:rPr>
+        <w:fldChar w:fldCharType="end"/>
+      </w:r>
+      <w:r>
+        <w:rPr>
+          <w:rFonts w:ascii="Times New Roman" w:hAnsi="Times New Roman" w:cs="Times New Roman"/>
+          <w:sz w:val="24"/>
+          <w:szCs w:val="24"/>
+        </w:rPr>
+        <w:t xml:space="preserve">. These counties are sometimes analyzed against counties without an emergency declaration. Recent work has begun to consider the entire matrix of migration relationships: the ties each county has with each other county in send and receiving migrants </w:t>
+      </w:r>
+      <w:r>
+        <w:rPr>
+          <w:rFonts w:ascii="Times New Roman" w:hAnsi="Times New Roman" w:cs="Times New Roman"/>
+          <w:sz w:val="24"/>
+          <w:szCs w:val="24"/>
+        </w:rPr>
+        <w:fldChar w:fldCharType="begin"/>
+      </w:r>
+      <w:r>
+        <w:rPr>
+          <w:rFonts w:ascii="Times New Roman" w:hAnsi="Times New Roman" w:cs="Times New Roman"/>
+          <w:sz w:val="24"/>
+          <w:szCs w:val="24"/>
+        </w:rPr>
+        <w:instrText xml:space="preserve"> ADDIN ZOTERO_ITEM CSL_CITATION {"citationID":"U9yyL0g1","properties":{"formattedCitation":"(Curtis et al. 2015; Hauer et al. 2020)","plainCitation":"(Curtis et al. 2015; Hauer et al. 2020)","noteIndex":0},"citationItems":[{"id":1437,"uris":["http://zotero.org/users/6152647/items/GR23ZTD4"],"itemData":{"id":1437,"type":"article-journal","abstract":"Changes in the human migration systems of Hurricane Katrina- and Rita-affected Gulf of Mexico coastline counties provide an example of how climate change may affect coastal populations. Crude climate change models predict a mass migration of “climate refugees,” but an emerging literature on environmental migration suggests most migration will be short-distance and short-duration within existing migration systems, with implications for the population recovery of disaster-struck places. In this research, we derive a series of hypotheses on recovery migration predicting how the migration system of hurricane-affected coastline counties in the Gulf of Mexico was likely to have changed between the pre-disaster and the recovery periods. We test these hypotheses using data from the Internal Revenue Service on annual county-level migration flows, comparing the recovery period migration system (2007–2009) to the pre-disaster period (1999–2004). By observing county-to-county ties and flows we find that recovery migration was strong, as the migration system of the disaster-affected coastline counties became more spatially concentrated while flows within it intensified and became more urbanized. Our analysis demonstrates how migration systems are likely to be affected by the more intense and frequent storms anticipated by climate change scenarios with implications for the population recovery of disaster-affected places.","container-title":"Demography","DOI":"10.1007/s13524-015-0400-7","ISSN":"0070-3370","issue":"4","journalAbbreviation":"Demography","note":"PMID: 26084982\nPMCID: PMC4534346","page":"1269-1293","source":"PubMed Central","title":"Recovery Migration after Hurricanes Katrina and Rita: Spatial Concentration and Intensification in the Migration System","title-short":"Recovery Migration after Hurricanes Katrina and Rita","URL":"https://www.ncbi.nlm.nih.gov/pmc/articles/PMC4534346/","volume":"52","author":[{"family":"Curtis","given":"Katherine"},{"family":"Fussell","given":"Elizabeth"},{"family":"DeWaard","given":"Jack"}],"accessed":{"date-parts":[["2025",2,24]]},"issued":{"date-parts":[["2015",8]]}}},{"id":1429,"uris":["http://zotero.org/users/6152647/items/DC6FTZE3"],"itemData":{"id":1429,"type":"article-journal","abstract":"Research on the destinations of environmentally induced migrants has found simultaneous migration to both nearby and long-distance destinations, most likely caused by the comingling of evacuee and permanent migrant data. Using a unique data set of separate evacuee and migration destinations, we compare and contrast the pre-, peri-, and post-disaster migration systems of permanent migrants and temporary evacuees of the Great East Japan Earthquake and Tsunami. We construct and compare prefecture-to-prefecture migration matrices for Japanese prefectures to investigate the similarity of migration systems. We find evidence supporting the presence of two separate migration systems—one for evacuees, who seem to emphasize short distance migration, and one for more permanent migrants, who emphasize migration to destinations with preexisting ties. Additionally, our results show that permanent migration in the peri- and post-periods is largely identical to the preexisting migration system. Our results demonstrate stability in migration systems concerning migration after a major environmental event.","container-title":"Demography","DOI":"10.1007/s13524-020-00883-7","ISSN":"0070-3370","issue":"4","journalAbbreviation":"Demography","page":"1437-1457","source":"Silverchair","title":"Evacuees and Migrants Exhibit Different Migration Systems After the Great East Japan Earthquake and Tsunami","URL":"https://doi.org/10.1007/s13524-020-00883-7","volume":"57","author":[{"family":"Hauer","given":"Mathew E."},{"family":"Holloway","given":"Steven R."},{"family":"Oda","given":"Takashi"}],"accessed":{"date-parts":[["2025",2,21]]},"issued":{"date-parts":[["2020",5,19]]}}}],"schema":"https://github.com/citation-style-language/schema/raw/master/csl-citation.json"} </w:instrText>
+      </w:r>
+      <w:r>
+        <w:rPr>
+          <w:rFonts w:ascii="Times New Roman" w:hAnsi="Times New Roman" w:cs="Times New Roman"/>
+          <w:sz w:val="24"/>
+          <w:szCs w:val="24"/>
+        </w:rPr>
+        <w:fldChar w:fldCharType="separate"/>
+      </w:r>
+      <w:r>
+        <w:rPr>
+          <w:rFonts w:ascii="Times New Roman" w:hAnsi="Times New Roman" w:cs="Times New Roman"/>
+          <w:sz w:val="24"/>
+        </w:rPr>
+        <w:t>(Curtis et al. 2015; Hauer et al. 2020)</w:t>
+      </w:r>
+      <w:r>
+        <w:rPr>
+          <w:rFonts w:ascii="Times New Roman" w:hAnsi="Times New Roman" w:cs="Times New Roman"/>
+          <w:sz w:val="24"/>
+          <w:szCs w:val="24"/>
+        </w:rPr>
+        <w:fldChar w:fldCharType="end"/>
+      </w:r>
+      <w:r>
+        <w:rPr>
+          <w:rFonts w:ascii="Times New Roman" w:hAnsi="Times New Roman" w:cs="Times New Roman"/>
+          <w:sz w:val="24"/>
+          <w:szCs w:val="24"/>
+        </w:rPr>
+        <w:t xml:space="preserve">. </w:t>
+      </w:r>
+    </w:p>
+    <w:p>
+      <w:pPr>
+        <w:spacing w:line="480" w:lineRule="auto"/>
+        <w:rPr>
+          <w:rFonts w:ascii="Times New Roman" w:hAnsi="Times New Roman" w:cs="Times New Roman"/>
+          <w:sz w:val="24"/>
+          <w:szCs w:val="24"/>
+        </w:rPr>
+      </w:pPr>
+      <w:r>
+        <w:rPr>
+          <w:rFonts w:ascii="Times New Roman" w:hAnsi="Times New Roman" w:cs="Times New Roman"/>
+          <w:sz w:val="24"/>
+          <w:szCs w:val="24"/>
+        </w:rPr>
+        <w:tab/>
+      </w:r>
+      <w:r>
+        <w:rPr>
+          <w:rFonts w:ascii="Times New Roman" w:hAnsi="Times New Roman" w:cs="Times New Roman"/>
+          <w:sz w:val="24"/>
+          <w:szCs w:val="24"/>
+        </w:rPr>
+        <w:t>^OTHER RESEARFHERS</w:t>
+      </w:r>
+      <w:r>
+        <w:rPr>
+          <w:rFonts w:ascii="Times New Roman" w:hAnsi="Times New Roman" w:cs="Times New Roman"/>
+          <w:sz w:val="24"/>
+          <w:szCs w:val="24"/>
+        </w:rPr>
+        <w:t xml:space="preserve"> </w:t>
+      </w:r>
+      <w:r>
+        <w:rPr>
+          <w:rFonts w:ascii="Times New Roman" w:hAnsi="Times New Roman" w:cs="Times New Roman"/>
+          <w:sz w:val="24"/>
+          <w:szCs w:val="24"/>
+        </w:rPr>
+        <w:t>^</w:t>
+      </w:r>
+    </w:p>
+    <w:p>
+      <w:pPr>
+        <w:spacing w:line="480" w:lineRule="auto"/>
+        <w:rPr>
+          <w:rFonts w:ascii="Times New Roman" w:hAnsi="Times New Roman" w:cs="Times New Roman"/>
+          <w:i/>
+          <w:iCs/>
+          <w:sz w:val="24"/>
+          <w:szCs w:val="24"/>
+        </w:rPr>
+      </w:pPr>
     </w:p>
     <w:p>
       <w:pPr>
@@ -18454,6 +19608,7 @@
   <w:style w:type="character" w:default="1" w:styleId="DefaultParagraphFont">
     <w:name w:val="Default Paragraph Font"/>
     <w:uiPriority w:val="1"/>
+    <w:semiHidden/>
     <w:unhideWhenUsed/>
   </w:style>
   <w:style w:type="table" w:default="1" w:styleId="TableNormal">

</xml_diff>